<commit_message>
Update PLANTILLA CASOS DE USO.docx
</commit_message>
<xml_diff>
--- a/Semana 12-16 octubre/PLANTILLA CASOS DE USO.docx
+++ b/Semana 12-16 octubre/PLANTILLA CASOS DE USO.docx
@@ -22,7 +22,7 @@
     </w:p>
     <w:tbl>
       <w:tblPr>
-        <w:tblStyle w:val="Tablaconcuadrcula"/>
+        <w:tblStyle w:val="TableGrid"/>
         <w:tblW w:w="0" w:type="auto"/>
         <w:tblLook w:val="04A0" w:firstRow="1" w:lastRow="0" w:firstColumn="1" w:lastColumn="0" w:noHBand="0" w:noVBand="1"/>
       </w:tblPr>
@@ -143,7 +143,17 @@
                 <w:sz w:val="20"/>
                 <w:szCs w:val="20"/>
               </w:rPr>
-              <w:t>1.0</w:t>
+              <w:t>1.</w:t>
+            </w:r>
+            <w:r>
+              <w:rPr>
+                <w:rFonts w:ascii="Arial" w:hAnsi="Arial" w:cs="Arial"/>
+                <w:i/>
+                <w:iCs/>
+                <w:sz w:val="20"/>
+                <w:szCs w:val="20"/>
+              </w:rPr>
+              <w:t>0</w:t>
             </w:r>
           </w:p>
         </w:tc>
@@ -196,7 +206,23 @@
                 <w:sz w:val="20"/>
                 <w:szCs w:val="20"/>
               </w:rPr>
-              <w:t>15/10/2020</w:t>
+              <w:t>1</w:t>
+            </w:r>
+            <w:r>
+              <w:rPr>
+                <w:rFonts w:ascii="Arial" w:hAnsi="Arial" w:cs="Arial"/>
+                <w:sz w:val="20"/>
+                <w:szCs w:val="20"/>
+              </w:rPr>
+              <w:t>9</w:t>
+            </w:r>
+            <w:r>
+              <w:rPr>
+                <w:rFonts w:ascii="Arial" w:hAnsi="Arial" w:cs="Arial"/>
+                <w:sz w:val="20"/>
+                <w:szCs w:val="20"/>
+              </w:rPr>
+              <w:t>/10/2020</w:t>
             </w:r>
           </w:p>
         </w:tc>
@@ -448,7 +474,7 @@
                 <w:sz w:val="20"/>
                 <w:szCs w:val="20"/>
               </w:rPr>
-              <w:t>Este caso de uso se asocia con la posibilitación de el proceso de pago en la plataforma.</w:t>
+              <w:t>Este caso de uso se asocia con la posibilitación del proceso de pago en la plataforma.</w:t>
             </w:r>
             <w:r>
               <w:rPr>
@@ -958,29 +984,45 @@
               </w:rPr>
               <w:t xml:space="preserve">Da </w:t>
             </w:r>
-            <w:proofErr w:type="spellStart"/>
-            <w:proofErr w:type="gramStart"/>
-            <w:r>
-              <w:rPr>
-                <w:rFonts w:ascii="Arial" w:hAnsi="Arial" w:cs="Arial"/>
-                <w:i/>
-                <w:iCs/>
-                <w:sz w:val="20"/>
-                <w:szCs w:val="20"/>
-              </w:rPr>
-              <w:t>click</w:t>
-            </w:r>
-            <w:proofErr w:type="spellEnd"/>
-            <w:proofErr w:type="gramEnd"/>
-            <w:r>
-              <w:rPr>
-                <w:rFonts w:ascii="Arial" w:hAnsi="Arial" w:cs="Arial"/>
-                <w:i/>
-                <w:iCs/>
-                <w:sz w:val="20"/>
-                <w:szCs w:val="20"/>
-              </w:rPr>
-              <w:t xml:space="preserve"> en la lista de servicios disponible.</w:t>
+            <w:r>
+              <w:rPr>
+                <w:rFonts w:ascii="Arial" w:hAnsi="Arial" w:cs="Arial"/>
+                <w:i/>
+                <w:iCs/>
+                <w:sz w:val="20"/>
+                <w:szCs w:val="20"/>
+              </w:rPr>
+              <w:t>clic</w:t>
+            </w:r>
+            <w:r>
+              <w:rPr>
+                <w:rFonts w:ascii="Arial" w:hAnsi="Arial" w:cs="Arial"/>
+                <w:i/>
+                <w:iCs/>
+                <w:sz w:val="20"/>
+                <w:szCs w:val="20"/>
+              </w:rPr>
+              <w:t xml:space="preserve"> en l</w:t>
+            </w:r>
+            <w:r>
+              <w:rPr>
+                <w:rFonts w:ascii="Arial" w:hAnsi="Arial" w:cs="Arial"/>
+                <w:i/>
+                <w:iCs/>
+                <w:sz w:val="20"/>
+                <w:szCs w:val="20"/>
+              </w:rPr>
+              <w:t>os servicios que se desean cobrar</w:t>
+            </w:r>
+            <w:r>
+              <w:rPr>
+                <w:rFonts w:ascii="Arial" w:hAnsi="Arial" w:cs="Arial"/>
+                <w:i/>
+                <w:iCs/>
+                <w:sz w:val="20"/>
+                <w:szCs w:val="20"/>
+              </w:rPr>
+              <w:t>.</w:t>
             </w:r>
           </w:p>
         </w:tc>
@@ -1009,17 +1051,17 @@
                 <w:sz w:val="20"/>
                 <w:szCs w:val="20"/>
               </w:rPr>
-              <w:t>Des</w:t>
-            </w:r>
-            <w:r>
-              <w:rPr>
-                <w:rFonts w:ascii="Arial" w:hAnsi="Arial" w:cs="Arial"/>
-                <w:i/>
-                <w:iCs/>
-                <w:sz w:val="20"/>
-                <w:szCs w:val="20"/>
-              </w:rPr>
-              <w:t>pliega una lista que contiene los servicios disponibles.</w:t>
+              <w:t>Recubre el seleccionador de aquellos servicios que se desean cobrar</w:t>
+            </w:r>
+            <w:r>
+              <w:rPr>
+                <w:rFonts w:ascii="Arial" w:hAnsi="Arial" w:cs="Arial"/>
+                <w:i/>
+                <w:iCs/>
+                <w:sz w:val="20"/>
+                <w:szCs w:val="20"/>
+              </w:rPr>
+              <w:t>.</w:t>
             </w:r>
           </w:p>
         </w:tc>
@@ -1081,7 +1123,17 @@
                 <w:sz w:val="20"/>
                 <w:szCs w:val="20"/>
               </w:rPr>
-              <w:t>Selecciona el servicio disponible.</w:t>
+              <w:t>Da clic en el botón de generar factura</w:t>
+            </w:r>
+            <w:r>
+              <w:rPr>
+                <w:rFonts w:ascii="Arial" w:hAnsi="Arial" w:cs="Arial"/>
+                <w:i/>
+                <w:iCs/>
+                <w:sz w:val="20"/>
+                <w:szCs w:val="20"/>
+              </w:rPr>
+              <w:t>.</w:t>
             </w:r>
           </w:p>
         </w:tc>
@@ -1110,88 +1162,18 @@
                 <w:sz w:val="20"/>
                 <w:szCs w:val="20"/>
               </w:rPr>
-              <w:t xml:space="preserve">Rellena de manera automática el campo de </w:t>
-            </w:r>
-            <w:r>
-              <w:rPr>
-                <w:rFonts w:ascii="Arial" w:hAnsi="Arial" w:cs="Arial"/>
-                <w:i/>
-                <w:iCs/>
-                <w:sz w:val="20"/>
-                <w:szCs w:val="20"/>
-                <w:highlight w:val="yellow"/>
-              </w:rPr>
-              <w:t>servicio cobrado</w:t>
-            </w:r>
-          </w:p>
-        </w:tc>
-      </w:tr>
-      <w:tr>
-        <w:trPr>
-          <w:trHeight w:val="418"/>
-        </w:trPr>
-        <w:tc>
-          <w:tcPr>
-            <w:tcW w:w="1817" w:type="dxa"/>
-            <w:shd w:val="clear" w:color="auto" w:fill="auto"/>
-          </w:tcPr>
-          <w:p>
-            <w:pPr>
-              <w:jc w:val="center"/>
-              <w:rPr>
-                <w:rFonts w:ascii="Arial" w:hAnsi="Arial" w:cs="Arial"/>
-                <w:b/>
-                <w:bCs/>
-                <w:sz w:val="20"/>
-                <w:szCs w:val="20"/>
-              </w:rPr>
-            </w:pPr>
-            <w:r>
-              <w:rPr>
-                <w:rFonts w:ascii="Arial" w:hAnsi="Arial" w:cs="Arial"/>
-                <w:b/>
-                <w:bCs/>
-                <w:sz w:val="20"/>
-                <w:szCs w:val="20"/>
-              </w:rPr>
-              <w:t>4</w:t>
-            </w:r>
-          </w:p>
-        </w:tc>
-        <w:tc>
-          <w:tcPr>
-            <w:tcW w:w="3505" w:type="dxa"/>
-            <w:gridSpan w:val="2"/>
-            <w:shd w:val="clear" w:color="auto" w:fill="auto"/>
-          </w:tcPr>
-          <w:p>
-            <w:pPr>
-              <w:jc w:val="center"/>
-              <w:rPr>
-                <w:rFonts w:ascii="Arial" w:hAnsi="Arial" w:cs="Arial"/>
-                <w:i/>
-                <w:iCs/>
-                <w:sz w:val="20"/>
-                <w:szCs w:val="20"/>
-              </w:rPr>
-            </w:pPr>
-          </w:p>
-        </w:tc>
-        <w:tc>
-          <w:tcPr>
-            <w:tcW w:w="3506" w:type="dxa"/>
-            <w:gridSpan w:val="2"/>
-            <w:shd w:val="clear" w:color="auto" w:fill="auto"/>
-          </w:tcPr>
-          <w:p>
-            <w:pPr>
-              <w:jc w:val="center"/>
-              <w:rPr>
-                <w:rFonts w:ascii="Arial" w:hAnsi="Arial" w:cs="Arial"/>
-                <w:sz w:val="20"/>
-                <w:szCs w:val="20"/>
-              </w:rPr>
-            </w:pPr>
+              <w:t xml:space="preserve">Se genera la factura en la cual estarán presentes todos los </w:t>
+            </w:r>
+            <w:r>
+              <w:rPr>
+                <w:rFonts w:ascii="Arial" w:hAnsi="Arial" w:cs="Arial"/>
+                <w:i/>
+                <w:iCs/>
+                <w:sz w:val="20"/>
+                <w:szCs w:val="20"/>
+              </w:rPr>
+              <w:t>servicios que se deseen pagar.</w:t>
+            </w:r>
           </w:p>
         </w:tc>
       </w:tr>
@@ -1475,6 +1457,3300 @@
                     </a:graphicData>
                   </a:graphic>
                 </wp:anchor>
+              </w:drawing>
+            </w:r>
+          </w:p>
+        </w:tc>
+      </w:tr>
+      <w:tr>
+        <w:trPr>
+          <w:trHeight w:val="412"/>
+        </w:trPr>
+        <w:tc>
+          <w:tcPr>
+            <w:tcW w:w="1817" w:type="dxa"/>
+          </w:tcPr>
+          <w:p>
+            <w:pPr>
+              <w:rPr>
+                <w:rFonts w:ascii="Arial" w:hAnsi="Arial" w:cs="Arial"/>
+                <w:b/>
+                <w:bCs/>
+                <w:sz w:val="20"/>
+                <w:szCs w:val="20"/>
+              </w:rPr>
+            </w:pPr>
+            <w:r>
+              <w:rPr>
+                <w:rFonts w:ascii="Arial" w:hAnsi="Arial" w:cs="Arial"/>
+                <w:b/>
+                <w:bCs/>
+                <w:sz w:val="20"/>
+                <w:szCs w:val="20"/>
+              </w:rPr>
+              <w:t>Pantalla</w:t>
+            </w:r>
+          </w:p>
+        </w:tc>
+        <w:tc>
+          <w:tcPr>
+            <w:tcW w:w="7011" w:type="dxa"/>
+            <w:gridSpan w:val="4"/>
+          </w:tcPr>
+          <w:p>
+            <w:pPr>
+              <w:rPr>
+                <w:rFonts w:ascii="Arial" w:hAnsi="Arial" w:cs="Arial"/>
+                <w:sz w:val="20"/>
+                <w:szCs w:val="20"/>
+              </w:rPr>
+            </w:pPr>
+          </w:p>
+        </w:tc>
+      </w:tr>
+    </w:tbl>
+    <w:p>
+      <w:pPr>
+        <w:rPr>
+          <w:rFonts w:ascii="Arial" w:hAnsi="Arial" w:cs="Arial"/>
+          <w:b/>
+          <w:bCs/>
+        </w:rPr>
+      </w:pPr>
+    </w:p>
+    <w:tbl>
+      <w:tblPr>
+        <w:tblStyle w:val="TableGrid"/>
+        <w:tblW w:w="0" w:type="auto"/>
+        <w:tblLook w:val="04A0" w:firstRow="1" w:lastRow="0" w:firstColumn="1" w:lastColumn="0" w:noHBand="0" w:noVBand="1"/>
+      </w:tblPr>
+      <w:tblGrid>
+        <w:gridCol w:w="1817"/>
+        <w:gridCol w:w="3189"/>
+        <w:gridCol w:w="316"/>
+        <w:gridCol w:w="1075"/>
+        <w:gridCol w:w="2431"/>
+      </w:tblGrid>
+      <w:tr>
+        <w:trPr>
+          <w:trHeight w:val="403"/>
+        </w:trPr>
+        <w:tc>
+          <w:tcPr>
+            <w:tcW w:w="1817" w:type="dxa"/>
+          </w:tcPr>
+          <w:p>
+            <w:pPr>
+              <w:rPr>
+                <w:rFonts w:ascii="Arial" w:hAnsi="Arial" w:cs="Arial"/>
+                <w:b/>
+                <w:bCs/>
+                <w:sz w:val="20"/>
+                <w:szCs w:val="20"/>
+              </w:rPr>
+            </w:pPr>
+            <w:r>
+              <w:rPr>
+                <w:rFonts w:ascii="Arial" w:hAnsi="Arial" w:cs="Arial"/>
+                <w:b/>
+                <w:bCs/>
+                <w:sz w:val="20"/>
+                <w:szCs w:val="20"/>
+              </w:rPr>
+              <w:t>Caso de Uso</w:t>
+            </w:r>
+          </w:p>
+        </w:tc>
+        <w:tc>
+          <w:tcPr>
+            <w:tcW w:w="7011" w:type="dxa"/>
+            <w:gridSpan w:val="4"/>
+          </w:tcPr>
+          <w:p>
+            <w:pPr>
+              <w:rPr>
+                <w:rFonts w:ascii="Arial" w:hAnsi="Arial" w:cs="Arial"/>
+                <w:i/>
+                <w:iCs/>
+                <w:sz w:val="20"/>
+                <w:szCs w:val="20"/>
+              </w:rPr>
+            </w:pPr>
+            <w:r>
+              <w:rPr>
+                <w:rFonts w:ascii="Arial" w:hAnsi="Arial" w:cs="Arial"/>
+                <w:i/>
+                <w:iCs/>
+                <w:sz w:val="20"/>
+                <w:szCs w:val="20"/>
+              </w:rPr>
+              <w:t>Registrar como nuevo perfil</w:t>
+            </w:r>
+          </w:p>
+        </w:tc>
+      </w:tr>
+      <w:tr>
+        <w:trPr>
+          <w:trHeight w:val="422"/>
+        </w:trPr>
+        <w:tc>
+          <w:tcPr>
+            <w:tcW w:w="1817" w:type="dxa"/>
+          </w:tcPr>
+          <w:p>
+            <w:pPr>
+              <w:rPr>
+                <w:rFonts w:ascii="Arial" w:hAnsi="Arial" w:cs="Arial"/>
+                <w:b/>
+                <w:bCs/>
+                <w:sz w:val="20"/>
+                <w:szCs w:val="20"/>
+              </w:rPr>
+            </w:pPr>
+            <w:r>
+              <w:rPr>
+                <w:rFonts w:ascii="Arial" w:hAnsi="Arial" w:cs="Arial"/>
+                <w:b/>
+                <w:bCs/>
+                <w:sz w:val="20"/>
+                <w:szCs w:val="20"/>
+              </w:rPr>
+              <w:t>Versión</w:t>
+            </w:r>
+          </w:p>
+        </w:tc>
+        <w:tc>
+          <w:tcPr>
+            <w:tcW w:w="3189" w:type="dxa"/>
+          </w:tcPr>
+          <w:p>
+            <w:pPr>
+              <w:rPr>
+                <w:rFonts w:ascii="Arial" w:hAnsi="Arial" w:cs="Arial"/>
+                <w:i/>
+                <w:iCs/>
+                <w:sz w:val="20"/>
+                <w:szCs w:val="20"/>
+              </w:rPr>
+            </w:pPr>
+            <w:r>
+              <w:rPr>
+                <w:rFonts w:ascii="Arial" w:hAnsi="Arial" w:cs="Arial"/>
+                <w:i/>
+                <w:iCs/>
+                <w:sz w:val="20"/>
+                <w:szCs w:val="20"/>
+              </w:rPr>
+              <w:t>1.</w:t>
+            </w:r>
+            <w:r>
+              <w:rPr>
+                <w:rFonts w:ascii="Arial" w:hAnsi="Arial" w:cs="Arial"/>
+                <w:i/>
+                <w:iCs/>
+                <w:sz w:val="20"/>
+                <w:szCs w:val="20"/>
+              </w:rPr>
+              <w:t>0</w:t>
+            </w:r>
+          </w:p>
+        </w:tc>
+        <w:tc>
+          <w:tcPr>
+            <w:tcW w:w="1391" w:type="dxa"/>
+            <w:gridSpan w:val="2"/>
+          </w:tcPr>
+          <w:p>
+            <w:pPr>
+              <w:rPr>
+                <w:rFonts w:ascii="Arial" w:hAnsi="Arial" w:cs="Arial"/>
+                <w:b/>
+                <w:bCs/>
+                <w:i/>
+                <w:iCs/>
+                <w:sz w:val="20"/>
+                <w:szCs w:val="20"/>
+              </w:rPr>
+            </w:pPr>
+            <w:r>
+              <w:rPr>
+                <w:rFonts w:ascii="Arial" w:hAnsi="Arial" w:cs="Arial"/>
+                <w:b/>
+                <w:bCs/>
+                <w:i/>
+                <w:iCs/>
+                <w:sz w:val="20"/>
+                <w:szCs w:val="20"/>
+              </w:rPr>
+              <w:t xml:space="preserve">Fecha       </w:t>
+            </w:r>
+          </w:p>
+        </w:tc>
+        <w:tc>
+          <w:tcPr>
+            <w:tcW w:w="2431" w:type="dxa"/>
+          </w:tcPr>
+          <w:p>
+            <w:pPr>
+              <w:rPr>
+                <w:rFonts w:ascii="Arial" w:hAnsi="Arial" w:cs="Arial"/>
+                <w:sz w:val="20"/>
+                <w:szCs w:val="20"/>
+              </w:rPr>
+            </w:pPr>
+            <w:r>
+              <w:rPr>
+                <w:rFonts w:ascii="Arial" w:hAnsi="Arial" w:cs="Arial"/>
+                <w:sz w:val="20"/>
+                <w:szCs w:val="20"/>
+              </w:rPr>
+              <w:t>1</w:t>
+            </w:r>
+            <w:r>
+              <w:rPr>
+                <w:rFonts w:ascii="Arial" w:hAnsi="Arial" w:cs="Arial"/>
+                <w:sz w:val="20"/>
+                <w:szCs w:val="20"/>
+              </w:rPr>
+              <w:t>9</w:t>
+            </w:r>
+            <w:r>
+              <w:rPr>
+                <w:rFonts w:ascii="Arial" w:hAnsi="Arial" w:cs="Arial"/>
+                <w:sz w:val="20"/>
+                <w:szCs w:val="20"/>
+              </w:rPr>
+              <w:t>/10/2020</w:t>
+            </w:r>
+          </w:p>
+        </w:tc>
+      </w:tr>
+      <w:tr>
+        <w:trPr>
+          <w:trHeight w:val="415"/>
+        </w:trPr>
+        <w:tc>
+          <w:tcPr>
+            <w:tcW w:w="1817" w:type="dxa"/>
+          </w:tcPr>
+          <w:p>
+            <w:pPr>
+              <w:rPr>
+                <w:rFonts w:ascii="Arial" w:hAnsi="Arial" w:cs="Arial"/>
+                <w:b/>
+                <w:bCs/>
+                <w:sz w:val="20"/>
+                <w:szCs w:val="20"/>
+              </w:rPr>
+            </w:pPr>
+            <w:r>
+              <w:rPr>
+                <w:rFonts w:ascii="Arial" w:hAnsi="Arial" w:cs="Arial"/>
+                <w:b/>
+                <w:bCs/>
+                <w:sz w:val="20"/>
+                <w:szCs w:val="20"/>
+              </w:rPr>
+              <w:t>Autor</w:t>
+            </w:r>
+          </w:p>
+        </w:tc>
+        <w:tc>
+          <w:tcPr>
+            <w:tcW w:w="7011" w:type="dxa"/>
+            <w:gridSpan w:val="4"/>
+          </w:tcPr>
+          <w:p>
+            <w:pPr>
+              <w:rPr>
+                <w:rFonts w:ascii="Arial" w:hAnsi="Arial" w:cs="Arial"/>
+                <w:i/>
+                <w:iCs/>
+                <w:sz w:val="20"/>
+                <w:szCs w:val="20"/>
+              </w:rPr>
+            </w:pPr>
+            <w:r>
+              <w:rPr>
+                <w:rFonts w:ascii="Arial" w:hAnsi="Arial" w:cs="Arial"/>
+                <w:i/>
+                <w:iCs/>
+                <w:sz w:val="20"/>
+                <w:szCs w:val="20"/>
+              </w:rPr>
+              <w:t>Mariana Betancur, Mateo Rincón, Paula Andrea Taborda, Santiago Tamayo, Guillermo Toloza.</w:t>
+            </w:r>
+          </w:p>
+        </w:tc>
+      </w:tr>
+      <w:tr>
+        <w:trPr>
+          <w:trHeight w:val="420"/>
+        </w:trPr>
+        <w:tc>
+          <w:tcPr>
+            <w:tcW w:w="1817" w:type="dxa"/>
+          </w:tcPr>
+          <w:p>
+            <w:pPr>
+              <w:rPr>
+                <w:rFonts w:ascii="Arial" w:hAnsi="Arial" w:cs="Arial"/>
+                <w:b/>
+                <w:bCs/>
+                <w:sz w:val="20"/>
+                <w:szCs w:val="20"/>
+              </w:rPr>
+            </w:pPr>
+            <w:r>
+              <w:rPr>
+                <w:rFonts w:ascii="Arial" w:hAnsi="Arial" w:cs="Arial"/>
+                <w:b/>
+                <w:bCs/>
+                <w:sz w:val="20"/>
+                <w:szCs w:val="20"/>
+              </w:rPr>
+              <w:t>Fuente</w:t>
+            </w:r>
+          </w:p>
+        </w:tc>
+        <w:tc>
+          <w:tcPr>
+            <w:tcW w:w="7011" w:type="dxa"/>
+            <w:gridSpan w:val="4"/>
+          </w:tcPr>
+          <w:p>
+            <w:pPr>
+              <w:rPr>
+                <w:rFonts w:ascii="Arial" w:hAnsi="Arial" w:cs="Arial"/>
+                <w:i/>
+                <w:iCs/>
+                <w:sz w:val="20"/>
+                <w:szCs w:val="20"/>
+              </w:rPr>
+            </w:pPr>
+            <w:r>
+              <w:rPr>
+                <w:rFonts w:ascii="Arial" w:hAnsi="Arial" w:cs="Arial"/>
+                <w:i/>
+                <w:iCs/>
+                <w:sz w:val="20"/>
+                <w:szCs w:val="20"/>
+              </w:rPr>
+              <w:t>Unidad Residencial Loma Linda.</w:t>
+            </w:r>
+          </w:p>
+        </w:tc>
+      </w:tr>
+      <w:tr>
+        <w:trPr>
+          <w:trHeight w:val="412"/>
+        </w:trPr>
+        <w:tc>
+          <w:tcPr>
+            <w:tcW w:w="1817" w:type="dxa"/>
+          </w:tcPr>
+          <w:p>
+            <w:pPr>
+              <w:rPr>
+                <w:rFonts w:ascii="Arial" w:hAnsi="Arial" w:cs="Arial"/>
+                <w:b/>
+                <w:bCs/>
+                <w:sz w:val="20"/>
+                <w:szCs w:val="20"/>
+              </w:rPr>
+            </w:pPr>
+            <w:r>
+              <w:rPr>
+                <w:rFonts w:ascii="Arial" w:hAnsi="Arial" w:cs="Arial"/>
+                <w:b/>
+                <w:bCs/>
+                <w:sz w:val="20"/>
+                <w:szCs w:val="20"/>
+              </w:rPr>
+              <w:t>Propósito</w:t>
+            </w:r>
+          </w:p>
+        </w:tc>
+        <w:tc>
+          <w:tcPr>
+            <w:tcW w:w="7011" w:type="dxa"/>
+            <w:gridSpan w:val="4"/>
+          </w:tcPr>
+          <w:p>
+            <w:pPr>
+              <w:rPr>
+                <w:rFonts w:ascii="Arial" w:hAnsi="Arial" w:cs="Arial"/>
+                <w:i/>
+                <w:iCs/>
+                <w:sz w:val="20"/>
+                <w:szCs w:val="20"/>
+              </w:rPr>
+            </w:pPr>
+            <w:r>
+              <w:rPr>
+                <w:rFonts w:ascii="Arial" w:hAnsi="Arial" w:cs="Arial"/>
+                <w:i/>
+                <w:iCs/>
+                <w:sz w:val="20"/>
+                <w:szCs w:val="20"/>
+              </w:rPr>
+              <w:t>El administrador debe registrar a todo usuario que desee usar la plataforma como un residente o personal.</w:t>
+            </w:r>
+          </w:p>
+        </w:tc>
+      </w:tr>
+      <w:tr>
+        <w:trPr>
+          <w:trHeight w:val="418"/>
+        </w:trPr>
+        <w:tc>
+          <w:tcPr>
+            <w:tcW w:w="1817" w:type="dxa"/>
+          </w:tcPr>
+          <w:p>
+            <w:pPr>
+              <w:rPr>
+                <w:rFonts w:ascii="Arial" w:hAnsi="Arial" w:cs="Arial"/>
+                <w:b/>
+                <w:bCs/>
+                <w:sz w:val="20"/>
+                <w:szCs w:val="20"/>
+              </w:rPr>
+            </w:pPr>
+            <w:r>
+              <w:rPr>
+                <w:rFonts w:ascii="Arial" w:hAnsi="Arial" w:cs="Arial"/>
+                <w:b/>
+                <w:bCs/>
+                <w:sz w:val="20"/>
+                <w:szCs w:val="20"/>
+              </w:rPr>
+              <w:t>Objetivo</w:t>
+            </w:r>
+          </w:p>
+        </w:tc>
+        <w:tc>
+          <w:tcPr>
+            <w:tcW w:w="7011" w:type="dxa"/>
+            <w:gridSpan w:val="4"/>
+          </w:tcPr>
+          <w:p>
+            <w:pPr>
+              <w:rPr>
+                <w:rFonts w:ascii="Arial" w:hAnsi="Arial" w:cs="Arial"/>
+                <w:i/>
+                <w:iCs/>
+                <w:sz w:val="20"/>
+                <w:szCs w:val="20"/>
+              </w:rPr>
+            </w:pPr>
+            <w:r>
+              <w:rPr>
+                <w:rFonts w:ascii="Arial" w:hAnsi="Arial" w:cs="Arial"/>
+                <w:i/>
+                <w:iCs/>
+                <w:sz w:val="20"/>
+                <w:szCs w:val="20"/>
+              </w:rPr>
+              <w:t xml:space="preserve">Este caso de uso se asocia con la posibilitación </w:t>
+            </w:r>
+            <w:r>
+              <w:rPr>
+                <w:rFonts w:ascii="Arial" w:hAnsi="Arial" w:cs="Arial"/>
+                <w:i/>
+                <w:iCs/>
+                <w:sz w:val="20"/>
+                <w:szCs w:val="20"/>
+              </w:rPr>
+              <w:t xml:space="preserve">del administrador de generar nuevos residentes y personal en el sistema. </w:t>
+            </w:r>
+          </w:p>
+        </w:tc>
+      </w:tr>
+      <w:tr>
+        <w:trPr>
+          <w:trHeight w:val="410"/>
+        </w:trPr>
+        <w:tc>
+          <w:tcPr>
+            <w:tcW w:w="1817" w:type="dxa"/>
+          </w:tcPr>
+          <w:p>
+            <w:pPr>
+              <w:rPr>
+                <w:rFonts w:ascii="Arial" w:hAnsi="Arial" w:cs="Arial"/>
+                <w:b/>
+                <w:bCs/>
+                <w:sz w:val="20"/>
+                <w:szCs w:val="20"/>
+              </w:rPr>
+            </w:pPr>
+            <w:r>
+              <w:rPr>
+                <w:rFonts w:ascii="Arial" w:hAnsi="Arial" w:cs="Arial"/>
+                <w:b/>
+                <w:bCs/>
+                <w:sz w:val="20"/>
+                <w:szCs w:val="20"/>
+              </w:rPr>
+              <w:t>Resumen</w:t>
+            </w:r>
+          </w:p>
+        </w:tc>
+        <w:tc>
+          <w:tcPr>
+            <w:tcW w:w="7011" w:type="dxa"/>
+            <w:gridSpan w:val="4"/>
+          </w:tcPr>
+          <w:p>
+            <w:pPr>
+              <w:rPr>
+                <w:rFonts w:ascii="Arial" w:hAnsi="Arial" w:cs="Arial"/>
+                <w:i/>
+                <w:iCs/>
+                <w:sz w:val="20"/>
+                <w:szCs w:val="20"/>
+              </w:rPr>
+            </w:pPr>
+            <w:r>
+              <w:rPr>
+                <w:rFonts w:ascii="Arial" w:hAnsi="Arial" w:cs="Arial"/>
+                <w:i/>
+                <w:iCs/>
+                <w:sz w:val="20"/>
+                <w:szCs w:val="20"/>
+              </w:rPr>
+              <w:t>Este caso de uso</w:t>
+            </w:r>
+            <w:r>
+              <w:rPr>
+                <w:rFonts w:ascii="Arial" w:hAnsi="Arial" w:cs="Arial"/>
+                <w:i/>
+                <w:iCs/>
+                <w:sz w:val="20"/>
+                <w:szCs w:val="20"/>
+              </w:rPr>
+              <w:t xml:space="preserve"> se realiza un formulario con los datos necesarios para que el residente o personal pueda hacer uso de las funcionalidades correspondientes.</w:t>
+            </w:r>
+          </w:p>
+        </w:tc>
+      </w:tr>
+      <w:tr>
+        <w:trPr>
+          <w:trHeight w:val="416"/>
+        </w:trPr>
+        <w:tc>
+          <w:tcPr>
+            <w:tcW w:w="1817" w:type="dxa"/>
+          </w:tcPr>
+          <w:p>
+            <w:pPr>
+              <w:rPr>
+                <w:rFonts w:ascii="Arial" w:hAnsi="Arial" w:cs="Arial"/>
+                <w:b/>
+                <w:bCs/>
+                <w:sz w:val="20"/>
+                <w:szCs w:val="20"/>
+              </w:rPr>
+            </w:pPr>
+            <w:r>
+              <w:rPr>
+                <w:rFonts w:ascii="Arial" w:hAnsi="Arial" w:cs="Arial"/>
+                <w:b/>
+                <w:bCs/>
+                <w:sz w:val="20"/>
+                <w:szCs w:val="20"/>
+              </w:rPr>
+              <w:t>Actores</w:t>
+            </w:r>
+          </w:p>
+        </w:tc>
+        <w:tc>
+          <w:tcPr>
+            <w:tcW w:w="7011" w:type="dxa"/>
+            <w:gridSpan w:val="4"/>
+          </w:tcPr>
+          <w:p>
+            <w:pPr>
+              <w:rPr>
+                <w:rFonts w:ascii="Arial" w:hAnsi="Arial" w:cs="Arial"/>
+                <w:i/>
+                <w:iCs/>
+                <w:sz w:val="20"/>
+                <w:szCs w:val="20"/>
+              </w:rPr>
+            </w:pPr>
+            <w:r>
+              <w:rPr>
+                <w:rFonts w:ascii="Arial" w:hAnsi="Arial" w:cs="Arial"/>
+                <w:i/>
+                <w:iCs/>
+                <w:sz w:val="20"/>
+                <w:szCs w:val="20"/>
+              </w:rPr>
+              <w:t>Administrador</w:t>
+            </w:r>
+          </w:p>
+        </w:tc>
+      </w:tr>
+      <w:tr>
+        <w:trPr>
+          <w:trHeight w:val="408"/>
+        </w:trPr>
+        <w:tc>
+          <w:tcPr>
+            <w:tcW w:w="1817" w:type="dxa"/>
+          </w:tcPr>
+          <w:p>
+            <w:pPr>
+              <w:rPr>
+                <w:rFonts w:ascii="Arial" w:hAnsi="Arial" w:cs="Arial"/>
+                <w:b/>
+                <w:bCs/>
+                <w:sz w:val="20"/>
+                <w:szCs w:val="20"/>
+              </w:rPr>
+            </w:pPr>
+            <w:r>
+              <w:rPr>
+                <w:rFonts w:ascii="Arial" w:hAnsi="Arial" w:cs="Arial"/>
+                <w:b/>
+                <w:bCs/>
+                <w:sz w:val="20"/>
+                <w:szCs w:val="20"/>
+              </w:rPr>
+              <w:t xml:space="preserve">Precondición </w:t>
+            </w:r>
+          </w:p>
+        </w:tc>
+        <w:tc>
+          <w:tcPr>
+            <w:tcW w:w="7011" w:type="dxa"/>
+            <w:gridSpan w:val="4"/>
+          </w:tcPr>
+          <w:p>
+            <w:pPr>
+              <w:rPr>
+                <w:rFonts w:ascii="Arial" w:hAnsi="Arial" w:cs="Arial"/>
+                <w:i/>
+                <w:iCs/>
+                <w:sz w:val="20"/>
+                <w:szCs w:val="20"/>
+              </w:rPr>
+            </w:pPr>
+            <w:r>
+              <w:rPr>
+                <w:rFonts w:ascii="Arial" w:hAnsi="Arial" w:cs="Arial"/>
+                <w:i/>
+                <w:iCs/>
+                <w:sz w:val="20"/>
+                <w:szCs w:val="20"/>
+              </w:rPr>
+              <w:t xml:space="preserve">El </w:t>
+            </w:r>
+            <w:r>
+              <w:rPr>
+                <w:rFonts w:ascii="Arial" w:hAnsi="Arial" w:cs="Arial"/>
+                <w:i/>
+                <w:iCs/>
+                <w:sz w:val="20"/>
+                <w:szCs w:val="20"/>
+              </w:rPr>
+              <w:t>administrador</w:t>
+            </w:r>
+            <w:r>
+              <w:rPr>
+                <w:rFonts w:ascii="Arial" w:hAnsi="Arial" w:cs="Arial"/>
+                <w:i/>
+                <w:iCs/>
+                <w:sz w:val="20"/>
+                <w:szCs w:val="20"/>
+              </w:rPr>
+              <w:t xml:space="preserve"> que vaya a generar </w:t>
+            </w:r>
+            <w:r>
+              <w:rPr>
+                <w:rFonts w:ascii="Arial" w:hAnsi="Arial" w:cs="Arial"/>
+                <w:i/>
+                <w:iCs/>
+                <w:sz w:val="20"/>
+                <w:szCs w:val="20"/>
+              </w:rPr>
+              <w:t>el nuevo perfil necesitara de una serie de datos recopilados del usuario(personal o residente) que desee ingresar al sistema.</w:t>
+            </w:r>
+          </w:p>
+        </w:tc>
+      </w:tr>
+      <w:tr>
+        <w:tc>
+          <w:tcPr>
+            <w:tcW w:w="1817" w:type="dxa"/>
+            <w:shd w:val="clear" w:color="auto" w:fill="D0CECE" w:themeFill="background2" w:themeFillShade="E6"/>
+          </w:tcPr>
+          <w:p>
+            <w:pPr>
+              <w:rPr>
+                <w:rFonts w:ascii="Arial" w:hAnsi="Arial" w:cs="Arial"/>
+                <w:b/>
+                <w:bCs/>
+                <w:sz w:val="20"/>
+                <w:szCs w:val="20"/>
+              </w:rPr>
+            </w:pPr>
+            <w:r>
+              <w:rPr>
+                <w:rFonts w:ascii="Arial" w:hAnsi="Arial" w:cs="Arial"/>
+                <w:b/>
+                <w:bCs/>
+                <w:sz w:val="20"/>
+                <w:szCs w:val="20"/>
+              </w:rPr>
+              <w:t>Secuencia normal de interacciones</w:t>
+            </w:r>
+          </w:p>
+        </w:tc>
+        <w:tc>
+          <w:tcPr>
+            <w:tcW w:w="3505" w:type="dxa"/>
+            <w:gridSpan w:val="2"/>
+            <w:shd w:val="clear" w:color="auto" w:fill="D0CECE" w:themeFill="background2" w:themeFillShade="E6"/>
+          </w:tcPr>
+          <w:p>
+            <w:pPr>
+              <w:jc w:val="center"/>
+              <w:rPr>
+                <w:rFonts w:ascii="Arial" w:hAnsi="Arial" w:cs="Arial"/>
+                <w:b/>
+                <w:bCs/>
+                <w:i/>
+                <w:iCs/>
+                <w:sz w:val="20"/>
+                <w:szCs w:val="20"/>
+              </w:rPr>
+            </w:pPr>
+          </w:p>
+          <w:p>
+            <w:pPr>
+              <w:jc w:val="center"/>
+              <w:rPr>
+                <w:rFonts w:ascii="Arial" w:hAnsi="Arial" w:cs="Arial"/>
+                <w:b/>
+                <w:bCs/>
+                <w:i/>
+                <w:iCs/>
+                <w:sz w:val="20"/>
+                <w:szCs w:val="20"/>
+              </w:rPr>
+            </w:pPr>
+            <w:r>
+              <w:rPr>
+                <w:rFonts w:ascii="Arial" w:hAnsi="Arial" w:cs="Arial"/>
+                <w:b/>
+                <w:bCs/>
+                <w:i/>
+                <w:iCs/>
+                <w:sz w:val="20"/>
+                <w:szCs w:val="20"/>
+              </w:rPr>
+              <w:t>USUARIO</w:t>
+            </w:r>
+          </w:p>
+        </w:tc>
+        <w:tc>
+          <w:tcPr>
+            <w:tcW w:w="3506" w:type="dxa"/>
+            <w:gridSpan w:val="2"/>
+            <w:shd w:val="clear" w:color="auto" w:fill="D0CECE" w:themeFill="background2" w:themeFillShade="E6"/>
+          </w:tcPr>
+          <w:p>
+            <w:pPr>
+              <w:jc w:val="center"/>
+              <w:rPr>
+                <w:rFonts w:ascii="Arial" w:hAnsi="Arial" w:cs="Arial"/>
+                <w:b/>
+                <w:bCs/>
+                <w:sz w:val="20"/>
+                <w:szCs w:val="20"/>
+              </w:rPr>
+            </w:pPr>
+          </w:p>
+          <w:p>
+            <w:pPr>
+              <w:jc w:val="center"/>
+              <w:rPr>
+                <w:rFonts w:ascii="Arial" w:hAnsi="Arial" w:cs="Arial"/>
+                <w:b/>
+                <w:bCs/>
+                <w:sz w:val="20"/>
+                <w:szCs w:val="20"/>
+              </w:rPr>
+            </w:pPr>
+            <w:r>
+              <w:rPr>
+                <w:rFonts w:ascii="Arial" w:hAnsi="Arial" w:cs="Arial"/>
+                <w:b/>
+                <w:bCs/>
+                <w:sz w:val="20"/>
+                <w:szCs w:val="20"/>
+              </w:rPr>
+              <w:t>SISTEMA</w:t>
+            </w:r>
+          </w:p>
+        </w:tc>
+      </w:tr>
+      <w:tr>
+        <w:trPr>
+          <w:trHeight w:val="526"/>
+        </w:trPr>
+        <w:tc>
+          <w:tcPr>
+            <w:tcW w:w="1817" w:type="dxa"/>
+            <w:shd w:val="clear" w:color="auto" w:fill="auto"/>
+          </w:tcPr>
+          <w:p>
+            <w:pPr>
+              <w:jc w:val="center"/>
+              <w:rPr>
+                <w:rFonts w:ascii="Arial" w:hAnsi="Arial" w:cs="Arial"/>
+                <w:b/>
+                <w:bCs/>
+                <w:sz w:val="20"/>
+                <w:szCs w:val="20"/>
+              </w:rPr>
+            </w:pPr>
+            <w:r>
+              <w:rPr>
+                <w:rFonts w:ascii="Arial" w:hAnsi="Arial" w:cs="Arial"/>
+                <w:b/>
+                <w:bCs/>
+                <w:sz w:val="20"/>
+                <w:szCs w:val="20"/>
+              </w:rPr>
+              <w:t>1</w:t>
+            </w:r>
+          </w:p>
+        </w:tc>
+        <w:tc>
+          <w:tcPr>
+            <w:tcW w:w="3505" w:type="dxa"/>
+            <w:gridSpan w:val="2"/>
+            <w:shd w:val="clear" w:color="auto" w:fill="auto"/>
+          </w:tcPr>
+          <w:p>
+            <w:pPr>
+              <w:jc w:val="center"/>
+              <w:rPr>
+                <w:rFonts w:ascii="Arial" w:hAnsi="Arial" w:cs="Arial"/>
+                <w:i/>
+                <w:iCs/>
+                <w:sz w:val="20"/>
+                <w:szCs w:val="20"/>
+              </w:rPr>
+            </w:pPr>
+          </w:p>
+          <w:p>
+            <w:pPr>
+              <w:jc w:val="center"/>
+              <w:rPr>
+                <w:rFonts w:ascii="Arial" w:hAnsi="Arial" w:cs="Arial"/>
+                <w:i/>
+                <w:iCs/>
+                <w:sz w:val="20"/>
+                <w:szCs w:val="20"/>
+              </w:rPr>
+            </w:pPr>
+            <w:r>
+              <w:rPr>
+                <w:rFonts w:ascii="Arial" w:hAnsi="Arial" w:cs="Arial"/>
+                <w:i/>
+                <w:iCs/>
+                <w:sz w:val="20"/>
+                <w:szCs w:val="20"/>
+              </w:rPr>
+              <w:t>Selecciona la opción “</w:t>
+            </w:r>
+            <w:r>
+              <w:rPr>
+                <w:rFonts w:ascii="Arial" w:hAnsi="Arial" w:cs="Arial"/>
+                <w:i/>
+                <w:iCs/>
+                <w:sz w:val="20"/>
+                <w:szCs w:val="20"/>
+              </w:rPr>
+              <w:t>Ingresar nuevo usuario”</w:t>
+            </w:r>
+          </w:p>
+        </w:tc>
+        <w:tc>
+          <w:tcPr>
+            <w:tcW w:w="3506" w:type="dxa"/>
+            <w:gridSpan w:val="2"/>
+            <w:shd w:val="clear" w:color="auto" w:fill="auto"/>
+          </w:tcPr>
+          <w:p>
+            <w:pPr>
+              <w:jc w:val="center"/>
+              <w:rPr>
+                <w:rFonts w:ascii="Arial" w:hAnsi="Arial" w:cs="Arial"/>
+                <w:b/>
+                <w:bCs/>
+                <w:sz w:val="20"/>
+                <w:szCs w:val="20"/>
+              </w:rPr>
+            </w:pPr>
+          </w:p>
+          <w:p>
+            <w:pPr>
+              <w:jc w:val="center"/>
+              <w:rPr>
+                <w:rFonts w:ascii="Arial" w:hAnsi="Arial" w:cs="Arial"/>
+                <w:i/>
+                <w:iCs/>
+                <w:sz w:val="20"/>
+                <w:szCs w:val="20"/>
+              </w:rPr>
+            </w:pPr>
+            <w:r>
+              <w:rPr>
+                <w:rFonts w:ascii="Arial" w:hAnsi="Arial" w:cs="Arial"/>
+                <w:i/>
+                <w:iCs/>
+                <w:sz w:val="20"/>
+                <w:szCs w:val="20"/>
+              </w:rPr>
+              <w:t xml:space="preserve">Presenta la interfaz de “Generar </w:t>
+            </w:r>
+            <w:r>
+              <w:rPr>
+                <w:rFonts w:ascii="Arial" w:hAnsi="Arial" w:cs="Arial"/>
+                <w:i/>
+                <w:iCs/>
+                <w:sz w:val="20"/>
+                <w:szCs w:val="20"/>
+              </w:rPr>
+              <w:t>usuario”</w:t>
+            </w:r>
+          </w:p>
+        </w:tc>
+      </w:tr>
+      <w:tr>
+        <w:trPr>
+          <w:trHeight w:val="418"/>
+        </w:trPr>
+        <w:tc>
+          <w:tcPr>
+            <w:tcW w:w="1817" w:type="dxa"/>
+            <w:shd w:val="clear" w:color="auto" w:fill="auto"/>
+          </w:tcPr>
+          <w:p>
+            <w:pPr>
+              <w:jc w:val="center"/>
+              <w:rPr>
+                <w:rFonts w:ascii="Arial" w:hAnsi="Arial" w:cs="Arial"/>
+                <w:b/>
+                <w:bCs/>
+                <w:sz w:val="20"/>
+                <w:szCs w:val="20"/>
+              </w:rPr>
+            </w:pPr>
+            <w:r>
+              <w:rPr>
+                <w:rFonts w:ascii="Arial" w:hAnsi="Arial" w:cs="Arial"/>
+                <w:b/>
+                <w:bCs/>
+                <w:sz w:val="20"/>
+                <w:szCs w:val="20"/>
+              </w:rPr>
+              <w:t>2</w:t>
+            </w:r>
+          </w:p>
+        </w:tc>
+        <w:tc>
+          <w:tcPr>
+            <w:tcW w:w="3505" w:type="dxa"/>
+            <w:gridSpan w:val="2"/>
+            <w:shd w:val="clear" w:color="auto" w:fill="auto"/>
+          </w:tcPr>
+          <w:p>
+            <w:pPr>
+              <w:jc w:val="center"/>
+              <w:rPr>
+                <w:rFonts w:ascii="Arial" w:hAnsi="Arial" w:cs="Arial"/>
+                <w:i/>
+                <w:iCs/>
+                <w:sz w:val="20"/>
+                <w:szCs w:val="20"/>
+              </w:rPr>
+            </w:pPr>
+            <w:r>
+              <w:rPr>
+                <w:rFonts w:ascii="Arial" w:hAnsi="Arial" w:cs="Arial"/>
+                <w:i/>
+                <w:iCs/>
+                <w:sz w:val="20"/>
+                <w:szCs w:val="20"/>
+              </w:rPr>
+              <w:t xml:space="preserve">Da clic en la lista de </w:t>
+            </w:r>
+            <w:r>
+              <w:rPr>
+                <w:rFonts w:ascii="Arial" w:hAnsi="Arial" w:cs="Arial"/>
+                <w:i/>
+                <w:iCs/>
+                <w:sz w:val="20"/>
+                <w:szCs w:val="20"/>
+              </w:rPr>
+              <w:t>opciones de usuario a registrar</w:t>
+            </w:r>
+          </w:p>
+        </w:tc>
+        <w:tc>
+          <w:tcPr>
+            <w:tcW w:w="3506" w:type="dxa"/>
+            <w:gridSpan w:val="2"/>
+            <w:shd w:val="clear" w:color="auto" w:fill="auto"/>
+          </w:tcPr>
+          <w:p>
+            <w:pPr>
+              <w:jc w:val="center"/>
+              <w:rPr>
+                <w:rFonts w:ascii="Arial" w:hAnsi="Arial" w:cs="Arial"/>
+                <w:i/>
+                <w:iCs/>
+                <w:sz w:val="20"/>
+                <w:szCs w:val="20"/>
+              </w:rPr>
+            </w:pPr>
+            <w:r>
+              <w:rPr>
+                <w:rFonts w:ascii="Arial" w:hAnsi="Arial" w:cs="Arial"/>
+                <w:i/>
+                <w:iCs/>
+                <w:sz w:val="20"/>
+                <w:szCs w:val="20"/>
+              </w:rPr>
+              <w:t xml:space="preserve">Despliega una lista que contiene </w:t>
+            </w:r>
+            <w:r>
+              <w:rPr>
+                <w:rFonts w:ascii="Arial" w:hAnsi="Arial" w:cs="Arial"/>
+                <w:i/>
+                <w:iCs/>
+                <w:sz w:val="20"/>
+                <w:szCs w:val="20"/>
+              </w:rPr>
+              <w:t>los perfiles que se pueden generar</w:t>
+            </w:r>
+          </w:p>
+        </w:tc>
+      </w:tr>
+      <w:tr>
+        <w:trPr>
+          <w:trHeight w:val="418"/>
+        </w:trPr>
+        <w:tc>
+          <w:tcPr>
+            <w:tcW w:w="1817" w:type="dxa"/>
+            <w:shd w:val="clear" w:color="auto" w:fill="auto"/>
+          </w:tcPr>
+          <w:p>
+            <w:pPr>
+              <w:jc w:val="center"/>
+              <w:rPr>
+                <w:rFonts w:ascii="Arial" w:hAnsi="Arial" w:cs="Arial"/>
+                <w:b/>
+                <w:bCs/>
+                <w:sz w:val="20"/>
+                <w:szCs w:val="20"/>
+              </w:rPr>
+            </w:pPr>
+            <w:r>
+              <w:rPr>
+                <w:rFonts w:ascii="Arial" w:hAnsi="Arial" w:cs="Arial"/>
+                <w:b/>
+                <w:bCs/>
+                <w:sz w:val="20"/>
+                <w:szCs w:val="20"/>
+              </w:rPr>
+              <w:t>3</w:t>
+            </w:r>
+          </w:p>
+        </w:tc>
+        <w:tc>
+          <w:tcPr>
+            <w:tcW w:w="3505" w:type="dxa"/>
+            <w:gridSpan w:val="2"/>
+            <w:shd w:val="clear" w:color="auto" w:fill="auto"/>
+          </w:tcPr>
+          <w:p>
+            <w:pPr>
+              <w:jc w:val="center"/>
+              <w:rPr>
+                <w:rFonts w:ascii="Arial" w:hAnsi="Arial" w:cs="Arial"/>
+                <w:i/>
+                <w:iCs/>
+                <w:sz w:val="20"/>
+                <w:szCs w:val="20"/>
+              </w:rPr>
+            </w:pPr>
+            <w:r>
+              <w:rPr>
+                <w:rFonts w:ascii="Arial" w:hAnsi="Arial" w:cs="Arial"/>
+                <w:i/>
+                <w:iCs/>
+                <w:sz w:val="20"/>
+                <w:szCs w:val="20"/>
+              </w:rPr>
+              <w:t xml:space="preserve">Selecciona el </w:t>
+            </w:r>
+            <w:r>
+              <w:rPr>
+                <w:rFonts w:ascii="Arial" w:hAnsi="Arial" w:cs="Arial"/>
+                <w:i/>
+                <w:iCs/>
+                <w:sz w:val="20"/>
+                <w:szCs w:val="20"/>
+              </w:rPr>
+              <w:t>tipo de perfil del usuario a registrar</w:t>
+            </w:r>
+            <w:r>
+              <w:rPr>
+                <w:rFonts w:ascii="Arial" w:hAnsi="Arial" w:cs="Arial"/>
+                <w:i/>
+                <w:iCs/>
+                <w:sz w:val="20"/>
+                <w:szCs w:val="20"/>
+              </w:rPr>
+              <w:t>.</w:t>
+            </w:r>
+          </w:p>
+        </w:tc>
+        <w:tc>
+          <w:tcPr>
+            <w:tcW w:w="3506" w:type="dxa"/>
+            <w:gridSpan w:val="2"/>
+            <w:shd w:val="clear" w:color="auto" w:fill="auto"/>
+          </w:tcPr>
+          <w:p>
+            <w:pPr>
+              <w:jc w:val="center"/>
+              <w:rPr>
+                <w:rFonts w:ascii="Arial" w:hAnsi="Arial" w:cs="Arial"/>
+                <w:i/>
+                <w:iCs/>
+                <w:sz w:val="20"/>
+                <w:szCs w:val="20"/>
+              </w:rPr>
+            </w:pPr>
+            <w:r>
+              <w:rPr>
+                <w:rFonts w:ascii="Arial" w:hAnsi="Arial" w:cs="Arial"/>
+                <w:i/>
+                <w:iCs/>
+                <w:sz w:val="20"/>
+                <w:szCs w:val="20"/>
+              </w:rPr>
+              <w:t xml:space="preserve">Rellena de manera automática el campo de </w:t>
+            </w:r>
+            <w:r>
+              <w:rPr>
+                <w:rFonts w:ascii="Arial" w:hAnsi="Arial" w:cs="Arial"/>
+                <w:i/>
+                <w:iCs/>
+                <w:sz w:val="20"/>
+                <w:szCs w:val="20"/>
+              </w:rPr>
+              <w:t>“tipo de usuario”</w:t>
+            </w:r>
+            <w:r>
+              <w:rPr>
+                <w:rFonts w:ascii="Arial" w:hAnsi="Arial" w:cs="Arial"/>
+                <w:i/>
+                <w:iCs/>
+                <w:sz w:val="20"/>
+                <w:szCs w:val="20"/>
+              </w:rPr>
+              <w:t xml:space="preserve"> y se despliega el formulario correspondiente al tipo de usuario</w:t>
+            </w:r>
+          </w:p>
+        </w:tc>
+      </w:tr>
+      <w:tr>
+        <w:trPr>
+          <w:trHeight w:val="418"/>
+        </w:trPr>
+        <w:tc>
+          <w:tcPr>
+            <w:tcW w:w="1817" w:type="dxa"/>
+            <w:shd w:val="clear" w:color="auto" w:fill="auto"/>
+          </w:tcPr>
+          <w:p>
+            <w:pPr>
+              <w:jc w:val="center"/>
+              <w:rPr>
+                <w:rFonts w:ascii="Arial" w:hAnsi="Arial" w:cs="Arial"/>
+                <w:b/>
+                <w:bCs/>
+                <w:sz w:val="20"/>
+                <w:szCs w:val="20"/>
+              </w:rPr>
+            </w:pPr>
+            <w:r>
+              <w:rPr>
+                <w:rFonts w:ascii="Arial" w:hAnsi="Arial" w:cs="Arial"/>
+                <w:b/>
+                <w:bCs/>
+                <w:sz w:val="20"/>
+                <w:szCs w:val="20"/>
+              </w:rPr>
+              <w:lastRenderedPageBreak/>
+              <w:t>4</w:t>
+            </w:r>
+          </w:p>
+        </w:tc>
+        <w:tc>
+          <w:tcPr>
+            <w:tcW w:w="3505" w:type="dxa"/>
+            <w:gridSpan w:val="2"/>
+            <w:shd w:val="clear" w:color="auto" w:fill="auto"/>
+          </w:tcPr>
+          <w:p>
+            <w:pPr>
+              <w:jc w:val="center"/>
+              <w:rPr>
+                <w:rFonts w:ascii="Arial" w:hAnsi="Arial" w:cs="Arial"/>
+                <w:i/>
+                <w:iCs/>
+                <w:sz w:val="20"/>
+                <w:szCs w:val="20"/>
+              </w:rPr>
+            </w:pPr>
+            <w:r>
+              <w:rPr>
+                <w:rFonts w:ascii="Arial" w:hAnsi="Arial" w:cs="Arial"/>
+                <w:i/>
+                <w:iCs/>
+                <w:sz w:val="20"/>
+                <w:szCs w:val="20"/>
+              </w:rPr>
+              <w:t>Llena el formulario con los datos del nuevo usuario a medida que se le vayan presentando</w:t>
+            </w:r>
+          </w:p>
+        </w:tc>
+        <w:tc>
+          <w:tcPr>
+            <w:tcW w:w="3506" w:type="dxa"/>
+            <w:gridSpan w:val="2"/>
+            <w:shd w:val="clear" w:color="auto" w:fill="auto"/>
+          </w:tcPr>
+          <w:p>
+            <w:pPr>
+              <w:jc w:val="center"/>
+              <w:rPr>
+                <w:rFonts w:ascii="Arial" w:hAnsi="Arial" w:cs="Arial"/>
+                <w:sz w:val="20"/>
+                <w:szCs w:val="20"/>
+              </w:rPr>
+            </w:pPr>
+          </w:p>
+        </w:tc>
+      </w:tr>
+      <w:tr>
+        <w:trPr>
+          <w:trHeight w:val="418"/>
+        </w:trPr>
+        <w:tc>
+          <w:tcPr>
+            <w:tcW w:w="1817" w:type="dxa"/>
+            <w:shd w:val="clear" w:color="auto" w:fill="auto"/>
+          </w:tcPr>
+          <w:p>
+            <w:pPr>
+              <w:jc w:val="center"/>
+              <w:rPr>
+                <w:rFonts w:ascii="Arial" w:hAnsi="Arial" w:cs="Arial"/>
+                <w:b/>
+                <w:bCs/>
+                <w:sz w:val="20"/>
+                <w:szCs w:val="20"/>
+              </w:rPr>
+            </w:pPr>
+            <w:r>
+              <w:rPr>
+                <w:rFonts w:ascii="Arial" w:hAnsi="Arial" w:cs="Arial"/>
+                <w:b/>
+                <w:bCs/>
+                <w:sz w:val="20"/>
+                <w:szCs w:val="20"/>
+              </w:rPr>
+              <w:t>5</w:t>
+            </w:r>
+          </w:p>
+        </w:tc>
+        <w:tc>
+          <w:tcPr>
+            <w:tcW w:w="3505" w:type="dxa"/>
+            <w:gridSpan w:val="2"/>
+            <w:shd w:val="clear" w:color="auto" w:fill="auto"/>
+          </w:tcPr>
+          <w:p>
+            <w:pPr>
+              <w:jc w:val="center"/>
+              <w:rPr>
+                <w:rFonts w:ascii="Arial" w:hAnsi="Arial" w:cs="Arial"/>
+                <w:i/>
+                <w:iCs/>
+                <w:sz w:val="20"/>
+                <w:szCs w:val="20"/>
+              </w:rPr>
+            </w:pPr>
+            <w:r>
+              <w:rPr>
+                <w:rFonts w:ascii="Arial" w:hAnsi="Arial" w:cs="Arial"/>
+                <w:i/>
+                <w:iCs/>
+                <w:sz w:val="20"/>
+                <w:szCs w:val="20"/>
+              </w:rPr>
+              <w:t>Da clic al botón de “guardar”</w:t>
+            </w:r>
+          </w:p>
+        </w:tc>
+        <w:tc>
+          <w:tcPr>
+            <w:tcW w:w="3506" w:type="dxa"/>
+            <w:gridSpan w:val="2"/>
+            <w:shd w:val="clear" w:color="auto" w:fill="auto"/>
+          </w:tcPr>
+          <w:p>
+            <w:pPr>
+              <w:jc w:val="center"/>
+              <w:rPr>
+                <w:rFonts w:ascii="Arial" w:hAnsi="Arial" w:cs="Arial"/>
+                <w:i/>
+                <w:iCs/>
+                <w:sz w:val="20"/>
+                <w:szCs w:val="20"/>
+              </w:rPr>
+            </w:pPr>
+            <w:r>
+              <w:rPr>
+                <w:rFonts w:ascii="Arial" w:hAnsi="Arial" w:cs="Arial"/>
+                <w:i/>
+                <w:iCs/>
+                <w:sz w:val="20"/>
+                <w:szCs w:val="20"/>
+              </w:rPr>
+              <w:t>Valida la información suministrada con base a las restricciones que el usuario necesite brindar y se guarda en la tabla de usuarios</w:t>
+            </w:r>
+          </w:p>
+        </w:tc>
+      </w:tr>
+      <w:tr>
+        <w:trPr>
+          <w:trHeight w:val="438"/>
+        </w:trPr>
+        <w:tc>
+          <w:tcPr>
+            <w:tcW w:w="1817" w:type="dxa"/>
+          </w:tcPr>
+          <w:p>
+            <w:pPr>
+              <w:rPr>
+                <w:rFonts w:ascii="Arial" w:hAnsi="Arial" w:cs="Arial"/>
+                <w:b/>
+                <w:bCs/>
+                <w:sz w:val="20"/>
+                <w:szCs w:val="20"/>
+              </w:rPr>
+            </w:pPr>
+            <w:r>
+              <w:rPr>
+                <w:rFonts w:ascii="Arial" w:hAnsi="Arial" w:cs="Arial"/>
+                <w:b/>
+                <w:bCs/>
+                <w:sz w:val="20"/>
+                <w:szCs w:val="20"/>
+              </w:rPr>
+              <w:t>Demora</w:t>
+            </w:r>
+          </w:p>
+        </w:tc>
+        <w:tc>
+          <w:tcPr>
+            <w:tcW w:w="7011" w:type="dxa"/>
+            <w:gridSpan w:val="4"/>
+          </w:tcPr>
+          <w:p>
+            <w:pPr>
+              <w:rPr>
+                <w:rFonts w:ascii="Arial" w:hAnsi="Arial" w:cs="Arial"/>
+                <w:sz w:val="20"/>
+                <w:szCs w:val="20"/>
+              </w:rPr>
+            </w:pPr>
+          </w:p>
+        </w:tc>
+      </w:tr>
+      <w:tr>
+        <w:trPr>
+          <w:trHeight w:val="402"/>
+        </w:trPr>
+        <w:tc>
+          <w:tcPr>
+            <w:tcW w:w="1817" w:type="dxa"/>
+          </w:tcPr>
+          <w:p>
+            <w:pPr>
+              <w:rPr>
+                <w:rFonts w:ascii="Arial" w:hAnsi="Arial" w:cs="Arial"/>
+                <w:b/>
+                <w:bCs/>
+                <w:sz w:val="20"/>
+                <w:szCs w:val="20"/>
+              </w:rPr>
+            </w:pPr>
+            <w:r>
+              <w:rPr>
+                <w:rFonts w:ascii="Arial" w:hAnsi="Arial" w:cs="Arial"/>
+                <w:b/>
+                <w:bCs/>
+                <w:sz w:val="20"/>
+                <w:szCs w:val="20"/>
+              </w:rPr>
+              <w:t>Frecuencia</w:t>
+            </w:r>
+          </w:p>
+        </w:tc>
+        <w:tc>
+          <w:tcPr>
+            <w:tcW w:w="7011" w:type="dxa"/>
+            <w:gridSpan w:val="4"/>
+          </w:tcPr>
+          <w:p>
+            <w:pPr>
+              <w:rPr>
+                <w:rFonts w:ascii="Arial" w:hAnsi="Arial" w:cs="Arial"/>
+                <w:sz w:val="20"/>
+                <w:szCs w:val="20"/>
+              </w:rPr>
+            </w:pPr>
+          </w:p>
+        </w:tc>
+      </w:tr>
+      <w:tr>
+        <w:trPr>
+          <w:trHeight w:val="422"/>
+        </w:trPr>
+        <w:tc>
+          <w:tcPr>
+            <w:tcW w:w="1817" w:type="dxa"/>
+          </w:tcPr>
+          <w:p>
+            <w:pPr>
+              <w:rPr>
+                <w:rFonts w:ascii="Arial" w:hAnsi="Arial" w:cs="Arial"/>
+                <w:b/>
+                <w:bCs/>
+                <w:sz w:val="20"/>
+                <w:szCs w:val="20"/>
+              </w:rPr>
+            </w:pPr>
+            <w:r>
+              <w:rPr>
+                <w:rFonts w:ascii="Arial" w:hAnsi="Arial" w:cs="Arial"/>
+                <w:b/>
+                <w:bCs/>
+                <w:sz w:val="20"/>
+                <w:szCs w:val="20"/>
+              </w:rPr>
+              <w:t>Tipo</w:t>
+            </w:r>
+          </w:p>
+        </w:tc>
+        <w:tc>
+          <w:tcPr>
+            <w:tcW w:w="7011" w:type="dxa"/>
+            <w:gridSpan w:val="4"/>
+          </w:tcPr>
+          <w:p>
+            <w:pPr>
+              <w:rPr>
+                <w:rFonts w:ascii="Arial" w:hAnsi="Arial" w:cs="Arial"/>
+                <w:sz w:val="20"/>
+                <w:szCs w:val="20"/>
+              </w:rPr>
+            </w:pPr>
+          </w:p>
+        </w:tc>
+      </w:tr>
+      <w:tr>
+        <w:trPr>
+          <w:trHeight w:val="414"/>
+        </w:trPr>
+        <w:tc>
+          <w:tcPr>
+            <w:tcW w:w="1817" w:type="dxa"/>
+          </w:tcPr>
+          <w:p>
+            <w:pPr>
+              <w:rPr>
+                <w:rFonts w:ascii="Arial" w:hAnsi="Arial" w:cs="Arial"/>
+                <w:b/>
+                <w:bCs/>
+                <w:sz w:val="20"/>
+                <w:szCs w:val="20"/>
+              </w:rPr>
+            </w:pPr>
+            <w:r>
+              <w:rPr>
+                <w:rFonts w:ascii="Arial" w:hAnsi="Arial" w:cs="Arial"/>
+                <w:b/>
+                <w:bCs/>
+                <w:sz w:val="20"/>
+                <w:szCs w:val="20"/>
+              </w:rPr>
+              <w:t>Postcondiciones</w:t>
+            </w:r>
+          </w:p>
+        </w:tc>
+        <w:tc>
+          <w:tcPr>
+            <w:tcW w:w="7011" w:type="dxa"/>
+            <w:gridSpan w:val="4"/>
+          </w:tcPr>
+          <w:p>
+            <w:pPr>
+              <w:rPr>
+                <w:rFonts w:ascii="Arial" w:hAnsi="Arial" w:cs="Arial"/>
+                <w:sz w:val="20"/>
+                <w:szCs w:val="20"/>
+              </w:rPr>
+            </w:pPr>
+          </w:p>
+        </w:tc>
+      </w:tr>
+      <w:tr>
+        <w:trPr>
+          <w:trHeight w:val="420"/>
+        </w:trPr>
+        <w:tc>
+          <w:tcPr>
+            <w:tcW w:w="1817" w:type="dxa"/>
+          </w:tcPr>
+          <w:p>
+            <w:pPr>
+              <w:rPr>
+                <w:rFonts w:ascii="Arial" w:hAnsi="Arial" w:cs="Arial"/>
+                <w:b/>
+                <w:bCs/>
+                <w:sz w:val="20"/>
+                <w:szCs w:val="20"/>
+              </w:rPr>
+            </w:pPr>
+            <w:r>
+              <w:rPr>
+                <w:rFonts w:ascii="Arial" w:hAnsi="Arial" w:cs="Arial"/>
+                <w:b/>
+                <w:bCs/>
+                <w:sz w:val="20"/>
+                <w:szCs w:val="20"/>
+              </w:rPr>
+              <w:t>Grafico</w:t>
+            </w:r>
+          </w:p>
+        </w:tc>
+        <w:tc>
+          <w:tcPr>
+            <w:tcW w:w="7011" w:type="dxa"/>
+            <w:gridSpan w:val="4"/>
+            <w:tcBorders>
+              <w:bottom w:val="single" w:sz="4" w:space="0" w:color="auto"/>
+            </w:tcBorders>
+          </w:tcPr>
+          <w:p>
+            <w:pPr>
+              <w:rPr>
+                <w:rFonts w:ascii="Arial" w:hAnsi="Arial" w:cs="Arial"/>
+                <w:sz w:val="20"/>
+                <w:szCs w:val="20"/>
+              </w:rPr>
+            </w:pPr>
+            <w:r>
+              <w:rPr>
+                <w:rFonts w:ascii="Arial" w:hAnsi="Arial" w:cs="Arial"/>
+                <w:sz w:val="20"/>
+                <w:szCs w:val="20"/>
+              </w:rPr>
+              <w:drawing>
+                <wp:inline distT="0" distB="0" distL="0" distR="0" wp14:anchorId="42E8B3D9" wp14:editId="036FCD98">
+                  <wp:extent cx="4084019" cy="1472751"/>
+                  <wp:effectExtent l="0" t="0" r="0" b="0"/>
+                  <wp:docPr id="4" name="Picture 4"/>
+                  <wp:cNvGraphicFramePr>
+                    <a:graphicFrameLocks xmlns:a="http://schemas.openxmlformats.org/drawingml/2006/main" noChangeAspect="1"/>
+                  </wp:cNvGraphicFramePr>
+                  <a:graphic xmlns:a="http://schemas.openxmlformats.org/drawingml/2006/main">
+                    <a:graphicData uri="http://schemas.openxmlformats.org/drawingml/2006/picture">
+                      <pic:pic xmlns:pic="http://schemas.openxmlformats.org/drawingml/2006/picture">
+                        <pic:nvPicPr>
+                          <pic:cNvPr id="1" name=""/>
+                          <pic:cNvPicPr/>
+                        </pic:nvPicPr>
+                        <pic:blipFill rotWithShape="1">
+                          <a:blip r:embed="rId5"/>
+                          <a:srcRect b="8074"/>
+                          <a:stretch/>
+                        </pic:blipFill>
+                        <pic:spPr bwMode="auto">
+                          <a:xfrm>
+                            <a:off x="0" y="0"/>
+                            <a:ext cx="4110507" cy="1482303"/>
+                          </a:xfrm>
+                          <a:prstGeom prst="rect">
+                            <a:avLst/>
+                          </a:prstGeom>
+                          <a:ln>
+                            <a:noFill/>
+                          </a:ln>
+                          <a:extLst>
+                            <a:ext uri="{53640926-AAD7-44D8-BBD7-CCE9431645EC}">
+                              <a14:shadowObscured xmlns:a14="http://schemas.microsoft.com/office/drawing/2010/main"/>
+                            </a:ext>
+                          </a:extLst>
+                        </pic:spPr>
+                      </pic:pic>
+                    </a:graphicData>
+                  </a:graphic>
+                </wp:inline>
+              </w:drawing>
+            </w:r>
+          </w:p>
+        </w:tc>
+      </w:tr>
+      <w:tr>
+        <w:trPr>
+          <w:trHeight w:val="412"/>
+        </w:trPr>
+        <w:tc>
+          <w:tcPr>
+            <w:tcW w:w="1817" w:type="dxa"/>
+          </w:tcPr>
+          <w:p>
+            <w:pPr>
+              <w:rPr>
+                <w:rFonts w:ascii="Arial" w:hAnsi="Arial" w:cs="Arial"/>
+                <w:b/>
+                <w:bCs/>
+                <w:sz w:val="20"/>
+                <w:szCs w:val="20"/>
+              </w:rPr>
+            </w:pPr>
+            <w:r>
+              <w:rPr>
+                <w:rFonts w:ascii="Arial" w:hAnsi="Arial" w:cs="Arial"/>
+                <w:b/>
+                <w:bCs/>
+                <w:sz w:val="20"/>
+                <w:szCs w:val="20"/>
+              </w:rPr>
+              <w:t>Pantalla</w:t>
+            </w:r>
+          </w:p>
+        </w:tc>
+        <w:tc>
+          <w:tcPr>
+            <w:tcW w:w="7011" w:type="dxa"/>
+            <w:gridSpan w:val="4"/>
+          </w:tcPr>
+          <w:p>
+            <w:pPr>
+              <w:rPr>
+                <w:rFonts w:ascii="Arial" w:hAnsi="Arial" w:cs="Arial"/>
+                <w:sz w:val="20"/>
+                <w:szCs w:val="20"/>
+              </w:rPr>
+            </w:pPr>
+          </w:p>
+        </w:tc>
+      </w:tr>
+    </w:tbl>
+    <w:p>
+      <w:pPr>
+        <w:rPr>
+          <w:rFonts w:ascii="Arial" w:hAnsi="Arial" w:cs="Arial"/>
+          <w:b/>
+          <w:bCs/>
+        </w:rPr>
+      </w:pPr>
+    </w:p>
+    <w:p>
+      <w:pPr>
+        <w:rPr>
+          <w:rFonts w:ascii="Arial" w:hAnsi="Arial" w:cs="Arial"/>
+          <w:b/>
+          <w:bCs/>
+        </w:rPr>
+      </w:pPr>
+    </w:p>
+    <w:tbl>
+      <w:tblPr>
+        <w:tblStyle w:val="TableGrid"/>
+        <w:tblW w:w="0" w:type="auto"/>
+        <w:tblLook w:val="04A0" w:firstRow="1" w:lastRow="0" w:firstColumn="1" w:lastColumn="0" w:noHBand="0" w:noVBand="1"/>
+      </w:tblPr>
+      <w:tblGrid>
+        <w:gridCol w:w="1817"/>
+        <w:gridCol w:w="3189"/>
+        <w:gridCol w:w="316"/>
+        <w:gridCol w:w="1075"/>
+        <w:gridCol w:w="2431"/>
+      </w:tblGrid>
+      <w:tr>
+        <w:trPr>
+          <w:trHeight w:val="403"/>
+        </w:trPr>
+        <w:tc>
+          <w:tcPr>
+            <w:tcW w:w="1817" w:type="dxa"/>
+          </w:tcPr>
+          <w:p>
+            <w:pPr>
+              <w:rPr>
+                <w:rFonts w:ascii="Arial" w:hAnsi="Arial" w:cs="Arial"/>
+                <w:b/>
+                <w:bCs/>
+                <w:sz w:val="20"/>
+                <w:szCs w:val="20"/>
+              </w:rPr>
+            </w:pPr>
+            <w:r>
+              <w:rPr>
+                <w:rFonts w:ascii="Arial" w:hAnsi="Arial" w:cs="Arial"/>
+                <w:b/>
+                <w:bCs/>
+                <w:sz w:val="20"/>
+                <w:szCs w:val="20"/>
+              </w:rPr>
+              <w:t>Caso de Uso</w:t>
+            </w:r>
+          </w:p>
+        </w:tc>
+        <w:tc>
+          <w:tcPr>
+            <w:tcW w:w="7011" w:type="dxa"/>
+            <w:gridSpan w:val="4"/>
+          </w:tcPr>
+          <w:p>
+            <w:pPr>
+              <w:rPr>
+                <w:rFonts w:ascii="Arial" w:hAnsi="Arial" w:cs="Arial"/>
+                <w:i/>
+                <w:iCs/>
+                <w:sz w:val="20"/>
+                <w:szCs w:val="20"/>
+              </w:rPr>
+            </w:pPr>
+            <w:r>
+              <w:rPr>
+                <w:rFonts w:ascii="Arial" w:hAnsi="Arial" w:cs="Arial"/>
+                <w:i/>
+                <w:iCs/>
+                <w:sz w:val="20"/>
+                <w:szCs w:val="20"/>
+              </w:rPr>
+              <w:t>Ingresar</w:t>
+            </w:r>
+          </w:p>
+        </w:tc>
+      </w:tr>
+      <w:tr>
+        <w:trPr>
+          <w:trHeight w:val="422"/>
+        </w:trPr>
+        <w:tc>
+          <w:tcPr>
+            <w:tcW w:w="1817" w:type="dxa"/>
+          </w:tcPr>
+          <w:p>
+            <w:pPr>
+              <w:rPr>
+                <w:rFonts w:ascii="Arial" w:hAnsi="Arial" w:cs="Arial"/>
+                <w:b/>
+                <w:bCs/>
+                <w:sz w:val="20"/>
+                <w:szCs w:val="20"/>
+              </w:rPr>
+            </w:pPr>
+            <w:r>
+              <w:rPr>
+                <w:rFonts w:ascii="Arial" w:hAnsi="Arial" w:cs="Arial"/>
+                <w:b/>
+                <w:bCs/>
+                <w:sz w:val="20"/>
+                <w:szCs w:val="20"/>
+              </w:rPr>
+              <w:t>Versión</w:t>
+            </w:r>
+          </w:p>
+        </w:tc>
+        <w:tc>
+          <w:tcPr>
+            <w:tcW w:w="3189" w:type="dxa"/>
+          </w:tcPr>
+          <w:p>
+            <w:pPr>
+              <w:rPr>
+                <w:rFonts w:ascii="Arial" w:hAnsi="Arial" w:cs="Arial"/>
+                <w:i/>
+                <w:iCs/>
+                <w:sz w:val="20"/>
+                <w:szCs w:val="20"/>
+              </w:rPr>
+            </w:pPr>
+            <w:r>
+              <w:rPr>
+                <w:rFonts w:ascii="Arial" w:hAnsi="Arial" w:cs="Arial"/>
+                <w:i/>
+                <w:iCs/>
+                <w:sz w:val="20"/>
+                <w:szCs w:val="20"/>
+              </w:rPr>
+              <w:t>1.</w:t>
+            </w:r>
+            <w:r>
+              <w:rPr>
+                <w:rFonts w:ascii="Arial" w:hAnsi="Arial" w:cs="Arial"/>
+                <w:i/>
+                <w:iCs/>
+                <w:sz w:val="20"/>
+                <w:szCs w:val="20"/>
+              </w:rPr>
+              <w:t>0</w:t>
+            </w:r>
+          </w:p>
+        </w:tc>
+        <w:tc>
+          <w:tcPr>
+            <w:tcW w:w="1391" w:type="dxa"/>
+            <w:gridSpan w:val="2"/>
+          </w:tcPr>
+          <w:p>
+            <w:pPr>
+              <w:rPr>
+                <w:rFonts w:ascii="Arial" w:hAnsi="Arial" w:cs="Arial"/>
+                <w:b/>
+                <w:bCs/>
+                <w:i/>
+                <w:iCs/>
+                <w:sz w:val="20"/>
+                <w:szCs w:val="20"/>
+              </w:rPr>
+            </w:pPr>
+            <w:r>
+              <w:rPr>
+                <w:rFonts w:ascii="Arial" w:hAnsi="Arial" w:cs="Arial"/>
+                <w:b/>
+                <w:bCs/>
+                <w:i/>
+                <w:iCs/>
+                <w:sz w:val="20"/>
+                <w:szCs w:val="20"/>
+              </w:rPr>
+              <w:t xml:space="preserve">Fecha       </w:t>
+            </w:r>
+          </w:p>
+        </w:tc>
+        <w:tc>
+          <w:tcPr>
+            <w:tcW w:w="2431" w:type="dxa"/>
+          </w:tcPr>
+          <w:p>
+            <w:pPr>
+              <w:rPr>
+                <w:rFonts w:ascii="Arial" w:hAnsi="Arial" w:cs="Arial"/>
+                <w:sz w:val="20"/>
+                <w:szCs w:val="20"/>
+              </w:rPr>
+            </w:pPr>
+            <w:r>
+              <w:rPr>
+                <w:rFonts w:ascii="Arial" w:hAnsi="Arial" w:cs="Arial"/>
+                <w:sz w:val="20"/>
+                <w:szCs w:val="20"/>
+              </w:rPr>
+              <w:t>1</w:t>
+            </w:r>
+            <w:r>
+              <w:rPr>
+                <w:rFonts w:ascii="Arial" w:hAnsi="Arial" w:cs="Arial"/>
+                <w:sz w:val="20"/>
+                <w:szCs w:val="20"/>
+              </w:rPr>
+              <w:t>9</w:t>
+            </w:r>
+            <w:r>
+              <w:rPr>
+                <w:rFonts w:ascii="Arial" w:hAnsi="Arial" w:cs="Arial"/>
+                <w:sz w:val="20"/>
+                <w:szCs w:val="20"/>
+              </w:rPr>
+              <w:t>/10/2020</w:t>
+            </w:r>
+          </w:p>
+        </w:tc>
+      </w:tr>
+      <w:tr>
+        <w:trPr>
+          <w:trHeight w:val="415"/>
+        </w:trPr>
+        <w:tc>
+          <w:tcPr>
+            <w:tcW w:w="1817" w:type="dxa"/>
+          </w:tcPr>
+          <w:p>
+            <w:pPr>
+              <w:rPr>
+                <w:rFonts w:ascii="Arial" w:hAnsi="Arial" w:cs="Arial"/>
+                <w:b/>
+                <w:bCs/>
+                <w:sz w:val="20"/>
+                <w:szCs w:val="20"/>
+              </w:rPr>
+            </w:pPr>
+            <w:r>
+              <w:rPr>
+                <w:rFonts w:ascii="Arial" w:hAnsi="Arial" w:cs="Arial"/>
+                <w:b/>
+                <w:bCs/>
+                <w:sz w:val="20"/>
+                <w:szCs w:val="20"/>
+              </w:rPr>
+              <w:t>Autor</w:t>
+            </w:r>
+          </w:p>
+        </w:tc>
+        <w:tc>
+          <w:tcPr>
+            <w:tcW w:w="7011" w:type="dxa"/>
+            <w:gridSpan w:val="4"/>
+          </w:tcPr>
+          <w:p>
+            <w:pPr>
+              <w:rPr>
+                <w:rFonts w:ascii="Arial" w:hAnsi="Arial" w:cs="Arial"/>
+                <w:i/>
+                <w:iCs/>
+                <w:sz w:val="20"/>
+                <w:szCs w:val="20"/>
+              </w:rPr>
+            </w:pPr>
+            <w:r>
+              <w:rPr>
+                <w:rFonts w:ascii="Arial" w:hAnsi="Arial" w:cs="Arial"/>
+                <w:i/>
+                <w:iCs/>
+                <w:sz w:val="20"/>
+                <w:szCs w:val="20"/>
+              </w:rPr>
+              <w:t>Mariana Betancur, Mateo Rincón, Paula Andrea Taborda, Santiago Tamayo, Guillermo Toloza.</w:t>
+            </w:r>
+          </w:p>
+        </w:tc>
+      </w:tr>
+      <w:tr>
+        <w:trPr>
+          <w:trHeight w:val="420"/>
+        </w:trPr>
+        <w:tc>
+          <w:tcPr>
+            <w:tcW w:w="1817" w:type="dxa"/>
+          </w:tcPr>
+          <w:p>
+            <w:pPr>
+              <w:rPr>
+                <w:rFonts w:ascii="Arial" w:hAnsi="Arial" w:cs="Arial"/>
+                <w:b/>
+                <w:bCs/>
+                <w:sz w:val="20"/>
+                <w:szCs w:val="20"/>
+              </w:rPr>
+            </w:pPr>
+            <w:r>
+              <w:rPr>
+                <w:rFonts w:ascii="Arial" w:hAnsi="Arial" w:cs="Arial"/>
+                <w:b/>
+                <w:bCs/>
+                <w:sz w:val="20"/>
+                <w:szCs w:val="20"/>
+              </w:rPr>
+              <w:t>Fuente</w:t>
+            </w:r>
+          </w:p>
+        </w:tc>
+        <w:tc>
+          <w:tcPr>
+            <w:tcW w:w="7011" w:type="dxa"/>
+            <w:gridSpan w:val="4"/>
+          </w:tcPr>
+          <w:p>
+            <w:pPr>
+              <w:rPr>
+                <w:rFonts w:ascii="Arial" w:hAnsi="Arial" w:cs="Arial"/>
+                <w:i/>
+                <w:iCs/>
+                <w:sz w:val="20"/>
+                <w:szCs w:val="20"/>
+              </w:rPr>
+            </w:pPr>
+            <w:r>
+              <w:rPr>
+                <w:rFonts w:ascii="Arial" w:hAnsi="Arial" w:cs="Arial"/>
+                <w:i/>
+                <w:iCs/>
+                <w:sz w:val="20"/>
+                <w:szCs w:val="20"/>
+              </w:rPr>
+              <w:t>Unidad Residencial Loma Linda.</w:t>
+            </w:r>
+          </w:p>
+        </w:tc>
+      </w:tr>
+      <w:tr>
+        <w:trPr>
+          <w:trHeight w:val="412"/>
+        </w:trPr>
+        <w:tc>
+          <w:tcPr>
+            <w:tcW w:w="1817" w:type="dxa"/>
+          </w:tcPr>
+          <w:p>
+            <w:pPr>
+              <w:rPr>
+                <w:rFonts w:ascii="Arial" w:hAnsi="Arial" w:cs="Arial"/>
+                <w:b/>
+                <w:bCs/>
+                <w:sz w:val="20"/>
+                <w:szCs w:val="20"/>
+              </w:rPr>
+            </w:pPr>
+            <w:r>
+              <w:rPr>
+                <w:rFonts w:ascii="Arial" w:hAnsi="Arial" w:cs="Arial"/>
+                <w:b/>
+                <w:bCs/>
+                <w:sz w:val="20"/>
+                <w:szCs w:val="20"/>
+              </w:rPr>
+              <w:t>Propósito</w:t>
+            </w:r>
+          </w:p>
+        </w:tc>
+        <w:tc>
+          <w:tcPr>
+            <w:tcW w:w="7011" w:type="dxa"/>
+            <w:gridSpan w:val="4"/>
+          </w:tcPr>
+          <w:p>
+            <w:pPr>
+              <w:rPr>
+                <w:rFonts w:ascii="Arial" w:hAnsi="Arial" w:cs="Arial"/>
+                <w:i/>
+                <w:iCs/>
+                <w:sz w:val="20"/>
+                <w:szCs w:val="20"/>
+              </w:rPr>
+            </w:pPr>
+            <w:r>
+              <w:rPr>
+                <w:rFonts w:ascii="Arial" w:hAnsi="Arial" w:cs="Arial"/>
+                <w:i/>
+                <w:iCs/>
+                <w:sz w:val="20"/>
+                <w:szCs w:val="20"/>
+              </w:rPr>
+              <w:t xml:space="preserve">El </w:t>
+            </w:r>
+            <w:r>
+              <w:rPr>
+                <w:rFonts w:ascii="Arial" w:hAnsi="Arial" w:cs="Arial"/>
+                <w:i/>
+                <w:iCs/>
+                <w:sz w:val="20"/>
+                <w:szCs w:val="20"/>
+              </w:rPr>
+              <w:t>usuario</w:t>
+            </w:r>
+            <w:r>
+              <w:rPr>
+                <w:rFonts w:ascii="Arial" w:hAnsi="Arial" w:cs="Arial"/>
+                <w:i/>
+                <w:iCs/>
+                <w:sz w:val="20"/>
+                <w:szCs w:val="20"/>
+              </w:rPr>
+              <w:t xml:space="preserve"> debe registrar a todo usuario que desee usar la plataforma como un residente o personal.</w:t>
+            </w:r>
+          </w:p>
+        </w:tc>
+      </w:tr>
+      <w:tr>
+        <w:trPr>
+          <w:trHeight w:val="418"/>
+        </w:trPr>
+        <w:tc>
+          <w:tcPr>
+            <w:tcW w:w="1817" w:type="dxa"/>
+          </w:tcPr>
+          <w:p>
+            <w:pPr>
+              <w:rPr>
+                <w:rFonts w:ascii="Arial" w:hAnsi="Arial" w:cs="Arial"/>
+                <w:b/>
+                <w:bCs/>
+                <w:sz w:val="20"/>
+                <w:szCs w:val="20"/>
+              </w:rPr>
+            </w:pPr>
+            <w:r>
+              <w:rPr>
+                <w:rFonts w:ascii="Arial" w:hAnsi="Arial" w:cs="Arial"/>
+                <w:b/>
+                <w:bCs/>
+                <w:sz w:val="20"/>
+                <w:szCs w:val="20"/>
+              </w:rPr>
+              <w:t>Objetivo</w:t>
+            </w:r>
+          </w:p>
+        </w:tc>
+        <w:tc>
+          <w:tcPr>
+            <w:tcW w:w="7011" w:type="dxa"/>
+            <w:gridSpan w:val="4"/>
+          </w:tcPr>
+          <w:p>
+            <w:pPr>
+              <w:rPr>
+                <w:rFonts w:ascii="Arial" w:hAnsi="Arial" w:cs="Arial"/>
+                <w:i/>
+                <w:iCs/>
+                <w:sz w:val="20"/>
+                <w:szCs w:val="20"/>
+              </w:rPr>
+            </w:pPr>
+            <w:r>
+              <w:rPr>
+                <w:rFonts w:ascii="Arial" w:hAnsi="Arial" w:cs="Arial"/>
+                <w:i/>
+                <w:iCs/>
+                <w:sz w:val="20"/>
+                <w:szCs w:val="20"/>
+              </w:rPr>
+              <w:t xml:space="preserve">Este caso de uso se asocia con la posibilitación </w:t>
+            </w:r>
+            <w:r>
+              <w:rPr>
+                <w:rFonts w:ascii="Arial" w:hAnsi="Arial" w:cs="Arial"/>
+                <w:i/>
+                <w:iCs/>
+                <w:sz w:val="20"/>
+                <w:szCs w:val="20"/>
+              </w:rPr>
+              <w:t xml:space="preserve">del administrador de generar nuevos residentes y personal en el sistema. </w:t>
+            </w:r>
+          </w:p>
+        </w:tc>
+      </w:tr>
+      <w:tr>
+        <w:trPr>
+          <w:trHeight w:val="410"/>
+        </w:trPr>
+        <w:tc>
+          <w:tcPr>
+            <w:tcW w:w="1817" w:type="dxa"/>
+          </w:tcPr>
+          <w:p>
+            <w:pPr>
+              <w:rPr>
+                <w:rFonts w:ascii="Arial" w:hAnsi="Arial" w:cs="Arial"/>
+                <w:b/>
+                <w:bCs/>
+                <w:sz w:val="20"/>
+                <w:szCs w:val="20"/>
+              </w:rPr>
+            </w:pPr>
+            <w:r>
+              <w:rPr>
+                <w:rFonts w:ascii="Arial" w:hAnsi="Arial" w:cs="Arial"/>
+                <w:b/>
+                <w:bCs/>
+                <w:sz w:val="20"/>
+                <w:szCs w:val="20"/>
+              </w:rPr>
+              <w:t>Resumen</w:t>
+            </w:r>
+          </w:p>
+        </w:tc>
+        <w:tc>
+          <w:tcPr>
+            <w:tcW w:w="7011" w:type="dxa"/>
+            <w:gridSpan w:val="4"/>
+          </w:tcPr>
+          <w:p>
+            <w:pPr>
+              <w:rPr>
+                <w:rFonts w:ascii="Arial" w:hAnsi="Arial" w:cs="Arial"/>
+                <w:i/>
+                <w:iCs/>
+                <w:sz w:val="20"/>
+                <w:szCs w:val="20"/>
+              </w:rPr>
+            </w:pPr>
+            <w:r>
+              <w:rPr>
+                <w:rFonts w:ascii="Arial" w:hAnsi="Arial" w:cs="Arial"/>
+                <w:i/>
+                <w:iCs/>
+                <w:sz w:val="20"/>
+                <w:szCs w:val="20"/>
+              </w:rPr>
+              <w:t>Este caso de uso</w:t>
+            </w:r>
+            <w:r>
+              <w:rPr>
+                <w:rFonts w:ascii="Arial" w:hAnsi="Arial" w:cs="Arial"/>
+                <w:i/>
+                <w:iCs/>
+                <w:sz w:val="20"/>
+                <w:szCs w:val="20"/>
+              </w:rPr>
+              <w:t xml:space="preserve"> se realiza un formulario con los datos necesarios para que el residente o personal pueda hacer uso de las funcionalidades correspondientes.</w:t>
+            </w:r>
+          </w:p>
+        </w:tc>
+      </w:tr>
+      <w:tr>
+        <w:trPr>
+          <w:trHeight w:val="416"/>
+        </w:trPr>
+        <w:tc>
+          <w:tcPr>
+            <w:tcW w:w="1817" w:type="dxa"/>
+          </w:tcPr>
+          <w:p>
+            <w:pPr>
+              <w:rPr>
+                <w:rFonts w:ascii="Arial" w:hAnsi="Arial" w:cs="Arial"/>
+                <w:b/>
+                <w:bCs/>
+                <w:sz w:val="20"/>
+                <w:szCs w:val="20"/>
+              </w:rPr>
+            </w:pPr>
+            <w:r>
+              <w:rPr>
+                <w:rFonts w:ascii="Arial" w:hAnsi="Arial" w:cs="Arial"/>
+                <w:b/>
+                <w:bCs/>
+                <w:sz w:val="20"/>
+                <w:szCs w:val="20"/>
+              </w:rPr>
+              <w:t>Actores</w:t>
+            </w:r>
+          </w:p>
+        </w:tc>
+        <w:tc>
+          <w:tcPr>
+            <w:tcW w:w="7011" w:type="dxa"/>
+            <w:gridSpan w:val="4"/>
+          </w:tcPr>
+          <w:p>
+            <w:pPr>
+              <w:rPr>
+                <w:rFonts w:ascii="Arial" w:hAnsi="Arial" w:cs="Arial"/>
+                <w:i/>
+                <w:iCs/>
+                <w:sz w:val="20"/>
+                <w:szCs w:val="20"/>
+              </w:rPr>
+            </w:pPr>
+            <w:r>
+              <w:rPr>
+                <w:rFonts w:ascii="Arial" w:hAnsi="Arial" w:cs="Arial"/>
+                <w:i/>
+                <w:iCs/>
+                <w:sz w:val="20"/>
+                <w:szCs w:val="20"/>
+              </w:rPr>
+              <w:t>Administrador</w:t>
+            </w:r>
+          </w:p>
+        </w:tc>
+      </w:tr>
+      <w:tr>
+        <w:trPr>
+          <w:trHeight w:val="408"/>
+        </w:trPr>
+        <w:tc>
+          <w:tcPr>
+            <w:tcW w:w="1817" w:type="dxa"/>
+          </w:tcPr>
+          <w:p>
+            <w:pPr>
+              <w:rPr>
+                <w:rFonts w:ascii="Arial" w:hAnsi="Arial" w:cs="Arial"/>
+                <w:b/>
+                <w:bCs/>
+                <w:sz w:val="20"/>
+                <w:szCs w:val="20"/>
+              </w:rPr>
+            </w:pPr>
+            <w:r>
+              <w:rPr>
+                <w:rFonts w:ascii="Arial" w:hAnsi="Arial" w:cs="Arial"/>
+                <w:b/>
+                <w:bCs/>
+                <w:sz w:val="20"/>
+                <w:szCs w:val="20"/>
+              </w:rPr>
+              <w:t xml:space="preserve">Precondición </w:t>
+            </w:r>
+          </w:p>
+        </w:tc>
+        <w:tc>
+          <w:tcPr>
+            <w:tcW w:w="7011" w:type="dxa"/>
+            <w:gridSpan w:val="4"/>
+          </w:tcPr>
+          <w:p>
+            <w:pPr>
+              <w:rPr>
+                <w:rFonts w:ascii="Arial" w:hAnsi="Arial" w:cs="Arial"/>
+                <w:i/>
+                <w:iCs/>
+                <w:sz w:val="20"/>
+                <w:szCs w:val="20"/>
+              </w:rPr>
+            </w:pPr>
+            <w:r>
+              <w:rPr>
+                <w:rFonts w:ascii="Arial" w:hAnsi="Arial" w:cs="Arial"/>
+                <w:i/>
+                <w:iCs/>
+                <w:sz w:val="20"/>
+                <w:szCs w:val="20"/>
+              </w:rPr>
+              <w:t xml:space="preserve">El </w:t>
+            </w:r>
+            <w:r>
+              <w:rPr>
+                <w:rFonts w:ascii="Arial" w:hAnsi="Arial" w:cs="Arial"/>
+                <w:i/>
+                <w:iCs/>
+                <w:sz w:val="20"/>
+                <w:szCs w:val="20"/>
+              </w:rPr>
+              <w:t>administrador</w:t>
+            </w:r>
+            <w:r>
+              <w:rPr>
+                <w:rFonts w:ascii="Arial" w:hAnsi="Arial" w:cs="Arial"/>
+                <w:i/>
+                <w:iCs/>
+                <w:sz w:val="20"/>
+                <w:szCs w:val="20"/>
+              </w:rPr>
+              <w:t xml:space="preserve"> que vaya a generar </w:t>
+            </w:r>
+            <w:r>
+              <w:rPr>
+                <w:rFonts w:ascii="Arial" w:hAnsi="Arial" w:cs="Arial"/>
+                <w:i/>
+                <w:iCs/>
+                <w:sz w:val="20"/>
+                <w:szCs w:val="20"/>
+              </w:rPr>
+              <w:t>el nuevo perfil necesitara de una serie de datos recopilados del usuario(personal o residente) que desee ingresar al sistema.</w:t>
+            </w:r>
+          </w:p>
+        </w:tc>
+      </w:tr>
+      <w:tr>
+        <w:tc>
+          <w:tcPr>
+            <w:tcW w:w="1817" w:type="dxa"/>
+            <w:shd w:val="clear" w:color="auto" w:fill="D0CECE" w:themeFill="background2" w:themeFillShade="E6"/>
+          </w:tcPr>
+          <w:p>
+            <w:pPr>
+              <w:rPr>
+                <w:rFonts w:ascii="Arial" w:hAnsi="Arial" w:cs="Arial"/>
+                <w:b/>
+                <w:bCs/>
+                <w:sz w:val="20"/>
+                <w:szCs w:val="20"/>
+              </w:rPr>
+            </w:pPr>
+            <w:r>
+              <w:rPr>
+                <w:rFonts w:ascii="Arial" w:hAnsi="Arial" w:cs="Arial"/>
+                <w:b/>
+                <w:bCs/>
+                <w:sz w:val="20"/>
+                <w:szCs w:val="20"/>
+              </w:rPr>
+              <w:t>Secuencia normal de interacciones</w:t>
+            </w:r>
+          </w:p>
+        </w:tc>
+        <w:tc>
+          <w:tcPr>
+            <w:tcW w:w="3505" w:type="dxa"/>
+            <w:gridSpan w:val="2"/>
+            <w:shd w:val="clear" w:color="auto" w:fill="D0CECE" w:themeFill="background2" w:themeFillShade="E6"/>
+          </w:tcPr>
+          <w:p>
+            <w:pPr>
+              <w:jc w:val="center"/>
+              <w:rPr>
+                <w:rFonts w:ascii="Arial" w:hAnsi="Arial" w:cs="Arial"/>
+                <w:b/>
+                <w:bCs/>
+                <w:i/>
+                <w:iCs/>
+                <w:sz w:val="20"/>
+                <w:szCs w:val="20"/>
+              </w:rPr>
+            </w:pPr>
+          </w:p>
+          <w:p>
+            <w:pPr>
+              <w:jc w:val="center"/>
+              <w:rPr>
+                <w:rFonts w:ascii="Arial" w:hAnsi="Arial" w:cs="Arial"/>
+                <w:b/>
+                <w:bCs/>
+                <w:i/>
+                <w:iCs/>
+                <w:sz w:val="20"/>
+                <w:szCs w:val="20"/>
+              </w:rPr>
+            </w:pPr>
+            <w:r>
+              <w:rPr>
+                <w:rFonts w:ascii="Arial" w:hAnsi="Arial" w:cs="Arial"/>
+                <w:b/>
+                <w:bCs/>
+                <w:i/>
+                <w:iCs/>
+                <w:sz w:val="20"/>
+                <w:szCs w:val="20"/>
+              </w:rPr>
+              <w:t>USUARIO</w:t>
+            </w:r>
+          </w:p>
+        </w:tc>
+        <w:tc>
+          <w:tcPr>
+            <w:tcW w:w="3506" w:type="dxa"/>
+            <w:gridSpan w:val="2"/>
+            <w:shd w:val="clear" w:color="auto" w:fill="D0CECE" w:themeFill="background2" w:themeFillShade="E6"/>
+          </w:tcPr>
+          <w:p>
+            <w:pPr>
+              <w:jc w:val="center"/>
+              <w:rPr>
+                <w:rFonts w:ascii="Arial" w:hAnsi="Arial" w:cs="Arial"/>
+                <w:b/>
+                <w:bCs/>
+                <w:sz w:val="20"/>
+                <w:szCs w:val="20"/>
+              </w:rPr>
+            </w:pPr>
+          </w:p>
+          <w:p>
+            <w:pPr>
+              <w:jc w:val="center"/>
+              <w:rPr>
+                <w:rFonts w:ascii="Arial" w:hAnsi="Arial" w:cs="Arial"/>
+                <w:b/>
+                <w:bCs/>
+                <w:sz w:val="20"/>
+                <w:szCs w:val="20"/>
+              </w:rPr>
+            </w:pPr>
+            <w:r>
+              <w:rPr>
+                <w:rFonts w:ascii="Arial" w:hAnsi="Arial" w:cs="Arial"/>
+                <w:b/>
+                <w:bCs/>
+                <w:sz w:val="20"/>
+                <w:szCs w:val="20"/>
+              </w:rPr>
+              <w:t>SISTEMA</w:t>
+            </w:r>
+          </w:p>
+        </w:tc>
+      </w:tr>
+      <w:tr>
+        <w:trPr>
+          <w:trHeight w:val="526"/>
+        </w:trPr>
+        <w:tc>
+          <w:tcPr>
+            <w:tcW w:w="1817" w:type="dxa"/>
+            <w:shd w:val="clear" w:color="auto" w:fill="auto"/>
+          </w:tcPr>
+          <w:p>
+            <w:pPr>
+              <w:jc w:val="center"/>
+              <w:rPr>
+                <w:rFonts w:ascii="Arial" w:hAnsi="Arial" w:cs="Arial"/>
+                <w:b/>
+                <w:bCs/>
+                <w:sz w:val="20"/>
+                <w:szCs w:val="20"/>
+              </w:rPr>
+            </w:pPr>
+            <w:r>
+              <w:rPr>
+                <w:rFonts w:ascii="Arial" w:hAnsi="Arial" w:cs="Arial"/>
+                <w:b/>
+                <w:bCs/>
+                <w:sz w:val="20"/>
+                <w:szCs w:val="20"/>
+              </w:rPr>
+              <w:t>1</w:t>
+            </w:r>
+          </w:p>
+        </w:tc>
+        <w:tc>
+          <w:tcPr>
+            <w:tcW w:w="3505" w:type="dxa"/>
+            <w:gridSpan w:val="2"/>
+            <w:shd w:val="clear" w:color="auto" w:fill="auto"/>
+          </w:tcPr>
+          <w:p>
+            <w:pPr>
+              <w:jc w:val="center"/>
+              <w:rPr>
+                <w:rFonts w:ascii="Arial" w:hAnsi="Arial" w:cs="Arial"/>
+                <w:i/>
+                <w:iCs/>
+                <w:sz w:val="20"/>
+                <w:szCs w:val="20"/>
+              </w:rPr>
+            </w:pPr>
+          </w:p>
+          <w:p>
+            <w:pPr>
+              <w:jc w:val="center"/>
+              <w:rPr>
+                <w:rFonts w:ascii="Arial" w:hAnsi="Arial" w:cs="Arial"/>
+                <w:i/>
+                <w:iCs/>
+                <w:sz w:val="20"/>
+                <w:szCs w:val="20"/>
+              </w:rPr>
+            </w:pPr>
+            <w:r>
+              <w:rPr>
+                <w:rFonts w:ascii="Arial" w:hAnsi="Arial" w:cs="Arial"/>
+                <w:i/>
+                <w:iCs/>
+                <w:sz w:val="20"/>
+                <w:szCs w:val="20"/>
+              </w:rPr>
+              <w:t>Selecciona la opción “Ingresar nuevo usuario”</w:t>
+            </w:r>
+          </w:p>
+        </w:tc>
+        <w:tc>
+          <w:tcPr>
+            <w:tcW w:w="3506" w:type="dxa"/>
+            <w:gridSpan w:val="2"/>
+            <w:shd w:val="clear" w:color="auto" w:fill="auto"/>
+          </w:tcPr>
+          <w:p>
+            <w:pPr>
+              <w:jc w:val="center"/>
+              <w:rPr>
+                <w:rFonts w:ascii="Arial" w:hAnsi="Arial" w:cs="Arial"/>
+                <w:b/>
+                <w:bCs/>
+                <w:sz w:val="20"/>
+                <w:szCs w:val="20"/>
+              </w:rPr>
+            </w:pPr>
+          </w:p>
+          <w:p>
+            <w:pPr>
+              <w:jc w:val="center"/>
+              <w:rPr>
+                <w:rFonts w:ascii="Arial" w:hAnsi="Arial" w:cs="Arial"/>
+                <w:i/>
+                <w:iCs/>
+                <w:sz w:val="20"/>
+                <w:szCs w:val="20"/>
+              </w:rPr>
+            </w:pPr>
+            <w:r>
+              <w:rPr>
+                <w:rFonts w:ascii="Arial" w:hAnsi="Arial" w:cs="Arial"/>
+                <w:i/>
+                <w:iCs/>
+                <w:sz w:val="20"/>
+                <w:szCs w:val="20"/>
+              </w:rPr>
+              <w:t>Presenta la interfaz de “Generar usuario”</w:t>
+            </w:r>
+          </w:p>
+        </w:tc>
+      </w:tr>
+      <w:tr>
+        <w:trPr>
+          <w:trHeight w:val="418"/>
+        </w:trPr>
+        <w:tc>
+          <w:tcPr>
+            <w:tcW w:w="1817" w:type="dxa"/>
+            <w:shd w:val="clear" w:color="auto" w:fill="auto"/>
+          </w:tcPr>
+          <w:p>
+            <w:pPr>
+              <w:jc w:val="center"/>
+              <w:rPr>
+                <w:rFonts w:ascii="Arial" w:hAnsi="Arial" w:cs="Arial"/>
+                <w:b/>
+                <w:bCs/>
+                <w:sz w:val="20"/>
+                <w:szCs w:val="20"/>
+              </w:rPr>
+            </w:pPr>
+            <w:r>
+              <w:rPr>
+                <w:rFonts w:ascii="Arial" w:hAnsi="Arial" w:cs="Arial"/>
+                <w:b/>
+                <w:bCs/>
+                <w:sz w:val="20"/>
+                <w:szCs w:val="20"/>
+              </w:rPr>
+              <w:lastRenderedPageBreak/>
+              <w:t>2</w:t>
+            </w:r>
+          </w:p>
+        </w:tc>
+        <w:tc>
+          <w:tcPr>
+            <w:tcW w:w="3505" w:type="dxa"/>
+            <w:gridSpan w:val="2"/>
+            <w:shd w:val="clear" w:color="auto" w:fill="auto"/>
+          </w:tcPr>
+          <w:p>
+            <w:pPr>
+              <w:jc w:val="center"/>
+              <w:rPr>
+                <w:rFonts w:ascii="Arial" w:hAnsi="Arial" w:cs="Arial"/>
+                <w:i/>
+                <w:iCs/>
+                <w:sz w:val="20"/>
+                <w:szCs w:val="20"/>
+              </w:rPr>
+            </w:pPr>
+            <w:r>
+              <w:rPr>
+                <w:rFonts w:ascii="Arial" w:hAnsi="Arial" w:cs="Arial"/>
+                <w:i/>
+                <w:iCs/>
+                <w:sz w:val="20"/>
+                <w:szCs w:val="20"/>
+              </w:rPr>
+              <w:t>Da clic en la lista de opciones de usuario a registrar</w:t>
+            </w:r>
+          </w:p>
+        </w:tc>
+        <w:tc>
+          <w:tcPr>
+            <w:tcW w:w="3506" w:type="dxa"/>
+            <w:gridSpan w:val="2"/>
+            <w:shd w:val="clear" w:color="auto" w:fill="auto"/>
+          </w:tcPr>
+          <w:p>
+            <w:pPr>
+              <w:jc w:val="center"/>
+              <w:rPr>
+                <w:rFonts w:ascii="Arial" w:hAnsi="Arial" w:cs="Arial"/>
+                <w:i/>
+                <w:iCs/>
+                <w:sz w:val="20"/>
+                <w:szCs w:val="20"/>
+              </w:rPr>
+            </w:pPr>
+            <w:r>
+              <w:rPr>
+                <w:rFonts w:ascii="Arial" w:hAnsi="Arial" w:cs="Arial"/>
+                <w:i/>
+                <w:iCs/>
+                <w:sz w:val="20"/>
+                <w:szCs w:val="20"/>
+              </w:rPr>
+              <w:t xml:space="preserve">Despliega una lista que contiene </w:t>
+            </w:r>
+            <w:r>
+              <w:rPr>
+                <w:rFonts w:ascii="Arial" w:hAnsi="Arial" w:cs="Arial"/>
+                <w:i/>
+                <w:iCs/>
+                <w:sz w:val="20"/>
+                <w:szCs w:val="20"/>
+              </w:rPr>
+              <w:t>los perfiles que se pueden generar</w:t>
+            </w:r>
+          </w:p>
+        </w:tc>
+      </w:tr>
+      <w:tr>
+        <w:trPr>
+          <w:trHeight w:val="418"/>
+        </w:trPr>
+        <w:tc>
+          <w:tcPr>
+            <w:tcW w:w="1817" w:type="dxa"/>
+            <w:shd w:val="clear" w:color="auto" w:fill="auto"/>
+          </w:tcPr>
+          <w:p>
+            <w:pPr>
+              <w:jc w:val="center"/>
+              <w:rPr>
+                <w:rFonts w:ascii="Arial" w:hAnsi="Arial" w:cs="Arial"/>
+                <w:b/>
+                <w:bCs/>
+                <w:sz w:val="20"/>
+                <w:szCs w:val="20"/>
+              </w:rPr>
+            </w:pPr>
+            <w:r>
+              <w:rPr>
+                <w:rFonts w:ascii="Arial" w:hAnsi="Arial" w:cs="Arial"/>
+                <w:b/>
+                <w:bCs/>
+                <w:sz w:val="20"/>
+                <w:szCs w:val="20"/>
+              </w:rPr>
+              <w:t>3</w:t>
+            </w:r>
+          </w:p>
+        </w:tc>
+        <w:tc>
+          <w:tcPr>
+            <w:tcW w:w="3505" w:type="dxa"/>
+            <w:gridSpan w:val="2"/>
+            <w:shd w:val="clear" w:color="auto" w:fill="auto"/>
+          </w:tcPr>
+          <w:p>
+            <w:pPr>
+              <w:jc w:val="center"/>
+              <w:rPr>
+                <w:rFonts w:ascii="Arial" w:hAnsi="Arial" w:cs="Arial"/>
+                <w:i/>
+                <w:iCs/>
+                <w:sz w:val="20"/>
+                <w:szCs w:val="20"/>
+              </w:rPr>
+            </w:pPr>
+            <w:r>
+              <w:rPr>
+                <w:rFonts w:ascii="Arial" w:hAnsi="Arial" w:cs="Arial"/>
+                <w:i/>
+                <w:iCs/>
+                <w:sz w:val="20"/>
+                <w:szCs w:val="20"/>
+              </w:rPr>
+              <w:t>Selecciona el tipo de perfil del usuario a registrar.</w:t>
+            </w:r>
+          </w:p>
+        </w:tc>
+        <w:tc>
+          <w:tcPr>
+            <w:tcW w:w="3506" w:type="dxa"/>
+            <w:gridSpan w:val="2"/>
+            <w:shd w:val="clear" w:color="auto" w:fill="auto"/>
+          </w:tcPr>
+          <w:p>
+            <w:pPr>
+              <w:jc w:val="center"/>
+              <w:rPr>
+                <w:rFonts w:ascii="Arial" w:hAnsi="Arial" w:cs="Arial"/>
+                <w:i/>
+                <w:iCs/>
+                <w:sz w:val="20"/>
+                <w:szCs w:val="20"/>
+              </w:rPr>
+            </w:pPr>
+            <w:r>
+              <w:rPr>
+                <w:rFonts w:ascii="Arial" w:hAnsi="Arial" w:cs="Arial"/>
+                <w:i/>
+                <w:iCs/>
+                <w:sz w:val="20"/>
+                <w:szCs w:val="20"/>
+              </w:rPr>
+              <w:t xml:space="preserve">Rellena de manera automática el campo de </w:t>
+            </w:r>
+            <w:r>
+              <w:rPr>
+                <w:rFonts w:ascii="Arial" w:hAnsi="Arial" w:cs="Arial"/>
+                <w:i/>
+                <w:iCs/>
+                <w:sz w:val="20"/>
+                <w:szCs w:val="20"/>
+              </w:rPr>
+              <w:t>“tipo de usuario” y se despliega el formulario correspondiente al tipo de usuario</w:t>
+            </w:r>
+          </w:p>
+        </w:tc>
+      </w:tr>
+      <w:tr>
+        <w:trPr>
+          <w:trHeight w:val="418"/>
+        </w:trPr>
+        <w:tc>
+          <w:tcPr>
+            <w:tcW w:w="1817" w:type="dxa"/>
+            <w:shd w:val="clear" w:color="auto" w:fill="auto"/>
+          </w:tcPr>
+          <w:p>
+            <w:pPr>
+              <w:jc w:val="center"/>
+              <w:rPr>
+                <w:rFonts w:ascii="Arial" w:hAnsi="Arial" w:cs="Arial"/>
+                <w:b/>
+                <w:bCs/>
+                <w:sz w:val="20"/>
+                <w:szCs w:val="20"/>
+              </w:rPr>
+            </w:pPr>
+            <w:r>
+              <w:rPr>
+                <w:rFonts w:ascii="Arial" w:hAnsi="Arial" w:cs="Arial"/>
+                <w:b/>
+                <w:bCs/>
+                <w:sz w:val="20"/>
+                <w:szCs w:val="20"/>
+              </w:rPr>
+              <w:t>4</w:t>
+            </w:r>
+          </w:p>
+        </w:tc>
+        <w:tc>
+          <w:tcPr>
+            <w:tcW w:w="3505" w:type="dxa"/>
+            <w:gridSpan w:val="2"/>
+            <w:shd w:val="clear" w:color="auto" w:fill="auto"/>
+          </w:tcPr>
+          <w:p>
+            <w:pPr>
+              <w:jc w:val="center"/>
+              <w:rPr>
+                <w:rFonts w:ascii="Arial" w:hAnsi="Arial" w:cs="Arial"/>
+                <w:i/>
+                <w:iCs/>
+                <w:sz w:val="20"/>
+                <w:szCs w:val="20"/>
+              </w:rPr>
+            </w:pPr>
+            <w:r>
+              <w:rPr>
+                <w:rFonts w:ascii="Arial" w:hAnsi="Arial" w:cs="Arial"/>
+                <w:i/>
+                <w:iCs/>
+                <w:sz w:val="20"/>
+                <w:szCs w:val="20"/>
+              </w:rPr>
+              <w:t>Llena el formulario con los datos del nuevo usuario a medida que se le vayan presentando</w:t>
+            </w:r>
+          </w:p>
+        </w:tc>
+        <w:tc>
+          <w:tcPr>
+            <w:tcW w:w="3506" w:type="dxa"/>
+            <w:gridSpan w:val="2"/>
+            <w:shd w:val="clear" w:color="auto" w:fill="auto"/>
+          </w:tcPr>
+          <w:p>
+            <w:pPr>
+              <w:jc w:val="center"/>
+              <w:rPr>
+                <w:rFonts w:ascii="Arial" w:hAnsi="Arial" w:cs="Arial"/>
+                <w:sz w:val="20"/>
+                <w:szCs w:val="20"/>
+              </w:rPr>
+            </w:pPr>
+          </w:p>
+        </w:tc>
+      </w:tr>
+      <w:tr>
+        <w:trPr>
+          <w:trHeight w:val="418"/>
+        </w:trPr>
+        <w:tc>
+          <w:tcPr>
+            <w:tcW w:w="1817" w:type="dxa"/>
+            <w:shd w:val="clear" w:color="auto" w:fill="auto"/>
+          </w:tcPr>
+          <w:p>
+            <w:pPr>
+              <w:jc w:val="center"/>
+              <w:rPr>
+                <w:rFonts w:ascii="Arial" w:hAnsi="Arial" w:cs="Arial"/>
+                <w:b/>
+                <w:bCs/>
+                <w:sz w:val="20"/>
+                <w:szCs w:val="20"/>
+              </w:rPr>
+            </w:pPr>
+            <w:r>
+              <w:rPr>
+                <w:rFonts w:ascii="Arial" w:hAnsi="Arial" w:cs="Arial"/>
+                <w:b/>
+                <w:bCs/>
+                <w:sz w:val="20"/>
+                <w:szCs w:val="20"/>
+              </w:rPr>
+              <w:t>5</w:t>
+            </w:r>
+          </w:p>
+        </w:tc>
+        <w:tc>
+          <w:tcPr>
+            <w:tcW w:w="3505" w:type="dxa"/>
+            <w:gridSpan w:val="2"/>
+            <w:shd w:val="clear" w:color="auto" w:fill="auto"/>
+          </w:tcPr>
+          <w:p>
+            <w:pPr>
+              <w:jc w:val="center"/>
+              <w:rPr>
+                <w:rFonts w:ascii="Arial" w:hAnsi="Arial" w:cs="Arial"/>
+                <w:i/>
+                <w:iCs/>
+                <w:sz w:val="20"/>
+                <w:szCs w:val="20"/>
+              </w:rPr>
+            </w:pPr>
+            <w:r>
+              <w:rPr>
+                <w:rFonts w:ascii="Arial" w:hAnsi="Arial" w:cs="Arial"/>
+                <w:i/>
+                <w:iCs/>
+                <w:sz w:val="20"/>
+                <w:szCs w:val="20"/>
+              </w:rPr>
+              <w:t>Da clic al botón de “guardar”</w:t>
+            </w:r>
+          </w:p>
+        </w:tc>
+        <w:tc>
+          <w:tcPr>
+            <w:tcW w:w="3506" w:type="dxa"/>
+            <w:gridSpan w:val="2"/>
+            <w:shd w:val="clear" w:color="auto" w:fill="auto"/>
+          </w:tcPr>
+          <w:p>
+            <w:pPr>
+              <w:jc w:val="center"/>
+              <w:rPr>
+                <w:rFonts w:ascii="Arial" w:hAnsi="Arial" w:cs="Arial"/>
+                <w:i/>
+                <w:iCs/>
+                <w:sz w:val="20"/>
+                <w:szCs w:val="20"/>
+              </w:rPr>
+            </w:pPr>
+            <w:r>
+              <w:rPr>
+                <w:rFonts w:ascii="Arial" w:hAnsi="Arial" w:cs="Arial"/>
+                <w:i/>
+                <w:iCs/>
+                <w:sz w:val="20"/>
+                <w:szCs w:val="20"/>
+              </w:rPr>
+              <w:t>Valida la información suministrada con base a las restricciones que el usuario necesite brindar y se guarda en la tabla de usuarios</w:t>
+            </w:r>
+          </w:p>
+        </w:tc>
+      </w:tr>
+      <w:tr>
+        <w:trPr>
+          <w:trHeight w:val="438"/>
+        </w:trPr>
+        <w:tc>
+          <w:tcPr>
+            <w:tcW w:w="1817" w:type="dxa"/>
+          </w:tcPr>
+          <w:p>
+            <w:pPr>
+              <w:rPr>
+                <w:rFonts w:ascii="Arial" w:hAnsi="Arial" w:cs="Arial"/>
+                <w:b/>
+                <w:bCs/>
+                <w:sz w:val="20"/>
+                <w:szCs w:val="20"/>
+              </w:rPr>
+            </w:pPr>
+            <w:r>
+              <w:rPr>
+                <w:rFonts w:ascii="Arial" w:hAnsi="Arial" w:cs="Arial"/>
+                <w:b/>
+                <w:bCs/>
+                <w:sz w:val="20"/>
+                <w:szCs w:val="20"/>
+              </w:rPr>
+              <w:t>Demora</w:t>
+            </w:r>
+          </w:p>
+        </w:tc>
+        <w:tc>
+          <w:tcPr>
+            <w:tcW w:w="7011" w:type="dxa"/>
+            <w:gridSpan w:val="4"/>
+          </w:tcPr>
+          <w:p>
+            <w:pPr>
+              <w:rPr>
+                <w:rFonts w:ascii="Arial" w:hAnsi="Arial" w:cs="Arial"/>
+                <w:sz w:val="20"/>
+                <w:szCs w:val="20"/>
+              </w:rPr>
+            </w:pPr>
+          </w:p>
+        </w:tc>
+      </w:tr>
+      <w:tr>
+        <w:trPr>
+          <w:trHeight w:val="402"/>
+        </w:trPr>
+        <w:tc>
+          <w:tcPr>
+            <w:tcW w:w="1817" w:type="dxa"/>
+          </w:tcPr>
+          <w:p>
+            <w:pPr>
+              <w:rPr>
+                <w:rFonts w:ascii="Arial" w:hAnsi="Arial" w:cs="Arial"/>
+                <w:b/>
+                <w:bCs/>
+                <w:sz w:val="20"/>
+                <w:szCs w:val="20"/>
+              </w:rPr>
+            </w:pPr>
+            <w:r>
+              <w:rPr>
+                <w:rFonts w:ascii="Arial" w:hAnsi="Arial" w:cs="Arial"/>
+                <w:b/>
+                <w:bCs/>
+                <w:sz w:val="20"/>
+                <w:szCs w:val="20"/>
+              </w:rPr>
+              <w:t>Frecuencia</w:t>
+            </w:r>
+          </w:p>
+        </w:tc>
+        <w:tc>
+          <w:tcPr>
+            <w:tcW w:w="7011" w:type="dxa"/>
+            <w:gridSpan w:val="4"/>
+          </w:tcPr>
+          <w:p>
+            <w:pPr>
+              <w:rPr>
+                <w:rFonts w:ascii="Arial" w:hAnsi="Arial" w:cs="Arial"/>
+                <w:sz w:val="20"/>
+                <w:szCs w:val="20"/>
+              </w:rPr>
+            </w:pPr>
+          </w:p>
+        </w:tc>
+      </w:tr>
+      <w:tr>
+        <w:trPr>
+          <w:trHeight w:val="422"/>
+        </w:trPr>
+        <w:tc>
+          <w:tcPr>
+            <w:tcW w:w="1817" w:type="dxa"/>
+          </w:tcPr>
+          <w:p>
+            <w:pPr>
+              <w:rPr>
+                <w:rFonts w:ascii="Arial" w:hAnsi="Arial" w:cs="Arial"/>
+                <w:b/>
+                <w:bCs/>
+                <w:sz w:val="20"/>
+                <w:szCs w:val="20"/>
+              </w:rPr>
+            </w:pPr>
+            <w:r>
+              <w:rPr>
+                <w:rFonts w:ascii="Arial" w:hAnsi="Arial" w:cs="Arial"/>
+                <w:b/>
+                <w:bCs/>
+                <w:sz w:val="20"/>
+                <w:szCs w:val="20"/>
+              </w:rPr>
+              <w:t>Tipo</w:t>
+            </w:r>
+          </w:p>
+        </w:tc>
+        <w:tc>
+          <w:tcPr>
+            <w:tcW w:w="7011" w:type="dxa"/>
+            <w:gridSpan w:val="4"/>
+          </w:tcPr>
+          <w:p>
+            <w:pPr>
+              <w:rPr>
+                <w:rFonts w:ascii="Arial" w:hAnsi="Arial" w:cs="Arial"/>
+                <w:sz w:val="20"/>
+                <w:szCs w:val="20"/>
+              </w:rPr>
+            </w:pPr>
+          </w:p>
+        </w:tc>
+      </w:tr>
+      <w:tr>
+        <w:trPr>
+          <w:trHeight w:val="414"/>
+        </w:trPr>
+        <w:tc>
+          <w:tcPr>
+            <w:tcW w:w="1817" w:type="dxa"/>
+          </w:tcPr>
+          <w:p>
+            <w:pPr>
+              <w:rPr>
+                <w:rFonts w:ascii="Arial" w:hAnsi="Arial" w:cs="Arial"/>
+                <w:b/>
+                <w:bCs/>
+                <w:sz w:val="20"/>
+                <w:szCs w:val="20"/>
+              </w:rPr>
+            </w:pPr>
+            <w:r>
+              <w:rPr>
+                <w:rFonts w:ascii="Arial" w:hAnsi="Arial" w:cs="Arial"/>
+                <w:b/>
+                <w:bCs/>
+                <w:sz w:val="20"/>
+                <w:szCs w:val="20"/>
+              </w:rPr>
+              <w:t>Postcondiciones</w:t>
+            </w:r>
+          </w:p>
+        </w:tc>
+        <w:tc>
+          <w:tcPr>
+            <w:tcW w:w="7011" w:type="dxa"/>
+            <w:gridSpan w:val="4"/>
+          </w:tcPr>
+          <w:p>
+            <w:pPr>
+              <w:rPr>
+                <w:rFonts w:ascii="Arial" w:hAnsi="Arial" w:cs="Arial"/>
+                <w:sz w:val="20"/>
+                <w:szCs w:val="20"/>
+              </w:rPr>
+            </w:pPr>
+          </w:p>
+        </w:tc>
+      </w:tr>
+      <w:tr>
+        <w:trPr>
+          <w:trHeight w:val="420"/>
+        </w:trPr>
+        <w:tc>
+          <w:tcPr>
+            <w:tcW w:w="1817" w:type="dxa"/>
+          </w:tcPr>
+          <w:p>
+            <w:pPr>
+              <w:rPr>
+                <w:rFonts w:ascii="Arial" w:hAnsi="Arial" w:cs="Arial"/>
+                <w:b/>
+                <w:bCs/>
+                <w:sz w:val="20"/>
+                <w:szCs w:val="20"/>
+              </w:rPr>
+            </w:pPr>
+            <w:r>
+              <w:rPr>
+                <w:rFonts w:ascii="Arial" w:hAnsi="Arial" w:cs="Arial"/>
+                <w:b/>
+                <w:bCs/>
+                <w:sz w:val="20"/>
+                <w:szCs w:val="20"/>
+              </w:rPr>
+              <w:t>Grafico</w:t>
+            </w:r>
+          </w:p>
+        </w:tc>
+        <w:tc>
+          <w:tcPr>
+            <w:tcW w:w="7011" w:type="dxa"/>
+            <w:gridSpan w:val="4"/>
+            <w:tcBorders>
+              <w:bottom w:val="single" w:sz="4" w:space="0" w:color="auto"/>
+            </w:tcBorders>
+          </w:tcPr>
+          <w:p>
+            <w:pPr>
+              <w:rPr>
+                <w:rFonts w:ascii="Arial" w:hAnsi="Arial" w:cs="Arial"/>
+                <w:sz w:val="20"/>
+                <w:szCs w:val="20"/>
+              </w:rPr>
+            </w:pPr>
+            <w:r>
+              <w:rPr>
+                <w:rFonts w:ascii="Arial" w:hAnsi="Arial" w:cs="Arial"/>
+                <w:sz w:val="20"/>
+                <w:szCs w:val="20"/>
+              </w:rPr>
+              <w:drawing>
+                <wp:inline distT="0" distB="0" distL="0" distR="0" wp14:anchorId="4D63FF6E" wp14:editId="033077BE">
+                  <wp:extent cx="3984981" cy="3602962"/>
+                  <wp:effectExtent l="0" t="0" r="0" b="0"/>
+                  <wp:docPr id="6" name="Picture 6"/>
+                  <wp:cNvGraphicFramePr>
+                    <a:graphicFrameLocks xmlns:a="http://schemas.openxmlformats.org/drawingml/2006/main" noChangeAspect="1"/>
+                  </wp:cNvGraphicFramePr>
+                  <a:graphic xmlns:a="http://schemas.openxmlformats.org/drawingml/2006/main">
+                    <a:graphicData uri="http://schemas.openxmlformats.org/drawingml/2006/picture">
+                      <pic:pic xmlns:pic="http://schemas.openxmlformats.org/drawingml/2006/picture">
+                        <pic:nvPicPr>
+                          <pic:cNvPr id="1" name=""/>
+                          <pic:cNvPicPr/>
+                        </pic:nvPicPr>
+                        <pic:blipFill>
+                          <a:blip r:embed="rId6"/>
+                          <a:stretch>
+                            <a:fillRect/>
+                          </a:stretch>
+                        </pic:blipFill>
+                        <pic:spPr>
+                          <a:xfrm>
+                            <a:off x="0" y="0"/>
+                            <a:ext cx="4017700" cy="3632544"/>
+                          </a:xfrm>
+                          <a:prstGeom prst="rect">
+                            <a:avLst/>
+                          </a:prstGeom>
+                        </pic:spPr>
+                      </pic:pic>
+                    </a:graphicData>
+                  </a:graphic>
+                </wp:inline>
               </w:drawing>
             </w:r>
           </w:p>
@@ -1945,13 +5221,13 @@
     <w:name w:val="Normal"/>
     <w:qFormat/>
   </w:style>
-  <w:style w:type="character" w:default="1" w:styleId="Fuentedeprrafopredeter">
+  <w:style w:type="character" w:default="1" w:styleId="DefaultParagraphFont">
     <w:name w:val="Default Paragraph Font"/>
     <w:uiPriority w:val="1"/>
     <w:semiHidden/>
     <w:unhideWhenUsed/>
   </w:style>
-  <w:style w:type="table" w:default="1" w:styleId="Tablanormal">
+  <w:style w:type="table" w:default="1" w:styleId="TableNormal">
     <w:name w:val="Normal Table"/>
     <w:uiPriority w:val="99"/>
     <w:semiHidden/>
@@ -1966,15 +5242,15 @@
       </w:tblCellMar>
     </w:tblPr>
   </w:style>
-  <w:style w:type="numbering" w:default="1" w:styleId="Sinlista">
+  <w:style w:type="numbering" w:default="1" w:styleId="NoList">
     <w:name w:val="No List"/>
     <w:uiPriority w:val="99"/>
     <w:semiHidden/>
     <w:unhideWhenUsed/>
   </w:style>
-  <w:style w:type="table" w:styleId="Tablaconcuadrcula">
+  <w:style w:type="table" w:styleId="TableGrid">
     <w:name w:val="Table Grid"/>
-    <w:basedOn w:val="Tablanormal"/>
+    <w:basedOn w:val="TableNormal"/>
     <w:uiPriority w:val="39"/>
     <w:rsid w:val="008600EF"/>
     <w:pPr>

</xml_diff>

<commit_message>
1.0 CU Realizar Pago
</commit_message>
<xml_diff>
--- a/Semana 12-16 octubre/PLANTILLA CASOS DE USO.docx
+++ b/Semana 12-16 octubre/PLANTILLA CASOS DE USO.docx
@@ -1,6 +1,6 @@
 
 <file path=word/document.xml><?xml version="1.0" encoding="utf-8"?>
-<w:document xmlns:wpc="http://schemas.microsoft.com/office/word/2010/wordprocessingCanvas" xmlns:cx="http://schemas.microsoft.com/office/drawing/2014/chartex" xmlns:cx1="http://schemas.microsoft.com/office/drawing/2015/9/8/chartex" xmlns:cx2="http://schemas.microsoft.com/office/drawing/2015/10/21/chartex" xmlns:cx3="http://schemas.microsoft.com/office/drawing/2016/5/9/chartex" xmlns:cx4="http://schemas.microsoft.com/office/drawing/2016/5/10/chartex" xmlns:cx5="http://schemas.microsoft.com/office/drawing/2016/5/11/chartex" xmlns:cx6="http://schemas.microsoft.com/office/drawing/2016/5/12/chartex" xmlns:cx7="http://schemas.microsoft.com/office/drawing/2016/5/13/chartex" xmlns:cx8="http://schemas.microsoft.com/office/drawing/2016/5/14/chartex" xmlns:mc="http://schemas.openxmlformats.org/markup-compatibility/2006" xmlns:aink="http://schemas.microsoft.com/office/drawing/2016/ink" xmlns:am3d="http://schemas.microsoft.com/office/drawing/2017/model3d" xmlns:o="urn:schemas-microsoft-com:office:office" xmlns:r="http://schemas.openxmlformats.org/officeDocument/2006/relationships" xmlns:m="http://schemas.openxmlformats.org/officeDocument/2006/math" xmlns:v="urn:schemas-microsoft-com:vml" xmlns:wp14="http://schemas.microsoft.com/office/word/2010/wordprocessingDrawing" xmlns:wp="http://schemas.openxmlformats.org/drawingml/2006/wordprocessingDrawing" xmlns:w10="urn:schemas-microsoft-com:office:word" xmlns:w="http://schemas.openxmlformats.org/wordprocessingml/2006/main" xmlns:w14="http://schemas.microsoft.com/office/word/2010/wordml" xmlns:w15="http://schemas.microsoft.com/office/word/2012/wordml" xmlns:w16cex="http://schemas.microsoft.com/office/word/2018/wordml/cex" xmlns:w16cid="http://schemas.microsoft.com/office/word/2016/wordml/cid" xmlns:w16="http://schemas.microsoft.com/office/word/2018/wordml" xmlns:w16se="http://schemas.microsoft.com/office/word/2015/wordml/symex" xmlns:wpg="http://schemas.microsoft.com/office/word/2010/wordprocessingGroup" xmlns:wpi="http://schemas.microsoft.com/office/word/2010/wordprocessingInk" xmlns:wne="http://schemas.microsoft.com/office/word/2006/wordml" xmlns:wps="http://schemas.microsoft.com/office/word/2010/wordprocessingShape" mc:Ignorable="w14 w15 w16se w16cid w16 w16cex wp14">
+<w:document xmlns:wpc="http://schemas.microsoft.com/office/word/2010/wordprocessingCanvas" xmlns:cx="http://schemas.microsoft.com/office/drawing/2014/chartex" xmlns:cx1="http://schemas.microsoft.com/office/drawing/2015/9/8/chartex" xmlns:cx2="http://schemas.microsoft.com/office/drawing/2015/10/21/chartex" xmlns:cx3="http://schemas.microsoft.com/office/drawing/2016/5/9/chartex" xmlns:cx4="http://schemas.microsoft.com/office/drawing/2016/5/10/chartex" xmlns:cx5="http://schemas.microsoft.com/office/drawing/2016/5/11/chartex" xmlns:cx6="http://schemas.microsoft.com/office/drawing/2016/5/12/chartex" xmlns:cx7="http://schemas.microsoft.com/office/drawing/2016/5/13/chartex" xmlns:cx8="http://schemas.microsoft.com/office/drawing/2016/5/14/chartex" xmlns:mc="http://schemas.openxmlformats.org/markup-compatibility/2006" xmlns:aink="http://schemas.microsoft.com/office/drawing/2016/ink" xmlns:am3d="http://schemas.microsoft.com/office/drawing/2017/model3d" xmlns:o="urn:schemas-microsoft-com:office:office" xmlns:r="http://schemas.openxmlformats.org/officeDocument/2006/relationships" xmlns:m="http://schemas.openxmlformats.org/officeDocument/2006/math" xmlns:v="urn:schemas-microsoft-com:vml" xmlns:wp14="http://schemas.microsoft.com/office/word/2010/wordprocessingDrawing" xmlns:wp="http://schemas.openxmlformats.org/drawingml/2006/wordprocessingDrawing" xmlns:w10="urn:schemas-microsoft-com:office:word" xmlns:w="http://schemas.openxmlformats.org/wordprocessingml/2006/main" xmlns:w14="http://schemas.microsoft.com/office/word/2010/wordml" xmlns:w15="http://schemas.microsoft.com/office/word/2012/wordml" xmlns:w16cid="http://schemas.microsoft.com/office/word/2016/wordml/cid" xmlns:w16se="http://schemas.microsoft.com/office/word/2015/wordml/symex" xmlns:wpg="http://schemas.microsoft.com/office/word/2010/wordprocessingGroup" xmlns:wpi="http://schemas.microsoft.com/office/word/2010/wordprocessingInk" xmlns:wne="http://schemas.microsoft.com/office/word/2006/wordml" xmlns:wps="http://schemas.microsoft.com/office/word/2010/wordprocessingShape" mc:Ignorable="w14 w15 w16se w16cid wp14">
   <w:body>
     <w:p>
       <w:pPr>
@@ -668,7 +668,29 @@
                 <w:sz w:val="20"/>
                 <w:szCs w:val="20"/>
               </w:rPr>
-              <w:t>El usuario que vaya a generar la factura debe ser un administrador o un miembro del personal ya registrado en la plataforma.</w:t>
+              <w:t xml:space="preserve">El usuario que vaya a generar la factura debe ser un administrador o un miembro del </w:t>
+            </w:r>
+            <w:proofErr w:type="spellStart"/>
+            <w:r>
+              <w:rPr>
+                <w:rFonts w:ascii="Arial" w:hAnsi="Arial" w:cs="Arial"/>
+                <w:i/>
+                <w:iCs/>
+                <w:sz w:val="20"/>
+                <w:szCs w:val="20"/>
+              </w:rPr>
+              <w:t>personal</w:t>
+            </w:r>
+            <w:proofErr w:type="spellEnd"/>
+            <w:r>
+              <w:rPr>
+                <w:rFonts w:ascii="Arial" w:hAnsi="Arial" w:cs="Arial"/>
+                <w:i/>
+                <w:iCs/>
+                <w:sz w:val="20"/>
+                <w:szCs w:val="20"/>
+              </w:rPr>
+              <w:t xml:space="preserve"> ya registrado en la plataforma.</w:t>
             </w:r>
             <w:r>
               <w:rPr>
@@ -2176,7 +2198,29 @@
                 <w:sz w:val="20"/>
                 <w:szCs w:val="20"/>
               </w:rPr>
-              <w:t>el nuevo perfil necesitara de una serie de datos recopilados del usuario(personal o residente) que desee ingresar al sistema.</w:t>
+              <w:t xml:space="preserve">el nuevo perfil necesitara de una serie de datos recopilados del </w:t>
+            </w:r>
+            <w:proofErr w:type="gramStart"/>
+            <w:r>
+              <w:rPr>
+                <w:rFonts w:ascii="Arial" w:hAnsi="Arial" w:cs="Arial"/>
+                <w:i/>
+                <w:iCs/>
+                <w:sz w:val="20"/>
+                <w:szCs w:val="20"/>
+              </w:rPr>
+              <w:t>usuario(</w:t>
+            </w:r>
+            <w:proofErr w:type="gramEnd"/>
+            <w:r>
+              <w:rPr>
+                <w:rFonts w:ascii="Arial" w:hAnsi="Arial" w:cs="Arial"/>
+                <w:i/>
+                <w:iCs/>
+                <w:sz w:val="20"/>
+                <w:szCs w:val="20"/>
+              </w:rPr>
+              <w:t>personal o residente) que desee ingresar al sistema.</w:t>
             </w:r>
           </w:p>
         </w:tc>
@@ -7074,6 +7118,2128 @@
         </w:rPr>
       </w:pPr>
     </w:p>
+    <w:p>
+      <w:pPr>
+        <w:rPr>
+          <w:rFonts w:ascii="Arial" w:hAnsi="Arial" w:cs="Arial"/>
+          <w:b/>
+          <w:bCs/>
+        </w:rPr>
+      </w:pPr>
+    </w:p>
+    <w:p>
+      <w:pPr>
+        <w:rPr>
+          <w:rFonts w:ascii="Arial" w:hAnsi="Arial" w:cs="Arial"/>
+          <w:b/>
+          <w:bCs/>
+        </w:rPr>
+      </w:pPr>
+    </w:p>
+    <w:p>
+      <w:pPr>
+        <w:rPr>
+          <w:rFonts w:ascii="Arial" w:hAnsi="Arial" w:cs="Arial"/>
+          <w:b/>
+          <w:bCs/>
+        </w:rPr>
+      </w:pPr>
+    </w:p>
+    <w:p>
+      <w:pPr>
+        <w:rPr>
+          <w:rFonts w:ascii="Arial" w:hAnsi="Arial" w:cs="Arial"/>
+          <w:b/>
+          <w:bCs/>
+        </w:rPr>
+      </w:pPr>
+    </w:p>
+    <w:p>
+      <w:pPr>
+        <w:rPr>
+          <w:rFonts w:ascii="Arial" w:hAnsi="Arial" w:cs="Arial"/>
+          <w:b/>
+          <w:bCs/>
+        </w:rPr>
+      </w:pPr>
+    </w:p>
+    <w:tbl>
+      <w:tblPr>
+        <w:tblStyle w:val="Tablaconcuadrcula"/>
+        <w:tblW w:w="0" w:type="auto"/>
+        <w:tblLook w:val="04A0" w:firstRow="1" w:lastRow="0" w:firstColumn="1" w:lastColumn="0" w:noHBand="0" w:noVBand="1"/>
+      </w:tblPr>
+      <w:tblGrid>
+        <w:gridCol w:w="1817"/>
+        <w:gridCol w:w="3189"/>
+        <w:gridCol w:w="316"/>
+        <w:gridCol w:w="1075"/>
+        <w:gridCol w:w="2431"/>
+      </w:tblGrid>
+      <w:tr>
+        <w:trPr>
+          <w:trHeight w:val="403"/>
+        </w:trPr>
+        <w:tc>
+          <w:tcPr>
+            <w:tcW w:w="1817" w:type="dxa"/>
+          </w:tcPr>
+          <w:p>
+            <w:pPr>
+              <w:rPr>
+                <w:rFonts w:ascii="Arial" w:hAnsi="Arial" w:cs="Arial"/>
+                <w:b/>
+                <w:bCs/>
+                <w:sz w:val="20"/>
+                <w:szCs w:val="20"/>
+              </w:rPr>
+            </w:pPr>
+            <w:r>
+              <w:rPr>
+                <w:rFonts w:ascii="Arial" w:hAnsi="Arial" w:cs="Arial"/>
+                <w:b/>
+                <w:bCs/>
+                <w:sz w:val="20"/>
+                <w:szCs w:val="20"/>
+              </w:rPr>
+              <w:t>Caso de Uso</w:t>
+            </w:r>
+          </w:p>
+        </w:tc>
+        <w:tc>
+          <w:tcPr>
+            <w:tcW w:w="7011" w:type="dxa"/>
+            <w:gridSpan w:val="4"/>
+          </w:tcPr>
+          <w:p>
+            <w:pPr>
+              <w:rPr>
+                <w:rFonts w:ascii="Arial" w:hAnsi="Arial" w:cs="Arial"/>
+                <w:i/>
+                <w:iCs/>
+                <w:sz w:val="20"/>
+                <w:szCs w:val="20"/>
+              </w:rPr>
+            </w:pPr>
+            <w:r>
+              <w:rPr>
+                <w:rFonts w:ascii="Arial" w:hAnsi="Arial" w:cs="Arial"/>
+                <w:i/>
+                <w:iCs/>
+                <w:sz w:val="20"/>
+                <w:szCs w:val="20"/>
+              </w:rPr>
+              <w:t>Realizar Pago</w:t>
+            </w:r>
+          </w:p>
+        </w:tc>
+      </w:tr>
+      <w:tr>
+        <w:trPr>
+          <w:trHeight w:val="422"/>
+        </w:trPr>
+        <w:tc>
+          <w:tcPr>
+            <w:tcW w:w="1817" w:type="dxa"/>
+          </w:tcPr>
+          <w:p>
+            <w:pPr>
+              <w:rPr>
+                <w:rFonts w:ascii="Arial" w:hAnsi="Arial" w:cs="Arial"/>
+                <w:b/>
+                <w:bCs/>
+                <w:sz w:val="20"/>
+                <w:szCs w:val="20"/>
+              </w:rPr>
+            </w:pPr>
+            <w:r>
+              <w:rPr>
+                <w:rFonts w:ascii="Arial" w:hAnsi="Arial" w:cs="Arial"/>
+                <w:b/>
+                <w:bCs/>
+                <w:sz w:val="20"/>
+                <w:szCs w:val="20"/>
+              </w:rPr>
+              <w:t>Versión</w:t>
+            </w:r>
+          </w:p>
+        </w:tc>
+        <w:tc>
+          <w:tcPr>
+            <w:tcW w:w="3189" w:type="dxa"/>
+          </w:tcPr>
+          <w:p>
+            <w:pPr>
+              <w:rPr>
+                <w:rFonts w:ascii="Arial" w:hAnsi="Arial" w:cs="Arial"/>
+                <w:i/>
+                <w:iCs/>
+                <w:sz w:val="20"/>
+                <w:szCs w:val="20"/>
+              </w:rPr>
+            </w:pPr>
+            <w:r>
+              <w:rPr>
+                <w:rFonts w:ascii="Arial" w:hAnsi="Arial" w:cs="Arial"/>
+                <w:i/>
+                <w:iCs/>
+                <w:sz w:val="20"/>
+                <w:szCs w:val="20"/>
+              </w:rPr>
+              <w:t>1.</w:t>
+            </w:r>
+            <w:r>
+              <w:rPr>
+                <w:rFonts w:ascii="Arial" w:hAnsi="Arial" w:cs="Arial"/>
+                <w:i/>
+                <w:iCs/>
+                <w:sz w:val="20"/>
+                <w:szCs w:val="20"/>
+              </w:rPr>
+              <w:t>0</w:t>
+            </w:r>
+          </w:p>
+        </w:tc>
+        <w:tc>
+          <w:tcPr>
+            <w:tcW w:w="1391" w:type="dxa"/>
+            <w:gridSpan w:val="2"/>
+          </w:tcPr>
+          <w:p>
+            <w:pPr>
+              <w:rPr>
+                <w:rFonts w:ascii="Arial" w:hAnsi="Arial" w:cs="Arial"/>
+                <w:b/>
+                <w:bCs/>
+                <w:i/>
+                <w:iCs/>
+                <w:sz w:val="20"/>
+                <w:szCs w:val="20"/>
+              </w:rPr>
+            </w:pPr>
+            <w:r>
+              <w:rPr>
+                <w:rFonts w:ascii="Arial" w:hAnsi="Arial" w:cs="Arial"/>
+                <w:b/>
+                <w:bCs/>
+                <w:i/>
+                <w:iCs/>
+                <w:sz w:val="20"/>
+                <w:szCs w:val="20"/>
+              </w:rPr>
+              <w:t xml:space="preserve">Fecha       </w:t>
+            </w:r>
+          </w:p>
+        </w:tc>
+        <w:tc>
+          <w:tcPr>
+            <w:tcW w:w="2431" w:type="dxa"/>
+          </w:tcPr>
+          <w:p>
+            <w:pPr>
+              <w:rPr>
+                <w:rFonts w:ascii="Arial" w:hAnsi="Arial" w:cs="Arial"/>
+                <w:sz w:val="20"/>
+                <w:szCs w:val="20"/>
+              </w:rPr>
+            </w:pPr>
+            <w:r>
+              <w:rPr>
+                <w:rFonts w:ascii="Arial" w:hAnsi="Arial" w:cs="Arial"/>
+                <w:sz w:val="20"/>
+                <w:szCs w:val="20"/>
+              </w:rPr>
+              <w:t>1</w:t>
+            </w:r>
+            <w:r>
+              <w:rPr>
+                <w:rFonts w:ascii="Arial" w:hAnsi="Arial" w:cs="Arial"/>
+                <w:sz w:val="20"/>
+                <w:szCs w:val="20"/>
+              </w:rPr>
+              <w:t>9</w:t>
+            </w:r>
+            <w:r>
+              <w:rPr>
+                <w:rFonts w:ascii="Arial" w:hAnsi="Arial" w:cs="Arial"/>
+                <w:sz w:val="20"/>
+                <w:szCs w:val="20"/>
+              </w:rPr>
+              <w:t>/10/2020</w:t>
+            </w:r>
+          </w:p>
+        </w:tc>
+      </w:tr>
+      <w:tr>
+        <w:trPr>
+          <w:trHeight w:val="415"/>
+        </w:trPr>
+        <w:tc>
+          <w:tcPr>
+            <w:tcW w:w="1817" w:type="dxa"/>
+          </w:tcPr>
+          <w:p>
+            <w:pPr>
+              <w:rPr>
+                <w:rFonts w:ascii="Arial" w:hAnsi="Arial" w:cs="Arial"/>
+                <w:b/>
+                <w:bCs/>
+                <w:sz w:val="20"/>
+                <w:szCs w:val="20"/>
+              </w:rPr>
+            </w:pPr>
+            <w:r>
+              <w:rPr>
+                <w:rFonts w:ascii="Arial" w:hAnsi="Arial" w:cs="Arial"/>
+                <w:b/>
+                <w:bCs/>
+                <w:sz w:val="20"/>
+                <w:szCs w:val="20"/>
+              </w:rPr>
+              <w:t>Autor</w:t>
+            </w:r>
+          </w:p>
+        </w:tc>
+        <w:tc>
+          <w:tcPr>
+            <w:tcW w:w="7011" w:type="dxa"/>
+            <w:gridSpan w:val="4"/>
+          </w:tcPr>
+          <w:p>
+            <w:pPr>
+              <w:rPr>
+                <w:rFonts w:ascii="Arial" w:hAnsi="Arial" w:cs="Arial"/>
+                <w:i/>
+                <w:iCs/>
+                <w:sz w:val="20"/>
+                <w:szCs w:val="20"/>
+              </w:rPr>
+            </w:pPr>
+            <w:r>
+              <w:rPr>
+                <w:rFonts w:ascii="Arial" w:hAnsi="Arial" w:cs="Arial"/>
+                <w:i/>
+                <w:iCs/>
+                <w:sz w:val="20"/>
+                <w:szCs w:val="20"/>
+              </w:rPr>
+              <w:t>Mariana Betancur, Mateo Rincón, Paula Andrea Taborda, Santiago Tamayo, Guillermo Toloza.</w:t>
+            </w:r>
+          </w:p>
+        </w:tc>
+      </w:tr>
+      <w:tr>
+        <w:trPr>
+          <w:trHeight w:val="420"/>
+        </w:trPr>
+        <w:tc>
+          <w:tcPr>
+            <w:tcW w:w="1817" w:type="dxa"/>
+          </w:tcPr>
+          <w:p>
+            <w:pPr>
+              <w:rPr>
+                <w:rFonts w:ascii="Arial" w:hAnsi="Arial" w:cs="Arial"/>
+                <w:b/>
+                <w:bCs/>
+                <w:sz w:val="20"/>
+                <w:szCs w:val="20"/>
+              </w:rPr>
+            </w:pPr>
+            <w:r>
+              <w:rPr>
+                <w:rFonts w:ascii="Arial" w:hAnsi="Arial" w:cs="Arial"/>
+                <w:b/>
+                <w:bCs/>
+                <w:sz w:val="20"/>
+                <w:szCs w:val="20"/>
+              </w:rPr>
+              <w:t>Fuente</w:t>
+            </w:r>
+          </w:p>
+        </w:tc>
+        <w:tc>
+          <w:tcPr>
+            <w:tcW w:w="7011" w:type="dxa"/>
+            <w:gridSpan w:val="4"/>
+          </w:tcPr>
+          <w:p>
+            <w:pPr>
+              <w:rPr>
+                <w:rFonts w:ascii="Arial" w:hAnsi="Arial" w:cs="Arial"/>
+                <w:i/>
+                <w:iCs/>
+                <w:sz w:val="20"/>
+                <w:szCs w:val="20"/>
+              </w:rPr>
+            </w:pPr>
+            <w:r>
+              <w:rPr>
+                <w:rFonts w:ascii="Arial" w:hAnsi="Arial" w:cs="Arial"/>
+                <w:i/>
+                <w:iCs/>
+                <w:sz w:val="20"/>
+                <w:szCs w:val="20"/>
+              </w:rPr>
+              <w:t>Unidad Residencial Loma Linda.</w:t>
+            </w:r>
+          </w:p>
+        </w:tc>
+      </w:tr>
+      <w:tr>
+        <w:trPr>
+          <w:trHeight w:val="412"/>
+        </w:trPr>
+        <w:tc>
+          <w:tcPr>
+            <w:tcW w:w="1817" w:type="dxa"/>
+          </w:tcPr>
+          <w:p>
+            <w:pPr>
+              <w:rPr>
+                <w:rFonts w:ascii="Arial" w:hAnsi="Arial" w:cs="Arial"/>
+                <w:b/>
+                <w:bCs/>
+                <w:sz w:val="20"/>
+                <w:szCs w:val="20"/>
+              </w:rPr>
+            </w:pPr>
+            <w:r>
+              <w:rPr>
+                <w:rFonts w:ascii="Arial" w:hAnsi="Arial" w:cs="Arial"/>
+                <w:b/>
+                <w:bCs/>
+                <w:sz w:val="20"/>
+                <w:szCs w:val="20"/>
+              </w:rPr>
+              <w:t>Propósito</w:t>
+            </w:r>
+          </w:p>
+        </w:tc>
+        <w:tc>
+          <w:tcPr>
+            <w:tcW w:w="7011" w:type="dxa"/>
+            <w:gridSpan w:val="4"/>
+          </w:tcPr>
+          <w:p>
+            <w:pPr>
+              <w:rPr>
+                <w:rFonts w:ascii="Arial" w:hAnsi="Arial" w:cs="Arial"/>
+                <w:i/>
+                <w:iCs/>
+                <w:sz w:val="20"/>
+                <w:szCs w:val="20"/>
+              </w:rPr>
+            </w:pPr>
+            <w:r>
+              <w:rPr>
+                <w:rFonts w:ascii="Arial" w:hAnsi="Arial" w:cs="Arial"/>
+                <w:i/>
+                <w:iCs/>
+                <w:sz w:val="20"/>
+                <w:szCs w:val="20"/>
+              </w:rPr>
+              <w:t>Es necesario el realizar pagos a la administración de servicios, que se ven reflejados en una factura.</w:t>
+            </w:r>
+          </w:p>
+        </w:tc>
+      </w:tr>
+      <w:tr>
+        <w:trPr>
+          <w:trHeight w:val="418"/>
+        </w:trPr>
+        <w:tc>
+          <w:tcPr>
+            <w:tcW w:w="1817" w:type="dxa"/>
+          </w:tcPr>
+          <w:p>
+            <w:pPr>
+              <w:rPr>
+                <w:rFonts w:ascii="Arial" w:hAnsi="Arial" w:cs="Arial"/>
+                <w:b/>
+                <w:bCs/>
+                <w:sz w:val="20"/>
+                <w:szCs w:val="20"/>
+              </w:rPr>
+            </w:pPr>
+            <w:r>
+              <w:rPr>
+                <w:rFonts w:ascii="Arial" w:hAnsi="Arial" w:cs="Arial"/>
+                <w:b/>
+                <w:bCs/>
+                <w:sz w:val="20"/>
+                <w:szCs w:val="20"/>
+              </w:rPr>
+              <w:t>Objetivo</w:t>
+            </w:r>
+          </w:p>
+        </w:tc>
+        <w:tc>
+          <w:tcPr>
+            <w:tcW w:w="7011" w:type="dxa"/>
+            <w:gridSpan w:val="4"/>
+          </w:tcPr>
+          <w:p>
+            <w:pPr>
+              <w:rPr>
+                <w:rFonts w:ascii="Arial" w:hAnsi="Arial" w:cs="Arial"/>
+                <w:i/>
+                <w:iCs/>
+                <w:sz w:val="20"/>
+                <w:szCs w:val="20"/>
+              </w:rPr>
+            </w:pPr>
+            <w:r>
+              <w:rPr>
+                <w:rFonts w:ascii="Arial" w:hAnsi="Arial" w:cs="Arial"/>
+                <w:i/>
+                <w:iCs/>
+                <w:sz w:val="20"/>
+                <w:szCs w:val="20"/>
+              </w:rPr>
+              <w:t xml:space="preserve">Este caso de uso se asocia con </w:t>
+            </w:r>
+            <w:r>
+              <w:rPr>
+                <w:rFonts w:ascii="Arial" w:hAnsi="Arial" w:cs="Arial"/>
+                <w:i/>
+                <w:iCs/>
+                <w:sz w:val="20"/>
+                <w:szCs w:val="20"/>
+              </w:rPr>
+              <w:t>la facilitación del usuario del programa de realizar pagos referentes a la unidad residencial, de manera segura.</w:t>
+            </w:r>
+            <w:r>
+              <w:rPr>
+                <w:rFonts w:ascii="Arial" w:hAnsi="Arial" w:cs="Arial"/>
+                <w:i/>
+                <w:iCs/>
+                <w:sz w:val="20"/>
+                <w:szCs w:val="20"/>
+              </w:rPr>
+              <w:t xml:space="preserve"> </w:t>
+            </w:r>
+          </w:p>
+        </w:tc>
+      </w:tr>
+      <w:tr>
+        <w:trPr>
+          <w:trHeight w:val="410"/>
+        </w:trPr>
+        <w:tc>
+          <w:tcPr>
+            <w:tcW w:w="1817" w:type="dxa"/>
+          </w:tcPr>
+          <w:p>
+            <w:pPr>
+              <w:rPr>
+                <w:rFonts w:ascii="Arial" w:hAnsi="Arial" w:cs="Arial"/>
+                <w:b/>
+                <w:bCs/>
+                <w:sz w:val="20"/>
+                <w:szCs w:val="20"/>
+              </w:rPr>
+            </w:pPr>
+            <w:r>
+              <w:rPr>
+                <w:rFonts w:ascii="Arial" w:hAnsi="Arial" w:cs="Arial"/>
+                <w:b/>
+                <w:bCs/>
+                <w:sz w:val="20"/>
+                <w:szCs w:val="20"/>
+              </w:rPr>
+              <w:t>Resumen</w:t>
+            </w:r>
+          </w:p>
+        </w:tc>
+        <w:tc>
+          <w:tcPr>
+            <w:tcW w:w="7011" w:type="dxa"/>
+            <w:gridSpan w:val="4"/>
+          </w:tcPr>
+          <w:p>
+            <w:pPr>
+              <w:rPr>
+                <w:rFonts w:ascii="Arial" w:hAnsi="Arial" w:cs="Arial"/>
+                <w:i/>
+                <w:iCs/>
+                <w:sz w:val="20"/>
+                <w:szCs w:val="20"/>
+              </w:rPr>
+            </w:pPr>
+            <w:r>
+              <w:rPr>
+                <w:rFonts w:ascii="Arial" w:hAnsi="Arial" w:cs="Arial"/>
+                <w:i/>
+                <w:iCs/>
+                <w:sz w:val="20"/>
+                <w:szCs w:val="20"/>
+              </w:rPr>
+              <w:t>Este caso de uso</w:t>
+            </w:r>
+            <w:r>
+              <w:rPr>
+                <w:rFonts w:ascii="Arial" w:hAnsi="Arial" w:cs="Arial"/>
+                <w:i/>
+                <w:iCs/>
+                <w:sz w:val="20"/>
+                <w:szCs w:val="20"/>
+              </w:rPr>
+              <w:t xml:space="preserve"> s</w:t>
+            </w:r>
+            <w:r>
+              <w:rPr>
+                <w:rFonts w:ascii="Arial" w:hAnsi="Arial" w:cs="Arial"/>
+                <w:i/>
+                <w:iCs/>
+                <w:sz w:val="20"/>
+                <w:szCs w:val="20"/>
+              </w:rPr>
+              <w:t>e escoge el tipo de pago que se va a realizar, ya sea Pago de la cuota de administración, pago de servicios, Multas, etc.</w:t>
+            </w:r>
+            <w:r>
+              <w:rPr>
+                <w:rFonts w:ascii="Arial" w:hAnsi="Arial" w:cs="Arial"/>
+                <w:i/>
+                <w:iCs/>
+                <w:sz w:val="20"/>
+                <w:szCs w:val="20"/>
+              </w:rPr>
+              <w:br/>
+              <w:t>Al momento de pago, se valida la información Bancaria, lo que incluye el monto, si tiene mora y la tarjeta.</w:t>
+            </w:r>
+            <w:r>
+              <w:rPr>
+                <w:rFonts w:ascii="Arial" w:hAnsi="Arial" w:cs="Arial"/>
+                <w:i/>
+                <w:iCs/>
+                <w:sz w:val="20"/>
+                <w:szCs w:val="20"/>
+              </w:rPr>
+              <w:br/>
+              <w:t xml:space="preserve">Finalmente si el paso anterior pasa sin problemas, se genera un </w:t>
+            </w:r>
+            <w:r>
+              <w:rPr>
+                <w:rFonts w:ascii="Arial" w:hAnsi="Arial" w:cs="Arial"/>
+                <w:i/>
+                <w:iCs/>
+                <w:sz w:val="20"/>
+                <w:szCs w:val="20"/>
+              </w:rPr>
+              <w:lastRenderedPageBreak/>
+              <w:t>comprobante de pago y se incluye el comprobante de pago en el historial de comprobantes y la factura en el historial de facturas.</w:t>
+            </w:r>
+          </w:p>
+        </w:tc>
+      </w:tr>
+      <w:tr>
+        <w:trPr>
+          <w:trHeight w:val="416"/>
+        </w:trPr>
+        <w:tc>
+          <w:tcPr>
+            <w:tcW w:w="1817" w:type="dxa"/>
+          </w:tcPr>
+          <w:p>
+            <w:pPr>
+              <w:rPr>
+                <w:rFonts w:ascii="Arial" w:hAnsi="Arial" w:cs="Arial"/>
+                <w:b/>
+                <w:bCs/>
+                <w:sz w:val="20"/>
+                <w:szCs w:val="20"/>
+              </w:rPr>
+            </w:pPr>
+            <w:r>
+              <w:rPr>
+                <w:rFonts w:ascii="Arial" w:hAnsi="Arial" w:cs="Arial"/>
+                <w:b/>
+                <w:bCs/>
+                <w:sz w:val="20"/>
+                <w:szCs w:val="20"/>
+              </w:rPr>
+              <w:lastRenderedPageBreak/>
+              <w:t>Actores</w:t>
+            </w:r>
+          </w:p>
+        </w:tc>
+        <w:tc>
+          <w:tcPr>
+            <w:tcW w:w="7011" w:type="dxa"/>
+            <w:gridSpan w:val="4"/>
+          </w:tcPr>
+          <w:p>
+            <w:pPr>
+              <w:rPr>
+                <w:rFonts w:ascii="Arial" w:hAnsi="Arial" w:cs="Arial"/>
+                <w:i/>
+                <w:iCs/>
+                <w:sz w:val="20"/>
+                <w:szCs w:val="20"/>
+              </w:rPr>
+            </w:pPr>
+            <w:r>
+              <w:rPr>
+                <w:rFonts w:ascii="Arial" w:hAnsi="Arial" w:cs="Arial"/>
+                <w:i/>
+                <w:iCs/>
+                <w:sz w:val="20"/>
+                <w:szCs w:val="20"/>
+              </w:rPr>
+              <w:t>Administrador, Cliente, Pasarela de Pago</w:t>
+            </w:r>
+          </w:p>
+        </w:tc>
+      </w:tr>
+      <w:tr>
+        <w:trPr>
+          <w:trHeight w:val="408"/>
+        </w:trPr>
+        <w:tc>
+          <w:tcPr>
+            <w:tcW w:w="1817" w:type="dxa"/>
+          </w:tcPr>
+          <w:p>
+            <w:pPr>
+              <w:rPr>
+                <w:rFonts w:ascii="Arial" w:hAnsi="Arial" w:cs="Arial"/>
+                <w:b/>
+                <w:bCs/>
+                <w:sz w:val="20"/>
+                <w:szCs w:val="20"/>
+              </w:rPr>
+            </w:pPr>
+            <w:r>
+              <w:rPr>
+                <w:rFonts w:ascii="Arial" w:hAnsi="Arial" w:cs="Arial"/>
+                <w:b/>
+                <w:bCs/>
+                <w:sz w:val="20"/>
+                <w:szCs w:val="20"/>
+              </w:rPr>
+              <w:t xml:space="preserve">Precondición </w:t>
+            </w:r>
+          </w:p>
+        </w:tc>
+        <w:tc>
+          <w:tcPr>
+            <w:tcW w:w="7011" w:type="dxa"/>
+            <w:gridSpan w:val="4"/>
+          </w:tcPr>
+          <w:p>
+            <w:pPr>
+              <w:rPr>
+                <w:rFonts w:ascii="Arial" w:hAnsi="Arial" w:cs="Arial"/>
+                <w:i/>
+                <w:iCs/>
+                <w:sz w:val="20"/>
+                <w:szCs w:val="20"/>
+              </w:rPr>
+            </w:pPr>
+            <w:r>
+              <w:rPr>
+                <w:rFonts w:ascii="Arial" w:hAnsi="Arial" w:cs="Arial"/>
+                <w:i/>
+                <w:iCs/>
+                <w:sz w:val="20"/>
+                <w:szCs w:val="20"/>
+              </w:rPr>
+              <w:t>Tener una factura</w:t>
+            </w:r>
+            <w:r>
+              <w:rPr>
+                <w:rFonts w:ascii="Arial" w:hAnsi="Arial" w:cs="Arial"/>
+                <w:i/>
+                <w:iCs/>
+                <w:sz w:val="20"/>
+                <w:szCs w:val="20"/>
+              </w:rPr>
+              <w:t xml:space="preserve"> de cobro dada por el Administrador</w:t>
+            </w:r>
+            <w:r>
+              <w:rPr>
+                <w:rFonts w:ascii="Arial" w:hAnsi="Arial" w:cs="Arial"/>
+                <w:i/>
+                <w:iCs/>
+                <w:sz w:val="20"/>
+                <w:szCs w:val="20"/>
+              </w:rPr>
+              <w:t xml:space="preserve"> a la cual haya que realizar un pago</w:t>
+            </w:r>
+            <w:r>
+              <w:rPr>
+                <w:rFonts w:ascii="Arial" w:hAnsi="Arial" w:cs="Arial"/>
+                <w:i/>
+                <w:iCs/>
+                <w:sz w:val="20"/>
+                <w:szCs w:val="20"/>
+              </w:rPr>
+              <w:t xml:space="preserve"> correspondiente.</w:t>
+            </w:r>
+          </w:p>
+        </w:tc>
+      </w:tr>
+      <w:tr>
+        <w:tc>
+          <w:tcPr>
+            <w:tcW w:w="1817" w:type="dxa"/>
+            <w:shd w:val="clear" w:color="auto" w:fill="D0CECE" w:themeFill="background2" w:themeFillShade="E6"/>
+          </w:tcPr>
+          <w:p>
+            <w:pPr>
+              <w:rPr>
+                <w:rFonts w:ascii="Arial" w:hAnsi="Arial" w:cs="Arial"/>
+                <w:b/>
+                <w:bCs/>
+                <w:sz w:val="20"/>
+                <w:szCs w:val="20"/>
+              </w:rPr>
+            </w:pPr>
+            <w:r>
+              <w:rPr>
+                <w:rFonts w:ascii="Arial" w:hAnsi="Arial" w:cs="Arial"/>
+                <w:b/>
+                <w:bCs/>
+                <w:sz w:val="20"/>
+                <w:szCs w:val="20"/>
+              </w:rPr>
+              <w:t>Secuencia normal de interacciones</w:t>
+            </w:r>
+          </w:p>
+        </w:tc>
+        <w:tc>
+          <w:tcPr>
+            <w:tcW w:w="3505" w:type="dxa"/>
+            <w:gridSpan w:val="2"/>
+            <w:shd w:val="clear" w:color="auto" w:fill="D0CECE" w:themeFill="background2" w:themeFillShade="E6"/>
+          </w:tcPr>
+          <w:p>
+            <w:pPr>
+              <w:jc w:val="center"/>
+              <w:rPr>
+                <w:rFonts w:ascii="Arial" w:hAnsi="Arial" w:cs="Arial"/>
+                <w:b/>
+                <w:bCs/>
+                <w:i/>
+                <w:iCs/>
+                <w:sz w:val="20"/>
+                <w:szCs w:val="20"/>
+              </w:rPr>
+            </w:pPr>
+          </w:p>
+          <w:p>
+            <w:pPr>
+              <w:jc w:val="center"/>
+              <w:rPr>
+                <w:rFonts w:ascii="Arial" w:hAnsi="Arial" w:cs="Arial"/>
+                <w:b/>
+                <w:bCs/>
+                <w:i/>
+                <w:iCs/>
+                <w:sz w:val="20"/>
+                <w:szCs w:val="20"/>
+              </w:rPr>
+            </w:pPr>
+            <w:r>
+              <w:rPr>
+                <w:rFonts w:ascii="Arial" w:hAnsi="Arial" w:cs="Arial"/>
+                <w:b/>
+                <w:bCs/>
+                <w:i/>
+                <w:iCs/>
+                <w:sz w:val="20"/>
+                <w:szCs w:val="20"/>
+              </w:rPr>
+              <w:t>USUARIO</w:t>
+            </w:r>
+          </w:p>
+        </w:tc>
+        <w:tc>
+          <w:tcPr>
+            <w:tcW w:w="3506" w:type="dxa"/>
+            <w:gridSpan w:val="2"/>
+            <w:shd w:val="clear" w:color="auto" w:fill="D0CECE" w:themeFill="background2" w:themeFillShade="E6"/>
+          </w:tcPr>
+          <w:p>
+            <w:pPr>
+              <w:jc w:val="center"/>
+              <w:rPr>
+                <w:rFonts w:ascii="Arial" w:hAnsi="Arial" w:cs="Arial"/>
+                <w:b/>
+                <w:bCs/>
+                <w:sz w:val="20"/>
+                <w:szCs w:val="20"/>
+              </w:rPr>
+            </w:pPr>
+          </w:p>
+          <w:p>
+            <w:pPr>
+              <w:jc w:val="center"/>
+              <w:rPr>
+                <w:rFonts w:ascii="Arial" w:hAnsi="Arial" w:cs="Arial"/>
+                <w:b/>
+                <w:bCs/>
+                <w:sz w:val="20"/>
+                <w:szCs w:val="20"/>
+              </w:rPr>
+            </w:pPr>
+            <w:r>
+              <w:rPr>
+                <w:rFonts w:ascii="Arial" w:hAnsi="Arial" w:cs="Arial"/>
+                <w:b/>
+                <w:bCs/>
+                <w:sz w:val="20"/>
+                <w:szCs w:val="20"/>
+              </w:rPr>
+              <w:t>SISTEMA</w:t>
+            </w:r>
+          </w:p>
+        </w:tc>
+      </w:tr>
+      <w:tr>
+        <w:trPr>
+          <w:trHeight w:val="526"/>
+        </w:trPr>
+        <w:tc>
+          <w:tcPr>
+            <w:tcW w:w="1817" w:type="dxa"/>
+            <w:shd w:val="clear" w:color="auto" w:fill="auto"/>
+          </w:tcPr>
+          <w:p>
+            <w:pPr>
+              <w:jc w:val="center"/>
+              <w:rPr>
+                <w:rFonts w:ascii="Arial" w:hAnsi="Arial" w:cs="Arial"/>
+                <w:b/>
+                <w:bCs/>
+                <w:sz w:val="20"/>
+                <w:szCs w:val="20"/>
+              </w:rPr>
+            </w:pPr>
+            <w:r>
+              <w:rPr>
+                <w:rFonts w:ascii="Arial" w:hAnsi="Arial" w:cs="Arial"/>
+                <w:b/>
+                <w:bCs/>
+                <w:sz w:val="20"/>
+                <w:szCs w:val="20"/>
+              </w:rPr>
+              <w:t>1</w:t>
+            </w:r>
+          </w:p>
+        </w:tc>
+        <w:tc>
+          <w:tcPr>
+            <w:tcW w:w="3505" w:type="dxa"/>
+            <w:gridSpan w:val="2"/>
+            <w:shd w:val="clear" w:color="auto" w:fill="auto"/>
+          </w:tcPr>
+          <w:p>
+            <w:pPr>
+              <w:jc w:val="center"/>
+              <w:rPr>
+                <w:rFonts w:ascii="Arial" w:hAnsi="Arial" w:cs="Arial"/>
+                <w:i/>
+                <w:iCs/>
+                <w:sz w:val="20"/>
+                <w:szCs w:val="20"/>
+              </w:rPr>
+            </w:pPr>
+          </w:p>
+          <w:p>
+            <w:pPr>
+              <w:jc w:val="center"/>
+              <w:rPr>
+                <w:rFonts w:ascii="Arial" w:hAnsi="Arial" w:cs="Arial"/>
+                <w:i/>
+                <w:iCs/>
+                <w:sz w:val="20"/>
+                <w:szCs w:val="20"/>
+              </w:rPr>
+            </w:pPr>
+            <w:r>
+              <w:rPr>
+                <w:rFonts w:ascii="Arial" w:hAnsi="Arial" w:cs="Arial"/>
+                <w:i/>
+                <w:iCs/>
+                <w:sz w:val="20"/>
+                <w:szCs w:val="20"/>
+              </w:rPr>
+              <w:t>Selecciona la opción “</w:t>
+            </w:r>
+            <w:r>
+              <w:rPr>
+                <w:rFonts w:ascii="Arial" w:hAnsi="Arial" w:cs="Arial"/>
+                <w:i/>
+                <w:iCs/>
+                <w:sz w:val="20"/>
+                <w:szCs w:val="20"/>
+              </w:rPr>
+              <w:t>Realizar Pago</w:t>
+            </w:r>
+            <w:r>
+              <w:rPr>
+                <w:rFonts w:ascii="Arial" w:hAnsi="Arial" w:cs="Arial"/>
+                <w:i/>
+                <w:iCs/>
+                <w:sz w:val="20"/>
+                <w:szCs w:val="20"/>
+              </w:rPr>
+              <w:t>”</w:t>
+            </w:r>
+            <w:r>
+              <w:rPr>
+                <w:rFonts w:ascii="Arial" w:hAnsi="Arial" w:cs="Arial"/>
+                <w:i/>
+                <w:iCs/>
+                <w:sz w:val="20"/>
+                <w:szCs w:val="20"/>
+              </w:rPr>
+              <w:t>.</w:t>
+            </w:r>
+          </w:p>
+        </w:tc>
+        <w:tc>
+          <w:tcPr>
+            <w:tcW w:w="3506" w:type="dxa"/>
+            <w:gridSpan w:val="2"/>
+            <w:shd w:val="clear" w:color="auto" w:fill="auto"/>
+          </w:tcPr>
+          <w:p>
+            <w:pPr>
+              <w:jc w:val="center"/>
+              <w:rPr>
+                <w:rFonts w:ascii="Arial" w:hAnsi="Arial" w:cs="Arial"/>
+                <w:b/>
+                <w:bCs/>
+                <w:sz w:val="20"/>
+                <w:szCs w:val="20"/>
+              </w:rPr>
+            </w:pPr>
+          </w:p>
+          <w:p>
+            <w:pPr>
+              <w:jc w:val="center"/>
+              <w:rPr>
+                <w:rFonts w:ascii="Arial" w:hAnsi="Arial" w:cs="Arial"/>
+                <w:i/>
+                <w:iCs/>
+                <w:sz w:val="20"/>
+                <w:szCs w:val="20"/>
+              </w:rPr>
+            </w:pPr>
+            <w:r>
+              <w:rPr>
+                <w:rFonts w:ascii="Arial" w:hAnsi="Arial" w:cs="Arial"/>
+                <w:i/>
+                <w:iCs/>
+                <w:sz w:val="20"/>
+                <w:szCs w:val="20"/>
+              </w:rPr>
+              <w:t>Presenta la interfaz de “</w:t>
+            </w:r>
+            <w:r>
+              <w:rPr>
+                <w:rFonts w:ascii="Arial" w:hAnsi="Arial" w:cs="Arial"/>
+                <w:i/>
+                <w:iCs/>
+                <w:sz w:val="20"/>
+                <w:szCs w:val="20"/>
+              </w:rPr>
+              <w:t>Realizar Pago</w:t>
+            </w:r>
+            <w:r>
+              <w:rPr>
+                <w:rFonts w:ascii="Arial" w:hAnsi="Arial" w:cs="Arial"/>
+                <w:i/>
+                <w:iCs/>
+                <w:sz w:val="20"/>
+                <w:szCs w:val="20"/>
+              </w:rPr>
+              <w:t>”</w:t>
+            </w:r>
+            <w:r>
+              <w:rPr>
+                <w:rFonts w:ascii="Arial" w:hAnsi="Arial" w:cs="Arial"/>
+                <w:i/>
+                <w:iCs/>
+                <w:sz w:val="20"/>
+                <w:szCs w:val="20"/>
+              </w:rPr>
+              <w:t>.</w:t>
+            </w:r>
+          </w:p>
+        </w:tc>
+      </w:tr>
+      <w:tr>
+        <w:trPr>
+          <w:trHeight w:val="418"/>
+        </w:trPr>
+        <w:tc>
+          <w:tcPr>
+            <w:tcW w:w="1817" w:type="dxa"/>
+            <w:shd w:val="clear" w:color="auto" w:fill="auto"/>
+          </w:tcPr>
+          <w:p>
+            <w:pPr>
+              <w:jc w:val="center"/>
+              <w:rPr>
+                <w:rFonts w:ascii="Arial" w:hAnsi="Arial" w:cs="Arial"/>
+                <w:b/>
+                <w:bCs/>
+                <w:sz w:val="20"/>
+                <w:szCs w:val="20"/>
+              </w:rPr>
+            </w:pPr>
+            <w:r>
+              <w:rPr>
+                <w:rFonts w:ascii="Arial" w:hAnsi="Arial" w:cs="Arial"/>
+                <w:b/>
+                <w:bCs/>
+                <w:sz w:val="20"/>
+                <w:szCs w:val="20"/>
+              </w:rPr>
+              <w:t>2</w:t>
+            </w:r>
+          </w:p>
+        </w:tc>
+        <w:tc>
+          <w:tcPr>
+            <w:tcW w:w="3505" w:type="dxa"/>
+            <w:gridSpan w:val="2"/>
+            <w:shd w:val="clear" w:color="auto" w:fill="auto"/>
+          </w:tcPr>
+          <w:p>
+            <w:pPr>
+              <w:jc w:val="center"/>
+              <w:rPr>
+                <w:rFonts w:ascii="Arial" w:hAnsi="Arial" w:cs="Arial"/>
+                <w:i/>
+                <w:iCs/>
+                <w:sz w:val="20"/>
+                <w:szCs w:val="20"/>
+              </w:rPr>
+            </w:pPr>
+            <w:r>
+              <w:rPr>
+                <w:rFonts w:ascii="Arial" w:hAnsi="Arial" w:cs="Arial"/>
+                <w:i/>
+                <w:iCs/>
+                <w:sz w:val="20"/>
+                <w:szCs w:val="20"/>
+              </w:rPr>
+              <w:t xml:space="preserve">Da clic en la lista de </w:t>
+            </w:r>
+            <w:r>
+              <w:rPr>
+                <w:rFonts w:ascii="Arial" w:hAnsi="Arial" w:cs="Arial"/>
+                <w:i/>
+                <w:iCs/>
+                <w:sz w:val="20"/>
+                <w:szCs w:val="20"/>
+              </w:rPr>
+              <w:t>las posibles opciones para realizar un pago.</w:t>
+            </w:r>
+          </w:p>
+        </w:tc>
+        <w:tc>
+          <w:tcPr>
+            <w:tcW w:w="3506" w:type="dxa"/>
+            <w:gridSpan w:val="2"/>
+            <w:shd w:val="clear" w:color="auto" w:fill="auto"/>
+          </w:tcPr>
+          <w:p>
+            <w:pPr>
+              <w:jc w:val="center"/>
+              <w:rPr>
+                <w:rFonts w:ascii="Arial" w:hAnsi="Arial" w:cs="Arial"/>
+                <w:i/>
+                <w:iCs/>
+                <w:sz w:val="20"/>
+                <w:szCs w:val="20"/>
+              </w:rPr>
+            </w:pPr>
+            <w:r>
+              <w:rPr>
+                <w:rFonts w:ascii="Arial" w:hAnsi="Arial" w:cs="Arial"/>
+                <w:i/>
+                <w:iCs/>
+                <w:sz w:val="20"/>
+                <w:szCs w:val="20"/>
+              </w:rPr>
+              <w:t xml:space="preserve">Despliega una lista que contiene </w:t>
+            </w:r>
+            <w:r>
+              <w:rPr>
+                <w:rFonts w:ascii="Arial" w:hAnsi="Arial" w:cs="Arial"/>
+                <w:i/>
+                <w:iCs/>
+                <w:sz w:val="20"/>
+                <w:szCs w:val="20"/>
+              </w:rPr>
+              <w:t>todos los tipos de pagos que se pueden hacer.</w:t>
+            </w:r>
+          </w:p>
+        </w:tc>
+      </w:tr>
+      <w:tr>
+        <w:trPr>
+          <w:trHeight w:val="418"/>
+        </w:trPr>
+        <w:tc>
+          <w:tcPr>
+            <w:tcW w:w="1817" w:type="dxa"/>
+            <w:shd w:val="clear" w:color="auto" w:fill="auto"/>
+          </w:tcPr>
+          <w:p>
+            <w:pPr>
+              <w:jc w:val="center"/>
+              <w:rPr>
+                <w:rFonts w:ascii="Arial" w:hAnsi="Arial" w:cs="Arial"/>
+                <w:b/>
+                <w:bCs/>
+                <w:sz w:val="20"/>
+                <w:szCs w:val="20"/>
+              </w:rPr>
+            </w:pPr>
+            <w:r>
+              <w:rPr>
+                <w:rFonts w:ascii="Arial" w:hAnsi="Arial" w:cs="Arial"/>
+                <w:b/>
+                <w:bCs/>
+                <w:sz w:val="20"/>
+                <w:szCs w:val="20"/>
+              </w:rPr>
+              <w:t>3</w:t>
+            </w:r>
+          </w:p>
+        </w:tc>
+        <w:tc>
+          <w:tcPr>
+            <w:tcW w:w="3505" w:type="dxa"/>
+            <w:gridSpan w:val="2"/>
+            <w:shd w:val="clear" w:color="auto" w:fill="auto"/>
+          </w:tcPr>
+          <w:p>
+            <w:pPr>
+              <w:jc w:val="center"/>
+              <w:rPr>
+                <w:rFonts w:ascii="Arial" w:hAnsi="Arial" w:cs="Arial"/>
+                <w:i/>
+                <w:iCs/>
+                <w:sz w:val="20"/>
+                <w:szCs w:val="20"/>
+              </w:rPr>
+            </w:pPr>
+            <w:r>
+              <w:rPr>
+                <w:rFonts w:ascii="Arial" w:hAnsi="Arial" w:cs="Arial"/>
+                <w:i/>
+                <w:iCs/>
+                <w:sz w:val="20"/>
+                <w:szCs w:val="20"/>
+              </w:rPr>
+              <w:t xml:space="preserve">Selecciona el método de pago con el cuál se va a pagar. </w:t>
+            </w:r>
+          </w:p>
+        </w:tc>
+        <w:tc>
+          <w:tcPr>
+            <w:tcW w:w="3506" w:type="dxa"/>
+            <w:gridSpan w:val="2"/>
+            <w:shd w:val="clear" w:color="auto" w:fill="auto"/>
+          </w:tcPr>
+          <w:p>
+            <w:pPr>
+              <w:jc w:val="center"/>
+              <w:rPr>
+                <w:rFonts w:ascii="Arial" w:hAnsi="Arial" w:cs="Arial"/>
+                <w:i/>
+                <w:iCs/>
+                <w:sz w:val="20"/>
+                <w:szCs w:val="20"/>
+              </w:rPr>
+            </w:pPr>
+            <w:r>
+              <w:rPr>
+                <w:rFonts w:ascii="Arial" w:hAnsi="Arial" w:cs="Arial"/>
+                <w:i/>
+                <w:iCs/>
+                <w:sz w:val="20"/>
+                <w:szCs w:val="20"/>
+              </w:rPr>
+              <w:t>Se despliega una lista en la cuál contiene los</w:t>
+            </w:r>
+            <w:r>
+              <w:rPr>
+                <w:rFonts w:ascii="Arial" w:hAnsi="Arial" w:cs="Arial"/>
+                <w:i/>
+                <w:iCs/>
+                <w:sz w:val="20"/>
+                <w:szCs w:val="20"/>
+              </w:rPr>
+              <w:t xml:space="preserve"> posibles métodos de pago</w:t>
+            </w:r>
+          </w:p>
+        </w:tc>
+      </w:tr>
+      <w:tr>
+        <w:trPr>
+          <w:trHeight w:val="418"/>
+        </w:trPr>
+        <w:tc>
+          <w:tcPr>
+            <w:tcW w:w="1817" w:type="dxa"/>
+            <w:shd w:val="clear" w:color="auto" w:fill="auto"/>
+          </w:tcPr>
+          <w:p>
+            <w:pPr>
+              <w:jc w:val="center"/>
+              <w:rPr>
+                <w:rFonts w:ascii="Arial" w:hAnsi="Arial" w:cs="Arial"/>
+                <w:b/>
+                <w:bCs/>
+                <w:sz w:val="20"/>
+                <w:szCs w:val="20"/>
+              </w:rPr>
+            </w:pPr>
+            <w:r>
+              <w:rPr>
+                <w:rFonts w:ascii="Arial" w:hAnsi="Arial" w:cs="Arial"/>
+                <w:b/>
+                <w:bCs/>
+                <w:sz w:val="20"/>
+                <w:szCs w:val="20"/>
+              </w:rPr>
+              <w:t>4</w:t>
+            </w:r>
+          </w:p>
+        </w:tc>
+        <w:tc>
+          <w:tcPr>
+            <w:tcW w:w="3505" w:type="dxa"/>
+            <w:gridSpan w:val="2"/>
+            <w:shd w:val="clear" w:color="auto" w:fill="auto"/>
+          </w:tcPr>
+          <w:p>
+            <w:pPr>
+              <w:jc w:val="center"/>
+              <w:rPr>
+                <w:rFonts w:ascii="Arial" w:hAnsi="Arial" w:cs="Arial"/>
+                <w:i/>
+                <w:iCs/>
+                <w:sz w:val="20"/>
+                <w:szCs w:val="20"/>
+              </w:rPr>
+            </w:pPr>
+            <w:r>
+              <w:rPr>
+                <w:rFonts w:ascii="Arial" w:hAnsi="Arial" w:cs="Arial"/>
+                <w:i/>
+                <w:iCs/>
+                <w:sz w:val="20"/>
+                <w:szCs w:val="20"/>
+              </w:rPr>
+              <w:t xml:space="preserve">Llena el formulario con los datos del </w:t>
+            </w:r>
+            <w:r>
+              <w:rPr>
+                <w:rFonts w:ascii="Arial" w:hAnsi="Arial" w:cs="Arial"/>
+                <w:i/>
+                <w:iCs/>
+                <w:sz w:val="20"/>
+                <w:szCs w:val="20"/>
+              </w:rPr>
+              <w:t>pago</w:t>
+            </w:r>
+            <w:r>
+              <w:rPr>
+                <w:rFonts w:ascii="Arial" w:hAnsi="Arial" w:cs="Arial"/>
+                <w:i/>
+                <w:iCs/>
+                <w:sz w:val="20"/>
+                <w:szCs w:val="20"/>
+              </w:rPr>
+              <w:t xml:space="preserve"> a medida que se le vayan presentando</w:t>
+            </w:r>
+          </w:p>
+        </w:tc>
+        <w:tc>
+          <w:tcPr>
+            <w:tcW w:w="3506" w:type="dxa"/>
+            <w:gridSpan w:val="2"/>
+            <w:shd w:val="clear" w:color="auto" w:fill="auto"/>
+          </w:tcPr>
+          <w:p>
+            <w:pPr>
+              <w:jc w:val="center"/>
+              <w:rPr>
+                <w:rFonts w:ascii="Arial" w:hAnsi="Arial" w:cs="Arial"/>
+                <w:sz w:val="20"/>
+                <w:szCs w:val="20"/>
+              </w:rPr>
+            </w:pPr>
+            <w:r>
+              <w:rPr>
+                <w:rFonts w:ascii="Arial" w:hAnsi="Arial" w:cs="Arial"/>
+                <w:i/>
+                <w:iCs/>
+                <w:sz w:val="20"/>
+                <w:szCs w:val="20"/>
+              </w:rPr>
+              <w:t>Rellena de manera automática el campo d</w:t>
+            </w:r>
+            <w:r>
+              <w:rPr>
+                <w:rFonts w:ascii="Arial" w:hAnsi="Arial" w:cs="Arial"/>
+                <w:i/>
+                <w:iCs/>
+                <w:sz w:val="20"/>
+                <w:szCs w:val="20"/>
+              </w:rPr>
+              <w:t xml:space="preserve">el tipo de pago </w:t>
+            </w:r>
+            <w:r>
+              <w:rPr>
+                <w:rFonts w:ascii="Arial" w:hAnsi="Arial" w:cs="Arial"/>
+                <w:i/>
+                <w:iCs/>
+                <w:sz w:val="20"/>
+                <w:szCs w:val="20"/>
+              </w:rPr>
+              <w:t xml:space="preserve">y se despliega el formulario correspondiente </w:t>
+            </w:r>
+            <w:r>
+              <w:rPr>
+                <w:rFonts w:ascii="Arial" w:hAnsi="Arial" w:cs="Arial"/>
+                <w:i/>
+                <w:iCs/>
+                <w:sz w:val="20"/>
+                <w:szCs w:val="20"/>
+              </w:rPr>
+              <w:t>al monto, la mora y la información bancaria (tarjeta, transferencia en caso de ser necesario)</w:t>
+            </w:r>
+          </w:p>
+        </w:tc>
+      </w:tr>
+      <w:tr>
+        <w:trPr>
+          <w:trHeight w:val="1002"/>
+        </w:trPr>
+        <w:tc>
+          <w:tcPr>
+            <w:tcW w:w="1817" w:type="dxa"/>
+            <w:shd w:val="clear" w:color="auto" w:fill="auto"/>
+          </w:tcPr>
+          <w:p>
+            <w:pPr>
+              <w:jc w:val="center"/>
+              <w:rPr>
+                <w:rFonts w:ascii="Arial" w:hAnsi="Arial" w:cs="Arial"/>
+                <w:b/>
+                <w:bCs/>
+                <w:sz w:val="20"/>
+                <w:szCs w:val="20"/>
+              </w:rPr>
+            </w:pPr>
+            <w:r>
+              <w:rPr>
+                <w:rFonts w:ascii="Arial" w:hAnsi="Arial" w:cs="Arial"/>
+                <w:b/>
+                <w:bCs/>
+                <w:sz w:val="20"/>
+                <w:szCs w:val="20"/>
+              </w:rPr>
+              <w:t>5</w:t>
+            </w:r>
+            <w:r>
+              <w:rPr>
+                <w:rFonts w:ascii="Arial" w:hAnsi="Arial" w:cs="Arial"/>
+                <w:b/>
+                <w:bCs/>
+                <w:sz w:val="20"/>
+                <w:szCs w:val="20"/>
+              </w:rPr>
+              <w:br/>
+            </w:r>
+            <w:r>
+              <w:rPr>
+                <w:rFonts w:ascii="Arial" w:hAnsi="Arial" w:cs="Arial"/>
+                <w:b/>
+                <w:bCs/>
+                <w:sz w:val="20"/>
+                <w:szCs w:val="20"/>
+              </w:rPr>
+              <w:br/>
+            </w:r>
+          </w:p>
+          <w:p>
+            <w:pPr>
+              <w:jc w:val="center"/>
+              <w:rPr>
+                <w:rFonts w:ascii="Arial" w:hAnsi="Arial" w:cs="Arial"/>
+                <w:b/>
+                <w:bCs/>
+                <w:sz w:val="20"/>
+                <w:szCs w:val="20"/>
+              </w:rPr>
+            </w:pPr>
+          </w:p>
+          <w:p>
+            <w:pPr>
+              <w:jc w:val="center"/>
+              <w:rPr>
+                <w:rFonts w:ascii="Arial" w:hAnsi="Arial" w:cs="Arial"/>
+                <w:b/>
+                <w:bCs/>
+                <w:sz w:val="20"/>
+                <w:szCs w:val="20"/>
+              </w:rPr>
+            </w:pPr>
+          </w:p>
+        </w:tc>
+        <w:tc>
+          <w:tcPr>
+            <w:tcW w:w="3505" w:type="dxa"/>
+            <w:gridSpan w:val="2"/>
+            <w:shd w:val="clear" w:color="auto" w:fill="auto"/>
+          </w:tcPr>
+          <w:p>
+            <w:pPr>
+              <w:jc w:val="center"/>
+              <w:rPr>
+                <w:rFonts w:ascii="Arial" w:hAnsi="Arial" w:cs="Arial"/>
+                <w:i/>
+                <w:iCs/>
+                <w:sz w:val="20"/>
+                <w:szCs w:val="20"/>
+              </w:rPr>
+            </w:pPr>
+            <w:r>
+              <w:rPr>
+                <w:rFonts w:ascii="Arial" w:hAnsi="Arial" w:cs="Arial"/>
+                <w:i/>
+                <w:iCs/>
+                <w:sz w:val="20"/>
+                <w:szCs w:val="20"/>
+              </w:rPr>
+              <w:t>Da clic al botón de “Aceptar”</w:t>
+            </w:r>
+          </w:p>
+        </w:tc>
+        <w:tc>
+          <w:tcPr>
+            <w:tcW w:w="3506" w:type="dxa"/>
+            <w:gridSpan w:val="2"/>
+            <w:shd w:val="clear" w:color="auto" w:fill="auto"/>
+          </w:tcPr>
+          <w:p>
+            <w:pPr>
+              <w:jc w:val="center"/>
+              <w:rPr>
+                <w:rFonts w:ascii="Arial" w:hAnsi="Arial" w:cs="Arial"/>
+                <w:i/>
+                <w:iCs/>
+                <w:sz w:val="20"/>
+                <w:szCs w:val="20"/>
+              </w:rPr>
+            </w:pPr>
+            <w:r>
+              <w:rPr>
+                <w:rFonts w:ascii="Arial" w:hAnsi="Arial" w:cs="Arial"/>
+                <w:i/>
+                <w:iCs/>
+                <w:sz w:val="20"/>
+                <w:szCs w:val="20"/>
+              </w:rPr>
+              <w:t>Se le muestra un mensaje al usuario de “Validando información”</w:t>
+            </w:r>
+          </w:p>
+          <w:p>
+            <w:pPr>
+              <w:jc w:val="center"/>
+              <w:rPr>
+                <w:rFonts w:ascii="Arial" w:hAnsi="Arial" w:cs="Arial"/>
+                <w:i/>
+                <w:iCs/>
+                <w:sz w:val="20"/>
+                <w:szCs w:val="20"/>
+              </w:rPr>
+            </w:pPr>
+            <w:r>
+              <w:rPr>
+                <w:rFonts w:ascii="Arial" w:hAnsi="Arial" w:cs="Arial"/>
+                <w:i/>
+                <w:iCs/>
+                <w:sz w:val="20"/>
+                <w:szCs w:val="20"/>
+              </w:rPr>
+              <w:t>La pasarela de pago v</w:t>
+            </w:r>
+            <w:r>
+              <w:rPr>
+                <w:rFonts w:ascii="Arial" w:hAnsi="Arial" w:cs="Arial"/>
+                <w:i/>
+                <w:iCs/>
+                <w:sz w:val="20"/>
+                <w:szCs w:val="20"/>
+              </w:rPr>
+              <w:t>alida la información bancaria suministrada, también si el valor pagado corresponde al valor del monto</w:t>
+            </w:r>
+            <w:r>
+              <w:rPr>
+                <w:rFonts w:ascii="Arial" w:hAnsi="Arial" w:cs="Arial"/>
+                <w:i/>
+                <w:iCs/>
+                <w:sz w:val="20"/>
+                <w:szCs w:val="20"/>
+              </w:rPr>
+              <w:t>, incluyendo o no la mora de ser necesario.</w:t>
+            </w:r>
+          </w:p>
+        </w:tc>
+      </w:tr>
+      <w:tr>
+        <w:trPr>
+          <w:trHeight w:val="1287"/>
+        </w:trPr>
+        <w:tc>
+          <w:tcPr>
+            <w:tcW w:w="1817" w:type="dxa"/>
+            <w:shd w:val="clear" w:color="auto" w:fill="auto"/>
+          </w:tcPr>
+          <w:p>
+            <w:pPr>
+              <w:jc w:val="center"/>
+              <w:rPr>
+                <w:rFonts w:ascii="Arial" w:hAnsi="Arial" w:cs="Arial"/>
+                <w:b/>
+                <w:bCs/>
+                <w:sz w:val="20"/>
+                <w:szCs w:val="20"/>
+              </w:rPr>
+            </w:pPr>
+          </w:p>
+          <w:p>
+            <w:pPr>
+              <w:jc w:val="center"/>
+              <w:rPr>
+                <w:rFonts w:ascii="Arial" w:hAnsi="Arial" w:cs="Arial"/>
+                <w:b/>
+                <w:bCs/>
+                <w:sz w:val="20"/>
+                <w:szCs w:val="20"/>
+              </w:rPr>
+            </w:pPr>
+            <w:r>
+              <w:rPr>
+                <w:rFonts w:ascii="Arial" w:hAnsi="Arial" w:cs="Arial"/>
+                <w:b/>
+                <w:bCs/>
+                <w:sz w:val="20"/>
+                <w:szCs w:val="20"/>
+              </w:rPr>
+              <w:t>6</w:t>
+            </w:r>
+          </w:p>
+          <w:p>
+            <w:pPr>
+              <w:jc w:val="center"/>
+              <w:rPr>
+                <w:rFonts w:ascii="Arial" w:hAnsi="Arial" w:cs="Arial"/>
+                <w:b/>
+                <w:bCs/>
+                <w:sz w:val="20"/>
+                <w:szCs w:val="20"/>
+              </w:rPr>
+            </w:pPr>
+          </w:p>
+          <w:p>
+            <w:pPr>
+              <w:jc w:val="center"/>
+              <w:rPr>
+                <w:rFonts w:ascii="Arial" w:hAnsi="Arial" w:cs="Arial"/>
+                <w:b/>
+                <w:bCs/>
+                <w:sz w:val="20"/>
+                <w:szCs w:val="20"/>
+              </w:rPr>
+            </w:pPr>
+          </w:p>
+          <w:p>
+            <w:pPr>
+              <w:jc w:val="center"/>
+              <w:rPr>
+                <w:rFonts w:ascii="Arial" w:hAnsi="Arial" w:cs="Arial"/>
+                <w:b/>
+                <w:bCs/>
+                <w:sz w:val="20"/>
+                <w:szCs w:val="20"/>
+              </w:rPr>
+            </w:pPr>
+          </w:p>
+        </w:tc>
+        <w:tc>
+          <w:tcPr>
+            <w:tcW w:w="3505" w:type="dxa"/>
+            <w:gridSpan w:val="2"/>
+            <w:shd w:val="clear" w:color="auto" w:fill="auto"/>
+          </w:tcPr>
+          <w:p>
+            <w:pPr>
+              <w:jc w:val="center"/>
+              <w:rPr>
+                <w:rFonts w:ascii="Arial" w:hAnsi="Arial" w:cs="Arial"/>
+                <w:i/>
+                <w:iCs/>
+                <w:sz w:val="20"/>
+                <w:szCs w:val="20"/>
+              </w:rPr>
+            </w:pPr>
+            <w:r>
+              <w:rPr>
+                <w:rFonts w:ascii="Arial" w:hAnsi="Arial" w:cs="Arial"/>
+                <w:i/>
+                <w:iCs/>
+                <w:sz w:val="20"/>
+                <w:szCs w:val="20"/>
+              </w:rPr>
+              <w:t>Si así lo desea, puede presionar el botón de Generar PDF.</w:t>
+            </w:r>
+          </w:p>
+        </w:tc>
+        <w:tc>
+          <w:tcPr>
+            <w:tcW w:w="3506" w:type="dxa"/>
+            <w:gridSpan w:val="2"/>
+            <w:shd w:val="clear" w:color="auto" w:fill="auto"/>
+          </w:tcPr>
+          <w:p>
+            <w:pPr>
+              <w:jc w:val="center"/>
+              <w:rPr>
+                <w:rFonts w:ascii="Arial" w:hAnsi="Arial" w:cs="Arial"/>
+                <w:i/>
+                <w:iCs/>
+                <w:sz w:val="20"/>
+                <w:szCs w:val="20"/>
+              </w:rPr>
+            </w:pPr>
+            <w:r>
+              <w:rPr>
+                <w:rFonts w:ascii="Arial" w:hAnsi="Arial" w:cs="Arial"/>
+                <w:i/>
+                <w:iCs/>
+                <w:sz w:val="20"/>
+                <w:szCs w:val="20"/>
+              </w:rPr>
+              <w:t>Se le presenta</w:t>
+            </w:r>
+            <w:r>
+              <w:rPr>
+                <w:rFonts w:ascii="Arial" w:hAnsi="Arial" w:cs="Arial"/>
+                <w:i/>
+                <w:iCs/>
+                <w:sz w:val="20"/>
+                <w:szCs w:val="20"/>
+              </w:rPr>
+              <w:t xml:space="preserve"> al usuario</w:t>
+            </w:r>
+            <w:r>
+              <w:rPr>
+                <w:rFonts w:ascii="Arial" w:hAnsi="Arial" w:cs="Arial"/>
+                <w:i/>
+                <w:iCs/>
+                <w:sz w:val="20"/>
+                <w:szCs w:val="20"/>
+              </w:rPr>
+              <w:t xml:space="preserve"> la interfaz de “Transacción Exitosa” y se le</w:t>
+            </w:r>
+            <w:r>
+              <w:rPr>
+                <w:rFonts w:ascii="Arial" w:hAnsi="Arial" w:cs="Arial"/>
+                <w:i/>
+                <w:iCs/>
+                <w:sz w:val="20"/>
+                <w:szCs w:val="20"/>
+              </w:rPr>
+              <w:t xml:space="preserve"> da la opción de Generar PDF del comprobante de pago y la factura.</w:t>
+            </w:r>
+          </w:p>
+          <w:p>
+            <w:pPr>
+              <w:jc w:val="center"/>
+              <w:rPr>
+                <w:rFonts w:ascii="Arial" w:hAnsi="Arial" w:cs="Arial"/>
+                <w:i/>
+                <w:iCs/>
+                <w:sz w:val="20"/>
+                <w:szCs w:val="20"/>
+              </w:rPr>
+            </w:pPr>
+            <w:r>
+              <w:rPr>
+                <w:rFonts w:ascii="Arial" w:hAnsi="Arial" w:cs="Arial"/>
+                <w:i/>
+                <w:iCs/>
+                <w:sz w:val="20"/>
+                <w:szCs w:val="20"/>
+              </w:rPr>
+              <w:t>Finalmente, se añaden estos comprobantes en el historial de comprobantes y historial de facturación, respectivamente, se le envía también al Administrador.</w:t>
+            </w:r>
+          </w:p>
+        </w:tc>
+      </w:tr>
+      <w:tr>
+        <w:trPr>
+          <w:trHeight w:val="438"/>
+        </w:trPr>
+        <w:tc>
+          <w:tcPr>
+            <w:tcW w:w="1817" w:type="dxa"/>
+          </w:tcPr>
+          <w:p>
+            <w:pPr>
+              <w:rPr>
+                <w:rFonts w:ascii="Arial" w:hAnsi="Arial" w:cs="Arial"/>
+                <w:b/>
+                <w:bCs/>
+                <w:sz w:val="20"/>
+                <w:szCs w:val="20"/>
+              </w:rPr>
+            </w:pPr>
+            <w:r>
+              <w:rPr>
+                <w:rFonts w:ascii="Arial" w:hAnsi="Arial" w:cs="Arial"/>
+                <w:b/>
+                <w:bCs/>
+                <w:sz w:val="20"/>
+                <w:szCs w:val="20"/>
+              </w:rPr>
+              <w:t>Demora</w:t>
+            </w:r>
+          </w:p>
+        </w:tc>
+        <w:tc>
+          <w:tcPr>
+            <w:tcW w:w="7011" w:type="dxa"/>
+            <w:gridSpan w:val="4"/>
+          </w:tcPr>
+          <w:p>
+            <w:pPr>
+              <w:rPr>
+                <w:rFonts w:ascii="Arial" w:hAnsi="Arial" w:cs="Arial"/>
+                <w:sz w:val="20"/>
+                <w:szCs w:val="20"/>
+              </w:rPr>
+            </w:pPr>
+          </w:p>
+        </w:tc>
+      </w:tr>
+      <w:tr>
+        <w:trPr>
+          <w:trHeight w:val="402"/>
+        </w:trPr>
+        <w:tc>
+          <w:tcPr>
+            <w:tcW w:w="1817" w:type="dxa"/>
+          </w:tcPr>
+          <w:p>
+            <w:pPr>
+              <w:rPr>
+                <w:rFonts w:ascii="Arial" w:hAnsi="Arial" w:cs="Arial"/>
+                <w:b/>
+                <w:bCs/>
+                <w:sz w:val="20"/>
+                <w:szCs w:val="20"/>
+              </w:rPr>
+            </w:pPr>
+            <w:r>
+              <w:rPr>
+                <w:rFonts w:ascii="Arial" w:hAnsi="Arial" w:cs="Arial"/>
+                <w:b/>
+                <w:bCs/>
+                <w:sz w:val="20"/>
+                <w:szCs w:val="20"/>
+              </w:rPr>
+              <w:t>Frecuencia</w:t>
+            </w:r>
+          </w:p>
+        </w:tc>
+        <w:tc>
+          <w:tcPr>
+            <w:tcW w:w="7011" w:type="dxa"/>
+            <w:gridSpan w:val="4"/>
+          </w:tcPr>
+          <w:p>
+            <w:pPr>
+              <w:rPr>
+                <w:rFonts w:ascii="Arial" w:hAnsi="Arial" w:cs="Arial"/>
+                <w:sz w:val="20"/>
+                <w:szCs w:val="20"/>
+              </w:rPr>
+            </w:pPr>
+          </w:p>
+        </w:tc>
+      </w:tr>
+      <w:tr>
+        <w:trPr>
+          <w:trHeight w:val="422"/>
+        </w:trPr>
+        <w:tc>
+          <w:tcPr>
+            <w:tcW w:w="1817" w:type="dxa"/>
+          </w:tcPr>
+          <w:p>
+            <w:pPr>
+              <w:rPr>
+                <w:rFonts w:ascii="Arial" w:hAnsi="Arial" w:cs="Arial"/>
+                <w:b/>
+                <w:bCs/>
+                <w:sz w:val="20"/>
+                <w:szCs w:val="20"/>
+              </w:rPr>
+            </w:pPr>
+            <w:r>
+              <w:rPr>
+                <w:rFonts w:ascii="Arial" w:hAnsi="Arial" w:cs="Arial"/>
+                <w:b/>
+                <w:bCs/>
+                <w:sz w:val="20"/>
+                <w:szCs w:val="20"/>
+              </w:rPr>
+              <w:t>Tipo</w:t>
+            </w:r>
+          </w:p>
+        </w:tc>
+        <w:tc>
+          <w:tcPr>
+            <w:tcW w:w="7011" w:type="dxa"/>
+            <w:gridSpan w:val="4"/>
+          </w:tcPr>
+          <w:p>
+            <w:pPr>
+              <w:rPr>
+                <w:rFonts w:ascii="Arial" w:hAnsi="Arial" w:cs="Arial"/>
+                <w:sz w:val="20"/>
+                <w:szCs w:val="20"/>
+              </w:rPr>
+            </w:pPr>
+          </w:p>
+        </w:tc>
+      </w:tr>
+      <w:tr>
+        <w:trPr>
+          <w:trHeight w:val="414"/>
+        </w:trPr>
+        <w:tc>
+          <w:tcPr>
+            <w:tcW w:w="1817" w:type="dxa"/>
+          </w:tcPr>
+          <w:p>
+            <w:pPr>
+              <w:rPr>
+                <w:rFonts w:ascii="Arial" w:hAnsi="Arial" w:cs="Arial"/>
+                <w:b/>
+                <w:bCs/>
+                <w:sz w:val="20"/>
+                <w:szCs w:val="20"/>
+              </w:rPr>
+            </w:pPr>
+            <w:r>
+              <w:rPr>
+                <w:rFonts w:ascii="Arial" w:hAnsi="Arial" w:cs="Arial"/>
+                <w:b/>
+                <w:bCs/>
+                <w:sz w:val="20"/>
+                <w:szCs w:val="20"/>
+              </w:rPr>
+              <w:t>Postcondiciones</w:t>
+            </w:r>
+          </w:p>
+        </w:tc>
+        <w:tc>
+          <w:tcPr>
+            <w:tcW w:w="7011" w:type="dxa"/>
+            <w:gridSpan w:val="4"/>
+          </w:tcPr>
+          <w:p>
+            <w:pPr>
+              <w:rPr>
+                <w:rFonts w:ascii="Arial" w:hAnsi="Arial" w:cs="Arial"/>
+                <w:sz w:val="20"/>
+                <w:szCs w:val="20"/>
+              </w:rPr>
+            </w:pPr>
+            <w:r>
+              <w:rPr>
+                <w:rFonts w:ascii="Arial" w:hAnsi="Arial" w:cs="Arial"/>
+                <w:sz w:val="20"/>
+                <w:szCs w:val="20"/>
+              </w:rPr>
+              <w:t>Informar sobre la realización de un pago.</w:t>
+            </w:r>
+          </w:p>
+        </w:tc>
+      </w:tr>
+      <w:tr>
+        <w:trPr>
+          <w:trHeight w:val="420"/>
+        </w:trPr>
+        <w:tc>
+          <w:tcPr>
+            <w:tcW w:w="1817" w:type="dxa"/>
+          </w:tcPr>
+          <w:p>
+            <w:pPr>
+              <w:rPr>
+                <w:rFonts w:ascii="Arial" w:hAnsi="Arial" w:cs="Arial"/>
+                <w:b/>
+                <w:bCs/>
+                <w:sz w:val="20"/>
+                <w:szCs w:val="20"/>
+              </w:rPr>
+            </w:pPr>
+            <w:r>
+              <w:rPr>
+                <w:rFonts w:ascii="Arial" w:hAnsi="Arial" w:cs="Arial"/>
+                <w:b/>
+                <w:bCs/>
+                <w:sz w:val="20"/>
+                <w:szCs w:val="20"/>
+              </w:rPr>
+              <w:lastRenderedPageBreak/>
+              <w:t>Grafico</w:t>
+            </w:r>
+          </w:p>
+        </w:tc>
+        <w:tc>
+          <w:tcPr>
+            <w:tcW w:w="7011" w:type="dxa"/>
+            <w:gridSpan w:val="4"/>
+            <w:tcBorders>
+              <w:bottom w:val="single" w:sz="4" w:space="0" w:color="auto"/>
+            </w:tcBorders>
+          </w:tcPr>
+          <w:p>
+            <w:pPr>
+              <w:rPr>
+                <w:rFonts w:ascii="Arial" w:hAnsi="Arial" w:cs="Arial"/>
+                <w:sz w:val="20"/>
+                <w:szCs w:val="20"/>
+              </w:rPr>
+            </w:pPr>
+            <w:r>
+              <w:rPr>
+                <w:noProof/>
+              </w:rPr>
+              <w:drawing>
+                <wp:inline distT="0" distB="0" distL="0" distR="0" wp14:anchorId="70DD88A4" wp14:editId="16C9859E">
+                  <wp:extent cx="4287982" cy="2280920"/>
+                  <wp:effectExtent l="0" t="0" r="0" b="5080"/>
+                  <wp:docPr id="8" name="Imagen 8"/>
+                  <wp:cNvGraphicFramePr>
+                    <a:graphicFrameLocks xmlns:a="http://schemas.openxmlformats.org/drawingml/2006/main" noChangeAspect="1"/>
+                  </wp:cNvGraphicFramePr>
+                  <a:graphic xmlns:a="http://schemas.openxmlformats.org/drawingml/2006/main">
+                    <a:graphicData uri="http://schemas.openxmlformats.org/drawingml/2006/picture">
+                      <pic:pic xmlns:pic="http://schemas.openxmlformats.org/drawingml/2006/picture">
+                        <pic:nvPicPr>
+                          <pic:cNvPr id="1" name=""/>
+                          <pic:cNvPicPr/>
+                        </pic:nvPicPr>
+                        <pic:blipFill>
+                          <a:blip r:embed="rId9"/>
+                          <a:stretch>
+                            <a:fillRect/>
+                          </a:stretch>
+                        </pic:blipFill>
+                        <pic:spPr>
+                          <a:xfrm>
+                            <a:off x="0" y="0"/>
+                            <a:ext cx="4297044" cy="2285740"/>
+                          </a:xfrm>
+                          <a:prstGeom prst="rect">
+                            <a:avLst/>
+                          </a:prstGeom>
+                        </pic:spPr>
+                      </pic:pic>
+                    </a:graphicData>
+                  </a:graphic>
+                </wp:inline>
+              </w:drawing>
+            </w:r>
+          </w:p>
+        </w:tc>
+        <w:bookmarkStart w:id="0" w:name="_GoBack"/>
+        <w:bookmarkEnd w:id="0"/>
+      </w:tr>
+      <w:tr>
+        <w:trPr>
+          <w:trHeight w:val="412"/>
+        </w:trPr>
+        <w:tc>
+          <w:tcPr>
+            <w:tcW w:w="1817" w:type="dxa"/>
+          </w:tcPr>
+          <w:p>
+            <w:pPr>
+              <w:rPr>
+                <w:rFonts w:ascii="Arial" w:hAnsi="Arial" w:cs="Arial"/>
+                <w:b/>
+                <w:bCs/>
+                <w:sz w:val="20"/>
+                <w:szCs w:val="20"/>
+              </w:rPr>
+            </w:pPr>
+            <w:r>
+              <w:rPr>
+                <w:rFonts w:ascii="Arial" w:hAnsi="Arial" w:cs="Arial"/>
+                <w:b/>
+                <w:bCs/>
+                <w:sz w:val="20"/>
+                <w:szCs w:val="20"/>
+              </w:rPr>
+              <w:t>Pantalla</w:t>
+            </w:r>
+          </w:p>
+        </w:tc>
+        <w:tc>
+          <w:tcPr>
+            <w:tcW w:w="7011" w:type="dxa"/>
+            <w:gridSpan w:val="4"/>
+          </w:tcPr>
+          <w:p>
+            <w:pPr>
+              <w:rPr>
+                <w:rFonts w:ascii="Arial" w:hAnsi="Arial" w:cs="Arial"/>
+                <w:sz w:val="20"/>
+                <w:szCs w:val="20"/>
+              </w:rPr>
+            </w:pPr>
+          </w:p>
+        </w:tc>
+      </w:tr>
+    </w:tbl>
+    <w:p>
+      <w:pPr>
+        <w:rPr>
+          <w:rFonts w:ascii="Arial" w:hAnsi="Arial" w:cs="Arial"/>
+          <w:b/>
+          <w:bCs/>
+        </w:rPr>
+      </w:pPr>
+    </w:p>
+    <w:p>
+      <w:pPr>
+        <w:rPr>
+          <w:rFonts w:ascii="Arial" w:hAnsi="Arial" w:cs="Arial"/>
+          <w:b/>
+          <w:bCs/>
+        </w:rPr>
+      </w:pPr>
+    </w:p>
     <w:sectPr>
       <w:pgSz w:w="12240" w:h="15840"/>
       <w:pgMar w:top="1417" w:right="1701" w:bottom="1417" w:left="1701" w:header="708" w:footer="708" w:gutter="0"/>
@@ -7085,7 +9251,7 @@
 </file>
 
 <file path=word/styles.xml><?xml version="1.0" encoding="utf-8"?>
-<w:styles xmlns:mc="http://schemas.openxmlformats.org/markup-compatibility/2006" xmlns:r="http://schemas.openxmlformats.org/officeDocument/2006/relationships" xmlns:w="http://schemas.openxmlformats.org/wordprocessingml/2006/main" xmlns:w14="http://schemas.microsoft.com/office/word/2010/wordml" xmlns:w15="http://schemas.microsoft.com/office/word/2012/wordml" xmlns:w16cex="http://schemas.microsoft.com/office/word/2018/wordml/cex" xmlns:w16cid="http://schemas.microsoft.com/office/word/2016/wordml/cid" xmlns:w16="http://schemas.microsoft.com/office/word/2018/wordml" xmlns:w16se="http://schemas.microsoft.com/office/word/2015/wordml/symex" mc:Ignorable="w14 w15 w16se w16cid w16 w16cex">
+<w:styles xmlns:mc="http://schemas.openxmlformats.org/markup-compatibility/2006" xmlns:r="http://schemas.openxmlformats.org/officeDocument/2006/relationships" xmlns:w="http://schemas.openxmlformats.org/wordprocessingml/2006/main" xmlns:w14="http://schemas.microsoft.com/office/word/2010/wordml" xmlns:w15="http://schemas.microsoft.com/office/word/2012/wordml" xmlns:w16cid="http://schemas.microsoft.com/office/word/2016/wordml/cid" xmlns:w16se="http://schemas.microsoft.com/office/word/2015/wordml/symex" mc:Ignorable="w14 w15 w16se w16cid">
   <w:docDefaults>
     <w:rPrDefault>
       <w:rPr>
@@ -7832,7 +9998,7 @@
 </file>
 
 <file path=customXml/itemProps1.xml><?xml version="1.0" encoding="utf-8"?>
-<ds:datastoreItem xmlns:ds="http://schemas.openxmlformats.org/officeDocument/2006/customXml" ds:itemID="{FFA8EED4-147B-43DB-BEDA-172D6A3C76F6}">
+<ds:datastoreItem xmlns:ds="http://schemas.openxmlformats.org/officeDocument/2006/customXml" ds:itemID="{41F5E1A6-E3F5-4B7A-AEEE-9297F55F50F0}">
   <ds:schemaRefs>
     <ds:schemaRef ds:uri="http://schemas.openxmlformats.org/officeDocument/2006/bibliography"/>
   </ds:schemaRefs>

</xml_diff>

<commit_message>
Consultar tabla casos de uso
Aún falta, le haré unas preguntas a Tamayo para hacerle unas modificaciones.
</commit_message>
<xml_diff>
--- a/Semana 12-16 octubre/PLANTILLA CASOS DE USO.docx
+++ b/Semana 12-16 octubre/PLANTILLA CASOS DE USO.docx
@@ -22,7 +22,7 @@
     </w:p>
     <w:tbl>
       <w:tblPr>
-        <w:tblStyle w:val="TableGrid"/>
+        <w:tblStyle w:val="Tablaconcuadrcula"/>
         <w:tblW w:w="0" w:type="auto"/>
         <w:tblLook w:val="04A0" w:firstRow="1" w:lastRow="0" w:firstColumn="1" w:lastColumn="0" w:noHBand="0" w:noVBand="1"/>
       </w:tblPr>
@@ -1542,7 +1542,7 @@
     </w:p>
     <w:tbl>
       <w:tblPr>
-        <w:tblStyle w:val="TableGrid"/>
+        <w:tblStyle w:val="Tablaconcuadrcula"/>
         <w:tblW w:w="0" w:type="auto"/>
         <w:tblLook w:val="04A0" w:firstRow="1" w:lastRow="0" w:firstColumn="1" w:lastColumn="0" w:noHBand="0" w:noVBand="1"/>
       </w:tblPr>
@@ -3309,7 +3309,7 @@
     </w:p>
     <w:tbl>
       <w:tblPr>
-        <w:tblStyle w:val="TableGrid"/>
+        <w:tblStyle w:val="Tablaconcuadrcula"/>
         <w:tblW w:w="0" w:type="auto"/>
         <w:tblLook w:val="04A0" w:firstRow="1" w:lastRow="0" w:firstColumn="1" w:lastColumn="0" w:noHBand="0" w:noVBand="1"/>
       </w:tblPr>
@@ -3977,7 +3977,17 @@
                 <w:sz w:val="20"/>
                 <w:szCs w:val="20"/>
               </w:rPr>
-              <w:t>, Personal, y Propietario</w:t>
+              <w:t xml:space="preserve">, Personal, y </w:t>
+            </w:r>
+            <w:r>
+              <w:rPr>
+                <w:rFonts w:ascii="Arial" w:hAnsi="Arial" w:cs="Arial"/>
+                <w:i/>
+                <w:iCs/>
+                <w:sz w:val="20"/>
+                <w:szCs w:val="20"/>
+              </w:rPr>
+              <w:t>Residente</w:t>
             </w:r>
           </w:p>
         </w:tc>
@@ -4955,7 +4965,7 @@
     </w:p>
     <w:tbl>
       <w:tblPr>
-        <w:tblStyle w:val="TableGrid"/>
+        <w:tblStyle w:val="Tablaconcuadrcula"/>
         <w:tblW w:w="0" w:type="auto"/>
         <w:tblLook w:val="04A0" w:firstRow="1" w:lastRow="0" w:firstColumn="1" w:lastColumn="0" w:noHBand="0" w:noVBand="1"/>
       </w:tblPr>
@@ -7234,7 +7244,7 @@
     </w:p>
     <w:tbl>
       <w:tblPr>
-        <w:tblStyle w:val="TableGrid"/>
+        <w:tblStyle w:val="Tablaconcuadrcula"/>
         <w:tblW w:w="0" w:type="auto"/>
         <w:tblLook w:val="04A0" w:firstRow="1" w:lastRow="0" w:firstColumn="1" w:lastColumn="0" w:noHBand="0" w:noVBand="1"/>
       </w:tblPr>
@@ -9269,7 +9279,7 @@
     </w:p>
     <w:tbl>
       <w:tblPr>
-        <w:tblStyle w:val="TableGrid"/>
+        <w:tblStyle w:val="Tablaconcuadrcula"/>
         <w:tblW w:w="8971" w:type="dxa"/>
         <w:tblLook w:val="04A0" w:firstRow="1" w:lastRow="0" w:firstColumn="1" w:lastColumn="0" w:noHBand="0" w:noVBand="1"/>
       </w:tblPr>
@@ -11217,17 +11227,7 @@
                 <w:sz w:val="20"/>
                 <w:szCs w:val="20"/>
               </w:rPr>
-              <w:t xml:space="preserve">Da clic en el botón de generar </w:t>
-            </w:r>
-            <w:r>
-              <w:rPr>
-                <w:rFonts w:ascii="Arial" w:hAnsi="Arial" w:cs="Arial"/>
-                <w:i/>
-                <w:iCs/>
-                <w:sz w:val="20"/>
-                <w:szCs w:val="20"/>
-              </w:rPr>
-              <w:t>evento</w:t>
+              <w:t>Da clic en el botón de generar evento</w:t>
             </w:r>
           </w:p>
         </w:tc>
@@ -11256,27 +11256,7 @@
                 <w:sz w:val="20"/>
                 <w:szCs w:val="20"/>
               </w:rPr>
-              <w:t xml:space="preserve">Presenta la interfaz de “Generar </w:t>
-            </w:r>
-            <w:r>
-              <w:rPr>
-                <w:rFonts w:ascii="Arial" w:hAnsi="Arial" w:cs="Arial"/>
-                <w:i/>
-                <w:iCs/>
-                <w:sz w:val="20"/>
-                <w:szCs w:val="20"/>
-              </w:rPr>
-              <w:t>evento</w:t>
-            </w:r>
-            <w:r>
-              <w:rPr>
-                <w:rFonts w:ascii="Arial" w:hAnsi="Arial" w:cs="Arial"/>
-                <w:i/>
-                <w:iCs/>
-                <w:sz w:val="20"/>
-                <w:szCs w:val="20"/>
-              </w:rPr>
-              <w:t>” con su respectivo formulario.</w:t>
+              <w:t>Presenta la interfaz de “Generar evento” con su respectivo formulario.</w:t>
             </w:r>
           </w:p>
         </w:tc>
@@ -11336,37 +11316,7 @@
                 <w:sz w:val="20"/>
                 <w:szCs w:val="20"/>
               </w:rPr>
-              <w:t xml:space="preserve">Digita </w:t>
-            </w:r>
-            <w:r>
-              <w:rPr>
-                <w:rFonts w:ascii="Arial" w:hAnsi="Arial" w:cs="Arial"/>
-                <w:i/>
-                <w:iCs/>
-                <w:sz w:val="20"/>
-                <w:szCs w:val="20"/>
-              </w:rPr>
-              <w:t>el lugar</w:t>
-            </w:r>
-            <w:r>
-              <w:rPr>
-                <w:rFonts w:ascii="Arial" w:hAnsi="Arial" w:cs="Arial"/>
-                <w:i/>
-                <w:iCs/>
-                <w:sz w:val="20"/>
-                <w:szCs w:val="20"/>
-              </w:rPr>
-              <w:t xml:space="preserve">, </w:t>
-            </w:r>
-            <w:r>
-              <w:rPr>
-                <w:rFonts w:ascii="Arial" w:hAnsi="Arial" w:cs="Arial"/>
-                <w:i/>
-                <w:iCs/>
-                <w:sz w:val="20"/>
-                <w:szCs w:val="20"/>
-              </w:rPr>
-              <w:t xml:space="preserve">tarifa, fecha, </w:t>
+              <w:t xml:space="preserve">Digita el lugar, tarifa, fecha, </w:t>
             </w:r>
             <w:r>
               <w:rPr>
@@ -12069,6 +12019,3312 @@
                               <a14:shadowObscured xmlns:a14="http://schemas.microsoft.com/office/drawing/2010/main"/>
                             </a:ext>
                           </a:extLst>
+                        </pic:spPr>
+                      </pic:pic>
+                    </a:graphicData>
+                  </a:graphic>
+                </wp:inline>
+              </w:drawing>
+            </w:r>
+          </w:p>
+        </w:tc>
+      </w:tr>
+      <w:tr>
+        <w:trPr>
+          <w:trHeight w:val="420"/>
+        </w:trPr>
+        <w:tc>
+          <w:tcPr>
+            <w:tcW w:w="1817" w:type="dxa"/>
+          </w:tcPr>
+          <w:p>
+            <w:pPr>
+              <w:rPr>
+                <w:rFonts w:ascii="Arial" w:hAnsi="Arial" w:cs="Arial"/>
+                <w:b/>
+                <w:bCs/>
+                <w:sz w:val="20"/>
+                <w:szCs w:val="20"/>
+              </w:rPr>
+            </w:pPr>
+            <w:r>
+              <w:rPr>
+                <w:rFonts w:ascii="Arial" w:hAnsi="Arial" w:cs="Arial"/>
+                <w:b/>
+                <w:bCs/>
+                <w:sz w:val="20"/>
+                <w:szCs w:val="20"/>
+              </w:rPr>
+              <w:t>Pantalla</w:t>
+            </w:r>
+          </w:p>
+        </w:tc>
+        <w:tc>
+          <w:tcPr>
+            <w:tcW w:w="7154" w:type="dxa"/>
+            <w:gridSpan w:val="4"/>
+          </w:tcPr>
+          <w:p>
+            <w:pPr>
+              <w:rPr>
+                <w:rFonts w:ascii="Arial" w:hAnsi="Arial" w:cs="Arial"/>
+                <w:sz w:val="20"/>
+                <w:szCs w:val="20"/>
+              </w:rPr>
+            </w:pPr>
+          </w:p>
+        </w:tc>
+      </w:tr>
+      <w:tr>
+        <w:trPr>
+          <w:trHeight w:val="412"/>
+        </w:trPr>
+        <w:tc>
+          <w:tcPr>
+            <w:tcW w:w="1817" w:type="dxa"/>
+          </w:tcPr>
+          <w:p>
+            <w:pPr>
+              <w:rPr>
+                <w:rFonts w:ascii="Arial" w:hAnsi="Arial" w:cs="Arial"/>
+                <w:b/>
+                <w:bCs/>
+                <w:sz w:val="20"/>
+                <w:szCs w:val="20"/>
+              </w:rPr>
+            </w:pPr>
+          </w:p>
+        </w:tc>
+        <w:tc>
+          <w:tcPr>
+            <w:tcW w:w="7154" w:type="dxa"/>
+            <w:gridSpan w:val="4"/>
+          </w:tcPr>
+          <w:p>
+            <w:pPr>
+              <w:rPr>
+                <w:rFonts w:ascii="Arial" w:hAnsi="Arial" w:cs="Arial"/>
+                <w:sz w:val="20"/>
+                <w:szCs w:val="20"/>
+              </w:rPr>
+            </w:pPr>
+          </w:p>
+        </w:tc>
+      </w:tr>
+    </w:tbl>
+    <w:p>
+      <w:pPr>
+        <w:rPr>
+          <w:rFonts w:ascii="Arial" w:hAnsi="Arial" w:cs="Arial"/>
+          <w:b/>
+          <w:bCs/>
+        </w:rPr>
+      </w:pPr>
+    </w:p>
+    <w:p>
+      <w:pPr>
+        <w:rPr>
+          <w:rFonts w:ascii="Arial" w:hAnsi="Arial" w:cs="Arial"/>
+          <w:b/>
+          <w:bCs/>
+        </w:rPr>
+      </w:pPr>
+    </w:p>
+    <w:p>
+      <w:pPr>
+        <w:rPr>
+          <w:rFonts w:ascii="Arial" w:hAnsi="Arial" w:cs="Arial"/>
+          <w:b/>
+          <w:bCs/>
+        </w:rPr>
+      </w:pPr>
+    </w:p>
+    <w:p>
+      <w:pPr>
+        <w:rPr>
+          <w:rFonts w:ascii="Arial" w:hAnsi="Arial" w:cs="Arial"/>
+          <w:b/>
+          <w:bCs/>
+        </w:rPr>
+      </w:pPr>
+    </w:p>
+    <w:tbl>
+      <w:tblPr>
+        <w:tblStyle w:val="Tablaconcuadrcula"/>
+        <w:tblW w:w="8971" w:type="dxa"/>
+        <w:tblLook w:val="04A0" w:firstRow="1" w:lastRow="0" w:firstColumn="1" w:lastColumn="0" w:noHBand="0" w:noVBand="1"/>
+      </w:tblPr>
+      <w:tblGrid>
+        <w:gridCol w:w="1817"/>
+        <w:gridCol w:w="3168"/>
+        <w:gridCol w:w="503"/>
+        <w:gridCol w:w="1065"/>
+        <w:gridCol w:w="2418"/>
+      </w:tblGrid>
+      <w:tr>
+        <w:trPr>
+          <w:trHeight w:val="403"/>
+        </w:trPr>
+        <w:tc>
+          <w:tcPr>
+            <w:tcW w:w="1817" w:type="dxa"/>
+          </w:tcPr>
+          <w:p>
+            <w:pPr>
+              <w:rPr>
+                <w:rFonts w:ascii="Arial" w:hAnsi="Arial" w:cs="Arial"/>
+                <w:b/>
+                <w:bCs/>
+                <w:sz w:val="20"/>
+                <w:szCs w:val="20"/>
+              </w:rPr>
+            </w:pPr>
+            <w:r>
+              <w:rPr>
+                <w:rFonts w:ascii="Arial" w:hAnsi="Arial" w:cs="Arial"/>
+                <w:b/>
+                <w:bCs/>
+                <w:sz w:val="20"/>
+                <w:szCs w:val="20"/>
+              </w:rPr>
+              <w:lastRenderedPageBreak/>
+              <w:t>Caso de Uso</w:t>
+            </w:r>
+          </w:p>
+        </w:tc>
+        <w:tc>
+          <w:tcPr>
+            <w:tcW w:w="7154" w:type="dxa"/>
+            <w:gridSpan w:val="4"/>
+          </w:tcPr>
+          <w:p>
+            <w:pPr>
+              <w:rPr>
+                <w:rFonts w:ascii="Arial" w:hAnsi="Arial" w:cs="Arial"/>
+                <w:i/>
+                <w:iCs/>
+                <w:sz w:val="20"/>
+                <w:szCs w:val="20"/>
+              </w:rPr>
+            </w:pPr>
+            <w:r>
+              <w:rPr>
+                <w:rFonts w:ascii="Arial" w:hAnsi="Arial" w:cs="Arial"/>
+                <w:i/>
+                <w:iCs/>
+                <w:sz w:val="20"/>
+                <w:szCs w:val="20"/>
+              </w:rPr>
+              <w:t>Consultar Tablas</w:t>
+            </w:r>
+          </w:p>
+        </w:tc>
+      </w:tr>
+      <w:tr>
+        <w:trPr>
+          <w:trHeight w:val="422"/>
+        </w:trPr>
+        <w:tc>
+          <w:tcPr>
+            <w:tcW w:w="1817" w:type="dxa"/>
+          </w:tcPr>
+          <w:p>
+            <w:pPr>
+              <w:rPr>
+                <w:rFonts w:ascii="Arial" w:hAnsi="Arial" w:cs="Arial"/>
+                <w:b/>
+                <w:bCs/>
+                <w:sz w:val="20"/>
+                <w:szCs w:val="20"/>
+              </w:rPr>
+            </w:pPr>
+            <w:r>
+              <w:rPr>
+                <w:rFonts w:ascii="Arial" w:hAnsi="Arial" w:cs="Arial"/>
+                <w:b/>
+                <w:bCs/>
+                <w:sz w:val="20"/>
+                <w:szCs w:val="20"/>
+              </w:rPr>
+              <w:t>Versión</w:t>
+            </w:r>
+          </w:p>
+        </w:tc>
+        <w:tc>
+          <w:tcPr>
+            <w:tcW w:w="3168" w:type="dxa"/>
+          </w:tcPr>
+          <w:p>
+            <w:pPr>
+              <w:rPr>
+                <w:rFonts w:ascii="Arial" w:hAnsi="Arial" w:cs="Arial"/>
+                <w:i/>
+                <w:iCs/>
+                <w:sz w:val="20"/>
+                <w:szCs w:val="20"/>
+              </w:rPr>
+            </w:pPr>
+            <w:r>
+              <w:rPr>
+                <w:rFonts w:ascii="Arial" w:hAnsi="Arial" w:cs="Arial"/>
+                <w:i/>
+                <w:iCs/>
+                <w:sz w:val="20"/>
+                <w:szCs w:val="20"/>
+              </w:rPr>
+              <w:t>1.</w:t>
+            </w:r>
+            <w:r>
+              <w:rPr>
+                <w:rFonts w:ascii="Arial" w:hAnsi="Arial" w:cs="Arial"/>
+                <w:i/>
+                <w:iCs/>
+                <w:sz w:val="20"/>
+                <w:szCs w:val="20"/>
+              </w:rPr>
+              <w:t>5</w:t>
+            </w:r>
+          </w:p>
+        </w:tc>
+        <w:tc>
+          <w:tcPr>
+            <w:tcW w:w="1568" w:type="dxa"/>
+            <w:gridSpan w:val="2"/>
+          </w:tcPr>
+          <w:p>
+            <w:pPr>
+              <w:rPr>
+                <w:rFonts w:ascii="Arial" w:hAnsi="Arial" w:cs="Arial"/>
+                <w:b/>
+                <w:bCs/>
+                <w:i/>
+                <w:iCs/>
+                <w:sz w:val="20"/>
+                <w:szCs w:val="20"/>
+              </w:rPr>
+            </w:pPr>
+            <w:r>
+              <w:rPr>
+                <w:rFonts w:ascii="Arial" w:hAnsi="Arial" w:cs="Arial"/>
+                <w:b/>
+                <w:bCs/>
+                <w:i/>
+                <w:iCs/>
+                <w:sz w:val="20"/>
+                <w:szCs w:val="20"/>
+              </w:rPr>
+              <w:t xml:space="preserve">Fecha       </w:t>
+            </w:r>
+          </w:p>
+        </w:tc>
+        <w:tc>
+          <w:tcPr>
+            <w:tcW w:w="2418" w:type="dxa"/>
+          </w:tcPr>
+          <w:p>
+            <w:pPr>
+              <w:rPr>
+                <w:rFonts w:ascii="Arial" w:hAnsi="Arial" w:cs="Arial"/>
+                <w:sz w:val="20"/>
+                <w:szCs w:val="20"/>
+              </w:rPr>
+            </w:pPr>
+            <w:r>
+              <w:rPr>
+                <w:rFonts w:ascii="Arial" w:hAnsi="Arial" w:cs="Arial"/>
+                <w:sz w:val="20"/>
+                <w:szCs w:val="20"/>
+              </w:rPr>
+              <w:t>24</w:t>
+            </w:r>
+            <w:r>
+              <w:rPr>
+                <w:rFonts w:ascii="Arial" w:hAnsi="Arial" w:cs="Arial"/>
+                <w:sz w:val="20"/>
+                <w:szCs w:val="20"/>
+              </w:rPr>
+              <w:t>/10/2020</w:t>
+            </w:r>
+          </w:p>
+        </w:tc>
+      </w:tr>
+      <w:tr>
+        <w:trPr>
+          <w:trHeight w:val="415"/>
+        </w:trPr>
+        <w:tc>
+          <w:tcPr>
+            <w:tcW w:w="1817" w:type="dxa"/>
+          </w:tcPr>
+          <w:p>
+            <w:pPr>
+              <w:rPr>
+                <w:rFonts w:ascii="Arial" w:hAnsi="Arial" w:cs="Arial"/>
+                <w:b/>
+                <w:bCs/>
+                <w:sz w:val="20"/>
+                <w:szCs w:val="20"/>
+              </w:rPr>
+            </w:pPr>
+            <w:r>
+              <w:rPr>
+                <w:rFonts w:ascii="Arial" w:hAnsi="Arial" w:cs="Arial"/>
+                <w:b/>
+                <w:bCs/>
+                <w:sz w:val="20"/>
+                <w:szCs w:val="20"/>
+              </w:rPr>
+              <w:t>Autor</w:t>
+            </w:r>
+          </w:p>
+        </w:tc>
+        <w:tc>
+          <w:tcPr>
+            <w:tcW w:w="7154" w:type="dxa"/>
+            <w:gridSpan w:val="4"/>
+          </w:tcPr>
+          <w:p>
+            <w:pPr>
+              <w:rPr>
+                <w:rFonts w:ascii="Arial" w:hAnsi="Arial" w:cs="Arial"/>
+                <w:i/>
+                <w:iCs/>
+                <w:sz w:val="20"/>
+                <w:szCs w:val="20"/>
+              </w:rPr>
+            </w:pPr>
+            <w:r>
+              <w:rPr>
+                <w:rFonts w:ascii="Arial" w:hAnsi="Arial" w:cs="Arial"/>
+                <w:i/>
+                <w:iCs/>
+                <w:sz w:val="20"/>
+                <w:szCs w:val="20"/>
+              </w:rPr>
+              <w:t>Mariana Betancur, Mateo Rincón, Paula Andrea Taborda, Santiago Tamayo, Guillermo Toloza.</w:t>
+            </w:r>
+          </w:p>
+        </w:tc>
+      </w:tr>
+      <w:tr>
+        <w:trPr>
+          <w:trHeight w:val="420"/>
+        </w:trPr>
+        <w:tc>
+          <w:tcPr>
+            <w:tcW w:w="1817" w:type="dxa"/>
+          </w:tcPr>
+          <w:p>
+            <w:pPr>
+              <w:rPr>
+                <w:rFonts w:ascii="Arial" w:hAnsi="Arial" w:cs="Arial"/>
+                <w:b/>
+                <w:bCs/>
+                <w:sz w:val="20"/>
+                <w:szCs w:val="20"/>
+              </w:rPr>
+            </w:pPr>
+            <w:r>
+              <w:rPr>
+                <w:rFonts w:ascii="Arial" w:hAnsi="Arial" w:cs="Arial"/>
+                <w:b/>
+                <w:bCs/>
+                <w:sz w:val="20"/>
+                <w:szCs w:val="20"/>
+              </w:rPr>
+              <w:t>Fuente</w:t>
+            </w:r>
+          </w:p>
+        </w:tc>
+        <w:tc>
+          <w:tcPr>
+            <w:tcW w:w="7154" w:type="dxa"/>
+            <w:gridSpan w:val="4"/>
+          </w:tcPr>
+          <w:p>
+            <w:pPr>
+              <w:rPr>
+                <w:rFonts w:ascii="Arial" w:hAnsi="Arial" w:cs="Arial"/>
+                <w:i/>
+                <w:iCs/>
+                <w:sz w:val="20"/>
+                <w:szCs w:val="20"/>
+              </w:rPr>
+            </w:pPr>
+            <w:r>
+              <w:rPr>
+                <w:rFonts w:ascii="Arial" w:hAnsi="Arial" w:cs="Arial"/>
+                <w:i/>
+                <w:iCs/>
+                <w:sz w:val="20"/>
+                <w:szCs w:val="20"/>
+              </w:rPr>
+              <w:t>Unidad Residencial Loma Linda.</w:t>
+            </w:r>
+          </w:p>
+        </w:tc>
+      </w:tr>
+      <w:tr>
+        <w:trPr>
+          <w:trHeight w:val="412"/>
+        </w:trPr>
+        <w:tc>
+          <w:tcPr>
+            <w:tcW w:w="1817" w:type="dxa"/>
+          </w:tcPr>
+          <w:p>
+            <w:pPr>
+              <w:rPr>
+                <w:rFonts w:ascii="Arial" w:hAnsi="Arial" w:cs="Arial"/>
+                <w:b/>
+                <w:bCs/>
+                <w:sz w:val="20"/>
+                <w:szCs w:val="20"/>
+              </w:rPr>
+            </w:pPr>
+            <w:r>
+              <w:rPr>
+                <w:rFonts w:ascii="Arial" w:hAnsi="Arial" w:cs="Arial"/>
+                <w:b/>
+                <w:bCs/>
+                <w:sz w:val="20"/>
+                <w:szCs w:val="20"/>
+              </w:rPr>
+              <w:t>Propósito</w:t>
+            </w:r>
+          </w:p>
+        </w:tc>
+        <w:tc>
+          <w:tcPr>
+            <w:tcW w:w="7154" w:type="dxa"/>
+            <w:gridSpan w:val="4"/>
+          </w:tcPr>
+          <w:p>
+            <w:pPr>
+              <w:rPr>
+                <w:rFonts w:ascii="Arial" w:hAnsi="Arial" w:cs="Arial"/>
+                <w:i/>
+                <w:iCs/>
+                <w:sz w:val="20"/>
+                <w:szCs w:val="20"/>
+              </w:rPr>
+            </w:pPr>
+            <w:r>
+              <w:rPr>
+                <w:rFonts w:ascii="Arial" w:hAnsi="Arial" w:cs="Arial"/>
+                <w:i/>
+                <w:iCs/>
+                <w:sz w:val="20"/>
+                <w:szCs w:val="20"/>
+              </w:rPr>
+              <w:t>Se requiere un sistema que permita el flujo correcto de la información y de los datos actualizados tanto de residentes, como de trabajadores y administradores. La visualización y consulta de los datos proporcionados será de vital importancia para reducir los errores y, también posibilitará que cada participante esté al tanto de lo que sucede en la unidad residencial.</w:t>
+            </w:r>
+          </w:p>
+        </w:tc>
+      </w:tr>
+      <w:tr>
+        <w:trPr>
+          <w:trHeight w:val="418"/>
+        </w:trPr>
+        <w:tc>
+          <w:tcPr>
+            <w:tcW w:w="1817" w:type="dxa"/>
+          </w:tcPr>
+          <w:p>
+            <w:pPr>
+              <w:rPr>
+                <w:rFonts w:ascii="Arial" w:hAnsi="Arial" w:cs="Arial"/>
+                <w:b/>
+                <w:bCs/>
+                <w:sz w:val="20"/>
+                <w:szCs w:val="20"/>
+              </w:rPr>
+            </w:pPr>
+            <w:r>
+              <w:rPr>
+                <w:rFonts w:ascii="Arial" w:hAnsi="Arial" w:cs="Arial"/>
+                <w:b/>
+                <w:bCs/>
+                <w:sz w:val="20"/>
+                <w:szCs w:val="20"/>
+              </w:rPr>
+              <w:t>Objetivo</w:t>
+            </w:r>
+          </w:p>
+        </w:tc>
+        <w:tc>
+          <w:tcPr>
+            <w:tcW w:w="7154" w:type="dxa"/>
+            <w:gridSpan w:val="4"/>
+          </w:tcPr>
+          <w:p>
+            <w:pPr>
+              <w:rPr>
+                <w:rFonts w:ascii="Arial" w:hAnsi="Arial" w:cs="Arial"/>
+                <w:i/>
+                <w:iCs/>
+                <w:sz w:val="20"/>
+                <w:szCs w:val="20"/>
+              </w:rPr>
+            </w:pPr>
+            <w:r>
+              <w:rPr>
+                <w:rFonts w:ascii="Arial" w:hAnsi="Arial" w:cs="Arial"/>
+                <w:i/>
+                <w:iCs/>
+                <w:sz w:val="20"/>
+                <w:szCs w:val="20"/>
+              </w:rPr>
+              <w:t>Proporcionar a cada uno de los integrantes de la u</w:t>
+            </w:r>
+            <w:r>
+              <w:rPr>
+                <w:rFonts w:ascii="Arial" w:hAnsi="Arial" w:cs="Arial"/>
+                <w:i/>
+                <w:iCs/>
+                <w:sz w:val="20"/>
+                <w:szCs w:val="20"/>
+              </w:rPr>
+              <w:t>nidad residencial la visualización de datos e información</w:t>
+            </w:r>
+            <w:r>
+              <w:rPr>
+                <w:rFonts w:ascii="Arial" w:hAnsi="Arial" w:cs="Arial"/>
+                <w:i/>
+                <w:iCs/>
+                <w:sz w:val="20"/>
+                <w:szCs w:val="20"/>
+              </w:rPr>
+              <w:t xml:space="preserve"> de acuerdo al tipo de usuario que ingrese. Todos los usuarios podrán visualizar sus datos personales, tales como nombres, cédula y teléfono. Los Residentes también podrán visualizar eventos y las normas de la unidad. Por su parte el Personal visualizará sus contratos e informes. El administrador podrá visualizar la información de los Residentes y del Personal. Todos podrán ver sus </w:t>
+            </w:r>
+            <w:r>
+              <w:rPr>
+                <w:rFonts w:ascii="Arial" w:hAnsi="Arial" w:cs="Arial"/>
+                <w:i/>
+                <w:iCs/>
+                <w:sz w:val="20"/>
+                <w:szCs w:val="20"/>
+              </w:rPr>
+              <w:t>respectivos comprobantes de pago.</w:t>
+            </w:r>
+          </w:p>
+        </w:tc>
+      </w:tr>
+      <w:tr>
+        <w:trPr>
+          <w:trHeight w:val="410"/>
+        </w:trPr>
+        <w:tc>
+          <w:tcPr>
+            <w:tcW w:w="1817" w:type="dxa"/>
+          </w:tcPr>
+          <w:p>
+            <w:pPr>
+              <w:rPr>
+                <w:rFonts w:ascii="Arial" w:hAnsi="Arial" w:cs="Arial"/>
+                <w:b/>
+                <w:bCs/>
+                <w:sz w:val="20"/>
+                <w:szCs w:val="20"/>
+              </w:rPr>
+            </w:pPr>
+            <w:r>
+              <w:rPr>
+                <w:rFonts w:ascii="Arial" w:hAnsi="Arial" w:cs="Arial"/>
+                <w:b/>
+                <w:bCs/>
+                <w:sz w:val="20"/>
+                <w:szCs w:val="20"/>
+              </w:rPr>
+              <w:t>Resumen</w:t>
+            </w:r>
+          </w:p>
+        </w:tc>
+        <w:tc>
+          <w:tcPr>
+            <w:tcW w:w="7154" w:type="dxa"/>
+            <w:gridSpan w:val="4"/>
+          </w:tcPr>
+          <w:p>
+            <w:pPr>
+              <w:rPr>
+                <w:rFonts w:ascii="Arial" w:hAnsi="Arial" w:cs="Arial"/>
+                <w:i/>
+                <w:iCs/>
+                <w:sz w:val="20"/>
+                <w:szCs w:val="20"/>
+              </w:rPr>
+            </w:pPr>
+            <w:r>
+              <w:rPr>
+                <w:rFonts w:ascii="Arial" w:hAnsi="Arial" w:cs="Arial"/>
+                <w:i/>
+                <w:iCs/>
+                <w:sz w:val="20"/>
+                <w:szCs w:val="20"/>
+              </w:rPr>
+              <w:t xml:space="preserve">Este caso de uso </w:t>
+            </w:r>
+            <w:r>
+              <w:rPr>
+                <w:rFonts w:ascii="Arial" w:hAnsi="Arial" w:cs="Arial"/>
+                <w:i/>
+                <w:iCs/>
+                <w:sz w:val="20"/>
+                <w:szCs w:val="20"/>
+              </w:rPr>
+              <w:t xml:space="preserve">se podrá </w:t>
+            </w:r>
+            <w:r>
+              <w:rPr>
+                <w:rFonts w:ascii="Arial" w:hAnsi="Arial" w:cs="Arial"/>
+                <w:i/>
+                <w:iCs/>
+                <w:sz w:val="20"/>
+                <w:szCs w:val="20"/>
+              </w:rPr>
+              <w:t xml:space="preserve">visualizar los datos y la información concerniente a cada usuario. </w:t>
+            </w:r>
+          </w:p>
+        </w:tc>
+      </w:tr>
+      <w:tr>
+        <w:trPr>
+          <w:trHeight w:val="416"/>
+        </w:trPr>
+        <w:tc>
+          <w:tcPr>
+            <w:tcW w:w="1817" w:type="dxa"/>
+          </w:tcPr>
+          <w:p>
+            <w:pPr>
+              <w:rPr>
+                <w:rFonts w:ascii="Arial" w:hAnsi="Arial" w:cs="Arial"/>
+                <w:b/>
+                <w:bCs/>
+                <w:sz w:val="20"/>
+                <w:szCs w:val="20"/>
+              </w:rPr>
+            </w:pPr>
+            <w:r>
+              <w:rPr>
+                <w:rFonts w:ascii="Arial" w:hAnsi="Arial" w:cs="Arial"/>
+                <w:b/>
+                <w:bCs/>
+                <w:sz w:val="20"/>
+                <w:szCs w:val="20"/>
+              </w:rPr>
+              <w:t>Actores</w:t>
+            </w:r>
+          </w:p>
+        </w:tc>
+        <w:tc>
+          <w:tcPr>
+            <w:tcW w:w="7154" w:type="dxa"/>
+            <w:gridSpan w:val="4"/>
+          </w:tcPr>
+          <w:p>
+            <w:pPr>
+              <w:rPr>
+                <w:rFonts w:ascii="Arial" w:hAnsi="Arial" w:cs="Arial"/>
+                <w:i/>
+                <w:iCs/>
+                <w:sz w:val="20"/>
+                <w:szCs w:val="20"/>
+              </w:rPr>
+            </w:pPr>
+            <w:r>
+              <w:rPr>
+                <w:rFonts w:ascii="Arial" w:hAnsi="Arial" w:cs="Arial"/>
+                <w:i/>
+                <w:iCs/>
+                <w:sz w:val="20"/>
+                <w:szCs w:val="20"/>
+              </w:rPr>
+              <w:t xml:space="preserve">Administrador, Personal, y </w:t>
+            </w:r>
+            <w:r>
+              <w:rPr>
+                <w:rFonts w:ascii="Arial" w:hAnsi="Arial" w:cs="Arial"/>
+                <w:i/>
+                <w:iCs/>
+                <w:sz w:val="20"/>
+                <w:szCs w:val="20"/>
+              </w:rPr>
+              <w:t>Residente</w:t>
+            </w:r>
+          </w:p>
+        </w:tc>
+      </w:tr>
+      <w:tr>
+        <w:trPr>
+          <w:trHeight w:val="408"/>
+        </w:trPr>
+        <w:tc>
+          <w:tcPr>
+            <w:tcW w:w="1817" w:type="dxa"/>
+          </w:tcPr>
+          <w:p>
+            <w:pPr>
+              <w:rPr>
+                <w:rFonts w:ascii="Arial" w:hAnsi="Arial" w:cs="Arial"/>
+                <w:b/>
+                <w:bCs/>
+                <w:sz w:val="20"/>
+                <w:szCs w:val="20"/>
+              </w:rPr>
+            </w:pPr>
+            <w:r>
+              <w:rPr>
+                <w:rFonts w:ascii="Arial" w:hAnsi="Arial" w:cs="Arial"/>
+                <w:b/>
+                <w:bCs/>
+                <w:sz w:val="20"/>
+                <w:szCs w:val="20"/>
+              </w:rPr>
+              <w:t xml:space="preserve">Precondición </w:t>
+            </w:r>
+          </w:p>
+        </w:tc>
+        <w:tc>
+          <w:tcPr>
+            <w:tcW w:w="7154" w:type="dxa"/>
+            <w:gridSpan w:val="4"/>
+          </w:tcPr>
+          <w:p>
+            <w:pPr>
+              <w:rPr>
+                <w:rFonts w:ascii="Arial" w:hAnsi="Arial" w:cs="Arial"/>
+                <w:i/>
+                <w:iCs/>
+                <w:sz w:val="20"/>
+                <w:szCs w:val="20"/>
+              </w:rPr>
+            </w:pPr>
+            <w:r>
+              <w:rPr>
+                <w:rFonts w:ascii="Arial" w:hAnsi="Arial" w:cs="Arial"/>
+                <w:i/>
+                <w:iCs/>
+                <w:sz w:val="20"/>
+                <w:szCs w:val="20"/>
+              </w:rPr>
+              <w:t>Para que el usuario pueda acceder a la visualización de sus datos</w:t>
+            </w:r>
+            <w:r>
+              <w:rPr>
+                <w:rFonts w:ascii="Arial" w:hAnsi="Arial" w:cs="Arial"/>
+                <w:i/>
+                <w:iCs/>
+                <w:sz w:val="20"/>
+                <w:szCs w:val="20"/>
+              </w:rPr>
+              <w:t xml:space="preserve"> necesita haber iniciado sesión </w:t>
+            </w:r>
+            <w:r>
+              <w:rPr>
+                <w:rFonts w:ascii="Arial" w:hAnsi="Arial" w:cs="Arial"/>
+                <w:i/>
+                <w:iCs/>
+                <w:sz w:val="20"/>
+                <w:szCs w:val="20"/>
+              </w:rPr>
+              <w:t>en su perfil, el cual debió haber sido creado previamente por el administrador.</w:t>
+            </w:r>
+          </w:p>
+        </w:tc>
+      </w:tr>
+      <w:tr>
+        <w:tc>
+          <w:tcPr>
+            <w:tcW w:w="1817" w:type="dxa"/>
+            <w:shd w:val="clear" w:color="auto" w:fill="D0CECE" w:themeFill="background2" w:themeFillShade="E6"/>
+          </w:tcPr>
+          <w:p>
+            <w:pPr>
+              <w:rPr>
+                <w:rFonts w:ascii="Arial" w:hAnsi="Arial" w:cs="Arial"/>
+                <w:b/>
+                <w:bCs/>
+                <w:sz w:val="20"/>
+                <w:szCs w:val="20"/>
+              </w:rPr>
+            </w:pPr>
+            <w:r>
+              <w:rPr>
+                <w:rFonts w:ascii="Arial" w:hAnsi="Arial" w:cs="Arial"/>
+                <w:b/>
+                <w:bCs/>
+                <w:sz w:val="20"/>
+                <w:szCs w:val="20"/>
+              </w:rPr>
+              <w:t>Secuencia normal de interacciones</w:t>
+            </w:r>
+          </w:p>
+        </w:tc>
+        <w:tc>
+          <w:tcPr>
+            <w:tcW w:w="3671" w:type="dxa"/>
+            <w:gridSpan w:val="2"/>
+            <w:shd w:val="clear" w:color="auto" w:fill="D0CECE" w:themeFill="background2" w:themeFillShade="E6"/>
+          </w:tcPr>
+          <w:p>
+            <w:pPr>
+              <w:jc w:val="center"/>
+              <w:rPr>
+                <w:rFonts w:ascii="Arial" w:hAnsi="Arial" w:cs="Arial"/>
+                <w:b/>
+                <w:bCs/>
+                <w:i/>
+                <w:iCs/>
+                <w:sz w:val="20"/>
+                <w:szCs w:val="20"/>
+              </w:rPr>
+            </w:pPr>
+          </w:p>
+          <w:p>
+            <w:pPr>
+              <w:jc w:val="center"/>
+              <w:rPr>
+                <w:rFonts w:ascii="Arial" w:hAnsi="Arial" w:cs="Arial"/>
+                <w:b/>
+                <w:bCs/>
+                <w:sz w:val="20"/>
+                <w:szCs w:val="20"/>
+              </w:rPr>
+            </w:pPr>
+            <w:r>
+              <w:rPr>
+                <w:rFonts w:ascii="Arial" w:hAnsi="Arial" w:cs="Arial"/>
+                <w:b/>
+                <w:bCs/>
+                <w:sz w:val="20"/>
+                <w:szCs w:val="20"/>
+              </w:rPr>
+              <w:t>RESIDENTE</w:t>
+            </w:r>
+          </w:p>
+        </w:tc>
+        <w:tc>
+          <w:tcPr>
+            <w:tcW w:w="3483" w:type="dxa"/>
+            <w:gridSpan w:val="2"/>
+            <w:shd w:val="clear" w:color="auto" w:fill="D0CECE" w:themeFill="background2" w:themeFillShade="E6"/>
+          </w:tcPr>
+          <w:p>
+            <w:pPr>
+              <w:jc w:val="center"/>
+              <w:rPr>
+                <w:rFonts w:ascii="Arial" w:hAnsi="Arial" w:cs="Arial"/>
+                <w:b/>
+                <w:bCs/>
+                <w:sz w:val="20"/>
+                <w:szCs w:val="20"/>
+              </w:rPr>
+            </w:pPr>
+          </w:p>
+          <w:p>
+            <w:pPr>
+              <w:jc w:val="center"/>
+              <w:rPr>
+                <w:rFonts w:ascii="Arial" w:hAnsi="Arial" w:cs="Arial"/>
+                <w:b/>
+                <w:bCs/>
+                <w:sz w:val="20"/>
+                <w:szCs w:val="20"/>
+              </w:rPr>
+            </w:pPr>
+            <w:r>
+              <w:rPr>
+                <w:rFonts w:ascii="Arial" w:hAnsi="Arial" w:cs="Arial"/>
+                <w:b/>
+                <w:bCs/>
+                <w:sz w:val="20"/>
+                <w:szCs w:val="20"/>
+              </w:rPr>
+              <w:t>SISTEMA</w:t>
+            </w:r>
+          </w:p>
+        </w:tc>
+      </w:tr>
+      <w:tr>
+        <w:trPr>
+          <w:trHeight w:val="526"/>
+        </w:trPr>
+        <w:tc>
+          <w:tcPr>
+            <w:tcW w:w="1817" w:type="dxa"/>
+            <w:shd w:val="clear" w:color="auto" w:fill="auto"/>
+          </w:tcPr>
+          <w:p>
+            <w:pPr>
+              <w:jc w:val="center"/>
+              <w:rPr>
+                <w:rFonts w:ascii="Arial" w:hAnsi="Arial" w:cs="Arial"/>
+                <w:b/>
+                <w:bCs/>
+                <w:sz w:val="20"/>
+                <w:szCs w:val="20"/>
+              </w:rPr>
+            </w:pPr>
+            <w:r>
+              <w:rPr>
+                <w:rFonts w:ascii="Arial" w:hAnsi="Arial" w:cs="Arial"/>
+                <w:b/>
+                <w:bCs/>
+                <w:sz w:val="20"/>
+                <w:szCs w:val="20"/>
+              </w:rPr>
+              <w:t>1</w:t>
+            </w:r>
+          </w:p>
+        </w:tc>
+        <w:tc>
+          <w:tcPr>
+            <w:tcW w:w="3671" w:type="dxa"/>
+            <w:gridSpan w:val="2"/>
+            <w:shd w:val="clear" w:color="auto" w:fill="auto"/>
+          </w:tcPr>
+          <w:p>
+            <w:pPr>
+              <w:jc w:val="both"/>
+              <w:rPr>
+                <w:rFonts w:ascii="Arial" w:hAnsi="Arial" w:cs="Arial"/>
+                <w:i/>
+                <w:iCs/>
+                <w:sz w:val="20"/>
+                <w:szCs w:val="20"/>
+              </w:rPr>
+            </w:pPr>
+            <w:r>
+              <w:rPr>
+                <w:rFonts w:ascii="Arial" w:hAnsi="Arial" w:cs="Arial"/>
+                <w:i/>
+                <w:iCs/>
+                <w:sz w:val="20"/>
+                <w:szCs w:val="20"/>
+              </w:rPr>
+              <w:t xml:space="preserve">Da clic en el botón de </w:t>
+            </w:r>
+            <w:r>
+              <w:rPr>
+                <w:rFonts w:ascii="Arial" w:hAnsi="Arial" w:cs="Arial"/>
+                <w:i/>
+                <w:iCs/>
+                <w:sz w:val="20"/>
+                <w:szCs w:val="20"/>
+              </w:rPr>
+              <w:br/>
+              <w:t>“Mis datos”</w:t>
+            </w:r>
+          </w:p>
+        </w:tc>
+        <w:tc>
+          <w:tcPr>
+            <w:tcW w:w="3483" w:type="dxa"/>
+            <w:gridSpan w:val="2"/>
+            <w:shd w:val="clear" w:color="auto" w:fill="auto"/>
+          </w:tcPr>
+          <w:p>
+            <w:pPr>
+              <w:jc w:val="center"/>
+              <w:rPr>
+                <w:rFonts w:ascii="Arial" w:hAnsi="Arial" w:cs="Arial"/>
+                <w:b/>
+                <w:bCs/>
+                <w:sz w:val="20"/>
+                <w:szCs w:val="20"/>
+              </w:rPr>
+            </w:pPr>
+          </w:p>
+          <w:p>
+            <w:pPr>
+              <w:jc w:val="center"/>
+              <w:rPr>
+                <w:rFonts w:ascii="Arial" w:hAnsi="Arial" w:cs="Arial"/>
+                <w:i/>
+                <w:iCs/>
+                <w:sz w:val="20"/>
+                <w:szCs w:val="20"/>
+              </w:rPr>
+            </w:pPr>
+            <w:r>
+              <w:rPr>
+                <w:rFonts w:ascii="Arial" w:hAnsi="Arial" w:cs="Arial"/>
+                <w:i/>
+                <w:iCs/>
+                <w:sz w:val="20"/>
+                <w:szCs w:val="20"/>
+              </w:rPr>
+              <w:t>Presenta la interfaz de “</w:t>
+            </w:r>
+            <w:r>
+              <w:rPr>
+                <w:rFonts w:ascii="Arial" w:hAnsi="Arial" w:cs="Arial"/>
+                <w:i/>
+                <w:iCs/>
+                <w:sz w:val="20"/>
+                <w:szCs w:val="20"/>
+              </w:rPr>
+              <w:t>Mis datos</w:t>
+            </w:r>
+            <w:r>
+              <w:rPr>
+                <w:rFonts w:ascii="Arial" w:hAnsi="Arial" w:cs="Arial"/>
+                <w:i/>
+                <w:iCs/>
+                <w:sz w:val="20"/>
+                <w:szCs w:val="20"/>
+              </w:rPr>
+              <w:t>”.</w:t>
+            </w:r>
+          </w:p>
+        </w:tc>
+      </w:tr>
+      <w:tr>
+        <w:trPr>
+          <w:trHeight w:val="526"/>
+        </w:trPr>
+        <w:tc>
+          <w:tcPr>
+            <w:tcW w:w="1817" w:type="dxa"/>
+            <w:shd w:val="clear" w:color="auto" w:fill="auto"/>
+          </w:tcPr>
+          <w:p>
+            <w:pPr>
+              <w:jc w:val="center"/>
+              <w:rPr>
+                <w:rFonts w:ascii="Arial" w:hAnsi="Arial" w:cs="Arial"/>
+                <w:b/>
+                <w:bCs/>
+                <w:sz w:val="20"/>
+                <w:szCs w:val="20"/>
+              </w:rPr>
+            </w:pPr>
+            <w:r>
+              <w:rPr>
+                <w:rFonts w:ascii="Arial" w:hAnsi="Arial" w:cs="Arial"/>
+                <w:b/>
+                <w:bCs/>
+                <w:sz w:val="20"/>
+                <w:szCs w:val="20"/>
+              </w:rPr>
+              <w:t>2</w:t>
+            </w:r>
+          </w:p>
+        </w:tc>
+        <w:tc>
+          <w:tcPr>
+            <w:tcW w:w="3671" w:type="dxa"/>
+            <w:gridSpan w:val="2"/>
+            <w:shd w:val="clear" w:color="auto" w:fill="auto"/>
+          </w:tcPr>
+          <w:p>
+            <w:pPr>
+              <w:jc w:val="center"/>
+              <w:rPr>
+                <w:rFonts w:ascii="Arial" w:hAnsi="Arial" w:cs="Arial"/>
+                <w:i/>
+                <w:iCs/>
+                <w:sz w:val="20"/>
+                <w:szCs w:val="20"/>
+              </w:rPr>
+            </w:pPr>
+            <w:r>
+              <w:rPr>
+                <w:rFonts w:ascii="Arial" w:hAnsi="Arial" w:cs="Arial"/>
+                <w:i/>
+                <w:iCs/>
+                <w:sz w:val="20"/>
+                <w:szCs w:val="20"/>
+              </w:rPr>
+              <w:t>Da clic en el botón de</w:t>
+            </w:r>
+            <w:r>
+              <w:rPr>
+                <w:rFonts w:ascii="Arial" w:hAnsi="Arial" w:cs="Arial"/>
+                <w:i/>
+                <w:iCs/>
+                <w:sz w:val="20"/>
+                <w:szCs w:val="20"/>
+              </w:rPr>
+              <w:t xml:space="preserve"> “</w:t>
+            </w:r>
+            <w:r>
+              <w:rPr>
+                <w:rFonts w:ascii="Arial" w:hAnsi="Arial" w:cs="Arial"/>
+                <w:i/>
+                <w:iCs/>
+                <w:sz w:val="20"/>
+                <w:szCs w:val="20"/>
+              </w:rPr>
+              <w:t>Mis datos personales</w:t>
+            </w:r>
+            <w:r>
+              <w:rPr>
+                <w:rFonts w:ascii="Arial" w:hAnsi="Arial" w:cs="Arial"/>
+                <w:i/>
+                <w:iCs/>
+                <w:sz w:val="20"/>
+                <w:szCs w:val="20"/>
+              </w:rPr>
+              <w:t>”</w:t>
+            </w:r>
+          </w:p>
+        </w:tc>
+        <w:tc>
+          <w:tcPr>
+            <w:tcW w:w="3483" w:type="dxa"/>
+            <w:gridSpan w:val="2"/>
+            <w:shd w:val="clear" w:color="auto" w:fill="auto"/>
+          </w:tcPr>
+          <w:p>
+            <w:pPr>
+              <w:jc w:val="center"/>
+              <w:rPr>
+                <w:rFonts w:ascii="Arial" w:hAnsi="Arial" w:cs="Arial"/>
+                <w:b/>
+                <w:bCs/>
+                <w:sz w:val="20"/>
+                <w:szCs w:val="20"/>
+              </w:rPr>
+            </w:pPr>
+            <w:r>
+              <w:rPr>
+                <w:rFonts w:ascii="Arial" w:hAnsi="Arial" w:cs="Arial"/>
+                <w:i/>
+                <w:iCs/>
+                <w:sz w:val="20"/>
+                <w:szCs w:val="20"/>
+              </w:rPr>
+              <w:t>Presenta la interfaz de “</w:t>
+            </w:r>
+            <w:r>
+              <w:rPr>
+                <w:rFonts w:ascii="Arial" w:hAnsi="Arial" w:cs="Arial"/>
+                <w:i/>
+                <w:iCs/>
+                <w:sz w:val="20"/>
+                <w:szCs w:val="20"/>
+              </w:rPr>
+              <w:t>Mis datos personales</w:t>
+            </w:r>
+            <w:r>
+              <w:rPr>
+                <w:rFonts w:ascii="Arial" w:hAnsi="Arial" w:cs="Arial"/>
+                <w:i/>
+                <w:iCs/>
+                <w:sz w:val="20"/>
+                <w:szCs w:val="20"/>
+              </w:rPr>
+              <w:t xml:space="preserve">” </w:t>
+            </w:r>
+          </w:p>
+        </w:tc>
+      </w:tr>
+      <w:tr>
+        <w:trPr>
+          <w:trHeight w:val="418"/>
+        </w:trPr>
+        <w:tc>
+          <w:tcPr>
+            <w:tcW w:w="1817" w:type="dxa"/>
+            <w:shd w:val="clear" w:color="auto" w:fill="auto"/>
+          </w:tcPr>
+          <w:p>
+            <w:pPr>
+              <w:jc w:val="center"/>
+              <w:rPr>
+                <w:rFonts w:ascii="Arial" w:hAnsi="Arial" w:cs="Arial"/>
+                <w:b/>
+                <w:bCs/>
+                <w:sz w:val="20"/>
+                <w:szCs w:val="20"/>
+              </w:rPr>
+            </w:pPr>
+            <w:r>
+              <w:rPr>
+                <w:rFonts w:ascii="Arial" w:hAnsi="Arial" w:cs="Arial"/>
+                <w:b/>
+                <w:bCs/>
+                <w:sz w:val="20"/>
+                <w:szCs w:val="20"/>
+              </w:rPr>
+              <w:t>2</w:t>
+            </w:r>
+          </w:p>
+        </w:tc>
+        <w:tc>
+          <w:tcPr>
+            <w:tcW w:w="3671" w:type="dxa"/>
+            <w:gridSpan w:val="2"/>
+            <w:shd w:val="clear" w:color="auto" w:fill="auto"/>
+          </w:tcPr>
+          <w:p>
+            <w:pPr>
+              <w:jc w:val="center"/>
+              <w:rPr>
+                <w:rFonts w:ascii="Arial" w:hAnsi="Arial" w:cs="Arial"/>
+                <w:i/>
+                <w:iCs/>
+                <w:sz w:val="20"/>
+                <w:szCs w:val="20"/>
+              </w:rPr>
+            </w:pPr>
+            <w:r>
+              <w:rPr>
+                <w:rFonts w:ascii="Arial" w:hAnsi="Arial" w:cs="Arial"/>
+                <w:i/>
+                <w:iCs/>
+                <w:sz w:val="20"/>
+                <w:szCs w:val="20"/>
+              </w:rPr>
+              <w:t>Da clic en “Mis facturas”</w:t>
+            </w:r>
+            <w:r>
+              <w:rPr>
+                <w:rFonts w:ascii="Arial" w:hAnsi="Arial" w:cs="Arial"/>
+                <w:i/>
+                <w:iCs/>
+                <w:sz w:val="20"/>
+                <w:szCs w:val="20"/>
+              </w:rPr>
+              <w:t xml:space="preserve"> </w:t>
+            </w:r>
+          </w:p>
+        </w:tc>
+        <w:tc>
+          <w:tcPr>
+            <w:tcW w:w="3483" w:type="dxa"/>
+            <w:gridSpan w:val="2"/>
+            <w:shd w:val="clear" w:color="auto" w:fill="auto"/>
+          </w:tcPr>
+          <w:p>
+            <w:pPr>
+              <w:jc w:val="center"/>
+              <w:rPr>
+                <w:rFonts w:ascii="Arial" w:hAnsi="Arial" w:cs="Arial"/>
+                <w:i/>
+                <w:iCs/>
+                <w:sz w:val="20"/>
+                <w:szCs w:val="20"/>
+              </w:rPr>
+            </w:pPr>
+            <w:r>
+              <w:rPr>
+                <w:rFonts w:ascii="Arial" w:hAnsi="Arial" w:cs="Arial"/>
+                <w:i/>
+                <w:iCs/>
+                <w:sz w:val="20"/>
+                <w:szCs w:val="20"/>
+              </w:rPr>
+              <w:t xml:space="preserve">Presenta la interfaz de “Mis </w:t>
+            </w:r>
+            <w:r>
+              <w:rPr>
+                <w:rFonts w:ascii="Arial" w:hAnsi="Arial" w:cs="Arial"/>
+                <w:i/>
+                <w:iCs/>
+                <w:sz w:val="20"/>
+                <w:szCs w:val="20"/>
+              </w:rPr>
+              <w:t>facturas</w:t>
+            </w:r>
+            <w:r>
+              <w:rPr>
+                <w:rFonts w:ascii="Arial" w:hAnsi="Arial" w:cs="Arial"/>
+                <w:i/>
+                <w:iCs/>
+                <w:sz w:val="20"/>
+                <w:szCs w:val="20"/>
+              </w:rPr>
+              <w:t>”</w:t>
+            </w:r>
+          </w:p>
+        </w:tc>
+      </w:tr>
+      <w:tr>
+        <w:trPr>
+          <w:trHeight w:val="875"/>
+        </w:trPr>
+        <w:tc>
+          <w:tcPr>
+            <w:tcW w:w="1817" w:type="dxa"/>
+            <w:shd w:val="clear" w:color="auto" w:fill="auto"/>
+          </w:tcPr>
+          <w:p>
+            <w:pPr>
+              <w:jc w:val="center"/>
+              <w:rPr>
+                <w:rFonts w:ascii="Arial" w:hAnsi="Arial" w:cs="Arial"/>
+                <w:b/>
+                <w:bCs/>
+                <w:sz w:val="20"/>
+                <w:szCs w:val="20"/>
+              </w:rPr>
+            </w:pPr>
+            <w:r>
+              <w:rPr>
+                <w:rFonts w:ascii="Arial" w:hAnsi="Arial" w:cs="Arial"/>
+                <w:b/>
+                <w:bCs/>
+                <w:sz w:val="20"/>
+                <w:szCs w:val="20"/>
+              </w:rPr>
+              <w:t>3</w:t>
+            </w:r>
+          </w:p>
+        </w:tc>
+        <w:tc>
+          <w:tcPr>
+            <w:tcW w:w="3671" w:type="dxa"/>
+            <w:gridSpan w:val="2"/>
+            <w:shd w:val="clear" w:color="auto" w:fill="auto"/>
+          </w:tcPr>
+          <w:p>
+            <w:pPr>
+              <w:jc w:val="center"/>
+              <w:rPr>
+                <w:rFonts w:ascii="Arial" w:hAnsi="Arial" w:cs="Arial"/>
+                <w:i/>
+                <w:iCs/>
+                <w:sz w:val="20"/>
+                <w:szCs w:val="20"/>
+              </w:rPr>
+            </w:pPr>
+            <w:r>
+              <w:rPr>
+                <w:rFonts w:ascii="Arial" w:hAnsi="Arial" w:cs="Arial"/>
+                <w:i/>
+                <w:iCs/>
+                <w:sz w:val="20"/>
+                <w:szCs w:val="20"/>
+              </w:rPr>
+              <w:t>Da clic en Inicio</w:t>
+            </w:r>
+          </w:p>
+        </w:tc>
+        <w:tc>
+          <w:tcPr>
+            <w:tcW w:w="3483" w:type="dxa"/>
+            <w:gridSpan w:val="2"/>
+            <w:shd w:val="clear" w:color="auto" w:fill="auto"/>
+          </w:tcPr>
+          <w:p>
+            <w:pPr>
+              <w:jc w:val="center"/>
+              <w:rPr>
+                <w:rFonts w:ascii="Arial" w:hAnsi="Arial" w:cs="Arial"/>
+                <w:i/>
+                <w:iCs/>
+                <w:sz w:val="20"/>
+                <w:szCs w:val="20"/>
+              </w:rPr>
+            </w:pPr>
+            <w:r>
+              <w:rPr>
+                <w:rFonts w:ascii="Arial" w:hAnsi="Arial" w:cs="Arial"/>
+                <w:i/>
+                <w:iCs/>
+                <w:sz w:val="20"/>
+                <w:szCs w:val="20"/>
+              </w:rPr>
+              <w:t>Presenta la interfaz de “</w:t>
+            </w:r>
+            <w:r>
+              <w:rPr>
+                <w:rFonts w:ascii="Arial" w:hAnsi="Arial" w:cs="Arial"/>
+                <w:i/>
+                <w:iCs/>
+                <w:sz w:val="20"/>
+                <w:szCs w:val="20"/>
+              </w:rPr>
+              <w:t>Inicio</w:t>
+            </w:r>
+            <w:r>
+              <w:rPr>
+                <w:rFonts w:ascii="Arial" w:hAnsi="Arial" w:cs="Arial"/>
+                <w:i/>
+                <w:iCs/>
+                <w:sz w:val="20"/>
+                <w:szCs w:val="20"/>
+              </w:rPr>
+              <w:t>”</w:t>
+            </w:r>
+          </w:p>
+        </w:tc>
+      </w:tr>
+      <w:tr>
+        <w:trPr>
+          <w:trHeight w:val="875"/>
+        </w:trPr>
+        <w:tc>
+          <w:tcPr>
+            <w:tcW w:w="1817" w:type="dxa"/>
+            <w:shd w:val="clear" w:color="auto" w:fill="auto"/>
+          </w:tcPr>
+          <w:p>
+            <w:pPr>
+              <w:jc w:val="center"/>
+              <w:rPr>
+                <w:rFonts w:ascii="Arial" w:hAnsi="Arial" w:cs="Arial"/>
+                <w:b/>
+                <w:bCs/>
+                <w:sz w:val="20"/>
+                <w:szCs w:val="20"/>
+              </w:rPr>
+            </w:pPr>
+            <w:r>
+              <w:rPr>
+                <w:rFonts w:ascii="Arial" w:hAnsi="Arial" w:cs="Arial"/>
+                <w:b/>
+                <w:bCs/>
+                <w:sz w:val="20"/>
+                <w:szCs w:val="20"/>
+              </w:rPr>
+              <w:t>4</w:t>
+            </w:r>
+          </w:p>
+        </w:tc>
+        <w:tc>
+          <w:tcPr>
+            <w:tcW w:w="3671" w:type="dxa"/>
+            <w:gridSpan w:val="2"/>
+            <w:shd w:val="clear" w:color="auto" w:fill="auto"/>
+          </w:tcPr>
+          <w:p>
+            <w:pPr>
+              <w:jc w:val="center"/>
+              <w:rPr>
+                <w:rFonts w:ascii="Arial" w:hAnsi="Arial" w:cs="Arial"/>
+                <w:i/>
+                <w:iCs/>
+                <w:sz w:val="20"/>
+                <w:szCs w:val="20"/>
+              </w:rPr>
+            </w:pPr>
+            <w:r>
+              <w:rPr>
+                <w:rFonts w:ascii="Arial" w:hAnsi="Arial" w:cs="Arial"/>
+                <w:i/>
+                <w:iCs/>
+                <w:sz w:val="20"/>
+                <w:szCs w:val="20"/>
+              </w:rPr>
+              <w:t>Da clic en “Normas”</w:t>
+            </w:r>
+          </w:p>
+        </w:tc>
+        <w:tc>
+          <w:tcPr>
+            <w:tcW w:w="3483" w:type="dxa"/>
+            <w:gridSpan w:val="2"/>
+            <w:shd w:val="clear" w:color="auto" w:fill="auto"/>
+          </w:tcPr>
+          <w:p>
+            <w:pPr>
+              <w:jc w:val="center"/>
+              <w:rPr>
+                <w:rFonts w:ascii="Arial" w:hAnsi="Arial" w:cs="Arial"/>
+                <w:i/>
+                <w:iCs/>
+                <w:sz w:val="20"/>
+                <w:szCs w:val="20"/>
+              </w:rPr>
+            </w:pPr>
+            <w:r>
+              <w:rPr>
+                <w:rFonts w:ascii="Arial" w:hAnsi="Arial" w:cs="Arial"/>
+                <w:i/>
+                <w:iCs/>
+                <w:sz w:val="20"/>
+                <w:szCs w:val="20"/>
+              </w:rPr>
+              <w:t>Presenta la interfaz de “</w:t>
+            </w:r>
+            <w:r>
+              <w:rPr>
+                <w:rFonts w:ascii="Arial" w:hAnsi="Arial" w:cs="Arial"/>
+                <w:i/>
+                <w:iCs/>
+                <w:sz w:val="20"/>
+                <w:szCs w:val="20"/>
+              </w:rPr>
+              <w:t>Normas</w:t>
+            </w:r>
+            <w:r>
+              <w:rPr>
+                <w:rFonts w:ascii="Arial" w:hAnsi="Arial" w:cs="Arial"/>
+                <w:i/>
+                <w:iCs/>
+                <w:sz w:val="20"/>
+                <w:szCs w:val="20"/>
+              </w:rPr>
+              <w:t>”</w:t>
+            </w:r>
+          </w:p>
+        </w:tc>
+      </w:tr>
+      <w:tr>
+        <w:trPr>
+          <w:trHeight w:val="875"/>
+        </w:trPr>
+        <w:tc>
+          <w:tcPr>
+            <w:tcW w:w="1817" w:type="dxa"/>
+            <w:shd w:val="clear" w:color="auto" w:fill="auto"/>
+          </w:tcPr>
+          <w:p>
+            <w:pPr>
+              <w:jc w:val="center"/>
+              <w:rPr>
+                <w:rFonts w:ascii="Arial" w:hAnsi="Arial" w:cs="Arial"/>
+                <w:b/>
+                <w:bCs/>
+                <w:sz w:val="20"/>
+                <w:szCs w:val="20"/>
+              </w:rPr>
+            </w:pPr>
+            <w:r>
+              <w:rPr>
+                <w:rFonts w:ascii="Arial" w:hAnsi="Arial" w:cs="Arial"/>
+                <w:b/>
+                <w:bCs/>
+                <w:sz w:val="20"/>
+                <w:szCs w:val="20"/>
+              </w:rPr>
+              <w:t>4</w:t>
+            </w:r>
+          </w:p>
+        </w:tc>
+        <w:tc>
+          <w:tcPr>
+            <w:tcW w:w="3671" w:type="dxa"/>
+            <w:gridSpan w:val="2"/>
+            <w:shd w:val="clear" w:color="auto" w:fill="auto"/>
+          </w:tcPr>
+          <w:p>
+            <w:pPr>
+              <w:jc w:val="center"/>
+              <w:rPr>
+                <w:rFonts w:ascii="Arial" w:hAnsi="Arial" w:cs="Arial"/>
+                <w:i/>
+                <w:iCs/>
+                <w:sz w:val="20"/>
+                <w:szCs w:val="20"/>
+              </w:rPr>
+            </w:pPr>
+            <w:r>
+              <w:rPr>
+                <w:rFonts w:ascii="Arial" w:hAnsi="Arial" w:cs="Arial"/>
+                <w:i/>
+                <w:iCs/>
+                <w:sz w:val="20"/>
+                <w:szCs w:val="20"/>
+              </w:rPr>
+              <w:t>Da clic en “</w:t>
+            </w:r>
+            <w:r>
+              <w:rPr>
+                <w:rFonts w:ascii="Arial" w:hAnsi="Arial" w:cs="Arial"/>
+                <w:i/>
+                <w:iCs/>
+                <w:sz w:val="20"/>
+                <w:szCs w:val="20"/>
+              </w:rPr>
+              <w:t>Eventos</w:t>
+            </w:r>
+            <w:r>
+              <w:rPr>
+                <w:rFonts w:ascii="Arial" w:hAnsi="Arial" w:cs="Arial"/>
+                <w:i/>
+                <w:iCs/>
+                <w:sz w:val="20"/>
+                <w:szCs w:val="20"/>
+              </w:rPr>
+              <w:t>”</w:t>
+            </w:r>
+          </w:p>
+        </w:tc>
+        <w:tc>
+          <w:tcPr>
+            <w:tcW w:w="3483" w:type="dxa"/>
+            <w:gridSpan w:val="2"/>
+            <w:shd w:val="clear" w:color="auto" w:fill="auto"/>
+          </w:tcPr>
+          <w:p>
+            <w:pPr>
+              <w:jc w:val="center"/>
+              <w:rPr>
+                <w:rFonts w:ascii="Arial" w:hAnsi="Arial" w:cs="Arial"/>
+                <w:i/>
+                <w:iCs/>
+                <w:sz w:val="20"/>
+                <w:szCs w:val="20"/>
+              </w:rPr>
+            </w:pPr>
+            <w:r>
+              <w:rPr>
+                <w:rFonts w:ascii="Arial" w:hAnsi="Arial" w:cs="Arial"/>
+                <w:i/>
+                <w:iCs/>
+                <w:sz w:val="20"/>
+                <w:szCs w:val="20"/>
+              </w:rPr>
+              <w:t>Presenta la interfaz de “Eventos”</w:t>
+            </w:r>
+          </w:p>
+        </w:tc>
+      </w:tr>
+      <w:tr>
+        <w:tc>
+          <w:tcPr>
+            <w:tcW w:w="1817" w:type="dxa"/>
+            <w:shd w:val="clear" w:color="auto" w:fill="D0CECE" w:themeFill="background2" w:themeFillShade="E6"/>
+          </w:tcPr>
+          <w:p>
+            <w:pPr>
+              <w:rPr>
+                <w:rFonts w:ascii="Arial" w:hAnsi="Arial" w:cs="Arial"/>
+                <w:b/>
+                <w:bCs/>
+                <w:sz w:val="20"/>
+                <w:szCs w:val="20"/>
+              </w:rPr>
+            </w:pPr>
+            <w:r>
+              <w:rPr>
+                <w:rFonts w:ascii="Arial" w:hAnsi="Arial" w:cs="Arial"/>
+                <w:b/>
+                <w:bCs/>
+                <w:sz w:val="20"/>
+                <w:szCs w:val="20"/>
+              </w:rPr>
+              <w:t>Secuencia normal de interacciones</w:t>
+            </w:r>
+          </w:p>
+        </w:tc>
+        <w:tc>
+          <w:tcPr>
+            <w:tcW w:w="3671" w:type="dxa"/>
+            <w:gridSpan w:val="2"/>
+            <w:shd w:val="clear" w:color="auto" w:fill="D0CECE" w:themeFill="background2" w:themeFillShade="E6"/>
+          </w:tcPr>
+          <w:p>
+            <w:pPr>
+              <w:jc w:val="center"/>
+              <w:rPr>
+                <w:rFonts w:ascii="Arial" w:hAnsi="Arial" w:cs="Arial"/>
+                <w:b/>
+                <w:bCs/>
+                <w:i/>
+                <w:iCs/>
+                <w:sz w:val="20"/>
+                <w:szCs w:val="20"/>
+              </w:rPr>
+            </w:pPr>
+          </w:p>
+          <w:p>
+            <w:pPr>
+              <w:jc w:val="center"/>
+              <w:rPr>
+                <w:rFonts w:ascii="Arial" w:hAnsi="Arial" w:cs="Arial"/>
+                <w:b/>
+                <w:bCs/>
+                <w:sz w:val="20"/>
+                <w:szCs w:val="20"/>
+              </w:rPr>
+            </w:pPr>
+            <w:r>
+              <w:rPr>
+                <w:rFonts w:ascii="Arial" w:hAnsi="Arial" w:cs="Arial"/>
+                <w:b/>
+                <w:bCs/>
+                <w:sz w:val="20"/>
+                <w:szCs w:val="20"/>
+              </w:rPr>
+              <w:t>PERSONAL</w:t>
+            </w:r>
+          </w:p>
+        </w:tc>
+        <w:tc>
+          <w:tcPr>
+            <w:tcW w:w="3483" w:type="dxa"/>
+            <w:gridSpan w:val="2"/>
+            <w:shd w:val="clear" w:color="auto" w:fill="D0CECE" w:themeFill="background2" w:themeFillShade="E6"/>
+          </w:tcPr>
+          <w:p>
+            <w:pPr>
+              <w:jc w:val="center"/>
+              <w:rPr>
+                <w:rFonts w:ascii="Arial" w:hAnsi="Arial" w:cs="Arial"/>
+                <w:b/>
+                <w:bCs/>
+                <w:sz w:val="20"/>
+                <w:szCs w:val="20"/>
+              </w:rPr>
+            </w:pPr>
+          </w:p>
+          <w:p>
+            <w:pPr>
+              <w:jc w:val="center"/>
+              <w:rPr>
+                <w:rFonts w:ascii="Arial" w:hAnsi="Arial" w:cs="Arial"/>
+                <w:b/>
+                <w:bCs/>
+                <w:sz w:val="20"/>
+                <w:szCs w:val="20"/>
+              </w:rPr>
+            </w:pPr>
+            <w:r>
+              <w:rPr>
+                <w:rFonts w:ascii="Arial" w:hAnsi="Arial" w:cs="Arial"/>
+                <w:b/>
+                <w:bCs/>
+                <w:sz w:val="20"/>
+                <w:szCs w:val="20"/>
+              </w:rPr>
+              <w:t>SISTEMA</w:t>
+            </w:r>
+          </w:p>
+        </w:tc>
+      </w:tr>
+      <w:tr>
+        <w:trPr>
+          <w:trHeight w:val="526"/>
+        </w:trPr>
+        <w:tc>
+          <w:tcPr>
+            <w:tcW w:w="1817" w:type="dxa"/>
+            <w:shd w:val="clear" w:color="auto" w:fill="auto"/>
+          </w:tcPr>
+          <w:p>
+            <w:pPr>
+              <w:jc w:val="center"/>
+              <w:rPr>
+                <w:rFonts w:ascii="Arial" w:hAnsi="Arial" w:cs="Arial"/>
+                <w:b/>
+                <w:bCs/>
+                <w:sz w:val="20"/>
+                <w:szCs w:val="20"/>
+              </w:rPr>
+            </w:pPr>
+            <w:r>
+              <w:rPr>
+                <w:rFonts w:ascii="Arial" w:hAnsi="Arial" w:cs="Arial"/>
+                <w:b/>
+                <w:bCs/>
+                <w:sz w:val="20"/>
+                <w:szCs w:val="20"/>
+              </w:rPr>
+              <w:t>1</w:t>
+            </w:r>
+          </w:p>
+        </w:tc>
+        <w:tc>
+          <w:tcPr>
+            <w:tcW w:w="3671" w:type="dxa"/>
+            <w:gridSpan w:val="2"/>
+            <w:shd w:val="clear" w:color="auto" w:fill="auto"/>
+          </w:tcPr>
+          <w:p>
+            <w:pPr>
+              <w:jc w:val="both"/>
+              <w:rPr>
+                <w:rFonts w:ascii="Arial" w:hAnsi="Arial" w:cs="Arial"/>
+                <w:i/>
+                <w:iCs/>
+                <w:sz w:val="20"/>
+                <w:szCs w:val="20"/>
+              </w:rPr>
+            </w:pPr>
+            <w:r>
+              <w:rPr>
+                <w:rFonts w:ascii="Arial" w:hAnsi="Arial" w:cs="Arial"/>
+                <w:i/>
+                <w:iCs/>
+                <w:sz w:val="20"/>
+                <w:szCs w:val="20"/>
+              </w:rPr>
+              <w:t xml:space="preserve">Da clic en el botón de </w:t>
+            </w:r>
+            <w:r>
+              <w:rPr>
+                <w:rFonts w:ascii="Arial" w:hAnsi="Arial" w:cs="Arial"/>
+                <w:i/>
+                <w:iCs/>
+                <w:sz w:val="20"/>
+                <w:szCs w:val="20"/>
+              </w:rPr>
+              <w:br/>
+              <w:t>“Mis datos”</w:t>
+            </w:r>
+          </w:p>
+        </w:tc>
+        <w:tc>
+          <w:tcPr>
+            <w:tcW w:w="3483" w:type="dxa"/>
+            <w:gridSpan w:val="2"/>
+            <w:shd w:val="clear" w:color="auto" w:fill="auto"/>
+          </w:tcPr>
+          <w:p>
+            <w:pPr>
+              <w:jc w:val="center"/>
+              <w:rPr>
+                <w:rFonts w:ascii="Arial" w:hAnsi="Arial" w:cs="Arial"/>
+                <w:b/>
+                <w:bCs/>
+                <w:sz w:val="20"/>
+                <w:szCs w:val="20"/>
+              </w:rPr>
+            </w:pPr>
+          </w:p>
+          <w:p>
+            <w:pPr>
+              <w:jc w:val="center"/>
+              <w:rPr>
+                <w:rFonts w:ascii="Arial" w:hAnsi="Arial" w:cs="Arial"/>
+                <w:i/>
+                <w:iCs/>
+                <w:sz w:val="20"/>
+                <w:szCs w:val="20"/>
+              </w:rPr>
+            </w:pPr>
+            <w:r>
+              <w:rPr>
+                <w:rFonts w:ascii="Arial" w:hAnsi="Arial" w:cs="Arial"/>
+                <w:i/>
+                <w:iCs/>
+                <w:sz w:val="20"/>
+                <w:szCs w:val="20"/>
+              </w:rPr>
+              <w:t>Presenta la interfaz de “Mis datos”.</w:t>
+            </w:r>
+          </w:p>
+        </w:tc>
+      </w:tr>
+      <w:tr>
+        <w:trPr>
+          <w:trHeight w:val="526"/>
+        </w:trPr>
+        <w:tc>
+          <w:tcPr>
+            <w:tcW w:w="1817" w:type="dxa"/>
+            <w:shd w:val="clear" w:color="auto" w:fill="auto"/>
+          </w:tcPr>
+          <w:p>
+            <w:pPr>
+              <w:jc w:val="center"/>
+              <w:rPr>
+                <w:rFonts w:ascii="Arial" w:hAnsi="Arial" w:cs="Arial"/>
+                <w:b/>
+                <w:bCs/>
+                <w:sz w:val="20"/>
+                <w:szCs w:val="20"/>
+              </w:rPr>
+            </w:pPr>
+            <w:r>
+              <w:rPr>
+                <w:rFonts w:ascii="Arial" w:hAnsi="Arial" w:cs="Arial"/>
+                <w:b/>
+                <w:bCs/>
+                <w:sz w:val="20"/>
+                <w:szCs w:val="20"/>
+              </w:rPr>
+              <w:lastRenderedPageBreak/>
+              <w:t>2</w:t>
+            </w:r>
+          </w:p>
+        </w:tc>
+        <w:tc>
+          <w:tcPr>
+            <w:tcW w:w="3671" w:type="dxa"/>
+            <w:gridSpan w:val="2"/>
+            <w:shd w:val="clear" w:color="auto" w:fill="auto"/>
+          </w:tcPr>
+          <w:p>
+            <w:pPr>
+              <w:jc w:val="center"/>
+              <w:rPr>
+                <w:rFonts w:ascii="Arial" w:hAnsi="Arial" w:cs="Arial"/>
+                <w:i/>
+                <w:iCs/>
+                <w:sz w:val="20"/>
+                <w:szCs w:val="20"/>
+              </w:rPr>
+            </w:pPr>
+            <w:r>
+              <w:rPr>
+                <w:rFonts w:ascii="Arial" w:hAnsi="Arial" w:cs="Arial"/>
+                <w:i/>
+                <w:iCs/>
+                <w:sz w:val="20"/>
+                <w:szCs w:val="20"/>
+              </w:rPr>
+              <w:t>Da clic en el botón de “Mis datos personales”</w:t>
+            </w:r>
+          </w:p>
+        </w:tc>
+        <w:tc>
+          <w:tcPr>
+            <w:tcW w:w="3483" w:type="dxa"/>
+            <w:gridSpan w:val="2"/>
+            <w:shd w:val="clear" w:color="auto" w:fill="auto"/>
+          </w:tcPr>
+          <w:p>
+            <w:pPr>
+              <w:jc w:val="center"/>
+              <w:rPr>
+                <w:rFonts w:ascii="Arial" w:hAnsi="Arial" w:cs="Arial"/>
+                <w:b/>
+                <w:bCs/>
+                <w:sz w:val="20"/>
+                <w:szCs w:val="20"/>
+              </w:rPr>
+            </w:pPr>
+            <w:r>
+              <w:rPr>
+                <w:rFonts w:ascii="Arial" w:hAnsi="Arial" w:cs="Arial"/>
+                <w:i/>
+                <w:iCs/>
+                <w:sz w:val="20"/>
+                <w:szCs w:val="20"/>
+              </w:rPr>
+              <w:t xml:space="preserve">Presenta la interfaz de “Mis datos personales” </w:t>
+            </w:r>
+          </w:p>
+        </w:tc>
+      </w:tr>
+      <w:tr>
+        <w:trPr>
+          <w:trHeight w:val="418"/>
+        </w:trPr>
+        <w:tc>
+          <w:tcPr>
+            <w:tcW w:w="1817" w:type="dxa"/>
+            <w:shd w:val="clear" w:color="auto" w:fill="auto"/>
+          </w:tcPr>
+          <w:p>
+            <w:pPr>
+              <w:jc w:val="center"/>
+              <w:rPr>
+                <w:rFonts w:ascii="Arial" w:hAnsi="Arial" w:cs="Arial"/>
+                <w:b/>
+                <w:bCs/>
+                <w:sz w:val="20"/>
+                <w:szCs w:val="20"/>
+              </w:rPr>
+            </w:pPr>
+            <w:r>
+              <w:rPr>
+                <w:rFonts w:ascii="Arial" w:hAnsi="Arial" w:cs="Arial"/>
+                <w:b/>
+                <w:bCs/>
+                <w:sz w:val="20"/>
+                <w:szCs w:val="20"/>
+              </w:rPr>
+              <w:t>2</w:t>
+            </w:r>
+          </w:p>
+        </w:tc>
+        <w:tc>
+          <w:tcPr>
+            <w:tcW w:w="3671" w:type="dxa"/>
+            <w:gridSpan w:val="2"/>
+            <w:shd w:val="clear" w:color="auto" w:fill="auto"/>
+          </w:tcPr>
+          <w:p>
+            <w:pPr>
+              <w:jc w:val="center"/>
+              <w:rPr>
+                <w:rFonts w:ascii="Arial" w:hAnsi="Arial" w:cs="Arial"/>
+                <w:i/>
+                <w:iCs/>
+                <w:sz w:val="20"/>
+                <w:szCs w:val="20"/>
+              </w:rPr>
+            </w:pPr>
+            <w:r>
+              <w:rPr>
+                <w:rFonts w:ascii="Arial" w:hAnsi="Arial" w:cs="Arial"/>
+                <w:i/>
+                <w:iCs/>
+                <w:sz w:val="20"/>
+                <w:szCs w:val="20"/>
+              </w:rPr>
+              <w:t xml:space="preserve">Da clic en “Mis facturas” </w:t>
+            </w:r>
+          </w:p>
+        </w:tc>
+        <w:tc>
+          <w:tcPr>
+            <w:tcW w:w="3483" w:type="dxa"/>
+            <w:gridSpan w:val="2"/>
+            <w:shd w:val="clear" w:color="auto" w:fill="auto"/>
+          </w:tcPr>
+          <w:p>
+            <w:pPr>
+              <w:jc w:val="center"/>
+              <w:rPr>
+                <w:rFonts w:ascii="Arial" w:hAnsi="Arial" w:cs="Arial"/>
+                <w:i/>
+                <w:iCs/>
+                <w:sz w:val="20"/>
+                <w:szCs w:val="20"/>
+              </w:rPr>
+            </w:pPr>
+            <w:r>
+              <w:rPr>
+                <w:rFonts w:ascii="Arial" w:hAnsi="Arial" w:cs="Arial"/>
+                <w:i/>
+                <w:iCs/>
+                <w:sz w:val="20"/>
+                <w:szCs w:val="20"/>
+              </w:rPr>
+              <w:t>Presenta la interfaz de “Mis facturas”</w:t>
+            </w:r>
+          </w:p>
+        </w:tc>
+      </w:tr>
+      <w:tr>
+        <w:trPr>
+          <w:trHeight w:val="875"/>
+        </w:trPr>
+        <w:tc>
+          <w:tcPr>
+            <w:tcW w:w="1817" w:type="dxa"/>
+            <w:shd w:val="clear" w:color="auto" w:fill="auto"/>
+          </w:tcPr>
+          <w:p>
+            <w:pPr>
+              <w:jc w:val="center"/>
+              <w:rPr>
+                <w:rFonts w:ascii="Arial" w:hAnsi="Arial" w:cs="Arial"/>
+                <w:b/>
+                <w:bCs/>
+                <w:sz w:val="20"/>
+                <w:szCs w:val="20"/>
+              </w:rPr>
+            </w:pPr>
+            <w:r>
+              <w:rPr>
+                <w:rFonts w:ascii="Arial" w:hAnsi="Arial" w:cs="Arial"/>
+                <w:b/>
+                <w:bCs/>
+                <w:sz w:val="20"/>
+                <w:szCs w:val="20"/>
+              </w:rPr>
+              <w:t>3</w:t>
+            </w:r>
+          </w:p>
+        </w:tc>
+        <w:tc>
+          <w:tcPr>
+            <w:tcW w:w="3671" w:type="dxa"/>
+            <w:gridSpan w:val="2"/>
+            <w:shd w:val="clear" w:color="auto" w:fill="auto"/>
+          </w:tcPr>
+          <w:p>
+            <w:pPr>
+              <w:jc w:val="center"/>
+              <w:rPr>
+                <w:rFonts w:ascii="Arial" w:hAnsi="Arial" w:cs="Arial"/>
+                <w:i/>
+                <w:iCs/>
+                <w:sz w:val="20"/>
+                <w:szCs w:val="20"/>
+              </w:rPr>
+            </w:pPr>
+            <w:r>
+              <w:rPr>
+                <w:rFonts w:ascii="Arial" w:hAnsi="Arial" w:cs="Arial"/>
+                <w:i/>
+                <w:iCs/>
+                <w:sz w:val="20"/>
+                <w:szCs w:val="20"/>
+              </w:rPr>
+              <w:t>Da clic en Inicio</w:t>
+            </w:r>
+          </w:p>
+        </w:tc>
+        <w:tc>
+          <w:tcPr>
+            <w:tcW w:w="3483" w:type="dxa"/>
+            <w:gridSpan w:val="2"/>
+            <w:shd w:val="clear" w:color="auto" w:fill="auto"/>
+          </w:tcPr>
+          <w:p>
+            <w:pPr>
+              <w:jc w:val="center"/>
+              <w:rPr>
+                <w:rFonts w:ascii="Arial" w:hAnsi="Arial" w:cs="Arial"/>
+                <w:i/>
+                <w:iCs/>
+                <w:sz w:val="20"/>
+                <w:szCs w:val="20"/>
+              </w:rPr>
+            </w:pPr>
+            <w:r>
+              <w:rPr>
+                <w:rFonts w:ascii="Arial" w:hAnsi="Arial" w:cs="Arial"/>
+                <w:i/>
+                <w:iCs/>
+                <w:sz w:val="20"/>
+                <w:szCs w:val="20"/>
+              </w:rPr>
+              <w:t>Presenta la interfaz de “Inicio”</w:t>
+            </w:r>
+          </w:p>
+        </w:tc>
+      </w:tr>
+      <w:tr>
+        <w:trPr>
+          <w:trHeight w:val="875"/>
+        </w:trPr>
+        <w:tc>
+          <w:tcPr>
+            <w:tcW w:w="1817" w:type="dxa"/>
+            <w:shd w:val="clear" w:color="auto" w:fill="auto"/>
+          </w:tcPr>
+          <w:p>
+            <w:pPr>
+              <w:jc w:val="center"/>
+              <w:rPr>
+                <w:rFonts w:ascii="Arial" w:hAnsi="Arial" w:cs="Arial"/>
+                <w:b/>
+                <w:bCs/>
+                <w:sz w:val="20"/>
+                <w:szCs w:val="20"/>
+              </w:rPr>
+            </w:pPr>
+            <w:r>
+              <w:rPr>
+                <w:rFonts w:ascii="Arial" w:hAnsi="Arial" w:cs="Arial"/>
+                <w:b/>
+                <w:bCs/>
+                <w:sz w:val="20"/>
+                <w:szCs w:val="20"/>
+              </w:rPr>
+              <w:t>4</w:t>
+            </w:r>
+          </w:p>
+        </w:tc>
+        <w:tc>
+          <w:tcPr>
+            <w:tcW w:w="3671" w:type="dxa"/>
+            <w:gridSpan w:val="2"/>
+            <w:shd w:val="clear" w:color="auto" w:fill="auto"/>
+          </w:tcPr>
+          <w:p>
+            <w:pPr>
+              <w:jc w:val="center"/>
+              <w:rPr>
+                <w:rFonts w:ascii="Arial" w:hAnsi="Arial" w:cs="Arial"/>
+                <w:i/>
+                <w:iCs/>
+                <w:sz w:val="20"/>
+                <w:szCs w:val="20"/>
+              </w:rPr>
+            </w:pPr>
+            <w:r>
+              <w:rPr>
+                <w:rFonts w:ascii="Arial" w:hAnsi="Arial" w:cs="Arial"/>
+                <w:i/>
+                <w:iCs/>
+                <w:sz w:val="20"/>
+                <w:szCs w:val="20"/>
+              </w:rPr>
+              <w:t>Da clic en “</w:t>
+            </w:r>
+            <w:r>
+              <w:rPr>
+                <w:rFonts w:ascii="Arial" w:hAnsi="Arial" w:cs="Arial"/>
+                <w:i/>
+                <w:iCs/>
+                <w:sz w:val="20"/>
+                <w:szCs w:val="20"/>
+              </w:rPr>
+              <w:t>Mis Contratos</w:t>
+            </w:r>
+            <w:r>
+              <w:rPr>
+                <w:rFonts w:ascii="Arial" w:hAnsi="Arial" w:cs="Arial"/>
+                <w:i/>
+                <w:iCs/>
+                <w:sz w:val="20"/>
+                <w:szCs w:val="20"/>
+              </w:rPr>
+              <w:t>”</w:t>
+            </w:r>
+          </w:p>
+        </w:tc>
+        <w:tc>
+          <w:tcPr>
+            <w:tcW w:w="3483" w:type="dxa"/>
+            <w:gridSpan w:val="2"/>
+            <w:shd w:val="clear" w:color="auto" w:fill="auto"/>
+          </w:tcPr>
+          <w:p>
+            <w:pPr>
+              <w:jc w:val="center"/>
+              <w:rPr>
+                <w:rFonts w:ascii="Arial" w:hAnsi="Arial" w:cs="Arial"/>
+                <w:i/>
+                <w:iCs/>
+                <w:sz w:val="20"/>
+                <w:szCs w:val="20"/>
+              </w:rPr>
+            </w:pPr>
+            <w:r>
+              <w:rPr>
+                <w:rFonts w:ascii="Arial" w:hAnsi="Arial" w:cs="Arial"/>
+                <w:i/>
+                <w:iCs/>
+                <w:sz w:val="20"/>
+                <w:szCs w:val="20"/>
+              </w:rPr>
+              <w:t>Presenta la interfaz de “Mis Contratos”</w:t>
+            </w:r>
+          </w:p>
+        </w:tc>
+      </w:tr>
+      <w:tr>
+        <w:trPr>
+          <w:trHeight w:val="875"/>
+        </w:trPr>
+        <w:tc>
+          <w:tcPr>
+            <w:tcW w:w="1817" w:type="dxa"/>
+            <w:shd w:val="clear" w:color="auto" w:fill="auto"/>
+          </w:tcPr>
+          <w:p>
+            <w:pPr>
+              <w:jc w:val="center"/>
+              <w:rPr>
+                <w:rFonts w:ascii="Arial" w:hAnsi="Arial" w:cs="Arial"/>
+                <w:b/>
+                <w:bCs/>
+                <w:sz w:val="20"/>
+                <w:szCs w:val="20"/>
+              </w:rPr>
+            </w:pPr>
+            <w:r>
+              <w:rPr>
+                <w:rFonts w:ascii="Arial" w:hAnsi="Arial" w:cs="Arial"/>
+                <w:b/>
+                <w:bCs/>
+                <w:sz w:val="20"/>
+                <w:szCs w:val="20"/>
+              </w:rPr>
+              <w:t>4</w:t>
+            </w:r>
+          </w:p>
+        </w:tc>
+        <w:tc>
+          <w:tcPr>
+            <w:tcW w:w="3671" w:type="dxa"/>
+            <w:gridSpan w:val="2"/>
+            <w:shd w:val="clear" w:color="auto" w:fill="auto"/>
+          </w:tcPr>
+          <w:p>
+            <w:pPr>
+              <w:jc w:val="center"/>
+              <w:rPr>
+                <w:rFonts w:ascii="Arial" w:hAnsi="Arial" w:cs="Arial"/>
+                <w:i/>
+                <w:iCs/>
+                <w:sz w:val="20"/>
+                <w:szCs w:val="20"/>
+              </w:rPr>
+            </w:pPr>
+            <w:r>
+              <w:rPr>
+                <w:rFonts w:ascii="Arial" w:hAnsi="Arial" w:cs="Arial"/>
+                <w:i/>
+                <w:iCs/>
+                <w:sz w:val="20"/>
+                <w:szCs w:val="20"/>
+              </w:rPr>
+              <w:t>Da clic en “</w:t>
+            </w:r>
+            <w:r>
+              <w:rPr>
+                <w:rFonts w:ascii="Arial" w:hAnsi="Arial" w:cs="Arial"/>
+                <w:i/>
+                <w:iCs/>
+                <w:sz w:val="20"/>
+                <w:szCs w:val="20"/>
+              </w:rPr>
+              <w:t>Informes</w:t>
+            </w:r>
+            <w:r>
+              <w:rPr>
+                <w:rFonts w:ascii="Arial" w:hAnsi="Arial" w:cs="Arial"/>
+                <w:i/>
+                <w:iCs/>
+                <w:sz w:val="20"/>
+                <w:szCs w:val="20"/>
+              </w:rPr>
+              <w:t>”</w:t>
+            </w:r>
+          </w:p>
+        </w:tc>
+        <w:tc>
+          <w:tcPr>
+            <w:tcW w:w="3483" w:type="dxa"/>
+            <w:gridSpan w:val="2"/>
+            <w:shd w:val="clear" w:color="auto" w:fill="auto"/>
+          </w:tcPr>
+          <w:p>
+            <w:pPr>
+              <w:jc w:val="center"/>
+              <w:rPr>
+                <w:rFonts w:ascii="Arial" w:hAnsi="Arial" w:cs="Arial"/>
+                <w:i/>
+                <w:iCs/>
+                <w:sz w:val="20"/>
+                <w:szCs w:val="20"/>
+              </w:rPr>
+            </w:pPr>
+            <w:r>
+              <w:rPr>
+                <w:rFonts w:ascii="Arial" w:hAnsi="Arial" w:cs="Arial"/>
+                <w:i/>
+                <w:iCs/>
+                <w:sz w:val="20"/>
+                <w:szCs w:val="20"/>
+              </w:rPr>
+              <w:t>Presenta la interfaz de “</w:t>
+            </w:r>
+            <w:r>
+              <w:rPr>
+                <w:rFonts w:ascii="Arial" w:hAnsi="Arial" w:cs="Arial"/>
+                <w:i/>
+                <w:iCs/>
+                <w:sz w:val="20"/>
+                <w:szCs w:val="20"/>
+              </w:rPr>
+              <w:t>Informes</w:t>
+            </w:r>
+            <w:r>
+              <w:rPr>
+                <w:rFonts w:ascii="Arial" w:hAnsi="Arial" w:cs="Arial"/>
+                <w:i/>
+                <w:iCs/>
+                <w:sz w:val="20"/>
+                <w:szCs w:val="20"/>
+              </w:rPr>
+              <w:t>”</w:t>
+            </w:r>
+          </w:p>
+        </w:tc>
+      </w:tr>
+      <w:tr>
+        <w:tc>
+          <w:tcPr>
+            <w:tcW w:w="1817" w:type="dxa"/>
+            <w:shd w:val="clear" w:color="auto" w:fill="D0CECE" w:themeFill="background2" w:themeFillShade="E6"/>
+          </w:tcPr>
+          <w:p>
+            <w:pPr>
+              <w:rPr>
+                <w:rFonts w:ascii="Arial" w:hAnsi="Arial" w:cs="Arial"/>
+                <w:b/>
+                <w:bCs/>
+                <w:sz w:val="20"/>
+                <w:szCs w:val="20"/>
+              </w:rPr>
+            </w:pPr>
+            <w:r>
+              <w:rPr>
+                <w:rFonts w:ascii="Arial" w:hAnsi="Arial" w:cs="Arial"/>
+                <w:b/>
+                <w:bCs/>
+                <w:sz w:val="20"/>
+                <w:szCs w:val="20"/>
+              </w:rPr>
+              <w:t>Secuencia normal de interacciones</w:t>
+            </w:r>
+          </w:p>
+        </w:tc>
+        <w:tc>
+          <w:tcPr>
+            <w:tcW w:w="3671" w:type="dxa"/>
+            <w:gridSpan w:val="2"/>
+            <w:shd w:val="clear" w:color="auto" w:fill="D0CECE" w:themeFill="background2" w:themeFillShade="E6"/>
+          </w:tcPr>
+          <w:p>
+            <w:pPr>
+              <w:jc w:val="center"/>
+              <w:rPr>
+                <w:rFonts w:ascii="Arial" w:hAnsi="Arial" w:cs="Arial"/>
+                <w:b/>
+                <w:bCs/>
+                <w:i/>
+                <w:iCs/>
+                <w:sz w:val="20"/>
+                <w:szCs w:val="20"/>
+              </w:rPr>
+            </w:pPr>
+          </w:p>
+          <w:p>
+            <w:pPr>
+              <w:jc w:val="center"/>
+              <w:rPr>
+                <w:rFonts w:ascii="Arial" w:hAnsi="Arial" w:cs="Arial"/>
+                <w:b/>
+                <w:bCs/>
+                <w:sz w:val="20"/>
+                <w:szCs w:val="20"/>
+              </w:rPr>
+            </w:pPr>
+            <w:r>
+              <w:rPr>
+                <w:rFonts w:ascii="Arial" w:hAnsi="Arial" w:cs="Arial"/>
+                <w:b/>
+                <w:bCs/>
+                <w:sz w:val="20"/>
+                <w:szCs w:val="20"/>
+              </w:rPr>
+              <w:t>ADMINISTRADOR</w:t>
+            </w:r>
+          </w:p>
+        </w:tc>
+        <w:tc>
+          <w:tcPr>
+            <w:tcW w:w="3483" w:type="dxa"/>
+            <w:gridSpan w:val="2"/>
+            <w:shd w:val="clear" w:color="auto" w:fill="D0CECE" w:themeFill="background2" w:themeFillShade="E6"/>
+          </w:tcPr>
+          <w:p>
+            <w:pPr>
+              <w:jc w:val="center"/>
+              <w:rPr>
+                <w:rFonts w:ascii="Arial" w:hAnsi="Arial" w:cs="Arial"/>
+                <w:b/>
+                <w:bCs/>
+                <w:sz w:val="20"/>
+                <w:szCs w:val="20"/>
+              </w:rPr>
+            </w:pPr>
+          </w:p>
+          <w:p>
+            <w:pPr>
+              <w:jc w:val="center"/>
+              <w:rPr>
+                <w:rFonts w:ascii="Arial" w:hAnsi="Arial" w:cs="Arial"/>
+                <w:b/>
+                <w:bCs/>
+                <w:sz w:val="20"/>
+                <w:szCs w:val="20"/>
+              </w:rPr>
+            </w:pPr>
+            <w:r>
+              <w:rPr>
+                <w:rFonts w:ascii="Arial" w:hAnsi="Arial" w:cs="Arial"/>
+                <w:b/>
+                <w:bCs/>
+                <w:sz w:val="20"/>
+                <w:szCs w:val="20"/>
+              </w:rPr>
+              <w:t>SISTEMA</w:t>
+            </w:r>
+          </w:p>
+        </w:tc>
+      </w:tr>
+      <w:tr>
+        <w:trPr>
+          <w:trHeight w:val="526"/>
+        </w:trPr>
+        <w:tc>
+          <w:tcPr>
+            <w:tcW w:w="1817" w:type="dxa"/>
+            <w:shd w:val="clear" w:color="auto" w:fill="auto"/>
+          </w:tcPr>
+          <w:p>
+            <w:pPr>
+              <w:jc w:val="center"/>
+              <w:rPr>
+                <w:rFonts w:ascii="Arial" w:hAnsi="Arial" w:cs="Arial"/>
+                <w:b/>
+                <w:bCs/>
+                <w:sz w:val="20"/>
+                <w:szCs w:val="20"/>
+              </w:rPr>
+            </w:pPr>
+            <w:r>
+              <w:rPr>
+                <w:rFonts w:ascii="Arial" w:hAnsi="Arial" w:cs="Arial"/>
+                <w:b/>
+                <w:bCs/>
+                <w:sz w:val="20"/>
+                <w:szCs w:val="20"/>
+              </w:rPr>
+              <w:t>1</w:t>
+            </w:r>
+          </w:p>
+        </w:tc>
+        <w:tc>
+          <w:tcPr>
+            <w:tcW w:w="3671" w:type="dxa"/>
+            <w:gridSpan w:val="2"/>
+            <w:shd w:val="clear" w:color="auto" w:fill="auto"/>
+          </w:tcPr>
+          <w:p>
+            <w:pPr>
+              <w:jc w:val="both"/>
+              <w:rPr>
+                <w:rFonts w:ascii="Arial" w:hAnsi="Arial" w:cs="Arial"/>
+                <w:i/>
+                <w:iCs/>
+                <w:sz w:val="20"/>
+                <w:szCs w:val="20"/>
+              </w:rPr>
+            </w:pPr>
+            <w:r>
+              <w:rPr>
+                <w:rFonts w:ascii="Arial" w:hAnsi="Arial" w:cs="Arial"/>
+                <w:i/>
+                <w:iCs/>
+                <w:sz w:val="20"/>
+                <w:szCs w:val="20"/>
+              </w:rPr>
+              <w:t xml:space="preserve">Da clic en el botón de </w:t>
+            </w:r>
+            <w:r>
+              <w:rPr>
+                <w:rFonts w:ascii="Arial" w:hAnsi="Arial" w:cs="Arial"/>
+                <w:i/>
+                <w:iCs/>
+                <w:sz w:val="20"/>
+                <w:szCs w:val="20"/>
+              </w:rPr>
+              <w:br/>
+              <w:t>“Mis datos”</w:t>
+            </w:r>
+          </w:p>
+        </w:tc>
+        <w:tc>
+          <w:tcPr>
+            <w:tcW w:w="3483" w:type="dxa"/>
+            <w:gridSpan w:val="2"/>
+            <w:shd w:val="clear" w:color="auto" w:fill="auto"/>
+          </w:tcPr>
+          <w:p>
+            <w:pPr>
+              <w:jc w:val="center"/>
+              <w:rPr>
+                <w:rFonts w:ascii="Arial" w:hAnsi="Arial" w:cs="Arial"/>
+                <w:b/>
+                <w:bCs/>
+                <w:sz w:val="20"/>
+                <w:szCs w:val="20"/>
+              </w:rPr>
+            </w:pPr>
+          </w:p>
+          <w:p>
+            <w:pPr>
+              <w:jc w:val="center"/>
+              <w:rPr>
+                <w:rFonts w:ascii="Arial" w:hAnsi="Arial" w:cs="Arial"/>
+                <w:i/>
+                <w:iCs/>
+                <w:sz w:val="20"/>
+                <w:szCs w:val="20"/>
+              </w:rPr>
+            </w:pPr>
+            <w:r>
+              <w:rPr>
+                <w:rFonts w:ascii="Arial" w:hAnsi="Arial" w:cs="Arial"/>
+                <w:i/>
+                <w:iCs/>
+                <w:sz w:val="20"/>
+                <w:szCs w:val="20"/>
+              </w:rPr>
+              <w:t>Presenta la interfaz de “Mis datos”.</w:t>
+            </w:r>
+          </w:p>
+        </w:tc>
+      </w:tr>
+      <w:tr>
+        <w:trPr>
+          <w:trHeight w:val="526"/>
+        </w:trPr>
+        <w:tc>
+          <w:tcPr>
+            <w:tcW w:w="1817" w:type="dxa"/>
+            <w:shd w:val="clear" w:color="auto" w:fill="auto"/>
+          </w:tcPr>
+          <w:p>
+            <w:pPr>
+              <w:jc w:val="center"/>
+              <w:rPr>
+                <w:rFonts w:ascii="Arial" w:hAnsi="Arial" w:cs="Arial"/>
+                <w:b/>
+                <w:bCs/>
+                <w:sz w:val="20"/>
+                <w:szCs w:val="20"/>
+              </w:rPr>
+            </w:pPr>
+            <w:r>
+              <w:rPr>
+                <w:rFonts w:ascii="Arial" w:hAnsi="Arial" w:cs="Arial"/>
+                <w:b/>
+                <w:bCs/>
+                <w:sz w:val="20"/>
+                <w:szCs w:val="20"/>
+              </w:rPr>
+              <w:t>2</w:t>
+            </w:r>
+          </w:p>
+        </w:tc>
+        <w:tc>
+          <w:tcPr>
+            <w:tcW w:w="3671" w:type="dxa"/>
+            <w:gridSpan w:val="2"/>
+            <w:shd w:val="clear" w:color="auto" w:fill="auto"/>
+          </w:tcPr>
+          <w:p>
+            <w:pPr>
+              <w:jc w:val="center"/>
+              <w:rPr>
+                <w:rFonts w:ascii="Arial" w:hAnsi="Arial" w:cs="Arial"/>
+                <w:i/>
+                <w:iCs/>
+                <w:sz w:val="20"/>
+                <w:szCs w:val="20"/>
+              </w:rPr>
+            </w:pPr>
+            <w:r>
+              <w:rPr>
+                <w:rFonts w:ascii="Arial" w:hAnsi="Arial" w:cs="Arial"/>
+                <w:i/>
+                <w:iCs/>
+                <w:sz w:val="20"/>
+                <w:szCs w:val="20"/>
+              </w:rPr>
+              <w:t>Da clic en el botón de “Mis datos personales”</w:t>
+            </w:r>
+          </w:p>
+        </w:tc>
+        <w:tc>
+          <w:tcPr>
+            <w:tcW w:w="3483" w:type="dxa"/>
+            <w:gridSpan w:val="2"/>
+            <w:shd w:val="clear" w:color="auto" w:fill="auto"/>
+          </w:tcPr>
+          <w:p>
+            <w:pPr>
+              <w:jc w:val="center"/>
+              <w:rPr>
+                <w:rFonts w:ascii="Arial" w:hAnsi="Arial" w:cs="Arial"/>
+                <w:b/>
+                <w:bCs/>
+                <w:sz w:val="20"/>
+                <w:szCs w:val="20"/>
+              </w:rPr>
+            </w:pPr>
+            <w:r>
+              <w:rPr>
+                <w:rFonts w:ascii="Arial" w:hAnsi="Arial" w:cs="Arial"/>
+                <w:i/>
+                <w:iCs/>
+                <w:sz w:val="20"/>
+                <w:szCs w:val="20"/>
+              </w:rPr>
+              <w:t xml:space="preserve">Presenta la interfaz de “Mis datos personales” </w:t>
+            </w:r>
+          </w:p>
+        </w:tc>
+      </w:tr>
+      <w:tr>
+        <w:trPr>
+          <w:trHeight w:val="418"/>
+        </w:trPr>
+        <w:tc>
+          <w:tcPr>
+            <w:tcW w:w="1817" w:type="dxa"/>
+            <w:shd w:val="clear" w:color="auto" w:fill="auto"/>
+          </w:tcPr>
+          <w:p>
+            <w:pPr>
+              <w:jc w:val="center"/>
+              <w:rPr>
+                <w:rFonts w:ascii="Arial" w:hAnsi="Arial" w:cs="Arial"/>
+                <w:b/>
+                <w:bCs/>
+                <w:sz w:val="20"/>
+                <w:szCs w:val="20"/>
+              </w:rPr>
+            </w:pPr>
+            <w:r>
+              <w:rPr>
+                <w:rFonts w:ascii="Arial" w:hAnsi="Arial" w:cs="Arial"/>
+                <w:b/>
+                <w:bCs/>
+                <w:sz w:val="20"/>
+                <w:szCs w:val="20"/>
+              </w:rPr>
+              <w:t>1</w:t>
+            </w:r>
+          </w:p>
+        </w:tc>
+        <w:tc>
+          <w:tcPr>
+            <w:tcW w:w="3671" w:type="dxa"/>
+            <w:gridSpan w:val="2"/>
+            <w:shd w:val="clear" w:color="auto" w:fill="auto"/>
+          </w:tcPr>
+          <w:p>
+            <w:pPr>
+              <w:jc w:val="center"/>
+              <w:rPr>
+                <w:rFonts w:ascii="Arial" w:hAnsi="Arial" w:cs="Arial"/>
+                <w:i/>
+                <w:iCs/>
+                <w:sz w:val="20"/>
+                <w:szCs w:val="20"/>
+              </w:rPr>
+            </w:pPr>
+            <w:r>
+              <w:rPr>
+                <w:rFonts w:ascii="Arial" w:hAnsi="Arial" w:cs="Arial"/>
+                <w:i/>
+                <w:iCs/>
+                <w:sz w:val="20"/>
+                <w:szCs w:val="20"/>
+              </w:rPr>
+              <w:t>Da clic en “</w:t>
+            </w:r>
+            <w:r>
+              <w:rPr>
+                <w:rFonts w:ascii="Arial" w:hAnsi="Arial" w:cs="Arial"/>
+                <w:i/>
+                <w:iCs/>
+                <w:sz w:val="20"/>
+                <w:szCs w:val="20"/>
+              </w:rPr>
+              <w:t>Datos</w:t>
+            </w:r>
+            <w:r>
+              <w:rPr>
+                <w:rFonts w:ascii="Arial" w:hAnsi="Arial" w:cs="Arial"/>
+                <w:i/>
+                <w:iCs/>
+                <w:sz w:val="20"/>
+                <w:szCs w:val="20"/>
+              </w:rPr>
+              <w:t xml:space="preserve"> de la Unidad</w:t>
+            </w:r>
+            <w:r>
+              <w:rPr>
+                <w:rFonts w:ascii="Arial" w:hAnsi="Arial" w:cs="Arial"/>
+                <w:i/>
+                <w:iCs/>
+                <w:sz w:val="20"/>
+                <w:szCs w:val="20"/>
+              </w:rPr>
+              <w:t xml:space="preserve">” </w:t>
+            </w:r>
+          </w:p>
+        </w:tc>
+        <w:tc>
+          <w:tcPr>
+            <w:tcW w:w="3483" w:type="dxa"/>
+            <w:gridSpan w:val="2"/>
+            <w:shd w:val="clear" w:color="auto" w:fill="auto"/>
+          </w:tcPr>
+          <w:p>
+            <w:pPr>
+              <w:jc w:val="center"/>
+              <w:rPr>
+                <w:rFonts w:ascii="Arial" w:hAnsi="Arial" w:cs="Arial"/>
+                <w:i/>
+                <w:iCs/>
+                <w:sz w:val="20"/>
+                <w:szCs w:val="20"/>
+              </w:rPr>
+            </w:pPr>
+            <w:r>
+              <w:rPr>
+                <w:rFonts w:ascii="Arial" w:hAnsi="Arial" w:cs="Arial"/>
+                <w:i/>
+                <w:iCs/>
+                <w:sz w:val="20"/>
+                <w:szCs w:val="20"/>
+              </w:rPr>
+              <w:t>Presenta la interfaz de “</w:t>
+            </w:r>
+            <w:r>
+              <w:rPr>
+                <w:rFonts w:ascii="Arial" w:hAnsi="Arial" w:cs="Arial"/>
+                <w:i/>
+                <w:iCs/>
+                <w:sz w:val="20"/>
+                <w:szCs w:val="20"/>
+              </w:rPr>
+              <w:t>Datos</w:t>
+            </w:r>
+            <w:r>
+              <w:rPr>
+                <w:rFonts w:ascii="Arial" w:hAnsi="Arial" w:cs="Arial"/>
+                <w:i/>
+                <w:iCs/>
+                <w:sz w:val="20"/>
+                <w:szCs w:val="20"/>
+              </w:rPr>
+              <w:t xml:space="preserve"> de la Unidad</w:t>
+            </w:r>
+            <w:r>
+              <w:rPr>
+                <w:rFonts w:ascii="Arial" w:hAnsi="Arial" w:cs="Arial"/>
+                <w:i/>
+                <w:iCs/>
+                <w:sz w:val="20"/>
+                <w:szCs w:val="20"/>
+              </w:rPr>
+              <w:t>”</w:t>
+            </w:r>
+          </w:p>
+        </w:tc>
+      </w:tr>
+      <w:tr>
+        <w:trPr>
+          <w:trHeight w:val="875"/>
+        </w:trPr>
+        <w:tc>
+          <w:tcPr>
+            <w:tcW w:w="1817" w:type="dxa"/>
+            <w:shd w:val="clear" w:color="auto" w:fill="auto"/>
+          </w:tcPr>
+          <w:p>
+            <w:pPr>
+              <w:jc w:val="center"/>
+              <w:rPr>
+                <w:rFonts w:ascii="Arial" w:hAnsi="Arial" w:cs="Arial"/>
+                <w:b/>
+                <w:bCs/>
+                <w:sz w:val="20"/>
+                <w:szCs w:val="20"/>
+              </w:rPr>
+            </w:pPr>
+            <w:r>
+              <w:rPr>
+                <w:rFonts w:ascii="Arial" w:hAnsi="Arial" w:cs="Arial"/>
+                <w:b/>
+                <w:bCs/>
+                <w:sz w:val="20"/>
+                <w:szCs w:val="20"/>
+              </w:rPr>
+              <w:t>2</w:t>
+            </w:r>
+          </w:p>
+        </w:tc>
+        <w:tc>
+          <w:tcPr>
+            <w:tcW w:w="3671" w:type="dxa"/>
+            <w:gridSpan w:val="2"/>
+            <w:shd w:val="clear" w:color="auto" w:fill="auto"/>
+          </w:tcPr>
+          <w:p>
+            <w:pPr>
+              <w:jc w:val="center"/>
+              <w:rPr>
+                <w:rFonts w:ascii="Arial" w:hAnsi="Arial" w:cs="Arial"/>
+                <w:i/>
+                <w:iCs/>
+                <w:sz w:val="20"/>
+                <w:szCs w:val="20"/>
+              </w:rPr>
+            </w:pPr>
+            <w:r>
+              <w:rPr>
+                <w:rFonts w:ascii="Arial" w:hAnsi="Arial" w:cs="Arial"/>
+                <w:i/>
+                <w:iCs/>
+                <w:sz w:val="20"/>
+                <w:szCs w:val="20"/>
+              </w:rPr>
+              <w:t>Da clic en Inicio</w:t>
+            </w:r>
+          </w:p>
+        </w:tc>
+        <w:tc>
+          <w:tcPr>
+            <w:tcW w:w="3483" w:type="dxa"/>
+            <w:gridSpan w:val="2"/>
+            <w:shd w:val="clear" w:color="auto" w:fill="auto"/>
+          </w:tcPr>
+          <w:p>
+            <w:pPr>
+              <w:jc w:val="center"/>
+              <w:rPr>
+                <w:rFonts w:ascii="Arial" w:hAnsi="Arial" w:cs="Arial"/>
+                <w:i/>
+                <w:iCs/>
+                <w:sz w:val="20"/>
+                <w:szCs w:val="20"/>
+              </w:rPr>
+            </w:pPr>
+            <w:r>
+              <w:rPr>
+                <w:rFonts w:ascii="Arial" w:hAnsi="Arial" w:cs="Arial"/>
+                <w:i/>
+                <w:iCs/>
+                <w:sz w:val="20"/>
+                <w:szCs w:val="20"/>
+              </w:rPr>
+              <w:t>Presenta la interfaz de “Inicio”</w:t>
+            </w:r>
+          </w:p>
+        </w:tc>
+      </w:tr>
+      <w:tr>
+        <w:trPr>
+          <w:trHeight w:val="875"/>
+        </w:trPr>
+        <w:tc>
+          <w:tcPr>
+            <w:tcW w:w="1817" w:type="dxa"/>
+            <w:shd w:val="clear" w:color="auto" w:fill="auto"/>
+          </w:tcPr>
+          <w:p>
+            <w:pPr>
+              <w:jc w:val="center"/>
+              <w:rPr>
+                <w:rFonts w:ascii="Arial" w:hAnsi="Arial" w:cs="Arial"/>
+                <w:b/>
+                <w:bCs/>
+                <w:sz w:val="20"/>
+                <w:szCs w:val="20"/>
+              </w:rPr>
+            </w:pPr>
+          </w:p>
+        </w:tc>
+        <w:tc>
+          <w:tcPr>
+            <w:tcW w:w="3671" w:type="dxa"/>
+            <w:gridSpan w:val="2"/>
+            <w:shd w:val="clear" w:color="auto" w:fill="auto"/>
+          </w:tcPr>
+          <w:p>
+            <w:pPr>
+              <w:jc w:val="center"/>
+              <w:rPr>
+                <w:rFonts w:ascii="Arial" w:hAnsi="Arial" w:cs="Arial"/>
+                <w:i/>
+                <w:iCs/>
+                <w:sz w:val="20"/>
+                <w:szCs w:val="20"/>
+              </w:rPr>
+            </w:pPr>
+            <w:r>
+              <w:rPr>
+                <w:rFonts w:ascii="Arial" w:hAnsi="Arial" w:cs="Arial"/>
+                <w:i/>
+                <w:iCs/>
+                <w:sz w:val="20"/>
+                <w:szCs w:val="20"/>
+              </w:rPr>
+              <w:t>Da clic en “Mis Contratos”</w:t>
+            </w:r>
+          </w:p>
+        </w:tc>
+        <w:tc>
+          <w:tcPr>
+            <w:tcW w:w="3483" w:type="dxa"/>
+            <w:gridSpan w:val="2"/>
+            <w:shd w:val="clear" w:color="auto" w:fill="auto"/>
+          </w:tcPr>
+          <w:p>
+            <w:pPr>
+              <w:jc w:val="center"/>
+              <w:rPr>
+                <w:rFonts w:ascii="Arial" w:hAnsi="Arial" w:cs="Arial"/>
+                <w:i/>
+                <w:iCs/>
+                <w:sz w:val="20"/>
+                <w:szCs w:val="20"/>
+              </w:rPr>
+            </w:pPr>
+            <w:r>
+              <w:rPr>
+                <w:rFonts w:ascii="Arial" w:hAnsi="Arial" w:cs="Arial"/>
+                <w:i/>
+                <w:iCs/>
+                <w:sz w:val="20"/>
+                <w:szCs w:val="20"/>
+              </w:rPr>
+              <w:t>Presenta la interfaz de “Mis Contratos”</w:t>
+            </w:r>
+          </w:p>
+        </w:tc>
+      </w:tr>
+      <w:tr>
+        <w:trPr>
+          <w:trHeight w:val="875"/>
+        </w:trPr>
+        <w:tc>
+          <w:tcPr>
+            <w:tcW w:w="1817" w:type="dxa"/>
+            <w:shd w:val="clear" w:color="auto" w:fill="auto"/>
+          </w:tcPr>
+          <w:p>
+            <w:pPr>
+              <w:jc w:val="center"/>
+              <w:rPr>
+                <w:rFonts w:ascii="Arial" w:hAnsi="Arial" w:cs="Arial"/>
+                <w:b/>
+                <w:bCs/>
+                <w:sz w:val="20"/>
+                <w:szCs w:val="20"/>
+              </w:rPr>
+            </w:pPr>
+          </w:p>
+        </w:tc>
+        <w:tc>
+          <w:tcPr>
+            <w:tcW w:w="3671" w:type="dxa"/>
+            <w:gridSpan w:val="2"/>
+            <w:shd w:val="clear" w:color="auto" w:fill="auto"/>
+          </w:tcPr>
+          <w:p>
+            <w:pPr>
+              <w:jc w:val="center"/>
+              <w:rPr>
+                <w:rFonts w:ascii="Arial" w:hAnsi="Arial" w:cs="Arial"/>
+                <w:i/>
+                <w:iCs/>
+                <w:sz w:val="20"/>
+                <w:szCs w:val="20"/>
+              </w:rPr>
+            </w:pPr>
+            <w:r>
+              <w:rPr>
+                <w:rFonts w:ascii="Arial" w:hAnsi="Arial" w:cs="Arial"/>
+                <w:i/>
+                <w:iCs/>
+                <w:sz w:val="20"/>
+                <w:szCs w:val="20"/>
+              </w:rPr>
+              <w:t>Da clic en “Informes”</w:t>
+            </w:r>
+          </w:p>
+        </w:tc>
+        <w:tc>
+          <w:tcPr>
+            <w:tcW w:w="3483" w:type="dxa"/>
+            <w:gridSpan w:val="2"/>
+            <w:shd w:val="clear" w:color="auto" w:fill="auto"/>
+          </w:tcPr>
+          <w:p>
+            <w:pPr>
+              <w:jc w:val="center"/>
+              <w:rPr>
+                <w:rFonts w:ascii="Arial" w:hAnsi="Arial" w:cs="Arial"/>
+                <w:i/>
+                <w:iCs/>
+                <w:sz w:val="20"/>
+                <w:szCs w:val="20"/>
+              </w:rPr>
+            </w:pPr>
+            <w:r>
+              <w:rPr>
+                <w:rFonts w:ascii="Arial" w:hAnsi="Arial" w:cs="Arial"/>
+                <w:i/>
+                <w:iCs/>
+                <w:sz w:val="20"/>
+                <w:szCs w:val="20"/>
+              </w:rPr>
+              <w:t>Presenta la interfaz de “Informes”</w:t>
+            </w:r>
+          </w:p>
+        </w:tc>
+      </w:tr>
+      <w:tr>
+        <w:trPr>
+          <w:trHeight w:val="875"/>
+        </w:trPr>
+        <w:tc>
+          <w:tcPr>
+            <w:tcW w:w="1817" w:type="dxa"/>
+            <w:shd w:val="clear" w:color="auto" w:fill="auto"/>
+          </w:tcPr>
+          <w:p>
+            <w:pPr>
+              <w:jc w:val="center"/>
+              <w:rPr>
+                <w:rFonts w:ascii="Arial" w:hAnsi="Arial" w:cs="Arial"/>
+                <w:b/>
+                <w:bCs/>
+                <w:sz w:val="20"/>
+                <w:szCs w:val="20"/>
+              </w:rPr>
+            </w:pPr>
+          </w:p>
+        </w:tc>
+        <w:tc>
+          <w:tcPr>
+            <w:tcW w:w="3671" w:type="dxa"/>
+            <w:gridSpan w:val="2"/>
+            <w:shd w:val="clear" w:color="auto" w:fill="auto"/>
+          </w:tcPr>
+          <w:p>
+            <w:pPr>
+              <w:jc w:val="center"/>
+              <w:rPr>
+                <w:rFonts w:ascii="Arial" w:hAnsi="Arial" w:cs="Arial"/>
+                <w:i/>
+                <w:iCs/>
+                <w:sz w:val="20"/>
+                <w:szCs w:val="20"/>
+              </w:rPr>
+            </w:pPr>
+          </w:p>
+        </w:tc>
+        <w:tc>
+          <w:tcPr>
+            <w:tcW w:w="3483" w:type="dxa"/>
+            <w:gridSpan w:val="2"/>
+            <w:shd w:val="clear" w:color="auto" w:fill="auto"/>
+          </w:tcPr>
+          <w:p>
+            <w:pPr>
+              <w:jc w:val="center"/>
+              <w:rPr>
+                <w:rFonts w:ascii="Arial" w:hAnsi="Arial" w:cs="Arial"/>
+                <w:i/>
+                <w:iCs/>
+                <w:sz w:val="20"/>
+                <w:szCs w:val="20"/>
+              </w:rPr>
+            </w:pPr>
+          </w:p>
+        </w:tc>
+      </w:tr>
+      <w:tr>
+        <w:trPr>
+          <w:trHeight w:val="422"/>
+        </w:trPr>
+        <w:tc>
+          <w:tcPr>
+            <w:tcW w:w="1817" w:type="dxa"/>
+          </w:tcPr>
+          <w:p>
+            <w:pPr>
+              <w:rPr>
+                <w:rFonts w:ascii="Arial" w:hAnsi="Arial" w:cs="Arial"/>
+                <w:b/>
+                <w:bCs/>
+                <w:sz w:val="20"/>
+                <w:szCs w:val="20"/>
+              </w:rPr>
+            </w:pPr>
+            <w:r>
+              <w:rPr>
+                <w:rFonts w:ascii="Arial" w:hAnsi="Arial" w:cs="Arial"/>
+                <w:b/>
+                <w:bCs/>
+                <w:sz w:val="20"/>
+                <w:szCs w:val="20"/>
+              </w:rPr>
+              <w:t>Postcondiciones</w:t>
+            </w:r>
+          </w:p>
+        </w:tc>
+        <w:tc>
+          <w:tcPr>
+            <w:tcW w:w="7154" w:type="dxa"/>
+            <w:gridSpan w:val="4"/>
+          </w:tcPr>
+          <w:p>
+            <w:pPr>
+              <w:rPr>
+                <w:rFonts w:ascii="Arial" w:hAnsi="Arial" w:cs="Arial"/>
+                <w:sz w:val="20"/>
+                <w:szCs w:val="20"/>
+              </w:rPr>
+            </w:pPr>
+          </w:p>
+        </w:tc>
+      </w:tr>
+      <w:tr>
+        <w:trPr>
+          <w:trHeight w:val="414"/>
+        </w:trPr>
+        <w:tc>
+          <w:tcPr>
+            <w:tcW w:w="1817" w:type="dxa"/>
+          </w:tcPr>
+          <w:p>
+            <w:pPr>
+              <w:rPr>
+                <w:rFonts w:ascii="Arial" w:hAnsi="Arial" w:cs="Arial"/>
+                <w:b/>
+                <w:bCs/>
+                <w:sz w:val="20"/>
+                <w:szCs w:val="20"/>
+              </w:rPr>
+            </w:pPr>
+            <w:r>
+              <w:rPr>
+                <w:rFonts w:ascii="Arial" w:hAnsi="Arial" w:cs="Arial"/>
+                <w:b/>
+                <w:bCs/>
+                <w:sz w:val="20"/>
+                <w:szCs w:val="20"/>
+              </w:rPr>
+              <w:lastRenderedPageBreak/>
+              <w:t>Grafico</w:t>
+            </w:r>
+          </w:p>
+        </w:tc>
+        <w:tc>
+          <w:tcPr>
+            <w:tcW w:w="7154" w:type="dxa"/>
+            <w:gridSpan w:val="4"/>
+          </w:tcPr>
+          <w:p>
+            <w:pPr>
+              <w:rPr>
+                <w:rFonts w:ascii="Arial" w:hAnsi="Arial" w:cs="Arial"/>
+                <w:sz w:val="20"/>
+                <w:szCs w:val="20"/>
+              </w:rPr>
+            </w:pPr>
+            <w:r>
+              <w:rPr>
+                <w:noProof/>
+              </w:rPr>
+              <w:drawing>
+                <wp:inline distT="0" distB="0" distL="0" distR="0" wp14:anchorId="1DDFBC51" wp14:editId="7E791C4E">
+                  <wp:extent cx="4290060" cy="3575050"/>
+                  <wp:effectExtent l="0" t="0" r="0" b="6350"/>
+                  <wp:docPr id="7" name="Imagen 7"/>
+                  <wp:cNvGraphicFramePr>
+                    <a:graphicFrameLocks xmlns:a="http://schemas.openxmlformats.org/drawingml/2006/main" noChangeAspect="1"/>
+                  </wp:cNvGraphicFramePr>
+                  <a:graphic xmlns:a="http://schemas.openxmlformats.org/drawingml/2006/main">
+                    <a:graphicData uri="http://schemas.openxmlformats.org/drawingml/2006/picture">
+                      <pic:pic xmlns:pic="http://schemas.openxmlformats.org/drawingml/2006/picture">
+                        <pic:nvPicPr>
+                          <pic:cNvPr id="1" name=""/>
+                          <pic:cNvPicPr/>
+                        </pic:nvPicPr>
+                        <pic:blipFill>
+                          <a:blip r:embed="rId11"/>
+                          <a:stretch>
+                            <a:fillRect/>
+                          </a:stretch>
+                        </pic:blipFill>
+                        <pic:spPr>
+                          <a:xfrm>
+                            <a:off x="0" y="0"/>
+                            <a:ext cx="4290455" cy="3575379"/>
+                          </a:xfrm>
+                          <a:prstGeom prst="rect">
+                            <a:avLst/>
+                          </a:prstGeom>
                         </pic:spPr>
                       </pic:pic>
                     </a:graphicData>
@@ -12580,13 +15836,13 @@
     <w:name w:val="Normal"/>
     <w:qFormat/>
   </w:style>
-  <w:style w:type="character" w:default="1" w:styleId="DefaultParagraphFont">
+  <w:style w:type="character" w:default="1" w:styleId="Fuentedeprrafopredeter">
     <w:name w:val="Default Paragraph Font"/>
     <w:uiPriority w:val="1"/>
     <w:semiHidden/>
     <w:unhideWhenUsed/>
   </w:style>
-  <w:style w:type="table" w:default="1" w:styleId="TableNormal">
+  <w:style w:type="table" w:default="1" w:styleId="Tablanormal">
     <w:name w:val="Normal Table"/>
     <w:uiPriority w:val="99"/>
     <w:semiHidden/>
@@ -12601,15 +15857,15 @@
       </w:tblCellMar>
     </w:tblPr>
   </w:style>
-  <w:style w:type="numbering" w:default="1" w:styleId="NoList">
+  <w:style w:type="numbering" w:default="1" w:styleId="Sinlista">
     <w:name w:val="No List"/>
     <w:uiPriority w:val="99"/>
     <w:semiHidden/>
     <w:unhideWhenUsed/>
   </w:style>
-  <w:style w:type="table" w:styleId="TableGrid">
+  <w:style w:type="table" w:styleId="Tablaconcuadrcula">
     <w:name w:val="Table Grid"/>
-    <w:basedOn w:val="TableNormal"/>
+    <w:basedOn w:val="Tablanormal"/>
     <w:uiPriority w:val="39"/>
     <w:rsid w:val="008600EF"/>
     <w:pPr>

</xml_diff>

<commit_message>
Modificacion tabla de casos de uso
Consultar tabla, me guie de la de Santiago para mejorar
</commit_message>
<xml_diff>
--- a/Semana 12-16 octubre/PLANTILLA CASOS DE USO.docx
+++ b/Semana 12-16 octubre/PLANTILLA CASOS DE USO.docx
@@ -11900,6 +11900,7 @@
                 <w:szCs w:val="20"/>
               </w:rPr>
             </w:pPr>
+            <w:bookmarkStart w:id="0" w:name="_Hlk54560958"/>
             <w:r>
               <w:rPr>
                 <w:rFonts w:ascii="Arial" w:hAnsi="Arial" w:cs="Arial"/>
@@ -12111,6 +12112,7 @@
           </w:p>
         </w:tc>
       </w:tr>
+      <w:bookmarkEnd w:id="0"/>
     </w:tbl>
     <w:p>
       <w:pPr>
@@ -12151,19 +12153,19 @@
     <w:tbl>
       <w:tblPr>
         <w:tblStyle w:val="Tablaconcuadrcula"/>
-        <w:tblW w:w="8971" w:type="dxa"/>
+        <w:tblW w:w="9242" w:type="dxa"/>
         <w:tblLook w:val="04A0" w:firstRow="1" w:lastRow="0" w:firstColumn="1" w:lastColumn="0" w:noHBand="0" w:noVBand="1"/>
       </w:tblPr>
       <w:tblGrid>
         <w:gridCol w:w="1817"/>
-        <w:gridCol w:w="3168"/>
-        <w:gridCol w:w="503"/>
-        <w:gridCol w:w="1065"/>
-        <w:gridCol w:w="2418"/>
+        <w:gridCol w:w="3462"/>
+        <w:gridCol w:w="533"/>
+        <w:gridCol w:w="1127"/>
+        <w:gridCol w:w="2303"/>
       </w:tblGrid>
       <w:tr>
         <w:trPr>
-          <w:trHeight w:val="403"/>
+          <w:trHeight w:val="402"/>
         </w:trPr>
         <w:tc>
           <w:tcPr>
@@ -12194,7 +12196,7 @@
         </w:tc>
         <w:tc>
           <w:tcPr>
-            <w:tcW w:w="7154" w:type="dxa"/>
+            <w:tcW w:w="7425" w:type="dxa"/>
             <w:gridSpan w:val="4"/>
           </w:tcPr>
           <w:p>
@@ -12222,7 +12224,7 @@
       </w:tr>
       <w:tr>
         <w:trPr>
-          <w:trHeight w:val="422"/>
+          <w:trHeight w:val="421"/>
         </w:trPr>
         <w:tc>
           <w:tcPr>
@@ -12252,7 +12254,7 @@
         </w:tc>
         <w:tc>
           <w:tcPr>
-            <w:tcW w:w="3168" w:type="dxa"/>
+            <w:tcW w:w="3462" w:type="dxa"/>
           </w:tcPr>
           <w:p>
             <w:pPr>
@@ -12288,7 +12290,7 @@
         </w:tc>
         <w:tc>
           <w:tcPr>
-            <w:tcW w:w="1568" w:type="dxa"/>
+            <w:tcW w:w="1660" w:type="dxa"/>
             <w:gridSpan w:val="2"/>
           </w:tcPr>
           <w:p>
@@ -12319,23 +12321,31 @@
         </w:tc>
         <w:tc>
           <w:tcPr>
-            <w:tcW w:w="2418" w:type="dxa"/>
-          </w:tcPr>
-          <w:p>
-            <w:pPr>
-              <w:rPr>
-                <w:rFonts w:ascii="Arial" w:hAnsi="Arial" w:cs="Arial"/>
-                <w:sz w:val="20"/>
-                <w:szCs w:val="20"/>
-              </w:rPr>
-            </w:pPr>
-            <w:r>
-              <w:rPr>
-                <w:rFonts w:ascii="Arial" w:hAnsi="Arial" w:cs="Arial"/>
-                <w:sz w:val="20"/>
-                <w:szCs w:val="20"/>
-              </w:rPr>
-              <w:t>24</w:t>
+            <w:tcW w:w="2303" w:type="dxa"/>
+          </w:tcPr>
+          <w:p>
+            <w:pPr>
+              <w:rPr>
+                <w:rFonts w:ascii="Arial" w:hAnsi="Arial" w:cs="Arial"/>
+                <w:sz w:val="20"/>
+                <w:szCs w:val="20"/>
+              </w:rPr>
+            </w:pPr>
+            <w:r>
+              <w:rPr>
+                <w:rFonts w:ascii="Arial" w:hAnsi="Arial" w:cs="Arial"/>
+                <w:sz w:val="20"/>
+                <w:szCs w:val="20"/>
+              </w:rPr>
+              <w:t>2</w:t>
+            </w:r>
+            <w:r>
+              <w:rPr>
+                <w:rFonts w:ascii="Arial" w:hAnsi="Arial" w:cs="Arial"/>
+                <w:sz w:val="20"/>
+                <w:szCs w:val="20"/>
+              </w:rPr>
+              <w:t>5</w:t>
             </w:r>
             <w:r>
               <w:rPr>
@@ -12350,6 +12360,416 @@
       </w:tr>
       <w:tr>
         <w:trPr>
+          <w:trHeight w:val="414"/>
+        </w:trPr>
+        <w:tc>
+          <w:tcPr>
+            <w:tcW w:w="1817" w:type="dxa"/>
+          </w:tcPr>
+          <w:p>
+            <w:pPr>
+              <w:rPr>
+                <w:rFonts w:ascii="Arial" w:hAnsi="Arial" w:cs="Arial"/>
+                <w:b/>
+                <w:bCs/>
+                <w:sz w:val="20"/>
+                <w:szCs w:val="20"/>
+              </w:rPr>
+            </w:pPr>
+            <w:r>
+              <w:rPr>
+                <w:rFonts w:ascii="Arial" w:hAnsi="Arial" w:cs="Arial"/>
+                <w:b/>
+                <w:bCs/>
+                <w:sz w:val="20"/>
+                <w:szCs w:val="20"/>
+              </w:rPr>
+              <w:t>Autor</w:t>
+            </w:r>
+          </w:p>
+        </w:tc>
+        <w:tc>
+          <w:tcPr>
+            <w:tcW w:w="7425" w:type="dxa"/>
+            <w:gridSpan w:val="4"/>
+          </w:tcPr>
+          <w:p>
+            <w:pPr>
+              <w:rPr>
+                <w:rFonts w:ascii="Arial" w:hAnsi="Arial" w:cs="Arial"/>
+                <w:i/>
+                <w:iCs/>
+                <w:sz w:val="20"/>
+                <w:szCs w:val="20"/>
+              </w:rPr>
+            </w:pPr>
+            <w:r>
+              <w:rPr>
+                <w:rFonts w:ascii="Arial" w:hAnsi="Arial" w:cs="Arial"/>
+                <w:i/>
+                <w:iCs/>
+                <w:sz w:val="20"/>
+                <w:szCs w:val="20"/>
+              </w:rPr>
+              <w:t>Mariana Betancur, Mateo Rincón, Paula Andrea Taborda, Santiago Tamayo, Guillermo Toloza.</w:t>
+            </w:r>
+          </w:p>
+        </w:tc>
+      </w:tr>
+      <w:tr>
+        <w:trPr>
+          <w:trHeight w:val="419"/>
+        </w:trPr>
+        <w:tc>
+          <w:tcPr>
+            <w:tcW w:w="1817" w:type="dxa"/>
+          </w:tcPr>
+          <w:p>
+            <w:pPr>
+              <w:rPr>
+                <w:rFonts w:ascii="Arial" w:hAnsi="Arial" w:cs="Arial"/>
+                <w:b/>
+                <w:bCs/>
+                <w:sz w:val="20"/>
+                <w:szCs w:val="20"/>
+              </w:rPr>
+            </w:pPr>
+            <w:r>
+              <w:rPr>
+                <w:rFonts w:ascii="Arial" w:hAnsi="Arial" w:cs="Arial"/>
+                <w:b/>
+                <w:bCs/>
+                <w:sz w:val="20"/>
+                <w:szCs w:val="20"/>
+              </w:rPr>
+              <w:t>Fuente</w:t>
+            </w:r>
+          </w:p>
+        </w:tc>
+        <w:tc>
+          <w:tcPr>
+            <w:tcW w:w="7425" w:type="dxa"/>
+            <w:gridSpan w:val="4"/>
+          </w:tcPr>
+          <w:p>
+            <w:pPr>
+              <w:rPr>
+                <w:rFonts w:ascii="Arial" w:hAnsi="Arial" w:cs="Arial"/>
+                <w:i/>
+                <w:iCs/>
+                <w:sz w:val="20"/>
+                <w:szCs w:val="20"/>
+              </w:rPr>
+            </w:pPr>
+            <w:r>
+              <w:rPr>
+                <w:rFonts w:ascii="Arial" w:hAnsi="Arial" w:cs="Arial"/>
+                <w:i/>
+                <w:iCs/>
+                <w:sz w:val="20"/>
+                <w:szCs w:val="20"/>
+              </w:rPr>
+              <w:t>Unidad Residencial Loma Linda.</w:t>
+            </w:r>
+          </w:p>
+        </w:tc>
+      </w:tr>
+      <w:tr>
+        <w:trPr>
+          <w:trHeight w:val="411"/>
+        </w:trPr>
+        <w:tc>
+          <w:tcPr>
+            <w:tcW w:w="1817" w:type="dxa"/>
+          </w:tcPr>
+          <w:p>
+            <w:pPr>
+              <w:rPr>
+                <w:rFonts w:ascii="Arial" w:hAnsi="Arial" w:cs="Arial"/>
+                <w:b/>
+                <w:bCs/>
+                <w:sz w:val="20"/>
+                <w:szCs w:val="20"/>
+              </w:rPr>
+            </w:pPr>
+            <w:r>
+              <w:rPr>
+                <w:rFonts w:ascii="Arial" w:hAnsi="Arial" w:cs="Arial"/>
+                <w:b/>
+                <w:bCs/>
+                <w:sz w:val="20"/>
+                <w:szCs w:val="20"/>
+              </w:rPr>
+              <w:t>Propósito</w:t>
+            </w:r>
+          </w:p>
+        </w:tc>
+        <w:tc>
+          <w:tcPr>
+            <w:tcW w:w="7425" w:type="dxa"/>
+            <w:gridSpan w:val="4"/>
+          </w:tcPr>
+          <w:p>
+            <w:pPr>
+              <w:rPr>
+                <w:rFonts w:ascii="Arial" w:hAnsi="Arial" w:cs="Arial"/>
+                <w:i/>
+                <w:iCs/>
+                <w:sz w:val="20"/>
+                <w:szCs w:val="20"/>
+              </w:rPr>
+            </w:pPr>
+            <w:r>
+              <w:rPr>
+                <w:rFonts w:ascii="Arial" w:hAnsi="Arial" w:cs="Arial"/>
+                <w:i/>
+                <w:iCs/>
+                <w:sz w:val="20"/>
+                <w:szCs w:val="20"/>
+              </w:rPr>
+              <w:t>Se requiere un sistema que permita el flujo correcto de la información y de los datos actualizados tanto de residentes, como de trabajadores y administradores. La visualización y consulta de los datos proporcionados será de vital importancia para reducir los errores y, también posibilitará que cada participante esté al tanto de lo que sucede en la unidad residencial.</w:t>
+            </w:r>
+          </w:p>
+        </w:tc>
+      </w:tr>
+      <w:tr>
+        <w:trPr>
+          <w:trHeight w:val="417"/>
+        </w:trPr>
+        <w:tc>
+          <w:tcPr>
+            <w:tcW w:w="1817" w:type="dxa"/>
+          </w:tcPr>
+          <w:p>
+            <w:pPr>
+              <w:rPr>
+                <w:rFonts w:ascii="Arial" w:hAnsi="Arial" w:cs="Arial"/>
+                <w:b/>
+                <w:bCs/>
+                <w:sz w:val="20"/>
+                <w:szCs w:val="20"/>
+              </w:rPr>
+            </w:pPr>
+            <w:r>
+              <w:rPr>
+                <w:rFonts w:ascii="Arial" w:hAnsi="Arial" w:cs="Arial"/>
+                <w:b/>
+                <w:bCs/>
+                <w:sz w:val="20"/>
+                <w:szCs w:val="20"/>
+              </w:rPr>
+              <w:t>Objetivo</w:t>
+            </w:r>
+          </w:p>
+        </w:tc>
+        <w:tc>
+          <w:tcPr>
+            <w:tcW w:w="7425" w:type="dxa"/>
+            <w:gridSpan w:val="4"/>
+          </w:tcPr>
+          <w:p>
+            <w:pPr>
+              <w:rPr>
+                <w:rFonts w:ascii="Arial" w:hAnsi="Arial" w:cs="Arial"/>
+                <w:i/>
+                <w:iCs/>
+                <w:sz w:val="20"/>
+                <w:szCs w:val="20"/>
+              </w:rPr>
+            </w:pPr>
+            <w:r>
+              <w:rPr>
+                <w:rFonts w:ascii="Arial" w:hAnsi="Arial" w:cs="Arial"/>
+                <w:i/>
+                <w:iCs/>
+                <w:sz w:val="20"/>
+                <w:szCs w:val="20"/>
+              </w:rPr>
+              <w:t>Proporcionar a cada uno de los integrantes de la unidad residencial la visualización de datos e información</w:t>
+            </w:r>
+            <w:r>
+              <w:rPr>
+                <w:rFonts w:ascii="Arial" w:hAnsi="Arial" w:cs="Arial"/>
+                <w:i/>
+                <w:iCs/>
+                <w:sz w:val="20"/>
+                <w:szCs w:val="20"/>
+              </w:rPr>
+              <w:t xml:space="preserve"> de acuerdo al tipo de usuario que ingrese. Todos los usuarios podrán visualizar sus datos personales, tales como nombres, cédula y teléfono. Los Residentes también podrán visualizar eventos y las normas de la unidad. Por su parte el Personal visualizará sus contratos</w:t>
+            </w:r>
+            <w:r>
+              <w:rPr>
+                <w:rFonts w:ascii="Arial" w:hAnsi="Arial" w:cs="Arial"/>
+                <w:i/>
+                <w:iCs/>
+                <w:sz w:val="20"/>
+                <w:szCs w:val="20"/>
+              </w:rPr>
+              <w:t>,</w:t>
+            </w:r>
+            <w:r>
+              <w:rPr>
+                <w:rFonts w:ascii="Arial" w:hAnsi="Arial" w:cs="Arial"/>
+                <w:i/>
+                <w:iCs/>
+                <w:sz w:val="20"/>
+                <w:szCs w:val="20"/>
+              </w:rPr>
+              <w:t xml:space="preserve"> informes</w:t>
+            </w:r>
+            <w:r>
+              <w:rPr>
+                <w:rFonts w:ascii="Arial" w:hAnsi="Arial" w:cs="Arial"/>
+                <w:i/>
+                <w:iCs/>
+                <w:sz w:val="20"/>
+                <w:szCs w:val="20"/>
+              </w:rPr>
+              <w:t>, normas y eventos</w:t>
+            </w:r>
+            <w:r>
+              <w:rPr>
+                <w:rFonts w:ascii="Arial" w:hAnsi="Arial" w:cs="Arial"/>
+                <w:i/>
+                <w:iCs/>
+                <w:sz w:val="20"/>
+                <w:szCs w:val="20"/>
+              </w:rPr>
+              <w:t>. El administrador podrá visualizar la información de los Residentes y del Personal</w:t>
+            </w:r>
+            <w:r>
+              <w:rPr>
+                <w:rFonts w:ascii="Arial" w:hAnsi="Arial" w:cs="Arial"/>
+                <w:i/>
+                <w:iCs/>
+                <w:sz w:val="20"/>
+                <w:szCs w:val="20"/>
+              </w:rPr>
+              <w:t>, así como los contratos, informes, eventos y normas</w:t>
+            </w:r>
+            <w:r>
+              <w:rPr>
+                <w:rFonts w:ascii="Arial" w:hAnsi="Arial" w:cs="Arial"/>
+                <w:i/>
+                <w:iCs/>
+                <w:sz w:val="20"/>
+                <w:szCs w:val="20"/>
+              </w:rPr>
+              <w:t xml:space="preserve">. </w:t>
+            </w:r>
+            <w:r>
+              <w:rPr>
+                <w:rFonts w:ascii="Arial" w:hAnsi="Arial" w:cs="Arial"/>
+                <w:i/>
+                <w:iCs/>
+                <w:sz w:val="20"/>
+                <w:szCs w:val="20"/>
+              </w:rPr>
+              <w:t>Cada usuario</w:t>
+            </w:r>
+            <w:r>
+              <w:rPr>
+                <w:rFonts w:ascii="Arial" w:hAnsi="Arial" w:cs="Arial"/>
+                <w:i/>
+                <w:iCs/>
+                <w:sz w:val="20"/>
+                <w:szCs w:val="20"/>
+              </w:rPr>
+              <w:t xml:space="preserve"> podrá ver sus </w:t>
+            </w:r>
+            <w:r>
+              <w:rPr>
+                <w:rFonts w:ascii="Arial" w:hAnsi="Arial" w:cs="Arial"/>
+                <w:i/>
+                <w:iCs/>
+                <w:sz w:val="20"/>
+                <w:szCs w:val="20"/>
+              </w:rPr>
+              <w:t>respectivos comprobantes de pago.</w:t>
+            </w:r>
+          </w:p>
+        </w:tc>
+      </w:tr>
+      <w:tr>
+        <w:trPr>
+          <w:trHeight w:val="409"/>
+        </w:trPr>
+        <w:tc>
+          <w:tcPr>
+            <w:tcW w:w="1817" w:type="dxa"/>
+          </w:tcPr>
+          <w:p>
+            <w:pPr>
+              <w:rPr>
+                <w:rFonts w:ascii="Arial" w:hAnsi="Arial" w:cs="Arial"/>
+                <w:b/>
+                <w:bCs/>
+                <w:sz w:val="20"/>
+                <w:szCs w:val="20"/>
+              </w:rPr>
+            </w:pPr>
+            <w:r>
+              <w:rPr>
+                <w:rFonts w:ascii="Arial" w:hAnsi="Arial" w:cs="Arial"/>
+                <w:b/>
+                <w:bCs/>
+                <w:sz w:val="20"/>
+                <w:szCs w:val="20"/>
+              </w:rPr>
+              <w:t>Resumen</w:t>
+            </w:r>
+          </w:p>
+        </w:tc>
+        <w:tc>
+          <w:tcPr>
+            <w:tcW w:w="7425" w:type="dxa"/>
+            <w:gridSpan w:val="4"/>
+          </w:tcPr>
+          <w:p>
+            <w:pPr>
+              <w:rPr>
+                <w:rFonts w:ascii="Arial" w:hAnsi="Arial" w:cs="Arial"/>
+                <w:i/>
+                <w:iCs/>
+                <w:sz w:val="20"/>
+                <w:szCs w:val="20"/>
+              </w:rPr>
+            </w:pPr>
+            <w:r>
+              <w:rPr>
+                <w:rFonts w:ascii="Arial" w:hAnsi="Arial" w:cs="Arial"/>
+                <w:i/>
+                <w:iCs/>
+                <w:sz w:val="20"/>
+                <w:szCs w:val="20"/>
+              </w:rPr>
+              <w:t xml:space="preserve">Este caso de uso </w:t>
+            </w:r>
+            <w:r>
+              <w:rPr>
+                <w:rFonts w:ascii="Arial" w:hAnsi="Arial" w:cs="Arial"/>
+                <w:i/>
+                <w:iCs/>
+                <w:sz w:val="20"/>
+                <w:szCs w:val="20"/>
+              </w:rPr>
+              <w:t xml:space="preserve">se podrá </w:t>
+            </w:r>
+            <w:r>
+              <w:rPr>
+                <w:rFonts w:ascii="Arial" w:hAnsi="Arial" w:cs="Arial"/>
+                <w:i/>
+                <w:iCs/>
+                <w:sz w:val="20"/>
+                <w:szCs w:val="20"/>
+              </w:rPr>
+              <w:t xml:space="preserve">visualizar los datos y la información concerniente a cada usuario. </w:t>
+            </w:r>
+          </w:p>
+        </w:tc>
+      </w:tr>
+      <w:tr>
+        <w:trPr>
           <w:trHeight w:val="415"/>
         </w:trPr>
         <w:tc>
@@ -12374,13 +12794,13 @@
                 <w:sz w:val="20"/>
                 <w:szCs w:val="20"/>
               </w:rPr>
-              <w:t>Autor</w:t>
-            </w:r>
-          </w:p>
-        </w:tc>
-        <w:tc>
-          <w:tcPr>
-            <w:tcW w:w="7154" w:type="dxa"/>
+              <w:t>Actores</w:t>
+            </w:r>
+          </w:p>
+        </w:tc>
+        <w:tc>
+          <w:tcPr>
+            <w:tcW w:w="7425" w:type="dxa"/>
             <w:gridSpan w:val="4"/>
           </w:tcPr>
           <w:p>
@@ -12401,44 +12821,44 @@
                 <w:sz w:val="20"/>
                 <w:szCs w:val="20"/>
               </w:rPr>
-              <w:t>Mariana Betancur, Mateo Rincón, Paula Andrea Taborda, Santiago Tamayo, Guillermo Toloza.</w:t>
-            </w:r>
-          </w:p>
-        </w:tc>
-      </w:tr>
-      <w:tr>
-        <w:trPr>
-          <w:trHeight w:val="420"/>
-        </w:trPr>
-        <w:tc>
-          <w:tcPr>
-            <w:tcW w:w="1817" w:type="dxa"/>
-          </w:tcPr>
-          <w:p>
-            <w:pPr>
-              <w:rPr>
-                <w:rFonts w:ascii="Arial" w:hAnsi="Arial" w:cs="Arial"/>
-                <w:b/>
-                <w:bCs/>
-                <w:sz w:val="20"/>
-                <w:szCs w:val="20"/>
-              </w:rPr>
-            </w:pPr>
-            <w:r>
-              <w:rPr>
-                <w:rFonts w:ascii="Arial" w:hAnsi="Arial" w:cs="Arial"/>
-                <w:b/>
-                <w:bCs/>
-                <w:sz w:val="20"/>
-                <w:szCs w:val="20"/>
-              </w:rPr>
-              <w:t>Fuente</w:t>
-            </w:r>
-          </w:p>
-        </w:tc>
-        <w:tc>
-          <w:tcPr>
-            <w:tcW w:w="7154" w:type="dxa"/>
+              <w:t>Administrador, Personal, y Residente</w:t>
+            </w:r>
+          </w:p>
+        </w:tc>
+      </w:tr>
+      <w:tr>
+        <w:trPr>
+          <w:trHeight w:val="407"/>
+        </w:trPr>
+        <w:tc>
+          <w:tcPr>
+            <w:tcW w:w="1817" w:type="dxa"/>
+          </w:tcPr>
+          <w:p>
+            <w:pPr>
+              <w:rPr>
+                <w:rFonts w:ascii="Arial" w:hAnsi="Arial" w:cs="Arial"/>
+                <w:b/>
+                <w:bCs/>
+                <w:sz w:val="20"/>
+                <w:szCs w:val="20"/>
+              </w:rPr>
+            </w:pPr>
+            <w:r>
+              <w:rPr>
+                <w:rFonts w:ascii="Arial" w:hAnsi="Arial" w:cs="Arial"/>
+                <w:b/>
+                <w:bCs/>
+                <w:sz w:val="20"/>
+                <w:szCs w:val="20"/>
+              </w:rPr>
+              <w:t xml:space="preserve">Precondición </w:t>
+            </w:r>
+          </w:p>
+        </w:tc>
+        <w:tc>
+          <w:tcPr>
+            <w:tcW w:w="7425" w:type="dxa"/>
             <w:gridSpan w:val="4"/>
           </w:tcPr>
           <w:p>
@@ -12459,356 +12879,6 @@
                 <w:sz w:val="20"/>
                 <w:szCs w:val="20"/>
               </w:rPr>
-              <w:t>Unidad Residencial Loma Linda.</w:t>
-            </w:r>
-          </w:p>
-        </w:tc>
-      </w:tr>
-      <w:tr>
-        <w:trPr>
-          <w:trHeight w:val="412"/>
-        </w:trPr>
-        <w:tc>
-          <w:tcPr>
-            <w:tcW w:w="1817" w:type="dxa"/>
-          </w:tcPr>
-          <w:p>
-            <w:pPr>
-              <w:rPr>
-                <w:rFonts w:ascii="Arial" w:hAnsi="Arial" w:cs="Arial"/>
-                <w:b/>
-                <w:bCs/>
-                <w:sz w:val="20"/>
-                <w:szCs w:val="20"/>
-              </w:rPr>
-            </w:pPr>
-            <w:r>
-              <w:rPr>
-                <w:rFonts w:ascii="Arial" w:hAnsi="Arial" w:cs="Arial"/>
-                <w:b/>
-                <w:bCs/>
-                <w:sz w:val="20"/>
-                <w:szCs w:val="20"/>
-              </w:rPr>
-              <w:t>Propósito</w:t>
-            </w:r>
-          </w:p>
-        </w:tc>
-        <w:tc>
-          <w:tcPr>
-            <w:tcW w:w="7154" w:type="dxa"/>
-            <w:gridSpan w:val="4"/>
-          </w:tcPr>
-          <w:p>
-            <w:pPr>
-              <w:rPr>
-                <w:rFonts w:ascii="Arial" w:hAnsi="Arial" w:cs="Arial"/>
-                <w:i/>
-                <w:iCs/>
-                <w:sz w:val="20"/>
-                <w:szCs w:val="20"/>
-              </w:rPr>
-            </w:pPr>
-            <w:r>
-              <w:rPr>
-                <w:rFonts w:ascii="Arial" w:hAnsi="Arial" w:cs="Arial"/>
-                <w:i/>
-                <w:iCs/>
-                <w:sz w:val="20"/>
-                <w:szCs w:val="20"/>
-              </w:rPr>
-              <w:t>Se requiere un sistema que permita el flujo correcto de la información y de los datos actualizados tanto de residentes, como de trabajadores y administradores. La visualización y consulta de los datos proporcionados será de vital importancia para reducir los errores y, también posibilitará que cada participante esté al tanto de lo que sucede en la unidad residencial.</w:t>
-            </w:r>
-          </w:p>
-        </w:tc>
-      </w:tr>
-      <w:tr>
-        <w:trPr>
-          <w:trHeight w:val="418"/>
-        </w:trPr>
-        <w:tc>
-          <w:tcPr>
-            <w:tcW w:w="1817" w:type="dxa"/>
-          </w:tcPr>
-          <w:p>
-            <w:pPr>
-              <w:rPr>
-                <w:rFonts w:ascii="Arial" w:hAnsi="Arial" w:cs="Arial"/>
-                <w:b/>
-                <w:bCs/>
-                <w:sz w:val="20"/>
-                <w:szCs w:val="20"/>
-              </w:rPr>
-            </w:pPr>
-            <w:r>
-              <w:rPr>
-                <w:rFonts w:ascii="Arial" w:hAnsi="Arial" w:cs="Arial"/>
-                <w:b/>
-                <w:bCs/>
-                <w:sz w:val="20"/>
-                <w:szCs w:val="20"/>
-              </w:rPr>
-              <w:t>Objetivo</w:t>
-            </w:r>
-          </w:p>
-        </w:tc>
-        <w:tc>
-          <w:tcPr>
-            <w:tcW w:w="7154" w:type="dxa"/>
-            <w:gridSpan w:val="4"/>
-          </w:tcPr>
-          <w:p>
-            <w:pPr>
-              <w:rPr>
-                <w:rFonts w:ascii="Arial" w:hAnsi="Arial" w:cs="Arial"/>
-                <w:i/>
-                <w:iCs/>
-                <w:sz w:val="20"/>
-                <w:szCs w:val="20"/>
-              </w:rPr>
-            </w:pPr>
-            <w:r>
-              <w:rPr>
-                <w:rFonts w:ascii="Arial" w:hAnsi="Arial" w:cs="Arial"/>
-                <w:i/>
-                <w:iCs/>
-                <w:sz w:val="20"/>
-                <w:szCs w:val="20"/>
-              </w:rPr>
-              <w:t>Proporcionar a cada uno de los integrantes de la u</w:t>
-            </w:r>
-            <w:r>
-              <w:rPr>
-                <w:rFonts w:ascii="Arial" w:hAnsi="Arial" w:cs="Arial"/>
-                <w:i/>
-                <w:iCs/>
-                <w:sz w:val="20"/>
-                <w:szCs w:val="20"/>
-              </w:rPr>
-              <w:t>nidad residencial la visualización de datos e información</w:t>
-            </w:r>
-            <w:r>
-              <w:rPr>
-                <w:rFonts w:ascii="Arial" w:hAnsi="Arial" w:cs="Arial"/>
-                <w:i/>
-                <w:iCs/>
-                <w:sz w:val="20"/>
-                <w:szCs w:val="20"/>
-              </w:rPr>
-              <w:t xml:space="preserve"> de acuerdo al tipo de usuario que ingrese. Todos los usuarios podrán visualizar sus datos personales, tales como nombres, cédula y teléfono. Los Residentes también podrán visualizar eventos y las normas de la unidad. Por su parte el Personal visualizará sus contratos e informes. El administrador podrá visualizar la información de los Residentes y del Personal. Todos podrán ver sus </w:t>
-            </w:r>
-            <w:r>
-              <w:rPr>
-                <w:rFonts w:ascii="Arial" w:hAnsi="Arial" w:cs="Arial"/>
-                <w:i/>
-                <w:iCs/>
-                <w:sz w:val="20"/>
-                <w:szCs w:val="20"/>
-              </w:rPr>
-              <w:t>respectivos comprobantes de pago.</w:t>
-            </w:r>
-          </w:p>
-        </w:tc>
-      </w:tr>
-      <w:tr>
-        <w:trPr>
-          <w:trHeight w:val="410"/>
-        </w:trPr>
-        <w:tc>
-          <w:tcPr>
-            <w:tcW w:w="1817" w:type="dxa"/>
-          </w:tcPr>
-          <w:p>
-            <w:pPr>
-              <w:rPr>
-                <w:rFonts w:ascii="Arial" w:hAnsi="Arial" w:cs="Arial"/>
-                <w:b/>
-                <w:bCs/>
-                <w:sz w:val="20"/>
-                <w:szCs w:val="20"/>
-              </w:rPr>
-            </w:pPr>
-            <w:r>
-              <w:rPr>
-                <w:rFonts w:ascii="Arial" w:hAnsi="Arial" w:cs="Arial"/>
-                <w:b/>
-                <w:bCs/>
-                <w:sz w:val="20"/>
-                <w:szCs w:val="20"/>
-              </w:rPr>
-              <w:t>Resumen</w:t>
-            </w:r>
-          </w:p>
-        </w:tc>
-        <w:tc>
-          <w:tcPr>
-            <w:tcW w:w="7154" w:type="dxa"/>
-            <w:gridSpan w:val="4"/>
-          </w:tcPr>
-          <w:p>
-            <w:pPr>
-              <w:rPr>
-                <w:rFonts w:ascii="Arial" w:hAnsi="Arial" w:cs="Arial"/>
-                <w:i/>
-                <w:iCs/>
-                <w:sz w:val="20"/>
-                <w:szCs w:val="20"/>
-              </w:rPr>
-            </w:pPr>
-            <w:r>
-              <w:rPr>
-                <w:rFonts w:ascii="Arial" w:hAnsi="Arial" w:cs="Arial"/>
-                <w:i/>
-                <w:iCs/>
-                <w:sz w:val="20"/>
-                <w:szCs w:val="20"/>
-              </w:rPr>
-              <w:t xml:space="preserve">Este caso de uso </w:t>
-            </w:r>
-            <w:r>
-              <w:rPr>
-                <w:rFonts w:ascii="Arial" w:hAnsi="Arial" w:cs="Arial"/>
-                <w:i/>
-                <w:iCs/>
-                <w:sz w:val="20"/>
-                <w:szCs w:val="20"/>
-              </w:rPr>
-              <w:t xml:space="preserve">se podrá </w:t>
-            </w:r>
-            <w:r>
-              <w:rPr>
-                <w:rFonts w:ascii="Arial" w:hAnsi="Arial" w:cs="Arial"/>
-                <w:i/>
-                <w:iCs/>
-                <w:sz w:val="20"/>
-                <w:szCs w:val="20"/>
-              </w:rPr>
-              <w:t xml:space="preserve">visualizar los datos y la información concerniente a cada usuario. </w:t>
-            </w:r>
-          </w:p>
-        </w:tc>
-      </w:tr>
-      <w:tr>
-        <w:trPr>
-          <w:trHeight w:val="416"/>
-        </w:trPr>
-        <w:tc>
-          <w:tcPr>
-            <w:tcW w:w="1817" w:type="dxa"/>
-          </w:tcPr>
-          <w:p>
-            <w:pPr>
-              <w:rPr>
-                <w:rFonts w:ascii="Arial" w:hAnsi="Arial" w:cs="Arial"/>
-                <w:b/>
-                <w:bCs/>
-                <w:sz w:val="20"/>
-                <w:szCs w:val="20"/>
-              </w:rPr>
-            </w:pPr>
-            <w:r>
-              <w:rPr>
-                <w:rFonts w:ascii="Arial" w:hAnsi="Arial" w:cs="Arial"/>
-                <w:b/>
-                <w:bCs/>
-                <w:sz w:val="20"/>
-                <w:szCs w:val="20"/>
-              </w:rPr>
-              <w:t>Actores</w:t>
-            </w:r>
-          </w:p>
-        </w:tc>
-        <w:tc>
-          <w:tcPr>
-            <w:tcW w:w="7154" w:type="dxa"/>
-            <w:gridSpan w:val="4"/>
-          </w:tcPr>
-          <w:p>
-            <w:pPr>
-              <w:rPr>
-                <w:rFonts w:ascii="Arial" w:hAnsi="Arial" w:cs="Arial"/>
-                <w:i/>
-                <w:iCs/>
-                <w:sz w:val="20"/>
-                <w:szCs w:val="20"/>
-              </w:rPr>
-            </w:pPr>
-            <w:r>
-              <w:rPr>
-                <w:rFonts w:ascii="Arial" w:hAnsi="Arial" w:cs="Arial"/>
-                <w:i/>
-                <w:iCs/>
-                <w:sz w:val="20"/>
-                <w:szCs w:val="20"/>
-              </w:rPr>
-              <w:t xml:space="preserve">Administrador, Personal, y </w:t>
-            </w:r>
-            <w:r>
-              <w:rPr>
-                <w:rFonts w:ascii="Arial" w:hAnsi="Arial" w:cs="Arial"/>
-                <w:i/>
-                <w:iCs/>
-                <w:sz w:val="20"/>
-                <w:szCs w:val="20"/>
-              </w:rPr>
-              <w:t>Residente</w:t>
-            </w:r>
-          </w:p>
-        </w:tc>
-      </w:tr>
-      <w:tr>
-        <w:trPr>
-          <w:trHeight w:val="408"/>
-        </w:trPr>
-        <w:tc>
-          <w:tcPr>
-            <w:tcW w:w="1817" w:type="dxa"/>
-          </w:tcPr>
-          <w:p>
-            <w:pPr>
-              <w:rPr>
-                <w:rFonts w:ascii="Arial" w:hAnsi="Arial" w:cs="Arial"/>
-                <w:b/>
-                <w:bCs/>
-                <w:sz w:val="20"/>
-                <w:szCs w:val="20"/>
-              </w:rPr>
-            </w:pPr>
-            <w:r>
-              <w:rPr>
-                <w:rFonts w:ascii="Arial" w:hAnsi="Arial" w:cs="Arial"/>
-                <w:b/>
-                <w:bCs/>
-                <w:sz w:val="20"/>
-                <w:szCs w:val="20"/>
-              </w:rPr>
-              <w:t xml:space="preserve">Precondición </w:t>
-            </w:r>
-          </w:p>
-        </w:tc>
-        <w:tc>
-          <w:tcPr>
-            <w:tcW w:w="7154" w:type="dxa"/>
-            <w:gridSpan w:val="4"/>
-          </w:tcPr>
-          <w:p>
-            <w:pPr>
-              <w:rPr>
-                <w:rFonts w:ascii="Arial" w:hAnsi="Arial" w:cs="Arial"/>
-                <w:i/>
-                <w:iCs/>
-                <w:sz w:val="20"/>
-                <w:szCs w:val="20"/>
-              </w:rPr>
-            </w:pPr>
-            <w:r>
-              <w:rPr>
-                <w:rFonts w:ascii="Arial" w:hAnsi="Arial" w:cs="Arial"/>
-                <w:i/>
-                <w:iCs/>
-                <w:sz w:val="20"/>
-                <w:szCs w:val="20"/>
-              </w:rPr>
               <w:t>Para que el usuario pueda acceder a la visualización de sus datos</w:t>
             </w:r>
             <w:r>
@@ -12835,6 +12905,9 @@
         </w:tc>
       </w:tr>
       <w:tr>
+        <w:trPr>
+          <w:trHeight w:val="454"/>
+        </w:trPr>
         <w:tc>
           <w:tcPr>
             <w:tcW w:w="1817" w:type="dxa"/>
@@ -12864,7 +12937,7 @@
         </w:tc>
         <w:tc>
           <w:tcPr>
-            <w:tcW w:w="3671" w:type="dxa"/>
+            <w:tcW w:w="3995" w:type="dxa"/>
             <w:gridSpan w:val="2"/>
             <w:shd w:val="clear" w:color="auto" w:fill="D0CECE" w:themeFill="background2" w:themeFillShade="E6"/>
           </w:tcPr>
@@ -12901,13 +12974,13 @@
                 <w:sz w:val="20"/>
                 <w:szCs w:val="20"/>
               </w:rPr>
-              <w:t>RESIDENTE</w:t>
-            </w:r>
-          </w:p>
-        </w:tc>
-        <w:tc>
-          <w:tcPr>
-            <w:tcW w:w="3483" w:type="dxa"/>
+              <w:t>USUARIO</w:t>
+            </w:r>
+          </w:p>
+        </w:tc>
+        <w:tc>
+          <w:tcPr>
+            <w:tcW w:w="3430" w:type="dxa"/>
             <w:gridSpan w:val="2"/>
             <w:shd w:val="clear" w:color="auto" w:fill="D0CECE" w:themeFill="background2" w:themeFillShade="E6"/>
           </w:tcPr>
@@ -12949,7 +13022,7 @@
       </w:tr>
       <w:tr>
         <w:trPr>
-          <w:trHeight w:val="526"/>
+          <w:trHeight w:val="524"/>
         </w:trPr>
         <w:tc>
           <w:tcPr>
@@ -12981,7 +13054,7 @@
         </w:tc>
         <w:tc>
           <w:tcPr>
-            <w:tcW w:w="3671" w:type="dxa"/>
+            <w:tcW w:w="3995" w:type="dxa"/>
             <w:gridSpan w:val="2"/>
             <w:shd w:val="clear" w:color="auto" w:fill="auto"/>
           </w:tcPr>
@@ -13015,13 +13088,13 @@
                 <w:szCs w:val="20"/>
               </w:rPr>
               <w:br/>
-              <w:t>“Mis datos”</w:t>
-            </w:r>
-          </w:p>
-        </w:tc>
-        <w:tc>
-          <w:tcPr>
-            <w:tcW w:w="3483" w:type="dxa"/>
+              <w:t>“Desplegar datos”</w:t>
+            </w:r>
+          </w:p>
+        </w:tc>
+        <w:tc>
+          <w:tcPr>
+            <w:tcW w:w="3430" w:type="dxa"/>
             <w:gridSpan w:val="2"/>
             <w:shd w:val="clear" w:color="auto" w:fill="auto"/>
           </w:tcPr>
@@ -13030,60 +13103,28 @@
               <w:jc w:val="center"/>
               <w:rPr>
                 <w:rFonts w:ascii="Arial" w:hAnsi="Arial" w:cs="Arial"/>
-                <w:b/>
-                <w:bCs/>
-                <w:sz w:val="20"/>
-                <w:szCs w:val="20"/>
-              </w:rPr>
-            </w:pPr>
-          </w:p>
-          <w:p>
-            <w:pPr>
-              <w:jc w:val="center"/>
-              <w:rPr>
-                <w:rFonts w:ascii="Arial" w:hAnsi="Arial" w:cs="Arial"/>
-                <w:i/>
-                <w:iCs/>
-                <w:sz w:val="20"/>
-                <w:szCs w:val="20"/>
-              </w:rPr>
-            </w:pPr>
-            <w:r>
-              <w:rPr>
-                <w:rFonts w:ascii="Arial" w:hAnsi="Arial" w:cs="Arial"/>
-                <w:i/>
-                <w:iCs/>
-                <w:sz w:val="20"/>
-                <w:szCs w:val="20"/>
-              </w:rPr>
-              <w:t>Presenta la interfaz de “</w:t>
-            </w:r>
-            <w:r>
-              <w:rPr>
-                <w:rFonts w:ascii="Arial" w:hAnsi="Arial" w:cs="Arial"/>
-                <w:i/>
-                <w:iCs/>
-                <w:sz w:val="20"/>
-                <w:szCs w:val="20"/>
-              </w:rPr>
-              <w:t>Mis datos</w:t>
-            </w:r>
-            <w:r>
-              <w:rPr>
-                <w:rFonts w:ascii="Arial" w:hAnsi="Arial" w:cs="Arial"/>
-                <w:i/>
-                <w:iCs/>
-                <w:sz w:val="20"/>
-                <w:szCs w:val="20"/>
-              </w:rPr>
-              <w:t>”.</w:t>
-            </w:r>
-          </w:p>
-        </w:tc>
-      </w:tr>
-      <w:tr>
-        <w:trPr>
-          <w:trHeight w:val="526"/>
+                <w:i/>
+                <w:iCs/>
+                <w:sz w:val="20"/>
+                <w:szCs w:val="20"/>
+              </w:rPr>
+            </w:pPr>
+            <w:r>
+              <w:rPr>
+                <w:rFonts w:ascii="Arial" w:hAnsi="Arial" w:cs="Arial"/>
+                <w:i/>
+                <w:iCs/>
+                <w:sz w:val="20"/>
+                <w:szCs w:val="20"/>
+              </w:rPr>
+              <w:t>Recubre el seleccionador de aquellas tablas disponibles a visualizar y se coloca el apartado para ingresar el identificador del objeto a consultar.</w:t>
+            </w:r>
+          </w:p>
+        </w:tc>
+      </w:tr>
+      <w:tr>
+        <w:trPr>
+          <w:trHeight w:val="524"/>
         </w:trPr>
         <w:tc>
           <w:tcPr>
@@ -13115,7 +13156,7 @@
         </w:tc>
         <w:tc>
           <w:tcPr>
-            <w:tcW w:w="3671" w:type="dxa"/>
+            <w:tcW w:w="3995" w:type="dxa"/>
             <w:gridSpan w:val="2"/>
             <w:shd w:val="clear" w:color="auto" w:fill="auto"/>
           </w:tcPr>
@@ -13138,43 +13179,13 @@
                 <w:sz w:val="20"/>
                 <w:szCs w:val="20"/>
               </w:rPr>
-              <w:t>Da clic en el botón de</w:t>
-            </w:r>
-            <w:r>
-              <w:rPr>
-                <w:rFonts w:ascii="Arial" w:hAnsi="Arial" w:cs="Arial"/>
-                <w:i/>
-                <w:iCs/>
-                <w:sz w:val="20"/>
-                <w:szCs w:val="20"/>
-              </w:rPr>
-              <w:t xml:space="preserve"> “</w:t>
-            </w:r>
-            <w:r>
-              <w:rPr>
-                <w:rFonts w:ascii="Arial" w:hAnsi="Arial" w:cs="Arial"/>
-                <w:i/>
-                <w:iCs/>
-                <w:sz w:val="20"/>
-                <w:szCs w:val="20"/>
-              </w:rPr>
-              <w:t>Mis datos personales</w:t>
-            </w:r>
-            <w:r>
-              <w:rPr>
-                <w:rFonts w:ascii="Arial" w:hAnsi="Arial" w:cs="Arial"/>
-                <w:i/>
-                <w:iCs/>
-                <w:sz w:val="20"/>
-                <w:szCs w:val="20"/>
-              </w:rPr>
-              <w:t>”</w:t>
-            </w:r>
-          </w:p>
-        </w:tc>
-        <w:tc>
-          <w:tcPr>
-            <w:tcW w:w="3483" w:type="dxa"/>
+              <w:t>Selecciona la tabla e ingresa el identificador del objeto</w:t>
+            </w:r>
+          </w:p>
+        </w:tc>
+        <w:tc>
+          <w:tcPr>
+            <w:tcW w:w="3430" w:type="dxa"/>
             <w:gridSpan w:val="2"/>
             <w:shd w:val="clear" w:color="auto" w:fill="auto"/>
           </w:tcPr>
@@ -13189,42 +13200,12 @@
                 <w:szCs w:val="20"/>
               </w:rPr>
             </w:pPr>
-            <w:r>
-              <w:rPr>
-                <w:rFonts w:ascii="Arial" w:hAnsi="Arial" w:cs="Arial"/>
-                <w:i/>
-                <w:iCs/>
-                <w:sz w:val="20"/>
-                <w:szCs w:val="20"/>
-              </w:rPr>
-              <w:t>Presenta la interfaz de “</w:t>
-            </w:r>
-            <w:r>
-              <w:rPr>
-                <w:rFonts w:ascii="Arial" w:hAnsi="Arial" w:cs="Arial"/>
-                <w:i/>
-                <w:iCs/>
-                <w:sz w:val="20"/>
-                <w:szCs w:val="20"/>
-              </w:rPr>
-              <w:t>Mis datos personales</w:t>
-            </w:r>
-            <w:r>
-              <w:rPr>
-                <w:rFonts w:ascii="Arial" w:hAnsi="Arial" w:cs="Arial"/>
-                <w:i/>
-                <w:iCs/>
-                <w:sz w:val="20"/>
-                <w:szCs w:val="20"/>
-              </w:rPr>
-              <w:t xml:space="preserve">” </w:t>
-            </w:r>
-          </w:p>
-        </w:tc>
-      </w:tr>
-      <w:tr>
-        <w:trPr>
-          <w:trHeight w:val="418"/>
+          </w:p>
+        </w:tc>
+      </w:tr>
+      <w:tr>
+        <w:trPr>
+          <w:trHeight w:val="417"/>
         </w:trPr>
         <w:tc>
           <w:tcPr>
@@ -13250,13 +13231,13 @@
                 <w:sz w:val="20"/>
                 <w:szCs w:val="20"/>
               </w:rPr>
-              <w:t>2</w:t>
-            </w:r>
-          </w:p>
-        </w:tc>
-        <w:tc>
-          <w:tcPr>
-            <w:tcW w:w="3671" w:type="dxa"/>
+              <w:t>3</w:t>
+            </w:r>
+          </w:p>
+        </w:tc>
+        <w:tc>
+          <w:tcPr>
+            <w:tcW w:w="3995" w:type="dxa"/>
             <w:gridSpan w:val="2"/>
             <w:shd w:val="clear" w:color="auto" w:fill="auto"/>
           </w:tcPr>
@@ -13279,23 +13260,23 @@
                 <w:sz w:val="20"/>
                 <w:szCs w:val="20"/>
               </w:rPr>
-              <w:t>Da clic en “Mis facturas”</w:t>
-            </w:r>
-            <w:r>
-              <w:rPr>
-                <w:rFonts w:ascii="Arial" w:hAnsi="Arial" w:cs="Arial"/>
-                <w:i/>
-                <w:iCs/>
-                <w:sz w:val="20"/>
-                <w:szCs w:val="20"/>
-              </w:rPr>
-              <w:t xml:space="preserve"> </w:t>
-            </w:r>
-          </w:p>
-        </w:tc>
-        <w:tc>
-          <w:tcPr>
-            <w:tcW w:w="3483" w:type="dxa"/>
+              <w:t xml:space="preserve">Da clic </w:t>
+            </w:r>
+            <w:r>
+              <w:rPr>
+                <w:rFonts w:ascii="Arial" w:hAnsi="Arial" w:cs="Arial"/>
+                <w:i/>
+                <w:iCs/>
+                <w:sz w:val="20"/>
+                <w:szCs w:val="20"/>
+              </w:rPr>
+              <w:t>en “Ok” para finalizar la consulta y volver al inicio</w:t>
+            </w:r>
+          </w:p>
+        </w:tc>
+        <w:tc>
+          <w:tcPr>
+            <w:tcW w:w="3430" w:type="dxa"/>
             <w:gridSpan w:val="2"/>
             <w:shd w:val="clear" w:color="auto" w:fill="auto"/>
           </w:tcPr>
@@ -13318,34 +13299,14 @@
                 <w:sz w:val="20"/>
                 <w:szCs w:val="20"/>
               </w:rPr>
-              <w:t xml:space="preserve">Presenta la interfaz de “Mis </w:t>
-            </w:r>
-            <w:r>
-              <w:rPr>
-                <w:rFonts w:ascii="Arial" w:hAnsi="Arial" w:cs="Arial"/>
-                <w:i/>
-                <w:iCs/>
-                <w:sz w:val="20"/>
-                <w:szCs w:val="20"/>
-              </w:rPr>
-              <w:t>facturas</w:t>
-            </w:r>
-            <w:r>
-              <w:rPr>
-                <w:rFonts w:ascii="Arial" w:hAnsi="Arial" w:cs="Arial"/>
-                <w:i/>
-                <w:iCs/>
-                <w:sz w:val="20"/>
-                <w:szCs w:val="20"/>
-              </w:rPr>
-              <w:t>”</w:t>
-            </w:r>
-          </w:p>
-        </w:tc>
-      </w:tr>
-      <w:tr>
-        <w:trPr>
-          <w:trHeight w:val="875"/>
+              <w:t>Presenta la interfaz de “Inicio”</w:t>
+            </w:r>
+          </w:p>
+        </w:tc>
+      </w:tr>
+      <w:tr>
+        <w:trPr>
+          <w:trHeight w:val="872"/>
         </w:trPr>
         <w:tc>
           <w:tcPr>
@@ -13371,13 +13332,13 @@
                 <w:sz w:val="20"/>
                 <w:szCs w:val="20"/>
               </w:rPr>
-              <w:t>3</w:t>
-            </w:r>
-          </w:p>
-        </w:tc>
-        <w:tc>
-          <w:tcPr>
-            <w:tcW w:w="3671" w:type="dxa"/>
+              <w:t>4</w:t>
+            </w:r>
+          </w:p>
+        </w:tc>
+        <w:tc>
+          <w:tcPr>
+            <w:tcW w:w="3995" w:type="dxa"/>
             <w:gridSpan w:val="2"/>
             <w:shd w:val="clear" w:color="auto" w:fill="auto"/>
           </w:tcPr>
@@ -13406,7 +13367,7 @@
         </w:tc>
         <w:tc>
           <w:tcPr>
-            <w:tcW w:w="3483" w:type="dxa"/>
+            <w:tcW w:w="3430" w:type="dxa"/>
             <w:gridSpan w:val="2"/>
             <w:shd w:val="clear" w:color="auto" w:fill="auto"/>
           </w:tcPr>
@@ -13429,34 +13390,14 @@
                 <w:sz w:val="20"/>
                 <w:szCs w:val="20"/>
               </w:rPr>
-              <w:t>Presenta la interfaz de “</w:t>
-            </w:r>
-            <w:r>
-              <w:rPr>
-                <w:rFonts w:ascii="Arial" w:hAnsi="Arial" w:cs="Arial"/>
-                <w:i/>
-                <w:iCs/>
-                <w:sz w:val="20"/>
-                <w:szCs w:val="20"/>
-              </w:rPr>
-              <w:t>Inicio</w:t>
-            </w:r>
-            <w:r>
-              <w:rPr>
-                <w:rFonts w:ascii="Arial" w:hAnsi="Arial" w:cs="Arial"/>
-                <w:i/>
-                <w:iCs/>
-                <w:sz w:val="20"/>
-                <w:szCs w:val="20"/>
-              </w:rPr>
-              <w:t>”</w:t>
-            </w:r>
-          </w:p>
-        </w:tc>
-      </w:tr>
-      <w:tr>
-        <w:trPr>
-          <w:trHeight w:val="875"/>
+              <w:t>Presenta la interfaz de “Inicio”</w:t>
+            </w:r>
+          </w:p>
+        </w:tc>
+      </w:tr>
+      <w:tr>
+        <w:trPr>
+          <w:trHeight w:val="872"/>
         </w:trPr>
         <w:tc>
           <w:tcPr>
@@ -13482,13 +13423,13 @@
                 <w:sz w:val="20"/>
                 <w:szCs w:val="20"/>
               </w:rPr>
-              <w:t>4</w:t>
-            </w:r>
-          </w:p>
-        </w:tc>
-        <w:tc>
-          <w:tcPr>
-            <w:tcW w:w="3671" w:type="dxa"/>
+              <w:t>2</w:t>
+            </w:r>
+          </w:p>
+        </w:tc>
+        <w:tc>
+          <w:tcPr>
+            <w:tcW w:w="3995" w:type="dxa"/>
             <w:gridSpan w:val="2"/>
             <w:shd w:val="clear" w:color="auto" w:fill="auto"/>
           </w:tcPr>
@@ -13511,13 +13452,33 @@
                 <w:sz w:val="20"/>
                 <w:szCs w:val="20"/>
               </w:rPr>
-              <w:t>Da clic en “Normas”</w:t>
-            </w:r>
-          </w:p>
-        </w:tc>
-        <w:tc>
-          <w:tcPr>
-            <w:tcW w:w="3483" w:type="dxa"/>
+              <w:t>Da clic en “</w:t>
+            </w:r>
+            <w:r>
+              <w:rPr>
+                <w:rFonts w:ascii="Arial" w:hAnsi="Arial" w:cs="Arial"/>
+                <w:i/>
+                <w:iCs/>
+                <w:sz w:val="20"/>
+                <w:szCs w:val="20"/>
+              </w:rPr>
+              <w:t>Mis datos</w:t>
+            </w:r>
+            <w:r>
+              <w:rPr>
+                <w:rFonts w:ascii="Arial" w:hAnsi="Arial" w:cs="Arial"/>
+                <w:i/>
+                <w:iCs/>
+                <w:sz w:val="20"/>
+                <w:szCs w:val="20"/>
+              </w:rPr>
+              <w:t>”</w:t>
+            </w:r>
+          </w:p>
+        </w:tc>
+        <w:tc>
+          <w:tcPr>
+            <w:tcW w:w="3430" w:type="dxa"/>
             <w:gridSpan w:val="2"/>
             <w:shd w:val="clear" w:color="auto" w:fill="auto"/>
           </w:tcPr>
@@ -13550,7 +13511,7 @@
                 <w:sz w:val="20"/>
                 <w:szCs w:val="20"/>
               </w:rPr>
-              <w:t>Normas</w:t>
+              <w:t>Mis datos</w:t>
             </w:r>
             <w:r>
               <w:rPr>
@@ -13567,7 +13528,7 @@
       </w:tr>
       <w:tr>
         <w:trPr>
-          <w:trHeight w:val="875"/>
+          <w:trHeight w:val="872"/>
         </w:trPr>
         <w:tc>
           <w:tcPr>
@@ -13599,7 +13560,7 @@
         </w:tc>
         <w:tc>
           <w:tcPr>
-            <w:tcW w:w="3671" w:type="dxa"/>
+            <w:tcW w:w="3995" w:type="dxa"/>
             <w:gridSpan w:val="2"/>
             <w:shd w:val="clear" w:color="auto" w:fill="auto"/>
           </w:tcPr>
@@ -13622,33 +13583,13 @@
                 <w:sz w:val="20"/>
                 <w:szCs w:val="20"/>
               </w:rPr>
-              <w:t>Da clic en “</w:t>
-            </w:r>
-            <w:r>
-              <w:rPr>
-                <w:rFonts w:ascii="Arial" w:hAnsi="Arial" w:cs="Arial"/>
-                <w:i/>
-                <w:iCs/>
-                <w:sz w:val="20"/>
-                <w:szCs w:val="20"/>
-              </w:rPr>
-              <w:t>Eventos</w:t>
-            </w:r>
-            <w:r>
-              <w:rPr>
-                <w:rFonts w:ascii="Arial" w:hAnsi="Arial" w:cs="Arial"/>
-                <w:i/>
-                <w:iCs/>
-                <w:sz w:val="20"/>
-                <w:szCs w:val="20"/>
-              </w:rPr>
-              <w:t>”</w:t>
-            </w:r>
-          </w:p>
-        </w:tc>
-        <w:tc>
-          <w:tcPr>
-            <w:tcW w:w="3483" w:type="dxa"/>
+              <w:t>Da clic en “Ok” para finalizar la consulta y volver al inicio</w:t>
+            </w:r>
+          </w:p>
+        </w:tc>
+        <w:tc>
+          <w:tcPr>
+            <w:tcW w:w="3430" w:type="dxa"/>
             <w:gridSpan w:val="2"/>
             <w:shd w:val="clear" w:color="auto" w:fill="auto"/>
           </w:tcPr>
@@ -13671,580 +13612,17 @@
                 <w:sz w:val="20"/>
                 <w:szCs w:val="20"/>
               </w:rPr>
-              <w:t>Presenta la interfaz de “Eventos”</w:t>
-            </w:r>
-          </w:p>
-        </w:tc>
-      </w:tr>
-      <w:tr>
-        <w:tc>
-          <w:tcPr>
-            <w:tcW w:w="1817" w:type="dxa"/>
-            <w:shd w:val="clear" w:color="auto" w:fill="D0CECE" w:themeFill="background2" w:themeFillShade="E6"/>
-          </w:tcPr>
-          <w:p>
-            <w:pPr>
-              <w:rPr>
-                <w:rFonts w:ascii="Arial" w:hAnsi="Arial" w:cs="Arial"/>
-                <w:b/>
-                <w:bCs/>
-                <w:sz w:val="20"/>
-                <w:szCs w:val="20"/>
-              </w:rPr>
-            </w:pPr>
-            <w:r>
-              <w:rPr>
-                <w:rFonts w:ascii="Arial" w:hAnsi="Arial" w:cs="Arial"/>
-                <w:b/>
-                <w:bCs/>
-                <w:sz w:val="20"/>
-                <w:szCs w:val="20"/>
-              </w:rPr>
-              <w:t>Secuencia normal de interacciones</w:t>
-            </w:r>
-          </w:p>
-        </w:tc>
-        <w:tc>
-          <w:tcPr>
-            <w:tcW w:w="3671" w:type="dxa"/>
-            <w:gridSpan w:val="2"/>
-            <w:shd w:val="clear" w:color="auto" w:fill="D0CECE" w:themeFill="background2" w:themeFillShade="E6"/>
-          </w:tcPr>
-          <w:p>
-            <w:pPr>
-              <w:jc w:val="center"/>
-              <w:rPr>
-                <w:rFonts w:ascii="Arial" w:hAnsi="Arial" w:cs="Arial"/>
-                <w:b/>
-                <w:bCs/>
-                <w:i/>
-                <w:iCs/>
-                <w:sz w:val="20"/>
-                <w:szCs w:val="20"/>
-              </w:rPr>
-            </w:pPr>
-          </w:p>
-          <w:p>
-            <w:pPr>
-              <w:jc w:val="center"/>
-              <w:rPr>
-                <w:rFonts w:ascii="Arial" w:hAnsi="Arial" w:cs="Arial"/>
-                <w:b/>
-                <w:bCs/>
-                <w:sz w:val="20"/>
-                <w:szCs w:val="20"/>
-              </w:rPr>
-            </w:pPr>
-            <w:r>
-              <w:rPr>
-                <w:rFonts w:ascii="Arial" w:hAnsi="Arial" w:cs="Arial"/>
-                <w:b/>
-                <w:bCs/>
-                <w:sz w:val="20"/>
-                <w:szCs w:val="20"/>
-              </w:rPr>
-              <w:t>PERSONAL</w:t>
-            </w:r>
-          </w:p>
-        </w:tc>
-        <w:tc>
-          <w:tcPr>
-            <w:tcW w:w="3483" w:type="dxa"/>
-            <w:gridSpan w:val="2"/>
-            <w:shd w:val="clear" w:color="auto" w:fill="D0CECE" w:themeFill="background2" w:themeFillShade="E6"/>
-          </w:tcPr>
-          <w:p>
-            <w:pPr>
-              <w:jc w:val="center"/>
-              <w:rPr>
-                <w:rFonts w:ascii="Arial" w:hAnsi="Arial" w:cs="Arial"/>
-                <w:b/>
-                <w:bCs/>
-                <w:sz w:val="20"/>
-                <w:szCs w:val="20"/>
-              </w:rPr>
-            </w:pPr>
-          </w:p>
-          <w:p>
-            <w:pPr>
-              <w:jc w:val="center"/>
-              <w:rPr>
-                <w:rFonts w:ascii="Arial" w:hAnsi="Arial" w:cs="Arial"/>
-                <w:b/>
-                <w:bCs/>
-                <w:sz w:val="20"/>
-                <w:szCs w:val="20"/>
-              </w:rPr>
-            </w:pPr>
-            <w:r>
-              <w:rPr>
-                <w:rFonts w:ascii="Arial" w:hAnsi="Arial" w:cs="Arial"/>
-                <w:b/>
-                <w:bCs/>
-                <w:sz w:val="20"/>
-                <w:szCs w:val="20"/>
-              </w:rPr>
-              <w:t>SISTEMA</w:t>
-            </w:r>
-          </w:p>
-        </w:tc>
-      </w:tr>
-      <w:tr>
-        <w:trPr>
-          <w:trHeight w:val="526"/>
-        </w:trPr>
-        <w:tc>
-          <w:tcPr>
-            <w:tcW w:w="1817" w:type="dxa"/>
-            <w:shd w:val="clear" w:color="auto" w:fill="auto"/>
-          </w:tcPr>
-          <w:p>
-            <w:pPr>
-              <w:jc w:val="center"/>
-              <w:rPr>
-                <w:rFonts w:ascii="Arial" w:hAnsi="Arial" w:cs="Arial"/>
-                <w:b/>
-                <w:bCs/>
-                <w:sz w:val="20"/>
-                <w:szCs w:val="20"/>
-              </w:rPr>
-            </w:pPr>
-            <w:r>
-              <w:rPr>
-                <w:rFonts w:ascii="Arial" w:hAnsi="Arial" w:cs="Arial"/>
-                <w:b/>
-                <w:bCs/>
-                <w:sz w:val="20"/>
-                <w:szCs w:val="20"/>
-              </w:rPr>
-              <w:t>1</w:t>
-            </w:r>
-          </w:p>
-        </w:tc>
-        <w:tc>
-          <w:tcPr>
-            <w:tcW w:w="3671" w:type="dxa"/>
-            <w:gridSpan w:val="2"/>
-            <w:shd w:val="clear" w:color="auto" w:fill="auto"/>
-          </w:tcPr>
-          <w:p>
-            <w:pPr>
-              <w:jc w:val="both"/>
-              <w:rPr>
-                <w:rFonts w:ascii="Arial" w:hAnsi="Arial" w:cs="Arial"/>
-                <w:i/>
-                <w:iCs/>
-                <w:sz w:val="20"/>
-                <w:szCs w:val="20"/>
-              </w:rPr>
-            </w:pPr>
-            <w:r>
-              <w:rPr>
-                <w:rFonts w:ascii="Arial" w:hAnsi="Arial" w:cs="Arial"/>
-                <w:i/>
-                <w:iCs/>
-                <w:sz w:val="20"/>
-                <w:szCs w:val="20"/>
-              </w:rPr>
-              <w:t xml:space="preserve">Da clic en el botón de </w:t>
-            </w:r>
-            <w:r>
-              <w:rPr>
-                <w:rFonts w:ascii="Arial" w:hAnsi="Arial" w:cs="Arial"/>
-                <w:i/>
-                <w:iCs/>
-                <w:sz w:val="20"/>
-                <w:szCs w:val="20"/>
-              </w:rPr>
-              <w:br/>
-              <w:t>“Mis datos”</w:t>
-            </w:r>
-          </w:p>
-        </w:tc>
-        <w:tc>
-          <w:tcPr>
-            <w:tcW w:w="3483" w:type="dxa"/>
-            <w:gridSpan w:val="2"/>
-            <w:shd w:val="clear" w:color="auto" w:fill="auto"/>
-          </w:tcPr>
-          <w:p>
-            <w:pPr>
-              <w:jc w:val="center"/>
-              <w:rPr>
-                <w:rFonts w:ascii="Arial" w:hAnsi="Arial" w:cs="Arial"/>
-                <w:b/>
-                <w:bCs/>
-                <w:sz w:val="20"/>
-                <w:szCs w:val="20"/>
-              </w:rPr>
-            </w:pPr>
-          </w:p>
-          <w:p>
-            <w:pPr>
-              <w:jc w:val="center"/>
-              <w:rPr>
-                <w:rFonts w:ascii="Arial" w:hAnsi="Arial" w:cs="Arial"/>
-                <w:i/>
-                <w:iCs/>
-                <w:sz w:val="20"/>
-                <w:szCs w:val="20"/>
-              </w:rPr>
-            </w:pPr>
-            <w:r>
-              <w:rPr>
-                <w:rFonts w:ascii="Arial" w:hAnsi="Arial" w:cs="Arial"/>
-                <w:i/>
-                <w:iCs/>
-                <w:sz w:val="20"/>
-                <w:szCs w:val="20"/>
-              </w:rPr>
-              <w:t>Presenta la interfaz de “Mis datos”.</w:t>
-            </w:r>
-          </w:p>
-        </w:tc>
-      </w:tr>
-      <w:tr>
-        <w:trPr>
-          <w:trHeight w:val="526"/>
-        </w:trPr>
-        <w:tc>
-          <w:tcPr>
-            <w:tcW w:w="1817" w:type="dxa"/>
-            <w:shd w:val="clear" w:color="auto" w:fill="auto"/>
-          </w:tcPr>
-          <w:p>
-            <w:pPr>
-              <w:jc w:val="center"/>
-              <w:rPr>
-                <w:rFonts w:ascii="Arial" w:hAnsi="Arial" w:cs="Arial"/>
-                <w:b/>
-                <w:bCs/>
-                <w:sz w:val="20"/>
-                <w:szCs w:val="20"/>
-              </w:rPr>
-            </w:pPr>
-            <w:r>
-              <w:rPr>
-                <w:rFonts w:ascii="Arial" w:hAnsi="Arial" w:cs="Arial"/>
-                <w:b/>
-                <w:bCs/>
-                <w:sz w:val="20"/>
-                <w:szCs w:val="20"/>
-              </w:rPr>
-              <w:lastRenderedPageBreak/>
-              <w:t>2</w:t>
-            </w:r>
-          </w:p>
-        </w:tc>
-        <w:tc>
-          <w:tcPr>
-            <w:tcW w:w="3671" w:type="dxa"/>
-            <w:gridSpan w:val="2"/>
-            <w:shd w:val="clear" w:color="auto" w:fill="auto"/>
-          </w:tcPr>
-          <w:p>
-            <w:pPr>
-              <w:jc w:val="center"/>
-              <w:rPr>
-                <w:rFonts w:ascii="Arial" w:hAnsi="Arial" w:cs="Arial"/>
-                <w:i/>
-                <w:iCs/>
-                <w:sz w:val="20"/>
-                <w:szCs w:val="20"/>
-              </w:rPr>
-            </w:pPr>
-            <w:r>
-              <w:rPr>
-                <w:rFonts w:ascii="Arial" w:hAnsi="Arial" w:cs="Arial"/>
-                <w:i/>
-                <w:iCs/>
-                <w:sz w:val="20"/>
-                <w:szCs w:val="20"/>
-              </w:rPr>
-              <w:t>Da clic en el botón de “Mis datos personales”</w:t>
-            </w:r>
-          </w:p>
-        </w:tc>
-        <w:tc>
-          <w:tcPr>
-            <w:tcW w:w="3483" w:type="dxa"/>
-            <w:gridSpan w:val="2"/>
-            <w:shd w:val="clear" w:color="auto" w:fill="auto"/>
-          </w:tcPr>
-          <w:p>
-            <w:pPr>
-              <w:jc w:val="center"/>
-              <w:rPr>
-                <w:rFonts w:ascii="Arial" w:hAnsi="Arial" w:cs="Arial"/>
-                <w:b/>
-                <w:bCs/>
-                <w:sz w:val="20"/>
-                <w:szCs w:val="20"/>
-              </w:rPr>
-            </w:pPr>
-            <w:r>
-              <w:rPr>
-                <w:rFonts w:ascii="Arial" w:hAnsi="Arial" w:cs="Arial"/>
-                <w:i/>
-                <w:iCs/>
-                <w:sz w:val="20"/>
-                <w:szCs w:val="20"/>
-              </w:rPr>
-              <w:t xml:space="preserve">Presenta la interfaz de “Mis datos personales” </w:t>
-            </w:r>
-          </w:p>
-        </w:tc>
-      </w:tr>
-      <w:tr>
-        <w:trPr>
-          <w:trHeight w:val="418"/>
-        </w:trPr>
-        <w:tc>
-          <w:tcPr>
-            <w:tcW w:w="1817" w:type="dxa"/>
-            <w:shd w:val="clear" w:color="auto" w:fill="auto"/>
-          </w:tcPr>
-          <w:p>
-            <w:pPr>
-              <w:jc w:val="center"/>
-              <w:rPr>
-                <w:rFonts w:ascii="Arial" w:hAnsi="Arial" w:cs="Arial"/>
-                <w:b/>
-                <w:bCs/>
-                <w:sz w:val="20"/>
-                <w:szCs w:val="20"/>
-              </w:rPr>
-            </w:pPr>
-            <w:r>
-              <w:rPr>
-                <w:rFonts w:ascii="Arial" w:hAnsi="Arial" w:cs="Arial"/>
-                <w:b/>
-                <w:bCs/>
-                <w:sz w:val="20"/>
-                <w:szCs w:val="20"/>
-              </w:rPr>
-              <w:t>2</w:t>
-            </w:r>
-          </w:p>
-        </w:tc>
-        <w:tc>
-          <w:tcPr>
-            <w:tcW w:w="3671" w:type="dxa"/>
-            <w:gridSpan w:val="2"/>
-            <w:shd w:val="clear" w:color="auto" w:fill="auto"/>
-          </w:tcPr>
-          <w:p>
-            <w:pPr>
-              <w:jc w:val="center"/>
-              <w:rPr>
-                <w:rFonts w:ascii="Arial" w:hAnsi="Arial" w:cs="Arial"/>
-                <w:i/>
-                <w:iCs/>
-                <w:sz w:val="20"/>
-                <w:szCs w:val="20"/>
-              </w:rPr>
-            </w:pPr>
-            <w:r>
-              <w:rPr>
-                <w:rFonts w:ascii="Arial" w:hAnsi="Arial" w:cs="Arial"/>
-                <w:i/>
-                <w:iCs/>
-                <w:sz w:val="20"/>
-                <w:szCs w:val="20"/>
-              </w:rPr>
-              <w:t xml:space="preserve">Da clic en “Mis facturas” </w:t>
-            </w:r>
-          </w:p>
-        </w:tc>
-        <w:tc>
-          <w:tcPr>
-            <w:tcW w:w="3483" w:type="dxa"/>
-            <w:gridSpan w:val="2"/>
-            <w:shd w:val="clear" w:color="auto" w:fill="auto"/>
-          </w:tcPr>
-          <w:p>
-            <w:pPr>
-              <w:jc w:val="center"/>
-              <w:rPr>
-                <w:rFonts w:ascii="Arial" w:hAnsi="Arial" w:cs="Arial"/>
-                <w:i/>
-                <w:iCs/>
-                <w:sz w:val="20"/>
-                <w:szCs w:val="20"/>
-              </w:rPr>
-            </w:pPr>
-            <w:r>
-              <w:rPr>
-                <w:rFonts w:ascii="Arial" w:hAnsi="Arial" w:cs="Arial"/>
-                <w:i/>
-                <w:iCs/>
-                <w:sz w:val="20"/>
-                <w:szCs w:val="20"/>
-              </w:rPr>
-              <w:t>Presenta la interfaz de “Mis facturas”</w:t>
-            </w:r>
-          </w:p>
-        </w:tc>
-      </w:tr>
-      <w:tr>
-        <w:trPr>
-          <w:trHeight w:val="875"/>
-        </w:trPr>
-        <w:tc>
-          <w:tcPr>
-            <w:tcW w:w="1817" w:type="dxa"/>
-            <w:shd w:val="clear" w:color="auto" w:fill="auto"/>
-          </w:tcPr>
-          <w:p>
-            <w:pPr>
-              <w:jc w:val="center"/>
-              <w:rPr>
-                <w:rFonts w:ascii="Arial" w:hAnsi="Arial" w:cs="Arial"/>
-                <w:b/>
-                <w:bCs/>
-                <w:sz w:val="20"/>
-                <w:szCs w:val="20"/>
-              </w:rPr>
-            </w:pPr>
-            <w:r>
-              <w:rPr>
-                <w:rFonts w:ascii="Arial" w:hAnsi="Arial" w:cs="Arial"/>
-                <w:b/>
-                <w:bCs/>
-                <w:sz w:val="20"/>
-                <w:szCs w:val="20"/>
-              </w:rPr>
-              <w:t>3</w:t>
-            </w:r>
-          </w:p>
-        </w:tc>
-        <w:tc>
-          <w:tcPr>
-            <w:tcW w:w="3671" w:type="dxa"/>
-            <w:gridSpan w:val="2"/>
-            <w:shd w:val="clear" w:color="auto" w:fill="auto"/>
-          </w:tcPr>
-          <w:p>
-            <w:pPr>
-              <w:jc w:val="center"/>
-              <w:rPr>
-                <w:rFonts w:ascii="Arial" w:hAnsi="Arial" w:cs="Arial"/>
-                <w:i/>
-                <w:iCs/>
-                <w:sz w:val="20"/>
-                <w:szCs w:val="20"/>
-              </w:rPr>
-            </w:pPr>
-            <w:r>
-              <w:rPr>
-                <w:rFonts w:ascii="Arial" w:hAnsi="Arial" w:cs="Arial"/>
-                <w:i/>
-                <w:iCs/>
-                <w:sz w:val="20"/>
-                <w:szCs w:val="20"/>
-              </w:rPr>
-              <w:t>Da clic en Inicio</w:t>
-            </w:r>
-          </w:p>
-        </w:tc>
-        <w:tc>
-          <w:tcPr>
-            <w:tcW w:w="3483" w:type="dxa"/>
-            <w:gridSpan w:val="2"/>
-            <w:shd w:val="clear" w:color="auto" w:fill="auto"/>
-          </w:tcPr>
-          <w:p>
-            <w:pPr>
-              <w:jc w:val="center"/>
-              <w:rPr>
-                <w:rFonts w:ascii="Arial" w:hAnsi="Arial" w:cs="Arial"/>
-                <w:i/>
-                <w:iCs/>
-                <w:sz w:val="20"/>
-                <w:szCs w:val="20"/>
-              </w:rPr>
-            </w:pPr>
-            <w:r>
-              <w:rPr>
-                <w:rFonts w:ascii="Arial" w:hAnsi="Arial" w:cs="Arial"/>
-                <w:i/>
-                <w:iCs/>
-                <w:sz w:val="20"/>
-                <w:szCs w:val="20"/>
-              </w:rPr>
-              <w:t>Presenta la interfaz de “Inicio”</w:t>
-            </w:r>
-          </w:p>
-        </w:tc>
-      </w:tr>
-      <w:tr>
-        <w:trPr>
-          <w:trHeight w:val="875"/>
-        </w:trPr>
-        <w:tc>
-          <w:tcPr>
-            <w:tcW w:w="1817" w:type="dxa"/>
-            <w:shd w:val="clear" w:color="auto" w:fill="auto"/>
-          </w:tcPr>
-          <w:p>
-            <w:pPr>
-              <w:jc w:val="center"/>
-              <w:rPr>
-                <w:rFonts w:ascii="Arial" w:hAnsi="Arial" w:cs="Arial"/>
-                <w:b/>
-                <w:bCs/>
-                <w:sz w:val="20"/>
-                <w:szCs w:val="20"/>
-              </w:rPr>
-            </w:pPr>
-            <w:r>
-              <w:rPr>
-                <w:rFonts w:ascii="Arial" w:hAnsi="Arial" w:cs="Arial"/>
-                <w:b/>
-                <w:bCs/>
-                <w:sz w:val="20"/>
-                <w:szCs w:val="20"/>
-              </w:rPr>
-              <w:t>4</w:t>
-            </w:r>
-          </w:p>
-        </w:tc>
-        <w:tc>
-          <w:tcPr>
-            <w:tcW w:w="3671" w:type="dxa"/>
-            <w:gridSpan w:val="2"/>
-            <w:shd w:val="clear" w:color="auto" w:fill="auto"/>
-          </w:tcPr>
-          <w:p>
-            <w:pPr>
-              <w:jc w:val="center"/>
-              <w:rPr>
-                <w:rFonts w:ascii="Arial" w:hAnsi="Arial" w:cs="Arial"/>
-                <w:i/>
-                <w:iCs/>
-                <w:sz w:val="20"/>
-                <w:szCs w:val="20"/>
-              </w:rPr>
-            </w:pPr>
-            <w:r>
-              <w:rPr>
-                <w:rFonts w:ascii="Arial" w:hAnsi="Arial" w:cs="Arial"/>
-                <w:i/>
-                <w:iCs/>
-                <w:sz w:val="20"/>
-                <w:szCs w:val="20"/>
-              </w:rPr>
-              <w:t>Da clic en “</w:t>
-            </w:r>
-            <w:r>
-              <w:rPr>
-                <w:rFonts w:ascii="Arial" w:hAnsi="Arial" w:cs="Arial"/>
-                <w:i/>
-                <w:iCs/>
-                <w:sz w:val="20"/>
-                <w:szCs w:val="20"/>
-              </w:rPr>
-              <w:t>Mis Contratos</w:t>
+              <w:t>Presenta la interfaz de “</w:t>
+            </w:r>
+            <w:r>
+              <w:rPr>
+                <w:rFonts w:ascii="Arial" w:hAnsi="Arial" w:cs="Arial"/>
+                <w:i/>
+                <w:iCs/>
+                <w:sz w:val="20"/>
+                <w:szCs w:val="20"/>
+              </w:rPr>
+              <w:t>Inicio</w:t>
             </w:r>
             <w:r>
               <w:rPr>
@@ -14258,949 +13636,6 @@
             </w:r>
           </w:p>
         </w:tc>
-        <w:tc>
-          <w:tcPr>
-            <w:tcW w:w="3483" w:type="dxa"/>
-            <w:gridSpan w:val="2"/>
-            <w:shd w:val="clear" w:color="auto" w:fill="auto"/>
-          </w:tcPr>
-          <w:p>
-            <w:pPr>
-              <w:jc w:val="center"/>
-              <w:rPr>
-                <w:rFonts w:ascii="Arial" w:hAnsi="Arial" w:cs="Arial"/>
-                <w:i/>
-                <w:iCs/>
-                <w:sz w:val="20"/>
-                <w:szCs w:val="20"/>
-              </w:rPr>
-            </w:pPr>
-            <w:r>
-              <w:rPr>
-                <w:rFonts w:ascii="Arial" w:hAnsi="Arial" w:cs="Arial"/>
-                <w:i/>
-                <w:iCs/>
-                <w:sz w:val="20"/>
-                <w:szCs w:val="20"/>
-              </w:rPr>
-              <w:t>Presenta la interfaz de “Mis Contratos”</w:t>
-            </w:r>
-          </w:p>
-        </w:tc>
-      </w:tr>
-      <w:tr>
-        <w:trPr>
-          <w:trHeight w:val="875"/>
-        </w:trPr>
-        <w:tc>
-          <w:tcPr>
-            <w:tcW w:w="1817" w:type="dxa"/>
-            <w:shd w:val="clear" w:color="auto" w:fill="auto"/>
-          </w:tcPr>
-          <w:p>
-            <w:pPr>
-              <w:jc w:val="center"/>
-              <w:rPr>
-                <w:rFonts w:ascii="Arial" w:hAnsi="Arial" w:cs="Arial"/>
-                <w:b/>
-                <w:bCs/>
-                <w:sz w:val="20"/>
-                <w:szCs w:val="20"/>
-              </w:rPr>
-            </w:pPr>
-            <w:r>
-              <w:rPr>
-                <w:rFonts w:ascii="Arial" w:hAnsi="Arial" w:cs="Arial"/>
-                <w:b/>
-                <w:bCs/>
-                <w:sz w:val="20"/>
-                <w:szCs w:val="20"/>
-              </w:rPr>
-              <w:t>4</w:t>
-            </w:r>
-          </w:p>
-        </w:tc>
-        <w:tc>
-          <w:tcPr>
-            <w:tcW w:w="3671" w:type="dxa"/>
-            <w:gridSpan w:val="2"/>
-            <w:shd w:val="clear" w:color="auto" w:fill="auto"/>
-          </w:tcPr>
-          <w:p>
-            <w:pPr>
-              <w:jc w:val="center"/>
-              <w:rPr>
-                <w:rFonts w:ascii="Arial" w:hAnsi="Arial" w:cs="Arial"/>
-                <w:i/>
-                <w:iCs/>
-                <w:sz w:val="20"/>
-                <w:szCs w:val="20"/>
-              </w:rPr>
-            </w:pPr>
-            <w:r>
-              <w:rPr>
-                <w:rFonts w:ascii="Arial" w:hAnsi="Arial" w:cs="Arial"/>
-                <w:i/>
-                <w:iCs/>
-                <w:sz w:val="20"/>
-                <w:szCs w:val="20"/>
-              </w:rPr>
-              <w:t>Da clic en “</w:t>
-            </w:r>
-            <w:r>
-              <w:rPr>
-                <w:rFonts w:ascii="Arial" w:hAnsi="Arial" w:cs="Arial"/>
-                <w:i/>
-                <w:iCs/>
-                <w:sz w:val="20"/>
-                <w:szCs w:val="20"/>
-              </w:rPr>
-              <w:t>Informes</w:t>
-            </w:r>
-            <w:r>
-              <w:rPr>
-                <w:rFonts w:ascii="Arial" w:hAnsi="Arial" w:cs="Arial"/>
-                <w:i/>
-                <w:iCs/>
-                <w:sz w:val="20"/>
-                <w:szCs w:val="20"/>
-              </w:rPr>
-              <w:t>”</w:t>
-            </w:r>
-          </w:p>
-        </w:tc>
-        <w:tc>
-          <w:tcPr>
-            <w:tcW w:w="3483" w:type="dxa"/>
-            <w:gridSpan w:val="2"/>
-            <w:shd w:val="clear" w:color="auto" w:fill="auto"/>
-          </w:tcPr>
-          <w:p>
-            <w:pPr>
-              <w:jc w:val="center"/>
-              <w:rPr>
-                <w:rFonts w:ascii="Arial" w:hAnsi="Arial" w:cs="Arial"/>
-                <w:i/>
-                <w:iCs/>
-                <w:sz w:val="20"/>
-                <w:szCs w:val="20"/>
-              </w:rPr>
-            </w:pPr>
-            <w:r>
-              <w:rPr>
-                <w:rFonts w:ascii="Arial" w:hAnsi="Arial" w:cs="Arial"/>
-                <w:i/>
-                <w:iCs/>
-                <w:sz w:val="20"/>
-                <w:szCs w:val="20"/>
-              </w:rPr>
-              <w:t>Presenta la interfaz de “</w:t>
-            </w:r>
-            <w:r>
-              <w:rPr>
-                <w:rFonts w:ascii="Arial" w:hAnsi="Arial" w:cs="Arial"/>
-                <w:i/>
-                <w:iCs/>
-                <w:sz w:val="20"/>
-                <w:szCs w:val="20"/>
-              </w:rPr>
-              <w:t>Informes</w:t>
-            </w:r>
-            <w:r>
-              <w:rPr>
-                <w:rFonts w:ascii="Arial" w:hAnsi="Arial" w:cs="Arial"/>
-                <w:i/>
-                <w:iCs/>
-                <w:sz w:val="20"/>
-                <w:szCs w:val="20"/>
-              </w:rPr>
-              <w:t>”</w:t>
-            </w:r>
-          </w:p>
-        </w:tc>
-      </w:tr>
-      <w:tr>
-        <w:tc>
-          <w:tcPr>
-            <w:tcW w:w="1817" w:type="dxa"/>
-            <w:shd w:val="clear" w:color="auto" w:fill="D0CECE" w:themeFill="background2" w:themeFillShade="E6"/>
-          </w:tcPr>
-          <w:p>
-            <w:pPr>
-              <w:rPr>
-                <w:rFonts w:ascii="Arial" w:hAnsi="Arial" w:cs="Arial"/>
-                <w:b/>
-                <w:bCs/>
-                <w:sz w:val="20"/>
-                <w:szCs w:val="20"/>
-              </w:rPr>
-            </w:pPr>
-            <w:r>
-              <w:rPr>
-                <w:rFonts w:ascii="Arial" w:hAnsi="Arial" w:cs="Arial"/>
-                <w:b/>
-                <w:bCs/>
-                <w:sz w:val="20"/>
-                <w:szCs w:val="20"/>
-              </w:rPr>
-              <w:t>Secuencia normal de interacciones</w:t>
-            </w:r>
-          </w:p>
-        </w:tc>
-        <w:tc>
-          <w:tcPr>
-            <w:tcW w:w="3671" w:type="dxa"/>
-            <w:gridSpan w:val="2"/>
-            <w:shd w:val="clear" w:color="auto" w:fill="D0CECE" w:themeFill="background2" w:themeFillShade="E6"/>
-          </w:tcPr>
-          <w:p>
-            <w:pPr>
-              <w:jc w:val="center"/>
-              <w:rPr>
-                <w:rFonts w:ascii="Arial" w:hAnsi="Arial" w:cs="Arial"/>
-                <w:b/>
-                <w:bCs/>
-                <w:i/>
-                <w:iCs/>
-                <w:sz w:val="20"/>
-                <w:szCs w:val="20"/>
-              </w:rPr>
-            </w:pPr>
-          </w:p>
-          <w:p>
-            <w:pPr>
-              <w:jc w:val="center"/>
-              <w:rPr>
-                <w:rFonts w:ascii="Arial" w:hAnsi="Arial" w:cs="Arial"/>
-                <w:b/>
-                <w:bCs/>
-                <w:sz w:val="20"/>
-                <w:szCs w:val="20"/>
-              </w:rPr>
-            </w:pPr>
-            <w:r>
-              <w:rPr>
-                <w:rFonts w:ascii="Arial" w:hAnsi="Arial" w:cs="Arial"/>
-                <w:b/>
-                <w:bCs/>
-                <w:sz w:val="20"/>
-                <w:szCs w:val="20"/>
-              </w:rPr>
-              <w:t>ADMINISTRADOR</w:t>
-            </w:r>
-          </w:p>
-        </w:tc>
-        <w:tc>
-          <w:tcPr>
-            <w:tcW w:w="3483" w:type="dxa"/>
-            <w:gridSpan w:val="2"/>
-            <w:shd w:val="clear" w:color="auto" w:fill="D0CECE" w:themeFill="background2" w:themeFillShade="E6"/>
-          </w:tcPr>
-          <w:p>
-            <w:pPr>
-              <w:jc w:val="center"/>
-              <w:rPr>
-                <w:rFonts w:ascii="Arial" w:hAnsi="Arial" w:cs="Arial"/>
-                <w:b/>
-                <w:bCs/>
-                <w:sz w:val="20"/>
-                <w:szCs w:val="20"/>
-              </w:rPr>
-            </w:pPr>
-          </w:p>
-          <w:p>
-            <w:pPr>
-              <w:jc w:val="center"/>
-              <w:rPr>
-                <w:rFonts w:ascii="Arial" w:hAnsi="Arial" w:cs="Arial"/>
-                <w:b/>
-                <w:bCs/>
-                <w:sz w:val="20"/>
-                <w:szCs w:val="20"/>
-              </w:rPr>
-            </w:pPr>
-            <w:r>
-              <w:rPr>
-                <w:rFonts w:ascii="Arial" w:hAnsi="Arial" w:cs="Arial"/>
-                <w:b/>
-                <w:bCs/>
-                <w:sz w:val="20"/>
-                <w:szCs w:val="20"/>
-              </w:rPr>
-              <w:t>SISTEMA</w:t>
-            </w:r>
-          </w:p>
-        </w:tc>
-      </w:tr>
-      <w:tr>
-        <w:trPr>
-          <w:trHeight w:val="526"/>
-        </w:trPr>
-        <w:tc>
-          <w:tcPr>
-            <w:tcW w:w="1817" w:type="dxa"/>
-            <w:shd w:val="clear" w:color="auto" w:fill="auto"/>
-          </w:tcPr>
-          <w:p>
-            <w:pPr>
-              <w:jc w:val="center"/>
-              <w:rPr>
-                <w:rFonts w:ascii="Arial" w:hAnsi="Arial" w:cs="Arial"/>
-                <w:b/>
-                <w:bCs/>
-                <w:sz w:val="20"/>
-                <w:szCs w:val="20"/>
-              </w:rPr>
-            </w:pPr>
-            <w:r>
-              <w:rPr>
-                <w:rFonts w:ascii="Arial" w:hAnsi="Arial" w:cs="Arial"/>
-                <w:b/>
-                <w:bCs/>
-                <w:sz w:val="20"/>
-                <w:szCs w:val="20"/>
-              </w:rPr>
-              <w:t>1</w:t>
-            </w:r>
-          </w:p>
-        </w:tc>
-        <w:tc>
-          <w:tcPr>
-            <w:tcW w:w="3671" w:type="dxa"/>
-            <w:gridSpan w:val="2"/>
-            <w:shd w:val="clear" w:color="auto" w:fill="auto"/>
-          </w:tcPr>
-          <w:p>
-            <w:pPr>
-              <w:jc w:val="both"/>
-              <w:rPr>
-                <w:rFonts w:ascii="Arial" w:hAnsi="Arial" w:cs="Arial"/>
-                <w:i/>
-                <w:iCs/>
-                <w:sz w:val="20"/>
-                <w:szCs w:val="20"/>
-              </w:rPr>
-            </w:pPr>
-            <w:r>
-              <w:rPr>
-                <w:rFonts w:ascii="Arial" w:hAnsi="Arial" w:cs="Arial"/>
-                <w:i/>
-                <w:iCs/>
-                <w:sz w:val="20"/>
-                <w:szCs w:val="20"/>
-              </w:rPr>
-              <w:t xml:space="preserve">Da clic en el botón de </w:t>
-            </w:r>
-            <w:r>
-              <w:rPr>
-                <w:rFonts w:ascii="Arial" w:hAnsi="Arial" w:cs="Arial"/>
-                <w:i/>
-                <w:iCs/>
-                <w:sz w:val="20"/>
-                <w:szCs w:val="20"/>
-              </w:rPr>
-              <w:br/>
-              <w:t>“Mis datos”</w:t>
-            </w:r>
-          </w:p>
-        </w:tc>
-        <w:tc>
-          <w:tcPr>
-            <w:tcW w:w="3483" w:type="dxa"/>
-            <w:gridSpan w:val="2"/>
-            <w:shd w:val="clear" w:color="auto" w:fill="auto"/>
-          </w:tcPr>
-          <w:p>
-            <w:pPr>
-              <w:jc w:val="center"/>
-              <w:rPr>
-                <w:rFonts w:ascii="Arial" w:hAnsi="Arial" w:cs="Arial"/>
-                <w:b/>
-                <w:bCs/>
-                <w:sz w:val="20"/>
-                <w:szCs w:val="20"/>
-              </w:rPr>
-            </w:pPr>
-          </w:p>
-          <w:p>
-            <w:pPr>
-              <w:jc w:val="center"/>
-              <w:rPr>
-                <w:rFonts w:ascii="Arial" w:hAnsi="Arial" w:cs="Arial"/>
-                <w:i/>
-                <w:iCs/>
-                <w:sz w:val="20"/>
-                <w:szCs w:val="20"/>
-              </w:rPr>
-            </w:pPr>
-            <w:r>
-              <w:rPr>
-                <w:rFonts w:ascii="Arial" w:hAnsi="Arial" w:cs="Arial"/>
-                <w:i/>
-                <w:iCs/>
-                <w:sz w:val="20"/>
-                <w:szCs w:val="20"/>
-              </w:rPr>
-              <w:t>Presenta la interfaz de “Mis datos”.</w:t>
-            </w:r>
-          </w:p>
-        </w:tc>
-      </w:tr>
-      <w:tr>
-        <w:trPr>
-          <w:trHeight w:val="526"/>
-        </w:trPr>
-        <w:tc>
-          <w:tcPr>
-            <w:tcW w:w="1817" w:type="dxa"/>
-            <w:shd w:val="clear" w:color="auto" w:fill="auto"/>
-          </w:tcPr>
-          <w:p>
-            <w:pPr>
-              <w:jc w:val="center"/>
-              <w:rPr>
-                <w:rFonts w:ascii="Arial" w:hAnsi="Arial" w:cs="Arial"/>
-                <w:b/>
-                <w:bCs/>
-                <w:sz w:val="20"/>
-                <w:szCs w:val="20"/>
-              </w:rPr>
-            </w:pPr>
-            <w:r>
-              <w:rPr>
-                <w:rFonts w:ascii="Arial" w:hAnsi="Arial" w:cs="Arial"/>
-                <w:b/>
-                <w:bCs/>
-                <w:sz w:val="20"/>
-                <w:szCs w:val="20"/>
-              </w:rPr>
-              <w:t>2</w:t>
-            </w:r>
-          </w:p>
-        </w:tc>
-        <w:tc>
-          <w:tcPr>
-            <w:tcW w:w="3671" w:type="dxa"/>
-            <w:gridSpan w:val="2"/>
-            <w:shd w:val="clear" w:color="auto" w:fill="auto"/>
-          </w:tcPr>
-          <w:p>
-            <w:pPr>
-              <w:jc w:val="center"/>
-              <w:rPr>
-                <w:rFonts w:ascii="Arial" w:hAnsi="Arial" w:cs="Arial"/>
-                <w:i/>
-                <w:iCs/>
-                <w:sz w:val="20"/>
-                <w:szCs w:val="20"/>
-              </w:rPr>
-            </w:pPr>
-            <w:r>
-              <w:rPr>
-                <w:rFonts w:ascii="Arial" w:hAnsi="Arial" w:cs="Arial"/>
-                <w:i/>
-                <w:iCs/>
-                <w:sz w:val="20"/>
-                <w:szCs w:val="20"/>
-              </w:rPr>
-              <w:t>Da clic en el botón de “Mis datos personales”</w:t>
-            </w:r>
-          </w:p>
-        </w:tc>
-        <w:tc>
-          <w:tcPr>
-            <w:tcW w:w="3483" w:type="dxa"/>
-            <w:gridSpan w:val="2"/>
-            <w:shd w:val="clear" w:color="auto" w:fill="auto"/>
-          </w:tcPr>
-          <w:p>
-            <w:pPr>
-              <w:jc w:val="center"/>
-              <w:rPr>
-                <w:rFonts w:ascii="Arial" w:hAnsi="Arial" w:cs="Arial"/>
-                <w:b/>
-                <w:bCs/>
-                <w:sz w:val="20"/>
-                <w:szCs w:val="20"/>
-              </w:rPr>
-            </w:pPr>
-            <w:r>
-              <w:rPr>
-                <w:rFonts w:ascii="Arial" w:hAnsi="Arial" w:cs="Arial"/>
-                <w:i/>
-                <w:iCs/>
-                <w:sz w:val="20"/>
-                <w:szCs w:val="20"/>
-              </w:rPr>
-              <w:t xml:space="preserve">Presenta la interfaz de “Mis datos personales” </w:t>
-            </w:r>
-          </w:p>
-        </w:tc>
-      </w:tr>
-      <w:tr>
-        <w:trPr>
-          <w:trHeight w:val="418"/>
-        </w:trPr>
-        <w:tc>
-          <w:tcPr>
-            <w:tcW w:w="1817" w:type="dxa"/>
-            <w:shd w:val="clear" w:color="auto" w:fill="auto"/>
-          </w:tcPr>
-          <w:p>
-            <w:pPr>
-              <w:jc w:val="center"/>
-              <w:rPr>
-                <w:rFonts w:ascii="Arial" w:hAnsi="Arial" w:cs="Arial"/>
-                <w:b/>
-                <w:bCs/>
-                <w:sz w:val="20"/>
-                <w:szCs w:val="20"/>
-              </w:rPr>
-            </w:pPr>
-            <w:r>
-              <w:rPr>
-                <w:rFonts w:ascii="Arial" w:hAnsi="Arial" w:cs="Arial"/>
-                <w:b/>
-                <w:bCs/>
-                <w:sz w:val="20"/>
-                <w:szCs w:val="20"/>
-              </w:rPr>
-              <w:t>1</w:t>
-            </w:r>
-          </w:p>
-        </w:tc>
-        <w:tc>
-          <w:tcPr>
-            <w:tcW w:w="3671" w:type="dxa"/>
-            <w:gridSpan w:val="2"/>
-            <w:shd w:val="clear" w:color="auto" w:fill="auto"/>
-          </w:tcPr>
-          <w:p>
-            <w:pPr>
-              <w:jc w:val="center"/>
-              <w:rPr>
-                <w:rFonts w:ascii="Arial" w:hAnsi="Arial" w:cs="Arial"/>
-                <w:i/>
-                <w:iCs/>
-                <w:sz w:val="20"/>
-                <w:szCs w:val="20"/>
-              </w:rPr>
-            </w:pPr>
-            <w:r>
-              <w:rPr>
-                <w:rFonts w:ascii="Arial" w:hAnsi="Arial" w:cs="Arial"/>
-                <w:i/>
-                <w:iCs/>
-                <w:sz w:val="20"/>
-                <w:szCs w:val="20"/>
-              </w:rPr>
-              <w:t>Da clic en “</w:t>
-            </w:r>
-            <w:r>
-              <w:rPr>
-                <w:rFonts w:ascii="Arial" w:hAnsi="Arial" w:cs="Arial"/>
-                <w:i/>
-                <w:iCs/>
-                <w:sz w:val="20"/>
-                <w:szCs w:val="20"/>
-              </w:rPr>
-              <w:t>Datos</w:t>
-            </w:r>
-            <w:r>
-              <w:rPr>
-                <w:rFonts w:ascii="Arial" w:hAnsi="Arial" w:cs="Arial"/>
-                <w:i/>
-                <w:iCs/>
-                <w:sz w:val="20"/>
-                <w:szCs w:val="20"/>
-              </w:rPr>
-              <w:t xml:space="preserve"> de la Unidad</w:t>
-            </w:r>
-            <w:r>
-              <w:rPr>
-                <w:rFonts w:ascii="Arial" w:hAnsi="Arial" w:cs="Arial"/>
-                <w:i/>
-                <w:iCs/>
-                <w:sz w:val="20"/>
-                <w:szCs w:val="20"/>
-              </w:rPr>
-              <w:t xml:space="preserve">” </w:t>
-            </w:r>
-          </w:p>
-        </w:tc>
-        <w:tc>
-          <w:tcPr>
-            <w:tcW w:w="3483" w:type="dxa"/>
-            <w:gridSpan w:val="2"/>
-            <w:shd w:val="clear" w:color="auto" w:fill="auto"/>
-          </w:tcPr>
-          <w:p>
-            <w:pPr>
-              <w:jc w:val="center"/>
-              <w:rPr>
-                <w:rFonts w:ascii="Arial" w:hAnsi="Arial" w:cs="Arial"/>
-                <w:i/>
-                <w:iCs/>
-                <w:sz w:val="20"/>
-                <w:szCs w:val="20"/>
-              </w:rPr>
-            </w:pPr>
-            <w:r>
-              <w:rPr>
-                <w:rFonts w:ascii="Arial" w:hAnsi="Arial" w:cs="Arial"/>
-                <w:i/>
-                <w:iCs/>
-                <w:sz w:val="20"/>
-                <w:szCs w:val="20"/>
-              </w:rPr>
-              <w:t>Presenta la interfaz de “</w:t>
-            </w:r>
-            <w:r>
-              <w:rPr>
-                <w:rFonts w:ascii="Arial" w:hAnsi="Arial" w:cs="Arial"/>
-                <w:i/>
-                <w:iCs/>
-                <w:sz w:val="20"/>
-                <w:szCs w:val="20"/>
-              </w:rPr>
-              <w:t>Datos</w:t>
-            </w:r>
-            <w:r>
-              <w:rPr>
-                <w:rFonts w:ascii="Arial" w:hAnsi="Arial" w:cs="Arial"/>
-                <w:i/>
-                <w:iCs/>
-                <w:sz w:val="20"/>
-                <w:szCs w:val="20"/>
-              </w:rPr>
-              <w:t xml:space="preserve"> de la Unidad</w:t>
-            </w:r>
-            <w:r>
-              <w:rPr>
-                <w:rFonts w:ascii="Arial" w:hAnsi="Arial" w:cs="Arial"/>
-                <w:i/>
-                <w:iCs/>
-                <w:sz w:val="20"/>
-                <w:szCs w:val="20"/>
-              </w:rPr>
-              <w:t>”</w:t>
-            </w:r>
-          </w:p>
-        </w:tc>
-      </w:tr>
-      <w:tr>
-        <w:trPr>
-          <w:trHeight w:val="875"/>
-        </w:trPr>
-        <w:tc>
-          <w:tcPr>
-            <w:tcW w:w="1817" w:type="dxa"/>
-            <w:shd w:val="clear" w:color="auto" w:fill="auto"/>
-          </w:tcPr>
-          <w:p>
-            <w:pPr>
-              <w:jc w:val="center"/>
-              <w:rPr>
-                <w:rFonts w:ascii="Arial" w:hAnsi="Arial" w:cs="Arial"/>
-                <w:b/>
-                <w:bCs/>
-                <w:sz w:val="20"/>
-                <w:szCs w:val="20"/>
-              </w:rPr>
-            </w:pPr>
-            <w:r>
-              <w:rPr>
-                <w:rFonts w:ascii="Arial" w:hAnsi="Arial" w:cs="Arial"/>
-                <w:b/>
-                <w:bCs/>
-                <w:sz w:val="20"/>
-                <w:szCs w:val="20"/>
-              </w:rPr>
-              <w:t>2</w:t>
-            </w:r>
-          </w:p>
-        </w:tc>
-        <w:tc>
-          <w:tcPr>
-            <w:tcW w:w="3671" w:type="dxa"/>
-            <w:gridSpan w:val="2"/>
-            <w:shd w:val="clear" w:color="auto" w:fill="auto"/>
-          </w:tcPr>
-          <w:p>
-            <w:pPr>
-              <w:jc w:val="center"/>
-              <w:rPr>
-                <w:rFonts w:ascii="Arial" w:hAnsi="Arial" w:cs="Arial"/>
-                <w:i/>
-                <w:iCs/>
-                <w:sz w:val="20"/>
-                <w:szCs w:val="20"/>
-              </w:rPr>
-            </w:pPr>
-            <w:r>
-              <w:rPr>
-                <w:rFonts w:ascii="Arial" w:hAnsi="Arial" w:cs="Arial"/>
-                <w:i/>
-                <w:iCs/>
-                <w:sz w:val="20"/>
-                <w:szCs w:val="20"/>
-              </w:rPr>
-              <w:t>Da clic en Inicio</w:t>
-            </w:r>
-          </w:p>
-        </w:tc>
-        <w:tc>
-          <w:tcPr>
-            <w:tcW w:w="3483" w:type="dxa"/>
-            <w:gridSpan w:val="2"/>
-            <w:shd w:val="clear" w:color="auto" w:fill="auto"/>
-          </w:tcPr>
-          <w:p>
-            <w:pPr>
-              <w:jc w:val="center"/>
-              <w:rPr>
-                <w:rFonts w:ascii="Arial" w:hAnsi="Arial" w:cs="Arial"/>
-                <w:i/>
-                <w:iCs/>
-                <w:sz w:val="20"/>
-                <w:szCs w:val="20"/>
-              </w:rPr>
-            </w:pPr>
-            <w:r>
-              <w:rPr>
-                <w:rFonts w:ascii="Arial" w:hAnsi="Arial" w:cs="Arial"/>
-                <w:i/>
-                <w:iCs/>
-                <w:sz w:val="20"/>
-                <w:szCs w:val="20"/>
-              </w:rPr>
-              <w:t>Presenta la interfaz de “Inicio”</w:t>
-            </w:r>
-          </w:p>
-        </w:tc>
-      </w:tr>
-      <w:tr>
-        <w:trPr>
-          <w:trHeight w:val="875"/>
-        </w:trPr>
-        <w:tc>
-          <w:tcPr>
-            <w:tcW w:w="1817" w:type="dxa"/>
-            <w:shd w:val="clear" w:color="auto" w:fill="auto"/>
-          </w:tcPr>
-          <w:p>
-            <w:pPr>
-              <w:jc w:val="center"/>
-              <w:rPr>
-                <w:rFonts w:ascii="Arial" w:hAnsi="Arial" w:cs="Arial"/>
-                <w:b/>
-                <w:bCs/>
-                <w:sz w:val="20"/>
-                <w:szCs w:val="20"/>
-              </w:rPr>
-            </w:pPr>
-          </w:p>
-        </w:tc>
-        <w:tc>
-          <w:tcPr>
-            <w:tcW w:w="3671" w:type="dxa"/>
-            <w:gridSpan w:val="2"/>
-            <w:shd w:val="clear" w:color="auto" w:fill="auto"/>
-          </w:tcPr>
-          <w:p>
-            <w:pPr>
-              <w:jc w:val="center"/>
-              <w:rPr>
-                <w:rFonts w:ascii="Arial" w:hAnsi="Arial" w:cs="Arial"/>
-                <w:i/>
-                <w:iCs/>
-                <w:sz w:val="20"/>
-                <w:szCs w:val="20"/>
-              </w:rPr>
-            </w:pPr>
-            <w:r>
-              <w:rPr>
-                <w:rFonts w:ascii="Arial" w:hAnsi="Arial" w:cs="Arial"/>
-                <w:i/>
-                <w:iCs/>
-                <w:sz w:val="20"/>
-                <w:szCs w:val="20"/>
-              </w:rPr>
-              <w:t>Da clic en “Mis Contratos”</w:t>
-            </w:r>
-          </w:p>
-        </w:tc>
-        <w:tc>
-          <w:tcPr>
-            <w:tcW w:w="3483" w:type="dxa"/>
-            <w:gridSpan w:val="2"/>
-            <w:shd w:val="clear" w:color="auto" w:fill="auto"/>
-          </w:tcPr>
-          <w:p>
-            <w:pPr>
-              <w:jc w:val="center"/>
-              <w:rPr>
-                <w:rFonts w:ascii="Arial" w:hAnsi="Arial" w:cs="Arial"/>
-                <w:i/>
-                <w:iCs/>
-                <w:sz w:val="20"/>
-                <w:szCs w:val="20"/>
-              </w:rPr>
-            </w:pPr>
-            <w:r>
-              <w:rPr>
-                <w:rFonts w:ascii="Arial" w:hAnsi="Arial" w:cs="Arial"/>
-                <w:i/>
-                <w:iCs/>
-                <w:sz w:val="20"/>
-                <w:szCs w:val="20"/>
-              </w:rPr>
-              <w:t>Presenta la interfaz de “Mis Contratos”</w:t>
-            </w:r>
-          </w:p>
-        </w:tc>
-      </w:tr>
-      <w:tr>
-        <w:trPr>
-          <w:trHeight w:val="875"/>
-        </w:trPr>
-        <w:tc>
-          <w:tcPr>
-            <w:tcW w:w="1817" w:type="dxa"/>
-            <w:shd w:val="clear" w:color="auto" w:fill="auto"/>
-          </w:tcPr>
-          <w:p>
-            <w:pPr>
-              <w:jc w:val="center"/>
-              <w:rPr>
-                <w:rFonts w:ascii="Arial" w:hAnsi="Arial" w:cs="Arial"/>
-                <w:b/>
-                <w:bCs/>
-                <w:sz w:val="20"/>
-                <w:szCs w:val="20"/>
-              </w:rPr>
-            </w:pPr>
-          </w:p>
-        </w:tc>
-        <w:tc>
-          <w:tcPr>
-            <w:tcW w:w="3671" w:type="dxa"/>
-            <w:gridSpan w:val="2"/>
-            <w:shd w:val="clear" w:color="auto" w:fill="auto"/>
-          </w:tcPr>
-          <w:p>
-            <w:pPr>
-              <w:jc w:val="center"/>
-              <w:rPr>
-                <w:rFonts w:ascii="Arial" w:hAnsi="Arial" w:cs="Arial"/>
-                <w:i/>
-                <w:iCs/>
-                <w:sz w:val="20"/>
-                <w:szCs w:val="20"/>
-              </w:rPr>
-            </w:pPr>
-            <w:r>
-              <w:rPr>
-                <w:rFonts w:ascii="Arial" w:hAnsi="Arial" w:cs="Arial"/>
-                <w:i/>
-                <w:iCs/>
-                <w:sz w:val="20"/>
-                <w:szCs w:val="20"/>
-              </w:rPr>
-              <w:t>Da clic en “Informes”</w:t>
-            </w:r>
-          </w:p>
-        </w:tc>
-        <w:tc>
-          <w:tcPr>
-            <w:tcW w:w="3483" w:type="dxa"/>
-            <w:gridSpan w:val="2"/>
-            <w:shd w:val="clear" w:color="auto" w:fill="auto"/>
-          </w:tcPr>
-          <w:p>
-            <w:pPr>
-              <w:jc w:val="center"/>
-              <w:rPr>
-                <w:rFonts w:ascii="Arial" w:hAnsi="Arial" w:cs="Arial"/>
-                <w:i/>
-                <w:iCs/>
-                <w:sz w:val="20"/>
-                <w:szCs w:val="20"/>
-              </w:rPr>
-            </w:pPr>
-            <w:r>
-              <w:rPr>
-                <w:rFonts w:ascii="Arial" w:hAnsi="Arial" w:cs="Arial"/>
-                <w:i/>
-                <w:iCs/>
-                <w:sz w:val="20"/>
-                <w:szCs w:val="20"/>
-              </w:rPr>
-              <w:t>Presenta la interfaz de “Informes”</w:t>
-            </w:r>
-          </w:p>
-        </w:tc>
-      </w:tr>
-      <w:tr>
-        <w:trPr>
-          <w:trHeight w:val="875"/>
-        </w:trPr>
-        <w:tc>
-          <w:tcPr>
-            <w:tcW w:w="1817" w:type="dxa"/>
-            <w:shd w:val="clear" w:color="auto" w:fill="auto"/>
-          </w:tcPr>
-          <w:p>
-            <w:pPr>
-              <w:jc w:val="center"/>
-              <w:rPr>
-                <w:rFonts w:ascii="Arial" w:hAnsi="Arial" w:cs="Arial"/>
-                <w:b/>
-                <w:bCs/>
-                <w:sz w:val="20"/>
-                <w:szCs w:val="20"/>
-              </w:rPr>
-            </w:pPr>
-          </w:p>
-        </w:tc>
-        <w:tc>
-          <w:tcPr>
-            <w:tcW w:w="3671" w:type="dxa"/>
-            <w:gridSpan w:val="2"/>
-            <w:shd w:val="clear" w:color="auto" w:fill="auto"/>
-          </w:tcPr>
-          <w:p>
-            <w:pPr>
-              <w:jc w:val="center"/>
-              <w:rPr>
-                <w:rFonts w:ascii="Arial" w:hAnsi="Arial" w:cs="Arial"/>
-                <w:i/>
-                <w:iCs/>
-                <w:sz w:val="20"/>
-                <w:szCs w:val="20"/>
-              </w:rPr>
-            </w:pPr>
-          </w:p>
-        </w:tc>
-        <w:tc>
-          <w:tcPr>
-            <w:tcW w:w="3483" w:type="dxa"/>
-            <w:gridSpan w:val="2"/>
-            <w:shd w:val="clear" w:color="auto" w:fill="auto"/>
-          </w:tcPr>
-          <w:p>
-            <w:pPr>
-              <w:jc w:val="center"/>
-              <w:rPr>
-                <w:rFonts w:ascii="Arial" w:hAnsi="Arial" w:cs="Arial"/>
-                <w:i/>
-                <w:iCs/>
-                <w:sz w:val="20"/>
-                <w:szCs w:val="20"/>
-              </w:rPr>
-            </w:pPr>
-          </w:p>
-        </w:tc>
       </w:tr>
       <w:tr>
         <w:trPr>
@@ -15234,7 +13669,7 @@
         </w:tc>
         <w:tc>
           <w:tcPr>
-            <w:tcW w:w="7154" w:type="dxa"/>
+            <w:tcW w:w="7425" w:type="dxa"/>
             <w:gridSpan w:val="4"/>
           </w:tcPr>
           <w:p>
@@ -15245,6 +13680,14 @@
                 <w:szCs w:val="20"/>
               </w:rPr>
             </w:pPr>
+            <w:r>
+              <w:rPr>
+                <w:rFonts w:ascii="Arial" w:hAnsi="Arial" w:cs="Arial"/>
+                <w:sz w:val="20"/>
+                <w:szCs w:val="20"/>
+              </w:rPr>
+              <w:t>Ninguna.</w:t>
+            </w:r>
           </w:p>
         </w:tc>
       </w:tr>
@@ -15281,7 +13724,7 @@
         </w:tc>
         <w:tc>
           <w:tcPr>
-            <w:tcW w:w="7154" w:type="dxa"/>
+            <w:tcW w:w="7425" w:type="dxa"/>
             <w:gridSpan w:val="4"/>
           </w:tcPr>
           <w:p>
@@ -15294,13 +13737,15 @@
             </w:pPr>
             <w:r>
               <w:rPr>
-                <w:noProof/>
+                <w:rFonts w:ascii="Arial" w:hAnsi="Arial" w:cs="Arial"/>
+                <w:sz w:val="20"/>
+                <w:szCs w:val="20"/>
               </w:rPr>
               <w:drawing>
-                <wp:inline distT="0" distB="0" distL="0" distR="0" wp14:anchorId="1DDFBC51" wp14:editId="7E791C4E">
-                  <wp:extent cx="4290060" cy="3575050"/>
-                  <wp:effectExtent l="0" t="0" r="0" b="6350"/>
-                  <wp:docPr id="7" name="Imagen 7"/>
+                <wp:inline distT="0" distB="0" distL="0" distR="0" wp14:anchorId="1E651581" wp14:editId="1E35A5A7">
+                  <wp:extent cx="4568190" cy="3806825"/>
+                  <wp:effectExtent l="0" t="0" r="3810" b="3175"/>
+                  <wp:docPr id="13" name="Imagen 13"/>
                   <wp:cNvGraphicFramePr>
                     <a:graphicFrameLocks xmlns:a="http://schemas.openxmlformats.org/drawingml/2006/main" noChangeAspect="1"/>
                   </wp:cNvGraphicFramePr>
@@ -15320,7 +13765,7 @@
                         <pic:spPr>
                           <a:xfrm>
                             <a:off x="0" y="0"/>
-                            <a:ext cx="4290455" cy="3575379"/>
+                            <a:ext cx="4575262" cy="3812718"/>
                           </a:xfrm>
                           <a:prstGeom prst="rect">
                             <a:avLst/>
@@ -15367,7 +13812,7 @@
         </w:tc>
         <w:tc>
           <w:tcPr>
-            <w:tcW w:w="7154" w:type="dxa"/>
+            <w:tcW w:w="7425" w:type="dxa"/>
             <w:gridSpan w:val="4"/>
           </w:tcPr>
           <w:p>
@@ -15403,7 +13848,7 @@
         </w:tc>
         <w:tc>
           <w:tcPr>
-            <w:tcW w:w="7154" w:type="dxa"/>
+            <w:tcW w:w="7425" w:type="dxa"/>
             <w:gridSpan w:val="4"/>
           </w:tcPr>
           <w:p>

</xml_diff>

<commit_message>
Casos de Uso Update
</commit_message>
<xml_diff>
--- a/Semana 12-16 octubre/PLANTILLA CASOS DE USO.docx
+++ b/Semana 12-16 octubre/PLANTILLA CASOS DE USO.docx
@@ -1,6 +1,6 @@
 
 <file path=word/document.xml><?xml version="1.0" encoding="utf-8"?>
-<w:document xmlns:wpc="http://schemas.microsoft.com/office/word/2010/wordprocessingCanvas" xmlns:cx="http://schemas.microsoft.com/office/drawing/2014/chartex" xmlns:cx1="http://schemas.microsoft.com/office/drawing/2015/9/8/chartex" xmlns:cx2="http://schemas.microsoft.com/office/drawing/2015/10/21/chartex" xmlns:cx3="http://schemas.microsoft.com/office/drawing/2016/5/9/chartex" xmlns:cx4="http://schemas.microsoft.com/office/drawing/2016/5/10/chartex" xmlns:cx5="http://schemas.microsoft.com/office/drawing/2016/5/11/chartex" xmlns:cx6="http://schemas.microsoft.com/office/drawing/2016/5/12/chartex" xmlns:cx7="http://schemas.microsoft.com/office/drawing/2016/5/13/chartex" xmlns:cx8="http://schemas.microsoft.com/office/drawing/2016/5/14/chartex" xmlns:mc="http://schemas.openxmlformats.org/markup-compatibility/2006" xmlns:aink="http://schemas.microsoft.com/office/drawing/2016/ink" xmlns:am3d="http://schemas.microsoft.com/office/drawing/2017/model3d" xmlns:o="urn:schemas-microsoft-com:office:office" xmlns:r="http://schemas.openxmlformats.org/officeDocument/2006/relationships" xmlns:m="http://schemas.openxmlformats.org/officeDocument/2006/math" xmlns:v="urn:schemas-microsoft-com:vml" xmlns:wp14="http://schemas.microsoft.com/office/word/2010/wordprocessingDrawing" xmlns:wp="http://schemas.openxmlformats.org/drawingml/2006/wordprocessingDrawing" xmlns:w10="urn:schemas-microsoft-com:office:word" xmlns:w="http://schemas.openxmlformats.org/wordprocessingml/2006/main" xmlns:w14="http://schemas.microsoft.com/office/word/2010/wordml" xmlns:w15="http://schemas.microsoft.com/office/word/2012/wordml" xmlns:w16cex="http://schemas.microsoft.com/office/word/2018/wordml/cex" xmlns:w16cid="http://schemas.microsoft.com/office/word/2016/wordml/cid" xmlns:w16="http://schemas.microsoft.com/office/word/2018/wordml" xmlns:w16se="http://schemas.microsoft.com/office/word/2015/wordml/symex" xmlns:wpg="http://schemas.microsoft.com/office/word/2010/wordprocessingGroup" xmlns:wpi="http://schemas.microsoft.com/office/word/2010/wordprocessingInk" xmlns:wne="http://schemas.microsoft.com/office/word/2006/wordml" xmlns:wps="http://schemas.microsoft.com/office/word/2010/wordprocessingShape" mc:Ignorable="w14 w15 w16se w16cid w16 w16cex wp14">
+<w:document xmlns:wpc="http://schemas.microsoft.com/office/word/2010/wordprocessingCanvas" xmlns:cx="http://schemas.microsoft.com/office/drawing/2014/chartex" xmlns:cx1="http://schemas.microsoft.com/office/drawing/2015/9/8/chartex" xmlns:cx2="http://schemas.microsoft.com/office/drawing/2015/10/21/chartex" xmlns:cx3="http://schemas.microsoft.com/office/drawing/2016/5/9/chartex" xmlns:cx4="http://schemas.microsoft.com/office/drawing/2016/5/10/chartex" xmlns:cx5="http://schemas.microsoft.com/office/drawing/2016/5/11/chartex" xmlns:cx6="http://schemas.microsoft.com/office/drawing/2016/5/12/chartex" xmlns:cx7="http://schemas.microsoft.com/office/drawing/2016/5/13/chartex" xmlns:cx8="http://schemas.microsoft.com/office/drawing/2016/5/14/chartex" xmlns:mc="http://schemas.openxmlformats.org/markup-compatibility/2006" xmlns:aink="http://schemas.microsoft.com/office/drawing/2016/ink" xmlns:am3d="http://schemas.microsoft.com/office/drawing/2017/model3d" xmlns:o="urn:schemas-microsoft-com:office:office" xmlns:r="http://schemas.openxmlformats.org/officeDocument/2006/relationships" xmlns:m="http://schemas.openxmlformats.org/officeDocument/2006/math" xmlns:v="urn:schemas-microsoft-com:vml" xmlns:wp14="http://schemas.microsoft.com/office/word/2010/wordprocessingDrawing" xmlns:wp="http://schemas.openxmlformats.org/drawingml/2006/wordprocessingDrawing" xmlns:w10="urn:schemas-microsoft-com:office:word" xmlns:w="http://schemas.openxmlformats.org/wordprocessingml/2006/main" xmlns:w14="http://schemas.microsoft.com/office/word/2010/wordml" xmlns:w15="http://schemas.microsoft.com/office/word/2012/wordml" xmlns:w16cid="http://schemas.microsoft.com/office/word/2016/wordml/cid" xmlns:w16se="http://schemas.microsoft.com/office/word/2015/wordml/symex" xmlns:wpg="http://schemas.microsoft.com/office/word/2010/wordprocessingGroup" xmlns:wpi="http://schemas.microsoft.com/office/word/2010/wordprocessingInk" xmlns:wne="http://schemas.microsoft.com/office/word/2006/wordml" xmlns:wps="http://schemas.microsoft.com/office/word/2010/wordprocessingShape" mc:Ignorable="w14 w15 w16se w16cid wp14">
   <w:body>
     <w:p>
       <w:pPr>
@@ -688,7 +688,29 @@
                 <w:sz w:val="20"/>
                 <w:szCs w:val="20"/>
               </w:rPr>
-              <w:t>El usuario que vaya a generar la factura debe ser un administrador o un miembro del personal ya registrado en la plataforma.</w:t>
+              <w:t xml:space="preserve">El usuario que vaya a generar la factura debe ser un administrador o un miembro del </w:t>
+            </w:r>
+            <w:proofErr w:type="spellStart"/>
+            <w:r>
+              <w:rPr>
+                <w:rFonts w:ascii="Arial" w:hAnsi="Arial" w:cs="Arial"/>
+                <w:i/>
+                <w:iCs/>
+                <w:sz w:val="20"/>
+                <w:szCs w:val="20"/>
+              </w:rPr>
+              <w:t>personal</w:t>
+            </w:r>
+            <w:proofErr w:type="spellEnd"/>
+            <w:r>
+              <w:rPr>
+                <w:rFonts w:ascii="Arial" w:hAnsi="Arial" w:cs="Arial"/>
+                <w:i/>
+                <w:iCs/>
+                <w:sz w:val="20"/>
+                <w:szCs w:val="20"/>
+              </w:rPr>
+              <w:t xml:space="preserve"> ya registrado en la plataforma.</w:t>
             </w:r>
             <w:r>
               <w:rPr>
@@ -1367,7 +1389,61 @@
                 <w:sz w:val="20"/>
                 <w:szCs w:val="20"/>
               </w:rPr>
-              <w:t>Si re realiza de manera óptima, no debe tardar más de 90 seg; en promedio será de 240 seg y se puede esperar un máximo de 360 seg.</w:t>
+              <w:t xml:space="preserve">Si re realiza de manera óptima, no debe tardar más de 90 </w:t>
+            </w:r>
+            <w:proofErr w:type="spellStart"/>
+            <w:r>
+              <w:rPr>
+                <w:rFonts w:ascii="Arial" w:hAnsi="Arial" w:cs="Arial"/>
+                <w:sz w:val="20"/>
+                <w:szCs w:val="20"/>
+              </w:rPr>
+              <w:t>seg</w:t>
+            </w:r>
+            <w:proofErr w:type="spellEnd"/>
+            <w:r>
+              <w:rPr>
+                <w:rFonts w:ascii="Arial" w:hAnsi="Arial" w:cs="Arial"/>
+                <w:sz w:val="20"/>
+                <w:szCs w:val="20"/>
+              </w:rPr>
+              <w:t xml:space="preserve">; en promedio será de 240 </w:t>
+            </w:r>
+            <w:proofErr w:type="spellStart"/>
+            <w:r>
+              <w:rPr>
+                <w:rFonts w:ascii="Arial" w:hAnsi="Arial" w:cs="Arial"/>
+                <w:sz w:val="20"/>
+                <w:szCs w:val="20"/>
+              </w:rPr>
+              <w:t>seg</w:t>
+            </w:r>
+            <w:proofErr w:type="spellEnd"/>
+            <w:r>
+              <w:rPr>
+                <w:rFonts w:ascii="Arial" w:hAnsi="Arial" w:cs="Arial"/>
+                <w:sz w:val="20"/>
+                <w:szCs w:val="20"/>
+              </w:rPr>
+              <w:t xml:space="preserve"> y se puede esperar un máximo de 360 </w:t>
+            </w:r>
+            <w:proofErr w:type="spellStart"/>
+            <w:r>
+              <w:rPr>
+                <w:rFonts w:ascii="Arial" w:hAnsi="Arial" w:cs="Arial"/>
+                <w:sz w:val="20"/>
+                <w:szCs w:val="20"/>
+              </w:rPr>
+              <w:t>seg</w:t>
+            </w:r>
+            <w:proofErr w:type="spellEnd"/>
+            <w:r>
+              <w:rPr>
+                <w:rFonts w:ascii="Arial" w:hAnsi="Arial" w:cs="Arial"/>
+                <w:sz w:val="20"/>
+                <w:szCs w:val="20"/>
+              </w:rPr>
+              <w:t>.</w:t>
             </w:r>
           </w:p>
         </w:tc>
@@ -1421,7 +1497,25 @@
                 <w:sz w:val="20"/>
                 <w:szCs w:val="20"/>
               </w:rPr>
-              <w:t xml:space="preserve">En el caso del administrador se espera que la cantidad de veces que se invoque este caso de uso será proporcional a la cantidad de residentes de la unidad con un error de el 5% mensual. </w:t>
+              <w:t xml:space="preserve">En el caso del administrador se espera que la cantidad de veces que se invoque este caso de uso será proporcional a la cantidad de residentes de la unidad con un error </w:t>
+            </w:r>
+            <w:proofErr w:type="spellStart"/>
+            <w:r>
+              <w:rPr>
+                <w:rFonts w:ascii="Arial" w:hAnsi="Arial" w:cs="Arial"/>
+                <w:sz w:val="20"/>
+                <w:szCs w:val="20"/>
+              </w:rPr>
+              <w:t>de el</w:t>
+            </w:r>
+            <w:proofErr w:type="spellEnd"/>
+            <w:r>
+              <w:rPr>
+                <w:rFonts w:ascii="Arial" w:hAnsi="Arial" w:cs="Arial"/>
+                <w:sz w:val="20"/>
+                <w:szCs w:val="20"/>
+              </w:rPr>
+              <w:t xml:space="preserve"> 5% mensual. </w:t>
             </w:r>
           </w:p>
           <w:p>
@@ -3604,7 +3698,43 @@
                 <w:sz w:val="20"/>
                 <w:szCs w:val="20"/>
               </w:rPr>
-              <w:t>Si re realiza de manera óptima, no debe tardar más de 120 seg; en promedio será de 280 seg y se puede esperar un máximo de 4</w:t>
+              <w:t xml:space="preserve">Si re realiza de manera óptima, no debe tardar más de 120 </w:t>
+            </w:r>
+            <w:proofErr w:type="spellStart"/>
+            <w:r>
+              <w:rPr>
+                <w:rFonts w:ascii="Arial" w:hAnsi="Arial" w:cs="Arial"/>
+                <w:sz w:val="20"/>
+                <w:szCs w:val="20"/>
+              </w:rPr>
+              <w:t>seg</w:t>
+            </w:r>
+            <w:proofErr w:type="spellEnd"/>
+            <w:r>
+              <w:rPr>
+                <w:rFonts w:ascii="Arial" w:hAnsi="Arial" w:cs="Arial"/>
+                <w:sz w:val="20"/>
+                <w:szCs w:val="20"/>
+              </w:rPr>
+              <w:t xml:space="preserve">; en promedio será de 280 </w:t>
+            </w:r>
+            <w:proofErr w:type="spellStart"/>
+            <w:r>
+              <w:rPr>
+                <w:rFonts w:ascii="Arial" w:hAnsi="Arial" w:cs="Arial"/>
+                <w:sz w:val="20"/>
+                <w:szCs w:val="20"/>
+              </w:rPr>
+              <w:t>seg</w:t>
+            </w:r>
+            <w:proofErr w:type="spellEnd"/>
+            <w:r>
+              <w:rPr>
+                <w:rFonts w:ascii="Arial" w:hAnsi="Arial" w:cs="Arial"/>
+                <w:sz w:val="20"/>
+                <w:szCs w:val="20"/>
+              </w:rPr>
+              <w:t xml:space="preserve"> y se puede esperar un máximo de 4</w:t>
             </w:r>
             <w:r>
               <w:rPr>
@@ -3620,7 +3750,25 @@
                 <w:sz w:val="20"/>
                 <w:szCs w:val="20"/>
               </w:rPr>
-              <w:t>0 seg.</w:t>
+              <w:t xml:space="preserve">0 </w:t>
+            </w:r>
+            <w:proofErr w:type="spellStart"/>
+            <w:r>
+              <w:rPr>
+                <w:rFonts w:ascii="Arial" w:hAnsi="Arial" w:cs="Arial"/>
+                <w:sz w:val="20"/>
+                <w:szCs w:val="20"/>
+              </w:rPr>
+              <w:t>seg</w:t>
+            </w:r>
+            <w:proofErr w:type="spellEnd"/>
+            <w:r>
+              <w:rPr>
+                <w:rFonts w:ascii="Arial" w:hAnsi="Arial" w:cs="Arial"/>
+                <w:sz w:val="20"/>
+                <w:szCs w:val="20"/>
+              </w:rPr>
+              <w:t>.</w:t>
             </w:r>
           </w:p>
         </w:tc>
@@ -3946,7 +4094,7 @@
                     </wp:anchor>
                   </w:drawing>
                 </mc:Choice>
-                <mc:Fallback>
+                <mc:Fallback xmlns:w16cex="http://schemas.microsoft.com/office/word/2018/wordml/cex" xmlns:w16="http://schemas.microsoft.com/office/word/2018/wordml">
                   <w:pict>
                     <v:shapetype w14:anchorId="2C9A2578" id="_x0000_t5" coordsize="21600,21600" o:spt="5" adj="10800" path="m@0,l,21600r21600,xe">
                       <v:stroke joinstyle="miter"/>
@@ -5395,7 +5543,61 @@
                 <w:sz w:val="20"/>
                 <w:szCs w:val="20"/>
               </w:rPr>
-              <w:t>e realiza de manera óptima, no debe tardar más de 40 seg; en promedio será de 180 seg y se puede esperar un máximo de 320 seg.</w:t>
+              <w:t xml:space="preserve">e realiza de manera óptima, no debe tardar más de 40 </w:t>
+            </w:r>
+            <w:proofErr w:type="spellStart"/>
+            <w:r>
+              <w:rPr>
+                <w:rFonts w:ascii="Arial" w:hAnsi="Arial" w:cs="Arial"/>
+                <w:sz w:val="20"/>
+                <w:szCs w:val="20"/>
+              </w:rPr>
+              <w:t>seg</w:t>
+            </w:r>
+            <w:proofErr w:type="spellEnd"/>
+            <w:r>
+              <w:rPr>
+                <w:rFonts w:ascii="Arial" w:hAnsi="Arial" w:cs="Arial"/>
+                <w:sz w:val="20"/>
+                <w:szCs w:val="20"/>
+              </w:rPr>
+              <w:t xml:space="preserve">; en promedio será de 180 </w:t>
+            </w:r>
+            <w:proofErr w:type="spellStart"/>
+            <w:r>
+              <w:rPr>
+                <w:rFonts w:ascii="Arial" w:hAnsi="Arial" w:cs="Arial"/>
+                <w:sz w:val="20"/>
+                <w:szCs w:val="20"/>
+              </w:rPr>
+              <w:t>seg</w:t>
+            </w:r>
+            <w:proofErr w:type="spellEnd"/>
+            <w:r>
+              <w:rPr>
+                <w:rFonts w:ascii="Arial" w:hAnsi="Arial" w:cs="Arial"/>
+                <w:sz w:val="20"/>
+                <w:szCs w:val="20"/>
+              </w:rPr>
+              <w:t xml:space="preserve"> y se puede esperar un máximo de 320 </w:t>
+            </w:r>
+            <w:proofErr w:type="spellStart"/>
+            <w:r>
+              <w:rPr>
+                <w:rFonts w:ascii="Arial" w:hAnsi="Arial" w:cs="Arial"/>
+                <w:sz w:val="20"/>
+                <w:szCs w:val="20"/>
+              </w:rPr>
+              <w:t>seg</w:t>
+            </w:r>
+            <w:proofErr w:type="spellEnd"/>
+            <w:r>
+              <w:rPr>
+                <w:rFonts w:ascii="Arial" w:hAnsi="Arial" w:cs="Arial"/>
+                <w:sz w:val="20"/>
+                <w:szCs w:val="20"/>
+              </w:rPr>
+              <w:t>.</w:t>
             </w:r>
           </w:p>
         </w:tc>
@@ -8187,63 +8389,225 @@
                 <w:sz w:val="20"/>
                 <w:szCs w:val="20"/>
               </w:rPr>
-              <w:t>Si se realiza la inserción de manera óptima, no debe tardar más de 40 seg; en promedio será de 180 seg y se puede esperar un máximo de 320 seg.</w:t>
-            </w:r>
-          </w:p>
-          <w:p>
-            <w:pPr>
-              <w:jc w:val="center"/>
-              <w:rPr>
-                <w:rFonts w:ascii="Arial" w:hAnsi="Arial" w:cs="Arial"/>
-                <w:sz w:val="20"/>
-                <w:szCs w:val="20"/>
-              </w:rPr>
-            </w:pPr>
-          </w:p>
-          <w:p>
-            <w:pPr>
-              <w:jc w:val="center"/>
-              <w:rPr>
-                <w:rFonts w:ascii="Arial" w:hAnsi="Arial" w:cs="Arial"/>
-                <w:sz w:val="20"/>
-                <w:szCs w:val="20"/>
-              </w:rPr>
-            </w:pPr>
-            <w:r>
-              <w:rPr>
-                <w:rFonts w:ascii="Arial" w:hAnsi="Arial" w:cs="Arial"/>
-                <w:sz w:val="20"/>
-                <w:szCs w:val="20"/>
-              </w:rPr>
-              <w:t>Si se realiza la modificación de manera óptima, no debe tardar más de 20 seg; en promedio será de 240 seg y se puede esperar un máximo de 520 seg.</w:t>
-            </w:r>
-          </w:p>
-          <w:p>
-            <w:pPr>
-              <w:jc w:val="center"/>
-              <w:rPr>
-                <w:rFonts w:ascii="Arial" w:hAnsi="Arial" w:cs="Arial"/>
-                <w:sz w:val="20"/>
-                <w:szCs w:val="20"/>
-              </w:rPr>
-            </w:pPr>
-          </w:p>
-          <w:p>
-            <w:pPr>
-              <w:jc w:val="center"/>
-              <w:rPr>
-                <w:rFonts w:ascii="Arial" w:hAnsi="Arial" w:cs="Arial"/>
-                <w:sz w:val="20"/>
-                <w:szCs w:val="20"/>
-              </w:rPr>
-            </w:pPr>
-            <w:r>
-              <w:rPr>
-                <w:rFonts w:ascii="Arial" w:hAnsi="Arial" w:cs="Arial"/>
-                <w:sz w:val="20"/>
-                <w:szCs w:val="20"/>
-              </w:rPr>
-              <w:t>Si se realiza la eliminación de manera óptima, no debe tardar más de 60 seg; en promedio será de 185 seg y se puede esperar un máximo de 520 seg.</w:t>
+              <w:t xml:space="preserve">Si se realiza la inserción de manera óptima, no debe tardar más de 40 </w:t>
+            </w:r>
+            <w:proofErr w:type="spellStart"/>
+            <w:r>
+              <w:rPr>
+                <w:rFonts w:ascii="Arial" w:hAnsi="Arial" w:cs="Arial"/>
+                <w:sz w:val="20"/>
+                <w:szCs w:val="20"/>
+              </w:rPr>
+              <w:t>seg</w:t>
+            </w:r>
+            <w:proofErr w:type="spellEnd"/>
+            <w:r>
+              <w:rPr>
+                <w:rFonts w:ascii="Arial" w:hAnsi="Arial" w:cs="Arial"/>
+                <w:sz w:val="20"/>
+                <w:szCs w:val="20"/>
+              </w:rPr>
+              <w:t xml:space="preserve">; en promedio será de 180 </w:t>
+            </w:r>
+            <w:proofErr w:type="spellStart"/>
+            <w:r>
+              <w:rPr>
+                <w:rFonts w:ascii="Arial" w:hAnsi="Arial" w:cs="Arial"/>
+                <w:sz w:val="20"/>
+                <w:szCs w:val="20"/>
+              </w:rPr>
+              <w:t>seg</w:t>
+            </w:r>
+            <w:proofErr w:type="spellEnd"/>
+            <w:r>
+              <w:rPr>
+                <w:rFonts w:ascii="Arial" w:hAnsi="Arial" w:cs="Arial"/>
+                <w:sz w:val="20"/>
+                <w:szCs w:val="20"/>
+              </w:rPr>
+              <w:t xml:space="preserve"> y se puede esperar un máximo de 320 </w:t>
+            </w:r>
+            <w:proofErr w:type="spellStart"/>
+            <w:r>
+              <w:rPr>
+                <w:rFonts w:ascii="Arial" w:hAnsi="Arial" w:cs="Arial"/>
+                <w:sz w:val="20"/>
+                <w:szCs w:val="20"/>
+              </w:rPr>
+              <w:t>seg</w:t>
+            </w:r>
+            <w:proofErr w:type="spellEnd"/>
+            <w:r>
+              <w:rPr>
+                <w:rFonts w:ascii="Arial" w:hAnsi="Arial" w:cs="Arial"/>
+                <w:sz w:val="20"/>
+                <w:szCs w:val="20"/>
+              </w:rPr>
+              <w:t>.</w:t>
+            </w:r>
+          </w:p>
+          <w:p>
+            <w:pPr>
+              <w:jc w:val="center"/>
+              <w:rPr>
+                <w:rFonts w:ascii="Arial" w:hAnsi="Arial" w:cs="Arial"/>
+                <w:sz w:val="20"/>
+                <w:szCs w:val="20"/>
+              </w:rPr>
+            </w:pPr>
+          </w:p>
+          <w:p>
+            <w:pPr>
+              <w:jc w:val="center"/>
+              <w:rPr>
+                <w:rFonts w:ascii="Arial" w:hAnsi="Arial" w:cs="Arial"/>
+                <w:sz w:val="20"/>
+                <w:szCs w:val="20"/>
+              </w:rPr>
+            </w:pPr>
+            <w:r>
+              <w:rPr>
+                <w:rFonts w:ascii="Arial" w:hAnsi="Arial" w:cs="Arial"/>
+                <w:sz w:val="20"/>
+                <w:szCs w:val="20"/>
+              </w:rPr>
+              <w:t xml:space="preserve">Si se realiza la modificación de manera óptima, no debe tardar más de 20 </w:t>
+            </w:r>
+            <w:proofErr w:type="spellStart"/>
+            <w:r>
+              <w:rPr>
+                <w:rFonts w:ascii="Arial" w:hAnsi="Arial" w:cs="Arial"/>
+                <w:sz w:val="20"/>
+                <w:szCs w:val="20"/>
+              </w:rPr>
+              <w:t>seg</w:t>
+            </w:r>
+            <w:proofErr w:type="spellEnd"/>
+            <w:r>
+              <w:rPr>
+                <w:rFonts w:ascii="Arial" w:hAnsi="Arial" w:cs="Arial"/>
+                <w:sz w:val="20"/>
+                <w:szCs w:val="20"/>
+              </w:rPr>
+              <w:t xml:space="preserve">; en promedio será de 240 </w:t>
+            </w:r>
+            <w:proofErr w:type="spellStart"/>
+            <w:r>
+              <w:rPr>
+                <w:rFonts w:ascii="Arial" w:hAnsi="Arial" w:cs="Arial"/>
+                <w:sz w:val="20"/>
+                <w:szCs w:val="20"/>
+              </w:rPr>
+              <w:t>seg</w:t>
+            </w:r>
+            <w:proofErr w:type="spellEnd"/>
+            <w:r>
+              <w:rPr>
+                <w:rFonts w:ascii="Arial" w:hAnsi="Arial" w:cs="Arial"/>
+                <w:sz w:val="20"/>
+                <w:szCs w:val="20"/>
+              </w:rPr>
+              <w:t xml:space="preserve"> y se puede esperar un máximo de 520 </w:t>
+            </w:r>
+            <w:proofErr w:type="spellStart"/>
+            <w:r>
+              <w:rPr>
+                <w:rFonts w:ascii="Arial" w:hAnsi="Arial" w:cs="Arial"/>
+                <w:sz w:val="20"/>
+                <w:szCs w:val="20"/>
+              </w:rPr>
+              <w:t>seg</w:t>
+            </w:r>
+            <w:proofErr w:type="spellEnd"/>
+            <w:r>
+              <w:rPr>
+                <w:rFonts w:ascii="Arial" w:hAnsi="Arial" w:cs="Arial"/>
+                <w:sz w:val="20"/>
+                <w:szCs w:val="20"/>
+              </w:rPr>
+              <w:t>.</w:t>
+            </w:r>
+          </w:p>
+          <w:p>
+            <w:pPr>
+              <w:jc w:val="center"/>
+              <w:rPr>
+                <w:rFonts w:ascii="Arial" w:hAnsi="Arial" w:cs="Arial"/>
+                <w:sz w:val="20"/>
+                <w:szCs w:val="20"/>
+              </w:rPr>
+            </w:pPr>
+          </w:p>
+          <w:p>
+            <w:pPr>
+              <w:jc w:val="center"/>
+              <w:rPr>
+                <w:rFonts w:ascii="Arial" w:hAnsi="Arial" w:cs="Arial"/>
+                <w:sz w:val="20"/>
+                <w:szCs w:val="20"/>
+              </w:rPr>
+            </w:pPr>
+            <w:r>
+              <w:rPr>
+                <w:rFonts w:ascii="Arial" w:hAnsi="Arial" w:cs="Arial"/>
+                <w:sz w:val="20"/>
+                <w:szCs w:val="20"/>
+              </w:rPr>
+              <w:t xml:space="preserve">Si se realiza la eliminación de manera óptima, no debe tardar más de 60 </w:t>
+            </w:r>
+            <w:proofErr w:type="spellStart"/>
+            <w:r>
+              <w:rPr>
+                <w:rFonts w:ascii="Arial" w:hAnsi="Arial" w:cs="Arial"/>
+                <w:sz w:val="20"/>
+                <w:szCs w:val="20"/>
+              </w:rPr>
+              <w:t>seg</w:t>
+            </w:r>
+            <w:proofErr w:type="spellEnd"/>
+            <w:r>
+              <w:rPr>
+                <w:rFonts w:ascii="Arial" w:hAnsi="Arial" w:cs="Arial"/>
+                <w:sz w:val="20"/>
+                <w:szCs w:val="20"/>
+              </w:rPr>
+              <w:t xml:space="preserve">; en promedio será de 185 </w:t>
+            </w:r>
+            <w:proofErr w:type="spellStart"/>
+            <w:r>
+              <w:rPr>
+                <w:rFonts w:ascii="Arial" w:hAnsi="Arial" w:cs="Arial"/>
+                <w:sz w:val="20"/>
+                <w:szCs w:val="20"/>
+              </w:rPr>
+              <w:t>seg</w:t>
+            </w:r>
+            <w:proofErr w:type="spellEnd"/>
+            <w:r>
+              <w:rPr>
+                <w:rFonts w:ascii="Arial" w:hAnsi="Arial" w:cs="Arial"/>
+                <w:sz w:val="20"/>
+                <w:szCs w:val="20"/>
+              </w:rPr>
+              <w:t xml:space="preserve"> y se puede esperar un máximo de 520 </w:t>
+            </w:r>
+            <w:proofErr w:type="spellStart"/>
+            <w:r>
+              <w:rPr>
+                <w:rFonts w:ascii="Arial" w:hAnsi="Arial" w:cs="Arial"/>
+                <w:sz w:val="20"/>
+                <w:szCs w:val="20"/>
+              </w:rPr>
+              <w:t>seg</w:t>
+            </w:r>
+            <w:proofErr w:type="spellEnd"/>
+            <w:r>
+              <w:rPr>
+                <w:rFonts w:ascii="Arial" w:hAnsi="Arial" w:cs="Arial"/>
+                <w:sz w:val="20"/>
+                <w:szCs w:val="20"/>
+              </w:rPr>
+              <w:t>.</w:t>
             </w:r>
           </w:p>
           <w:p>
@@ -8609,6 +8973,26 @@
         </w:rPr>
       </w:pPr>
     </w:p>
+    <w:p>
+      <w:pPr>
+        <w:rPr>
+          <w:rFonts w:ascii="Arial" w:hAnsi="Arial" w:cs="Arial"/>
+          <w:b/>
+          <w:bCs/>
+        </w:rPr>
+      </w:pPr>
+      <w:bookmarkStart w:id="0" w:name="_GoBack"/>
+      <w:bookmarkEnd w:id="0"/>
+    </w:p>
+    <w:p>
+      <w:pPr>
+        <w:rPr>
+          <w:rFonts w:ascii="Arial" w:hAnsi="Arial" w:cs="Arial"/>
+          <w:b/>
+          <w:bCs/>
+        </w:rPr>
+      </w:pPr>
+    </w:p>
     <w:tbl>
       <w:tblPr>
         <w:tblStyle w:val="Tablaconcuadrcula"/>
@@ -8648,6 +9032,7 @@
                 <w:sz w:val="20"/>
                 <w:szCs w:val="20"/>
               </w:rPr>
+              <w:lastRenderedPageBreak/>
               <w:t>Caso de Uso</w:t>
             </w:r>
           </w:p>
@@ -8742,7 +9127,7 @@
                 <w:sz w:val="20"/>
                 <w:szCs w:val="20"/>
               </w:rPr>
-              <w:t>2</w:t>
+              <w:t>3</w:t>
             </w:r>
           </w:p>
         </w:tc>
@@ -8842,7 +9227,6 @@
                 <w:sz w:val="20"/>
                 <w:szCs w:val="20"/>
               </w:rPr>
-              <w:lastRenderedPageBreak/>
               <w:t>Autor</w:t>
             </w:r>
           </w:p>
@@ -10238,7 +10622,7 @@
                 <w:szCs w:val="20"/>
               </w:rPr>
             </w:pPr>
-            <w:bookmarkStart w:id="0" w:name="_Hlk54561433"/>
+            <w:bookmarkStart w:id="1" w:name="_Hlk54561433"/>
             <w:r>
               <w:rPr>
                 <w:rFonts w:ascii="Arial" w:hAnsi="Arial" w:cs="Arial"/>
@@ -10328,6 +10712,32 @@
                 <w:szCs w:val="20"/>
               </w:rPr>
             </w:pPr>
+            <w:r>
+              <w:rPr>
+                <w:rFonts w:ascii="Arial" w:hAnsi="Arial" w:cs="Arial"/>
+                <w:sz w:val="20"/>
+                <w:szCs w:val="20"/>
+              </w:rPr>
+              <w:t xml:space="preserve">Se espera que la cantidad de veces que se invoque este caso de uso será proporcional a la cantidad de facturas generadas por el administrador de la unidad con un error </w:t>
+            </w:r>
+            <w:proofErr w:type="spellStart"/>
+            <w:r>
+              <w:rPr>
+                <w:rFonts w:ascii="Arial" w:hAnsi="Arial" w:cs="Arial"/>
+                <w:sz w:val="20"/>
+                <w:szCs w:val="20"/>
+              </w:rPr>
+              <w:t>de el</w:t>
+            </w:r>
+            <w:proofErr w:type="spellEnd"/>
+            <w:r>
+              <w:rPr>
+                <w:rFonts w:ascii="Arial" w:hAnsi="Arial" w:cs="Arial"/>
+                <w:sz w:val="20"/>
+                <w:szCs w:val="20"/>
+              </w:rPr>
+              <w:t xml:space="preserve"> 5% mensual. </w:t>
+            </w:r>
           </w:p>
         </w:tc>
       </w:tr>
@@ -10385,7 +10795,7 @@
           </w:p>
         </w:tc>
       </w:tr>
-      <w:bookmarkEnd w:id="0"/>
+      <w:bookmarkEnd w:id="1"/>
       <w:tr>
         <w:trPr>
           <w:trHeight w:val="414"/>
@@ -13637,7 +14047,7 @@
                 <w:szCs w:val="20"/>
               </w:rPr>
             </w:pPr>
-            <w:bookmarkStart w:id="1" w:name="_Hlk54560958"/>
+            <w:bookmarkStart w:id="2" w:name="_Hlk54560958"/>
             <w:r>
               <w:rPr>
                 <w:rFonts w:ascii="Arial" w:hAnsi="Arial" w:cs="Arial"/>
@@ -13822,7 +14232,7 @@
           </w:p>
         </w:tc>
       </w:tr>
-      <w:bookmarkEnd w:id="1"/>
+      <w:bookmarkEnd w:id="2"/>
     </w:tbl>
     <w:p>
       <w:pPr>
@@ -14315,7 +14725,29 @@
                 <w:sz w:val="20"/>
                 <w:szCs w:val="20"/>
               </w:rPr>
-              <w:t xml:space="preserve"> de acuerdo al tipo de usuario que ingrese. Todos los usuarios podrán visualizar sus datos personales, tales como nombres, cédula y teléfono. Los Residentes también podrán visualizar eventos y las normas de la unidad. Por su parte el Personal visualizará sus contratos</w:t>
+              <w:t xml:space="preserve"> </w:t>
+            </w:r>
+            <w:proofErr w:type="gramStart"/>
+            <w:r>
+              <w:rPr>
+                <w:rFonts w:ascii="Arial" w:hAnsi="Arial" w:cs="Arial"/>
+                <w:i/>
+                <w:iCs/>
+                <w:sz w:val="20"/>
+                <w:szCs w:val="20"/>
+              </w:rPr>
+              <w:t>de acuerdo al</w:t>
+            </w:r>
+            <w:proofErr w:type="gramEnd"/>
+            <w:r>
+              <w:rPr>
+                <w:rFonts w:ascii="Arial" w:hAnsi="Arial" w:cs="Arial"/>
+                <w:i/>
+                <w:iCs/>
+                <w:sz w:val="20"/>
+                <w:szCs w:val="20"/>
+              </w:rPr>
+              <w:t xml:space="preserve"> tipo de usuario que ingrese. Todos los usuarios podrán visualizar sus datos personales, tales como nombres, cédula y teléfono. Los Residentes también podrán visualizar eventos y las normas de la unidad. Por su parte el Personal visualizará sus contratos</w:t>
             </w:r>
             <w:r>
               <w:rPr>
@@ -15407,7 +15839,31 @@
                 <w:szCs w:val="20"/>
                 <w:lang w:val="en-US"/>
               </w:rPr>
-              <w:t>“Cancelar”</w:t>
+              <w:t>“</w:t>
+            </w:r>
+            <w:proofErr w:type="spellStart"/>
+            <w:r>
+              <w:rPr>
+                <w:rFonts w:ascii="Arial" w:hAnsi="Arial" w:cs="Arial"/>
+                <w:i/>
+                <w:iCs/>
+                <w:sz w:val="20"/>
+                <w:szCs w:val="20"/>
+                <w:lang w:val="en-US"/>
+              </w:rPr>
+              <w:t>Cancelar</w:t>
+            </w:r>
+            <w:proofErr w:type="spellEnd"/>
+            <w:r>
+              <w:rPr>
+                <w:rFonts w:ascii="Arial" w:hAnsi="Arial" w:cs="Arial"/>
+                <w:i/>
+                <w:iCs/>
+                <w:sz w:val="20"/>
+                <w:szCs w:val="20"/>
+                <w:lang w:val="en-US"/>
+              </w:rPr>
+              <w:t>”</w:t>
             </w:r>
           </w:p>
         </w:tc>
@@ -15436,7 +15892,29 @@
                 <w:sz w:val="20"/>
                 <w:szCs w:val="20"/>
               </w:rPr>
-              <w:t>Presenta la intefaz de “Inicio”</w:t>
+              <w:t xml:space="preserve">Presenta la </w:t>
+            </w:r>
+            <w:proofErr w:type="spellStart"/>
+            <w:r>
+              <w:rPr>
+                <w:rFonts w:ascii="Arial" w:hAnsi="Arial" w:cs="Arial"/>
+                <w:i/>
+                <w:iCs/>
+                <w:sz w:val="20"/>
+                <w:szCs w:val="20"/>
+              </w:rPr>
+              <w:t>intefaz</w:t>
+            </w:r>
+            <w:proofErr w:type="spellEnd"/>
+            <w:r>
+              <w:rPr>
+                <w:rFonts w:ascii="Arial" w:hAnsi="Arial" w:cs="Arial"/>
+                <w:i/>
+                <w:iCs/>
+                <w:sz w:val="20"/>
+                <w:szCs w:val="20"/>
+              </w:rPr>
+              <w:t xml:space="preserve"> de “Inicio”</w:t>
             </w:r>
           </w:p>
         </w:tc>
@@ -15491,7 +15969,61 @@
                 <w:sz w:val="20"/>
                 <w:szCs w:val="20"/>
               </w:rPr>
-              <w:t>Si se realiza la modificación de manera óptima, no debe tardar más de 120 seg; en promedio será de 180 seg y se puede esperar un máximo de 240 seg.</w:t>
+              <w:t xml:space="preserve">Si se realiza la modificación de manera óptima, no debe tardar más de 120 </w:t>
+            </w:r>
+            <w:proofErr w:type="spellStart"/>
+            <w:r>
+              <w:rPr>
+                <w:rFonts w:ascii="Arial" w:hAnsi="Arial" w:cs="Arial"/>
+                <w:sz w:val="20"/>
+                <w:szCs w:val="20"/>
+              </w:rPr>
+              <w:t>seg</w:t>
+            </w:r>
+            <w:proofErr w:type="spellEnd"/>
+            <w:r>
+              <w:rPr>
+                <w:rFonts w:ascii="Arial" w:hAnsi="Arial" w:cs="Arial"/>
+                <w:sz w:val="20"/>
+                <w:szCs w:val="20"/>
+              </w:rPr>
+              <w:t xml:space="preserve">; en promedio será de 180 </w:t>
+            </w:r>
+            <w:proofErr w:type="spellStart"/>
+            <w:r>
+              <w:rPr>
+                <w:rFonts w:ascii="Arial" w:hAnsi="Arial" w:cs="Arial"/>
+                <w:sz w:val="20"/>
+                <w:szCs w:val="20"/>
+              </w:rPr>
+              <w:t>seg</w:t>
+            </w:r>
+            <w:proofErr w:type="spellEnd"/>
+            <w:r>
+              <w:rPr>
+                <w:rFonts w:ascii="Arial" w:hAnsi="Arial" w:cs="Arial"/>
+                <w:sz w:val="20"/>
+                <w:szCs w:val="20"/>
+              </w:rPr>
+              <w:t xml:space="preserve"> y se puede esperar un máximo de 240 </w:t>
+            </w:r>
+            <w:proofErr w:type="spellStart"/>
+            <w:r>
+              <w:rPr>
+                <w:rFonts w:ascii="Arial" w:hAnsi="Arial" w:cs="Arial"/>
+                <w:sz w:val="20"/>
+                <w:szCs w:val="20"/>
+              </w:rPr>
+              <w:t>seg</w:t>
+            </w:r>
+            <w:proofErr w:type="spellEnd"/>
+            <w:r>
+              <w:rPr>
+                <w:rFonts w:ascii="Arial" w:hAnsi="Arial" w:cs="Arial"/>
+                <w:sz w:val="20"/>
+                <w:szCs w:val="20"/>
+              </w:rPr>
+              <w:t>.</w:t>
             </w:r>
           </w:p>
           <w:p>
@@ -15705,6 +16237,7 @@
             <w:r>
               <w:rPr>
                 <w:rFonts w:ascii="Arial" w:hAnsi="Arial" w:cs="Arial"/>
+                <w:noProof/>
                 <w:sz w:val="20"/>
                 <w:szCs w:val="20"/>
               </w:rPr>
@@ -16258,7 +16791,29 @@
                 <w:sz w:val="20"/>
                 <w:szCs w:val="20"/>
               </w:rPr>
-              <w:t xml:space="preserve">Proporcionar a cada uno de los integrantes de la unidad residencial la visualización de datos e información de acuerdo al tipo de usuario que ingrese. Todos los usuarios podrán visualizar sus datos personales, tales como nombres, cédula y teléfono. </w:t>
+              <w:t xml:space="preserve">Proporcionar a cada uno de los integrantes de la unidad residencial la visualización de datos e información </w:t>
+            </w:r>
+            <w:proofErr w:type="gramStart"/>
+            <w:r>
+              <w:rPr>
+                <w:rFonts w:ascii="Arial" w:hAnsi="Arial" w:cs="Arial"/>
+                <w:i/>
+                <w:iCs/>
+                <w:sz w:val="20"/>
+                <w:szCs w:val="20"/>
+              </w:rPr>
+              <w:t>de acuerdo al</w:t>
+            </w:r>
+            <w:proofErr w:type="gramEnd"/>
+            <w:r>
+              <w:rPr>
+                <w:rFonts w:ascii="Arial" w:hAnsi="Arial" w:cs="Arial"/>
+                <w:i/>
+                <w:iCs/>
+                <w:sz w:val="20"/>
+                <w:szCs w:val="20"/>
+              </w:rPr>
+              <w:t xml:space="preserve"> tipo de usuario que ingrese. Todos los usuarios podrán visualizar sus datos personales, tales como nombres, cédula y teléfono. </w:t>
             </w:r>
           </w:p>
         </w:tc>
@@ -17168,7 +17723,31 @@
                 <w:szCs w:val="20"/>
                 <w:lang w:val="en-US"/>
               </w:rPr>
-              <w:t>“Cancelar”</w:t>
+              <w:t>“</w:t>
+            </w:r>
+            <w:proofErr w:type="spellStart"/>
+            <w:r>
+              <w:rPr>
+                <w:rFonts w:ascii="Arial" w:hAnsi="Arial" w:cs="Arial"/>
+                <w:i/>
+                <w:iCs/>
+                <w:sz w:val="20"/>
+                <w:szCs w:val="20"/>
+                <w:lang w:val="en-US"/>
+              </w:rPr>
+              <w:t>Cancelar</w:t>
+            </w:r>
+            <w:proofErr w:type="spellEnd"/>
+            <w:r>
+              <w:rPr>
+                <w:rFonts w:ascii="Arial" w:hAnsi="Arial" w:cs="Arial"/>
+                <w:i/>
+                <w:iCs/>
+                <w:sz w:val="20"/>
+                <w:szCs w:val="20"/>
+                <w:lang w:val="en-US"/>
+              </w:rPr>
+              <w:t>”</w:t>
             </w:r>
           </w:p>
         </w:tc>
@@ -17197,7 +17776,29 @@
                 <w:sz w:val="20"/>
                 <w:szCs w:val="20"/>
               </w:rPr>
-              <w:t>Presenta la intefaz de “Inicio”</w:t>
+              <w:t xml:space="preserve">Presenta la </w:t>
+            </w:r>
+            <w:proofErr w:type="spellStart"/>
+            <w:r>
+              <w:rPr>
+                <w:rFonts w:ascii="Arial" w:hAnsi="Arial" w:cs="Arial"/>
+                <w:i/>
+                <w:iCs/>
+                <w:sz w:val="20"/>
+                <w:szCs w:val="20"/>
+              </w:rPr>
+              <w:t>intefaz</w:t>
+            </w:r>
+            <w:proofErr w:type="spellEnd"/>
+            <w:r>
+              <w:rPr>
+                <w:rFonts w:ascii="Arial" w:hAnsi="Arial" w:cs="Arial"/>
+                <w:i/>
+                <w:iCs/>
+                <w:sz w:val="20"/>
+                <w:szCs w:val="20"/>
+              </w:rPr>
+              <w:t xml:space="preserve"> de “Inicio”</w:t>
             </w:r>
           </w:p>
         </w:tc>
@@ -17252,7 +17853,61 @@
                 <w:sz w:val="20"/>
                 <w:szCs w:val="20"/>
               </w:rPr>
-              <w:t>Si se realiza la modificación de manera óptima, no debe tardar más de 120 seg; en promedio será de 180 seg y se puede esperar un máximo de 240 seg.</w:t>
+              <w:t xml:space="preserve">Si se realiza la modificación de manera óptima, no debe tardar más de 120 </w:t>
+            </w:r>
+            <w:proofErr w:type="spellStart"/>
+            <w:r>
+              <w:rPr>
+                <w:rFonts w:ascii="Arial" w:hAnsi="Arial" w:cs="Arial"/>
+                <w:sz w:val="20"/>
+                <w:szCs w:val="20"/>
+              </w:rPr>
+              <w:t>seg</w:t>
+            </w:r>
+            <w:proofErr w:type="spellEnd"/>
+            <w:r>
+              <w:rPr>
+                <w:rFonts w:ascii="Arial" w:hAnsi="Arial" w:cs="Arial"/>
+                <w:sz w:val="20"/>
+                <w:szCs w:val="20"/>
+              </w:rPr>
+              <w:t xml:space="preserve">; en promedio será de 180 </w:t>
+            </w:r>
+            <w:proofErr w:type="spellStart"/>
+            <w:r>
+              <w:rPr>
+                <w:rFonts w:ascii="Arial" w:hAnsi="Arial" w:cs="Arial"/>
+                <w:sz w:val="20"/>
+                <w:szCs w:val="20"/>
+              </w:rPr>
+              <w:t>seg</w:t>
+            </w:r>
+            <w:proofErr w:type="spellEnd"/>
+            <w:r>
+              <w:rPr>
+                <w:rFonts w:ascii="Arial" w:hAnsi="Arial" w:cs="Arial"/>
+                <w:sz w:val="20"/>
+                <w:szCs w:val="20"/>
+              </w:rPr>
+              <w:t xml:space="preserve"> y se puede esperar un máximo de 240 </w:t>
+            </w:r>
+            <w:proofErr w:type="spellStart"/>
+            <w:r>
+              <w:rPr>
+                <w:rFonts w:ascii="Arial" w:hAnsi="Arial" w:cs="Arial"/>
+                <w:sz w:val="20"/>
+                <w:szCs w:val="20"/>
+              </w:rPr>
+              <w:t>seg</w:t>
+            </w:r>
+            <w:proofErr w:type="spellEnd"/>
+            <w:r>
+              <w:rPr>
+                <w:rFonts w:ascii="Arial" w:hAnsi="Arial" w:cs="Arial"/>
+                <w:sz w:val="20"/>
+                <w:szCs w:val="20"/>
+              </w:rPr>
+              <w:t>.</w:t>
             </w:r>
           </w:p>
           <w:p>
@@ -17467,6 +18122,7 @@
             <w:r>
               <w:rPr>
                 <w:rFonts w:ascii="Arial" w:hAnsi="Arial" w:cs="Arial"/>
+                <w:noProof/>
                 <w:sz w:val="20"/>
                 <w:szCs w:val="20"/>
               </w:rPr>
@@ -17576,7 +18232,7 @@
 </file>
 
 <file path=word/styles.xml><?xml version="1.0" encoding="utf-8"?>
-<w:styles xmlns:mc="http://schemas.openxmlformats.org/markup-compatibility/2006" xmlns:r="http://schemas.openxmlformats.org/officeDocument/2006/relationships" xmlns:w="http://schemas.openxmlformats.org/wordprocessingml/2006/main" xmlns:w14="http://schemas.microsoft.com/office/word/2010/wordml" xmlns:w15="http://schemas.microsoft.com/office/word/2012/wordml" xmlns:w16cex="http://schemas.microsoft.com/office/word/2018/wordml/cex" xmlns:w16cid="http://schemas.microsoft.com/office/word/2016/wordml/cid" xmlns:w16="http://schemas.microsoft.com/office/word/2018/wordml" xmlns:w16se="http://schemas.microsoft.com/office/word/2015/wordml/symex" mc:Ignorable="w14 w15 w16se w16cid w16 w16cex">
+<w:styles xmlns:mc="http://schemas.openxmlformats.org/markup-compatibility/2006" xmlns:r="http://schemas.openxmlformats.org/officeDocument/2006/relationships" xmlns:w="http://schemas.openxmlformats.org/wordprocessingml/2006/main" xmlns:w14="http://schemas.microsoft.com/office/word/2010/wordml" xmlns:w15="http://schemas.microsoft.com/office/word/2012/wordml" xmlns:w16cid="http://schemas.microsoft.com/office/word/2016/wordml/cid" xmlns:w16se="http://schemas.microsoft.com/office/word/2015/wordml/symex" mc:Ignorable="w14 w15 w16se w16cid">
   <w:docDefaults>
     <w:rPrDefault>
       <w:rPr>
@@ -18323,7 +18979,7 @@
 </file>
 
 <file path=customXml/itemProps1.xml><?xml version="1.0" encoding="utf-8"?>
-<ds:datastoreItem xmlns:ds="http://schemas.openxmlformats.org/officeDocument/2006/customXml" ds:itemID="{41F5E1A6-E3F5-4B7A-AEEE-9297F55F50F0}">
+<ds:datastoreItem xmlns:ds="http://schemas.openxmlformats.org/officeDocument/2006/customXml" ds:itemID="{904145BE-468B-4E4B-9EDD-C7405093458E}">
   <ds:schemaRefs>
     <ds:schemaRef ds:uri="http://schemas.openxmlformats.org/officeDocument/2006/bibliography"/>
   </ds:schemaRefs>

</xml_diff>

<commit_message>
Stand up y tablas
</commit_message>
<xml_diff>
--- a/Semana 12-16 octubre/PLANTILLA CASOS DE USO.docx
+++ b/Semana 12-16 octubre/PLANTILLA CASOS DE USO.docx
@@ -688,7 +688,29 @@
                 <w:sz w:val="20"/>
                 <w:szCs w:val="20"/>
               </w:rPr>
-              <w:t>El usuario que vaya a generar la factura debe ser un administrador o un miembro del personal ya registrado en la plataforma.</w:t>
+              <w:t xml:space="preserve">El usuario que vaya a generar la factura debe ser un administrador o un miembro del </w:t>
+            </w:r>
+            <w:proofErr w:type="spellStart"/>
+            <w:r>
+              <w:rPr>
+                <w:rFonts w:ascii="Arial" w:hAnsi="Arial" w:cs="Arial"/>
+                <w:i/>
+                <w:iCs/>
+                <w:sz w:val="20"/>
+                <w:szCs w:val="20"/>
+              </w:rPr>
+              <w:t>personal</w:t>
+            </w:r>
+            <w:proofErr w:type="spellEnd"/>
+            <w:r>
+              <w:rPr>
+                <w:rFonts w:ascii="Arial" w:hAnsi="Arial" w:cs="Arial"/>
+                <w:i/>
+                <w:iCs/>
+                <w:sz w:val="20"/>
+                <w:szCs w:val="20"/>
+              </w:rPr>
+              <w:t xml:space="preserve"> ya registrado en la plataforma.</w:t>
             </w:r>
             <w:r>
               <w:rPr>
@@ -1367,7 +1389,61 @@
                 <w:sz w:val="20"/>
                 <w:szCs w:val="20"/>
               </w:rPr>
-              <w:t>Si re realiza de manera óptima, no debe tardar más de 90 seg; en promedio será de 240 seg y se puede esperar un máximo de 360 seg.</w:t>
+              <w:t xml:space="preserve">Si re realiza de manera óptima, no debe tardar más de 90 </w:t>
+            </w:r>
+            <w:proofErr w:type="spellStart"/>
+            <w:r>
+              <w:rPr>
+                <w:rFonts w:ascii="Arial" w:hAnsi="Arial" w:cs="Arial"/>
+                <w:sz w:val="20"/>
+                <w:szCs w:val="20"/>
+              </w:rPr>
+              <w:t>seg</w:t>
+            </w:r>
+            <w:proofErr w:type="spellEnd"/>
+            <w:r>
+              <w:rPr>
+                <w:rFonts w:ascii="Arial" w:hAnsi="Arial" w:cs="Arial"/>
+                <w:sz w:val="20"/>
+                <w:szCs w:val="20"/>
+              </w:rPr>
+              <w:t xml:space="preserve">; en promedio será de 240 </w:t>
+            </w:r>
+            <w:proofErr w:type="spellStart"/>
+            <w:r>
+              <w:rPr>
+                <w:rFonts w:ascii="Arial" w:hAnsi="Arial" w:cs="Arial"/>
+                <w:sz w:val="20"/>
+                <w:szCs w:val="20"/>
+              </w:rPr>
+              <w:t>seg</w:t>
+            </w:r>
+            <w:proofErr w:type="spellEnd"/>
+            <w:r>
+              <w:rPr>
+                <w:rFonts w:ascii="Arial" w:hAnsi="Arial" w:cs="Arial"/>
+                <w:sz w:val="20"/>
+                <w:szCs w:val="20"/>
+              </w:rPr>
+              <w:t xml:space="preserve"> y se puede esperar un máximo de 360 </w:t>
+            </w:r>
+            <w:proofErr w:type="spellStart"/>
+            <w:r>
+              <w:rPr>
+                <w:rFonts w:ascii="Arial" w:hAnsi="Arial" w:cs="Arial"/>
+                <w:sz w:val="20"/>
+                <w:szCs w:val="20"/>
+              </w:rPr>
+              <w:t>seg</w:t>
+            </w:r>
+            <w:proofErr w:type="spellEnd"/>
+            <w:r>
+              <w:rPr>
+                <w:rFonts w:ascii="Arial" w:hAnsi="Arial" w:cs="Arial"/>
+                <w:sz w:val="20"/>
+                <w:szCs w:val="20"/>
+              </w:rPr>
+              <w:t>.</w:t>
             </w:r>
           </w:p>
         </w:tc>
@@ -1421,7 +1497,25 @@
                 <w:sz w:val="20"/>
                 <w:szCs w:val="20"/>
               </w:rPr>
-              <w:t xml:space="preserve">En el caso del administrador se espera que la cantidad de veces que se invoque este caso de uso será proporcional a la cantidad de residentes de la unidad con un error de el 5% mensual. </w:t>
+              <w:t xml:space="preserve">En el caso del administrador se espera que la cantidad de veces que se invoque este caso de uso será proporcional a la cantidad de residentes de la unidad con un error </w:t>
+            </w:r>
+            <w:proofErr w:type="spellStart"/>
+            <w:r>
+              <w:rPr>
+                <w:rFonts w:ascii="Arial" w:hAnsi="Arial" w:cs="Arial"/>
+                <w:sz w:val="20"/>
+                <w:szCs w:val="20"/>
+              </w:rPr>
+              <w:t>de el</w:t>
+            </w:r>
+            <w:proofErr w:type="spellEnd"/>
+            <w:r>
+              <w:rPr>
+                <w:rFonts w:ascii="Arial" w:hAnsi="Arial" w:cs="Arial"/>
+                <w:sz w:val="20"/>
+                <w:szCs w:val="20"/>
+              </w:rPr>
+              <w:t xml:space="preserve"> 5% mensual. </w:t>
             </w:r>
           </w:p>
           <w:p>
@@ -3604,7 +3698,43 @@
                 <w:sz w:val="20"/>
                 <w:szCs w:val="20"/>
               </w:rPr>
-              <w:t>Si re realiza de manera óptima, no debe tardar más de 120 seg; en promedio será de 280 seg y se puede esperar un máximo de 4</w:t>
+              <w:t xml:space="preserve">Si re realiza de manera óptima, no debe tardar más de 120 </w:t>
+            </w:r>
+            <w:proofErr w:type="spellStart"/>
+            <w:r>
+              <w:rPr>
+                <w:rFonts w:ascii="Arial" w:hAnsi="Arial" w:cs="Arial"/>
+                <w:sz w:val="20"/>
+                <w:szCs w:val="20"/>
+              </w:rPr>
+              <w:t>seg</w:t>
+            </w:r>
+            <w:proofErr w:type="spellEnd"/>
+            <w:r>
+              <w:rPr>
+                <w:rFonts w:ascii="Arial" w:hAnsi="Arial" w:cs="Arial"/>
+                <w:sz w:val="20"/>
+                <w:szCs w:val="20"/>
+              </w:rPr>
+              <w:t xml:space="preserve">; en promedio será de 280 </w:t>
+            </w:r>
+            <w:proofErr w:type="spellStart"/>
+            <w:r>
+              <w:rPr>
+                <w:rFonts w:ascii="Arial" w:hAnsi="Arial" w:cs="Arial"/>
+                <w:sz w:val="20"/>
+                <w:szCs w:val="20"/>
+              </w:rPr>
+              <w:t>seg</w:t>
+            </w:r>
+            <w:proofErr w:type="spellEnd"/>
+            <w:r>
+              <w:rPr>
+                <w:rFonts w:ascii="Arial" w:hAnsi="Arial" w:cs="Arial"/>
+                <w:sz w:val="20"/>
+                <w:szCs w:val="20"/>
+              </w:rPr>
+              <w:t xml:space="preserve"> y se puede esperar un máximo de 4</w:t>
             </w:r>
             <w:r>
               <w:rPr>
@@ -3620,7 +3750,25 @@
                 <w:sz w:val="20"/>
                 <w:szCs w:val="20"/>
               </w:rPr>
-              <w:t>0 seg.</w:t>
+              <w:t xml:space="preserve">0 </w:t>
+            </w:r>
+            <w:proofErr w:type="spellStart"/>
+            <w:r>
+              <w:rPr>
+                <w:rFonts w:ascii="Arial" w:hAnsi="Arial" w:cs="Arial"/>
+                <w:sz w:val="20"/>
+                <w:szCs w:val="20"/>
+              </w:rPr>
+              <w:t>seg</w:t>
+            </w:r>
+            <w:proofErr w:type="spellEnd"/>
+            <w:r>
+              <w:rPr>
+                <w:rFonts w:ascii="Arial" w:hAnsi="Arial" w:cs="Arial"/>
+                <w:sz w:val="20"/>
+                <w:szCs w:val="20"/>
+              </w:rPr>
+              <w:t>.</w:t>
             </w:r>
           </w:p>
         </w:tc>
@@ -5395,7 +5543,61 @@
                 <w:sz w:val="20"/>
                 <w:szCs w:val="20"/>
               </w:rPr>
-              <w:t>e realiza de manera óptima, no debe tardar más de 40 seg; en promedio será de 180 seg y se puede esperar un máximo de 320 seg.</w:t>
+              <w:t xml:space="preserve">e realiza de manera óptima, no debe tardar más de 40 </w:t>
+            </w:r>
+            <w:proofErr w:type="spellStart"/>
+            <w:r>
+              <w:rPr>
+                <w:rFonts w:ascii="Arial" w:hAnsi="Arial" w:cs="Arial"/>
+                <w:sz w:val="20"/>
+                <w:szCs w:val="20"/>
+              </w:rPr>
+              <w:t>seg</w:t>
+            </w:r>
+            <w:proofErr w:type="spellEnd"/>
+            <w:r>
+              <w:rPr>
+                <w:rFonts w:ascii="Arial" w:hAnsi="Arial" w:cs="Arial"/>
+                <w:sz w:val="20"/>
+                <w:szCs w:val="20"/>
+              </w:rPr>
+              <w:t xml:space="preserve">; en promedio será de 180 </w:t>
+            </w:r>
+            <w:proofErr w:type="spellStart"/>
+            <w:r>
+              <w:rPr>
+                <w:rFonts w:ascii="Arial" w:hAnsi="Arial" w:cs="Arial"/>
+                <w:sz w:val="20"/>
+                <w:szCs w:val="20"/>
+              </w:rPr>
+              <w:t>seg</w:t>
+            </w:r>
+            <w:proofErr w:type="spellEnd"/>
+            <w:r>
+              <w:rPr>
+                <w:rFonts w:ascii="Arial" w:hAnsi="Arial" w:cs="Arial"/>
+                <w:sz w:val="20"/>
+                <w:szCs w:val="20"/>
+              </w:rPr>
+              <w:t xml:space="preserve"> y se puede esperar un máximo de 320 </w:t>
+            </w:r>
+            <w:proofErr w:type="spellStart"/>
+            <w:r>
+              <w:rPr>
+                <w:rFonts w:ascii="Arial" w:hAnsi="Arial" w:cs="Arial"/>
+                <w:sz w:val="20"/>
+                <w:szCs w:val="20"/>
+              </w:rPr>
+              <w:t>seg</w:t>
+            </w:r>
+            <w:proofErr w:type="spellEnd"/>
+            <w:r>
+              <w:rPr>
+                <w:rFonts w:ascii="Arial" w:hAnsi="Arial" w:cs="Arial"/>
+                <w:sz w:val="20"/>
+                <w:szCs w:val="20"/>
+              </w:rPr>
+              <w:t>.</w:t>
             </w:r>
           </w:p>
         </w:tc>
@@ -8419,63 +8621,225 @@
                 <w:sz w:val="20"/>
                 <w:szCs w:val="20"/>
               </w:rPr>
-              <w:t>Si se realiza la inserción de manera óptima, no debe tardar más de 40 seg; en promedio será de 180 seg y se puede esperar un máximo de 320 seg.</w:t>
-            </w:r>
-          </w:p>
-          <w:p>
-            <w:pPr>
-              <w:jc w:val="center"/>
-              <w:rPr>
-                <w:rFonts w:ascii="Arial" w:hAnsi="Arial" w:cs="Arial"/>
-                <w:sz w:val="20"/>
-                <w:szCs w:val="20"/>
-              </w:rPr>
-            </w:pPr>
-          </w:p>
-          <w:p>
-            <w:pPr>
-              <w:jc w:val="center"/>
-              <w:rPr>
-                <w:rFonts w:ascii="Arial" w:hAnsi="Arial" w:cs="Arial"/>
-                <w:sz w:val="20"/>
-                <w:szCs w:val="20"/>
-              </w:rPr>
-            </w:pPr>
-            <w:r>
-              <w:rPr>
-                <w:rFonts w:ascii="Arial" w:hAnsi="Arial" w:cs="Arial"/>
-                <w:sz w:val="20"/>
-                <w:szCs w:val="20"/>
-              </w:rPr>
-              <w:t>Si se realiza la modificación de manera óptima, no debe tardar más de 20 seg; en promedio será de 240 seg y se puede esperar un máximo de 520 seg.</w:t>
-            </w:r>
-          </w:p>
-          <w:p>
-            <w:pPr>
-              <w:jc w:val="center"/>
-              <w:rPr>
-                <w:rFonts w:ascii="Arial" w:hAnsi="Arial" w:cs="Arial"/>
-                <w:sz w:val="20"/>
-                <w:szCs w:val="20"/>
-              </w:rPr>
-            </w:pPr>
-          </w:p>
-          <w:p>
-            <w:pPr>
-              <w:jc w:val="center"/>
-              <w:rPr>
-                <w:rFonts w:ascii="Arial" w:hAnsi="Arial" w:cs="Arial"/>
-                <w:sz w:val="20"/>
-                <w:szCs w:val="20"/>
-              </w:rPr>
-            </w:pPr>
-            <w:r>
-              <w:rPr>
-                <w:rFonts w:ascii="Arial" w:hAnsi="Arial" w:cs="Arial"/>
-                <w:sz w:val="20"/>
-                <w:szCs w:val="20"/>
-              </w:rPr>
-              <w:t>Si se realiza la eliminación de manera óptima, no debe tardar más de 60 seg; en promedio será de 185 seg y se puede esperar un máximo de 520 seg.</w:t>
+              <w:t xml:space="preserve">Si se realiza la inserción de manera óptima, no debe tardar más de 40 </w:t>
+            </w:r>
+            <w:proofErr w:type="spellStart"/>
+            <w:r>
+              <w:rPr>
+                <w:rFonts w:ascii="Arial" w:hAnsi="Arial" w:cs="Arial"/>
+                <w:sz w:val="20"/>
+                <w:szCs w:val="20"/>
+              </w:rPr>
+              <w:t>seg</w:t>
+            </w:r>
+            <w:proofErr w:type="spellEnd"/>
+            <w:r>
+              <w:rPr>
+                <w:rFonts w:ascii="Arial" w:hAnsi="Arial" w:cs="Arial"/>
+                <w:sz w:val="20"/>
+                <w:szCs w:val="20"/>
+              </w:rPr>
+              <w:t xml:space="preserve">; en promedio será de 180 </w:t>
+            </w:r>
+            <w:proofErr w:type="spellStart"/>
+            <w:r>
+              <w:rPr>
+                <w:rFonts w:ascii="Arial" w:hAnsi="Arial" w:cs="Arial"/>
+                <w:sz w:val="20"/>
+                <w:szCs w:val="20"/>
+              </w:rPr>
+              <w:t>seg</w:t>
+            </w:r>
+            <w:proofErr w:type="spellEnd"/>
+            <w:r>
+              <w:rPr>
+                <w:rFonts w:ascii="Arial" w:hAnsi="Arial" w:cs="Arial"/>
+                <w:sz w:val="20"/>
+                <w:szCs w:val="20"/>
+              </w:rPr>
+              <w:t xml:space="preserve"> y se puede esperar un máximo de 320 </w:t>
+            </w:r>
+            <w:proofErr w:type="spellStart"/>
+            <w:r>
+              <w:rPr>
+                <w:rFonts w:ascii="Arial" w:hAnsi="Arial" w:cs="Arial"/>
+                <w:sz w:val="20"/>
+                <w:szCs w:val="20"/>
+              </w:rPr>
+              <w:t>seg</w:t>
+            </w:r>
+            <w:proofErr w:type="spellEnd"/>
+            <w:r>
+              <w:rPr>
+                <w:rFonts w:ascii="Arial" w:hAnsi="Arial" w:cs="Arial"/>
+                <w:sz w:val="20"/>
+                <w:szCs w:val="20"/>
+              </w:rPr>
+              <w:t>.</w:t>
+            </w:r>
+          </w:p>
+          <w:p>
+            <w:pPr>
+              <w:jc w:val="center"/>
+              <w:rPr>
+                <w:rFonts w:ascii="Arial" w:hAnsi="Arial" w:cs="Arial"/>
+                <w:sz w:val="20"/>
+                <w:szCs w:val="20"/>
+              </w:rPr>
+            </w:pPr>
+          </w:p>
+          <w:p>
+            <w:pPr>
+              <w:jc w:val="center"/>
+              <w:rPr>
+                <w:rFonts w:ascii="Arial" w:hAnsi="Arial" w:cs="Arial"/>
+                <w:sz w:val="20"/>
+                <w:szCs w:val="20"/>
+              </w:rPr>
+            </w:pPr>
+            <w:r>
+              <w:rPr>
+                <w:rFonts w:ascii="Arial" w:hAnsi="Arial" w:cs="Arial"/>
+                <w:sz w:val="20"/>
+                <w:szCs w:val="20"/>
+              </w:rPr>
+              <w:t xml:space="preserve">Si se realiza la modificación de manera óptima, no debe tardar más de 20 </w:t>
+            </w:r>
+            <w:proofErr w:type="spellStart"/>
+            <w:r>
+              <w:rPr>
+                <w:rFonts w:ascii="Arial" w:hAnsi="Arial" w:cs="Arial"/>
+                <w:sz w:val="20"/>
+                <w:szCs w:val="20"/>
+              </w:rPr>
+              <w:t>seg</w:t>
+            </w:r>
+            <w:proofErr w:type="spellEnd"/>
+            <w:r>
+              <w:rPr>
+                <w:rFonts w:ascii="Arial" w:hAnsi="Arial" w:cs="Arial"/>
+                <w:sz w:val="20"/>
+                <w:szCs w:val="20"/>
+              </w:rPr>
+              <w:t xml:space="preserve">; en promedio será de 240 </w:t>
+            </w:r>
+            <w:proofErr w:type="spellStart"/>
+            <w:r>
+              <w:rPr>
+                <w:rFonts w:ascii="Arial" w:hAnsi="Arial" w:cs="Arial"/>
+                <w:sz w:val="20"/>
+                <w:szCs w:val="20"/>
+              </w:rPr>
+              <w:t>seg</w:t>
+            </w:r>
+            <w:proofErr w:type="spellEnd"/>
+            <w:r>
+              <w:rPr>
+                <w:rFonts w:ascii="Arial" w:hAnsi="Arial" w:cs="Arial"/>
+                <w:sz w:val="20"/>
+                <w:szCs w:val="20"/>
+              </w:rPr>
+              <w:t xml:space="preserve"> y se puede esperar un máximo de 520 </w:t>
+            </w:r>
+            <w:proofErr w:type="spellStart"/>
+            <w:r>
+              <w:rPr>
+                <w:rFonts w:ascii="Arial" w:hAnsi="Arial" w:cs="Arial"/>
+                <w:sz w:val="20"/>
+                <w:szCs w:val="20"/>
+              </w:rPr>
+              <w:t>seg</w:t>
+            </w:r>
+            <w:proofErr w:type="spellEnd"/>
+            <w:r>
+              <w:rPr>
+                <w:rFonts w:ascii="Arial" w:hAnsi="Arial" w:cs="Arial"/>
+                <w:sz w:val="20"/>
+                <w:szCs w:val="20"/>
+              </w:rPr>
+              <w:t>.</w:t>
+            </w:r>
+          </w:p>
+          <w:p>
+            <w:pPr>
+              <w:jc w:val="center"/>
+              <w:rPr>
+                <w:rFonts w:ascii="Arial" w:hAnsi="Arial" w:cs="Arial"/>
+                <w:sz w:val="20"/>
+                <w:szCs w:val="20"/>
+              </w:rPr>
+            </w:pPr>
+          </w:p>
+          <w:p>
+            <w:pPr>
+              <w:jc w:val="center"/>
+              <w:rPr>
+                <w:rFonts w:ascii="Arial" w:hAnsi="Arial" w:cs="Arial"/>
+                <w:sz w:val="20"/>
+                <w:szCs w:val="20"/>
+              </w:rPr>
+            </w:pPr>
+            <w:r>
+              <w:rPr>
+                <w:rFonts w:ascii="Arial" w:hAnsi="Arial" w:cs="Arial"/>
+                <w:sz w:val="20"/>
+                <w:szCs w:val="20"/>
+              </w:rPr>
+              <w:t xml:space="preserve">Si se realiza la eliminación de manera óptima, no debe tardar más de 60 </w:t>
+            </w:r>
+            <w:proofErr w:type="spellStart"/>
+            <w:r>
+              <w:rPr>
+                <w:rFonts w:ascii="Arial" w:hAnsi="Arial" w:cs="Arial"/>
+                <w:sz w:val="20"/>
+                <w:szCs w:val="20"/>
+              </w:rPr>
+              <w:t>seg</w:t>
+            </w:r>
+            <w:proofErr w:type="spellEnd"/>
+            <w:r>
+              <w:rPr>
+                <w:rFonts w:ascii="Arial" w:hAnsi="Arial" w:cs="Arial"/>
+                <w:sz w:val="20"/>
+                <w:szCs w:val="20"/>
+              </w:rPr>
+              <w:t xml:space="preserve">; en promedio será de 185 </w:t>
+            </w:r>
+            <w:proofErr w:type="spellStart"/>
+            <w:r>
+              <w:rPr>
+                <w:rFonts w:ascii="Arial" w:hAnsi="Arial" w:cs="Arial"/>
+                <w:sz w:val="20"/>
+                <w:szCs w:val="20"/>
+              </w:rPr>
+              <w:t>seg</w:t>
+            </w:r>
+            <w:proofErr w:type="spellEnd"/>
+            <w:r>
+              <w:rPr>
+                <w:rFonts w:ascii="Arial" w:hAnsi="Arial" w:cs="Arial"/>
+                <w:sz w:val="20"/>
+                <w:szCs w:val="20"/>
+              </w:rPr>
+              <w:t xml:space="preserve"> y se puede esperar un máximo de 520 </w:t>
+            </w:r>
+            <w:proofErr w:type="spellStart"/>
+            <w:r>
+              <w:rPr>
+                <w:rFonts w:ascii="Arial" w:hAnsi="Arial" w:cs="Arial"/>
+                <w:sz w:val="20"/>
+                <w:szCs w:val="20"/>
+              </w:rPr>
+              <w:t>seg</w:t>
+            </w:r>
+            <w:proofErr w:type="spellEnd"/>
+            <w:r>
+              <w:rPr>
+                <w:rFonts w:ascii="Arial" w:hAnsi="Arial" w:cs="Arial"/>
+                <w:sz w:val="20"/>
+                <w:szCs w:val="20"/>
+              </w:rPr>
+              <w:t>.</w:t>
             </w:r>
           </w:p>
           <w:p>
@@ -10584,7 +10948,25 @@
                 <w:sz w:val="20"/>
                 <w:szCs w:val="20"/>
               </w:rPr>
-              <w:t xml:space="preserve">Se espera que la cantidad de veces que se invoque este caso de uso será proporcional a la cantidad de facturas generadas por el administrador de la unidad con un error de el 5% mensual. </w:t>
+              <w:t xml:space="preserve">Se espera que la cantidad de veces que se invoque este caso de uso será proporcional a la cantidad de facturas generadas por el administrador de la unidad con un error </w:t>
+            </w:r>
+            <w:proofErr w:type="spellStart"/>
+            <w:r>
+              <w:rPr>
+                <w:rFonts w:ascii="Arial" w:hAnsi="Arial" w:cs="Arial"/>
+                <w:sz w:val="20"/>
+                <w:szCs w:val="20"/>
+              </w:rPr>
+              <w:t>de el</w:t>
+            </w:r>
+            <w:proofErr w:type="spellEnd"/>
+            <w:r>
+              <w:rPr>
+                <w:rFonts w:ascii="Arial" w:hAnsi="Arial" w:cs="Arial"/>
+                <w:sz w:val="20"/>
+                <w:szCs w:val="20"/>
+              </w:rPr>
+              <w:t xml:space="preserve"> 5% mensual. </w:t>
             </w:r>
           </w:p>
         </w:tc>
@@ -14573,7 +14955,7 @@
                 <w:sz w:val="20"/>
                 <w:szCs w:val="20"/>
               </w:rPr>
-              <w:t xml:space="preserve"> de acuerdo al tipo de usuario que ingrese. Todos los usuarios podrán visualizar sus datos personales, tales como nombres, cédula y teléfono. Los Residentes también podrán visualizar eventos y las normas de la unidad. Por su parte el Personal visualizará sus contratos</w:t>
+              <w:t xml:space="preserve"> de acuerdo al tipo de usuario que ingrese. Los Residentes podrán visualizar eventos y las normas de la unidad. Por su parte el Personal visualizará sus contratos</w:t>
             </w:r>
             <w:r>
               <w:rPr>
@@ -14731,17 +15113,77 @@
                 <w:sz w:val="20"/>
                 <w:szCs w:val="20"/>
               </w:rPr>
-              <w:t xml:space="preserve">se podrá </w:t>
-            </w:r>
-            <w:r>
-              <w:rPr>
-                <w:rFonts w:ascii="Arial" w:hAnsi="Arial" w:cs="Arial"/>
-                <w:i/>
-                <w:iCs/>
-                <w:sz w:val="20"/>
-                <w:szCs w:val="20"/>
-              </w:rPr>
-              <w:t xml:space="preserve">visualizar los datos y la información concerniente a cada usuario. </w:t>
+              <w:t>se podrá</w:t>
+            </w:r>
+            <w:r>
+              <w:rPr>
+                <w:rFonts w:ascii="Arial" w:hAnsi="Arial" w:cs="Arial"/>
+                <w:i/>
+                <w:iCs/>
+                <w:sz w:val="20"/>
+                <w:szCs w:val="20"/>
+              </w:rPr>
+              <w:t>n</w:t>
+            </w:r>
+            <w:r>
+              <w:rPr>
+                <w:rFonts w:ascii="Arial" w:hAnsi="Arial" w:cs="Arial"/>
+                <w:i/>
+                <w:iCs/>
+                <w:sz w:val="20"/>
+                <w:szCs w:val="20"/>
+              </w:rPr>
+              <w:t xml:space="preserve"> visualizar</w:t>
+            </w:r>
+            <w:r>
+              <w:rPr>
+                <w:rFonts w:ascii="Arial" w:hAnsi="Arial" w:cs="Arial"/>
+                <w:i/>
+                <w:iCs/>
+                <w:sz w:val="20"/>
+                <w:szCs w:val="20"/>
+              </w:rPr>
+              <w:t xml:space="preserve"> </w:t>
+            </w:r>
+            <w:r>
+              <w:rPr>
+                <w:rFonts w:ascii="Arial" w:hAnsi="Arial" w:cs="Arial"/>
+                <w:i/>
+                <w:iCs/>
+                <w:sz w:val="20"/>
+                <w:szCs w:val="20"/>
+              </w:rPr>
+              <w:t xml:space="preserve">las tablas maestras </w:t>
+            </w:r>
+            <w:r>
+              <w:rPr>
+                <w:rFonts w:ascii="Arial" w:hAnsi="Arial" w:cs="Arial"/>
+                <w:i/>
+                <w:iCs/>
+                <w:sz w:val="20"/>
+                <w:szCs w:val="20"/>
+              </w:rPr>
+              <w:t xml:space="preserve">concerniente a cada </w:t>
+            </w:r>
+            <w:r>
+              <w:rPr>
+                <w:rFonts w:ascii="Arial" w:hAnsi="Arial" w:cs="Arial"/>
+                <w:i/>
+                <w:iCs/>
+                <w:sz w:val="20"/>
+                <w:szCs w:val="20"/>
+              </w:rPr>
+              <w:t xml:space="preserve">tipo de </w:t>
+            </w:r>
+            <w:r>
+              <w:rPr>
+                <w:rFonts w:ascii="Arial" w:hAnsi="Arial" w:cs="Arial"/>
+                <w:i/>
+                <w:iCs/>
+                <w:sz w:val="20"/>
+                <w:szCs w:val="20"/>
+              </w:rPr>
+              <w:t xml:space="preserve">usuario. </w:t>
             </w:r>
           </w:p>
         </w:tc>
@@ -14830,7 +15272,6 @@
                 <w:sz w:val="20"/>
                 <w:szCs w:val="20"/>
               </w:rPr>
-              <w:lastRenderedPageBreak/>
               <w:t xml:space="preserve">Precondición </w:t>
             </w:r>
           </w:p>
@@ -15008,7 +15449,18 @@
                 <w:sz w:val="20"/>
                 <w:szCs w:val="20"/>
               </w:rPr>
-              <w:t>“Historial Informes”, “Registro  Usuarios” e “Historial Contratos” debe de iniciar sesión previamente con perfil de administrador.</w:t>
+              <w:t xml:space="preserve">“Historial Informes”, </w:t>
+            </w:r>
+            <w:r>
+              <w:rPr>
+                <w:rFonts w:ascii="Arial" w:hAnsi="Arial" w:cs="Arial"/>
+                <w:i/>
+                <w:iCs/>
+                <w:sz w:val="20"/>
+                <w:szCs w:val="20"/>
+              </w:rPr>
+              <w:lastRenderedPageBreak/>
+              <w:t>“Registro  Usuarios” e “Historial Contratos” debe iniciar sesión previamente con perfil de administrador.</w:t>
             </w:r>
           </w:p>
         </w:tc>
@@ -15040,6 +15492,7 @@
                 <w:sz w:val="20"/>
                 <w:szCs w:val="20"/>
               </w:rPr>
+              <w:lastRenderedPageBreak/>
               <w:t>Secuencia normal de interacciones</w:t>
             </w:r>
           </w:p>
@@ -15925,7 +16378,31 @@
                 <w:szCs w:val="20"/>
                 <w:lang w:val="en-US"/>
               </w:rPr>
-              <w:t>“Cancelar”</w:t>
+              <w:t>“</w:t>
+            </w:r>
+            <w:proofErr w:type="spellStart"/>
+            <w:r>
+              <w:rPr>
+                <w:rFonts w:ascii="Arial" w:hAnsi="Arial" w:cs="Arial"/>
+                <w:i/>
+                <w:iCs/>
+                <w:sz w:val="20"/>
+                <w:szCs w:val="20"/>
+                <w:lang w:val="en-US"/>
+              </w:rPr>
+              <w:t>Cancelar</w:t>
+            </w:r>
+            <w:proofErr w:type="spellEnd"/>
+            <w:r>
+              <w:rPr>
+                <w:rFonts w:ascii="Arial" w:hAnsi="Arial" w:cs="Arial"/>
+                <w:i/>
+                <w:iCs/>
+                <w:sz w:val="20"/>
+                <w:szCs w:val="20"/>
+                <w:lang w:val="en-US"/>
+              </w:rPr>
+              <w:t>”</w:t>
             </w:r>
           </w:p>
         </w:tc>
@@ -16068,7 +16545,31 @@
                 <w:szCs w:val="20"/>
                 <w:lang w:val="en-US"/>
               </w:rPr>
-              <w:t>“Cancelar”</w:t>
+              <w:t>“</w:t>
+            </w:r>
+            <w:proofErr w:type="spellStart"/>
+            <w:r>
+              <w:rPr>
+                <w:rFonts w:ascii="Arial" w:hAnsi="Arial" w:cs="Arial"/>
+                <w:i/>
+                <w:iCs/>
+                <w:sz w:val="20"/>
+                <w:szCs w:val="20"/>
+                <w:lang w:val="en-US"/>
+              </w:rPr>
+              <w:t>Cancelar</w:t>
+            </w:r>
+            <w:proofErr w:type="spellEnd"/>
+            <w:r>
+              <w:rPr>
+                <w:rFonts w:ascii="Arial" w:hAnsi="Arial" w:cs="Arial"/>
+                <w:i/>
+                <w:iCs/>
+                <w:sz w:val="20"/>
+                <w:szCs w:val="20"/>
+                <w:lang w:val="en-US"/>
+              </w:rPr>
+              <w:t>”</w:t>
             </w:r>
           </w:p>
         </w:tc>
@@ -16192,7 +16693,61 @@
                 <w:sz w:val="20"/>
                 <w:szCs w:val="20"/>
               </w:rPr>
-              <w:t>Si se realiza la modificación de manera óptima, no debe tardar más de 120 seg; en promedio será de 180 seg y se puede esperar un máximo de 240 seg.</w:t>
+              <w:t xml:space="preserve">Si se realiza la modificación de manera óptima, no debe tardar más de 120 </w:t>
+            </w:r>
+            <w:proofErr w:type="spellStart"/>
+            <w:r>
+              <w:rPr>
+                <w:rFonts w:ascii="Arial" w:hAnsi="Arial" w:cs="Arial"/>
+                <w:sz w:val="20"/>
+                <w:szCs w:val="20"/>
+              </w:rPr>
+              <w:t>seg</w:t>
+            </w:r>
+            <w:proofErr w:type="spellEnd"/>
+            <w:r>
+              <w:rPr>
+                <w:rFonts w:ascii="Arial" w:hAnsi="Arial" w:cs="Arial"/>
+                <w:sz w:val="20"/>
+                <w:szCs w:val="20"/>
+              </w:rPr>
+              <w:t xml:space="preserve">; en promedio será de 180 </w:t>
+            </w:r>
+            <w:proofErr w:type="spellStart"/>
+            <w:r>
+              <w:rPr>
+                <w:rFonts w:ascii="Arial" w:hAnsi="Arial" w:cs="Arial"/>
+                <w:sz w:val="20"/>
+                <w:szCs w:val="20"/>
+              </w:rPr>
+              <w:t>seg</w:t>
+            </w:r>
+            <w:proofErr w:type="spellEnd"/>
+            <w:r>
+              <w:rPr>
+                <w:rFonts w:ascii="Arial" w:hAnsi="Arial" w:cs="Arial"/>
+                <w:sz w:val="20"/>
+                <w:szCs w:val="20"/>
+              </w:rPr>
+              <w:t xml:space="preserve"> y se puede esperar un máximo de 240 </w:t>
+            </w:r>
+            <w:proofErr w:type="spellStart"/>
+            <w:r>
+              <w:rPr>
+                <w:rFonts w:ascii="Arial" w:hAnsi="Arial" w:cs="Arial"/>
+                <w:sz w:val="20"/>
+                <w:szCs w:val="20"/>
+              </w:rPr>
+              <w:t>seg</w:t>
+            </w:r>
+            <w:proofErr w:type="spellEnd"/>
+            <w:r>
+              <w:rPr>
+                <w:rFonts w:ascii="Arial" w:hAnsi="Arial" w:cs="Arial"/>
+                <w:sz w:val="20"/>
+                <w:szCs w:val="20"/>
+              </w:rPr>
+              <w:t>.</w:t>
             </w:r>
           </w:p>
           <w:p>
@@ -16659,7 +17214,7 @@
                 <w:sz w:val="20"/>
                 <w:szCs w:val="20"/>
               </w:rPr>
-              <w:t>5</w:t>
+              <w:t>7</w:t>
             </w:r>
           </w:p>
         </w:tc>
@@ -16712,7 +17267,7 @@
                 <w:sz w:val="20"/>
                 <w:szCs w:val="20"/>
               </w:rPr>
-              <w:t>25</w:t>
+              <w:t>30</w:t>
             </w:r>
             <w:r>
               <w:rPr>
@@ -16886,6 +17441,26 @@
                 <w:szCs w:val="20"/>
               </w:rPr>
             </w:pPr>
+            <w:r>
+              <w:rPr>
+                <w:rFonts w:ascii="Arial" w:hAnsi="Arial" w:cs="Arial"/>
+                <w:i/>
+                <w:iCs/>
+                <w:sz w:val="20"/>
+                <w:szCs w:val="20"/>
+              </w:rPr>
+              <w:t xml:space="preserve">Los usuarios del sistema deben tener la posibilidad de revisar sus datos personales para garantizar la precisión de los mismos. Ante cualquier error </w:t>
+            </w:r>
+            <w:r>
+              <w:rPr>
+                <w:rFonts w:ascii="Arial" w:hAnsi="Arial" w:cs="Arial"/>
+                <w:i/>
+                <w:iCs/>
+                <w:sz w:val="20"/>
+                <w:szCs w:val="20"/>
+              </w:rPr>
+              <w:t>o cambio comunicarse con el administrador para hacer las correcciones pertinentes y, de ese modo, mantener una correcta y actualizada estructura.</w:t>
+            </w:r>
           </w:p>
         </w:tc>
       </w:tr>
@@ -16934,6 +17509,56 @@
                 <w:szCs w:val="20"/>
               </w:rPr>
             </w:pPr>
+            <w:r>
+              <w:rPr>
+                <w:rFonts w:ascii="Arial" w:hAnsi="Arial" w:cs="Arial"/>
+                <w:i/>
+                <w:iCs/>
+                <w:sz w:val="20"/>
+                <w:szCs w:val="20"/>
+              </w:rPr>
+              <w:t xml:space="preserve">Permitir que cada tipo de </w:t>
+            </w:r>
+            <w:r>
+              <w:rPr>
+                <w:rFonts w:ascii="Arial" w:hAnsi="Arial" w:cs="Arial"/>
+                <w:i/>
+                <w:iCs/>
+                <w:sz w:val="20"/>
+                <w:szCs w:val="20"/>
+              </w:rPr>
+              <w:t xml:space="preserve">usuario </w:t>
+            </w:r>
+            <w:r>
+              <w:rPr>
+                <w:rFonts w:ascii="Arial" w:hAnsi="Arial" w:cs="Arial"/>
+                <w:i/>
+                <w:iCs/>
+                <w:sz w:val="20"/>
+                <w:szCs w:val="20"/>
+              </w:rPr>
+              <w:t xml:space="preserve">visualice </w:t>
+            </w:r>
+            <w:r>
+              <w:rPr>
+                <w:rFonts w:ascii="Arial" w:hAnsi="Arial" w:cs="Arial"/>
+                <w:i/>
+                <w:iCs/>
+                <w:sz w:val="20"/>
+                <w:szCs w:val="20"/>
+              </w:rPr>
+              <w:t>sus datos personales, tales como nombres, cédula y teléfono</w:t>
+            </w:r>
+            <w:r>
+              <w:rPr>
+                <w:rFonts w:ascii="Arial" w:hAnsi="Arial" w:cs="Arial"/>
+                <w:i/>
+                <w:iCs/>
+                <w:sz w:val="20"/>
+                <w:szCs w:val="20"/>
+              </w:rPr>
+              <w:t>.</w:t>
+            </w:r>
           </w:p>
         </w:tc>
       </w:tr>
@@ -16982,6 +17607,16 @@
                 <w:szCs w:val="20"/>
               </w:rPr>
             </w:pPr>
+            <w:r>
+              <w:rPr>
+                <w:rFonts w:ascii="Arial" w:hAnsi="Arial" w:cs="Arial"/>
+                <w:i/>
+                <w:iCs/>
+                <w:sz w:val="20"/>
+                <w:szCs w:val="20"/>
+              </w:rPr>
+              <w:t>En este caso de uso, cada tipo de usuario podrá visualizar sus datos personales.</w:t>
+            </w:r>
           </w:p>
         </w:tc>
       </w:tr>
@@ -17088,6 +17723,37 @@
                 <w:szCs w:val="20"/>
               </w:rPr>
             </w:pPr>
+            <w:r>
+              <w:rPr>
+                <w:rFonts w:ascii="Arial" w:hAnsi="Arial" w:cs="Arial"/>
+                <w:i/>
+                <w:iCs/>
+                <w:sz w:val="20"/>
+                <w:szCs w:val="20"/>
+              </w:rPr>
+              <w:t>-Para visualizar sus datos personales, el usuario debe haber iniciado sesión previamente en la plataforma.</w:t>
+            </w:r>
+          </w:p>
+          <w:p>
+            <w:pPr>
+              <w:rPr>
+                <w:rFonts w:ascii="Arial" w:hAnsi="Arial" w:cs="Arial"/>
+                <w:i/>
+                <w:iCs/>
+                <w:sz w:val="20"/>
+                <w:szCs w:val="20"/>
+              </w:rPr>
+            </w:pPr>
+            <w:r>
+              <w:rPr>
+                <w:rFonts w:ascii="Arial" w:hAnsi="Arial" w:cs="Arial"/>
+                <w:i/>
+                <w:iCs/>
+                <w:sz w:val="20"/>
+                <w:szCs w:val="20"/>
+              </w:rPr>
+              <w:t>-Si se quiere ver el número del apartamento, debe tratarse de un usuario de tipo Residente.</w:t>
+            </w:r>
           </w:p>
         </w:tc>
       </w:tr>
@@ -17275,27 +17941,7 @@
                 <w:szCs w:val="20"/>
               </w:rPr>
               <w:br/>
-              <w:t xml:space="preserve">“Consultar </w:t>
-            </w:r>
-            <w:r>
-              <w:rPr>
-                <w:rFonts w:ascii="Arial" w:hAnsi="Arial" w:cs="Arial"/>
-                <w:i/>
-                <w:iCs/>
-                <w:sz w:val="20"/>
-                <w:szCs w:val="20"/>
-              </w:rPr>
-              <w:t>Datos personales</w:t>
-            </w:r>
-            <w:r>
-              <w:rPr>
-                <w:rFonts w:ascii="Arial" w:hAnsi="Arial" w:cs="Arial"/>
-                <w:i/>
-                <w:iCs/>
-                <w:sz w:val="20"/>
-                <w:szCs w:val="20"/>
-              </w:rPr>
-              <w:t>”</w:t>
+              <w:t>“Consultar Datos personales”</w:t>
             </w:r>
           </w:p>
         </w:tc>
@@ -17344,17 +17990,7 @@
                 <w:sz w:val="20"/>
                 <w:szCs w:val="20"/>
               </w:rPr>
-              <w:t>Datos personales</w:t>
-            </w:r>
-            <w:r>
-              <w:rPr>
-                <w:rFonts w:ascii="Arial" w:hAnsi="Arial" w:cs="Arial"/>
-                <w:i/>
-                <w:iCs/>
-                <w:sz w:val="20"/>
-                <w:szCs w:val="20"/>
-              </w:rPr>
-              <w:t>”</w:t>
+              <w:t>Datos personales”</w:t>
             </w:r>
           </w:p>
         </w:tc>
@@ -17416,27 +18052,7 @@
                 <w:sz w:val="20"/>
                 <w:szCs w:val="20"/>
               </w:rPr>
-              <w:t>Da clic en el botón “Consulta</w:t>
-            </w:r>
-            <w:r>
-              <w:rPr>
-                <w:rFonts w:ascii="Arial" w:hAnsi="Arial" w:cs="Arial"/>
-                <w:i/>
-                <w:iCs/>
-                <w:sz w:val="20"/>
-                <w:szCs w:val="20"/>
-              </w:rPr>
-              <w:t xml:space="preserve"> Datos</w:t>
-            </w:r>
-            <w:r>
-              <w:rPr>
-                <w:rFonts w:ascii="Arial" w:hAnsi="Arial" w:cs="Arial"/>
-                <w:i/>
-                <w:iCs/>
-                <w:sz w:val="20"/>
-                <w:szCs w:val="20"/>
-              </w:rPr>
-              <w:t>”.</w:t>
+              <w:t>Da clic en el botón “Consulta Datos”.</w:t>
             </w:r>
           </w:p>
         </w:tc>
@@ -17465,27 +18081,7 @@
                 <w:sz w:val="20"/>
                 <w:szCs w:val="20"/>
               </w:rPr>
-              <w:t>Presenta la interfaz de “</w:t>
-            </w:r>
-            <w:r>
-              <w:rPr>
-                <w:rFonts w:ascii="Arial" w:hAnsi="Arial" w:cs="Arial"/>
-                <w:i/>
-                <w:iCs/>
-                <w:sz w:val="20"/>
-                <w:szCs w:val="20"/>
-              </w:rPr>
-              <w:t>Datos Personales</w:t>
-            </w:r>
-            <w:r>
-              <w:rPr>
-                <w:rFonts w:ascii="Arial" w:hAnsi="Arial" w:cs="Arial"/>
-                <w:i/>
-                <w:iCs/>
-                <w:sz w:val="20"/>
-                <w:szCs w:val="20"/>
-              </w:rPr>
-              <w:t>” con su respectivo formulario.</w:t>
+              <w:t>Presenta la interfaz de “Datos Personales” con su respectivo formulario.</w:t>
             </w:r>
           </w:p>
         </w:tc>
@@ -17518,6 +18114,7 @@
                 <w:sz w:val="20"/>
                 <w:szCs w:val="20"/>
               </w:rPr>
+              <w:lastRenderedPageBreak/>
               <w:t>3</w:t>
             </w:r>
           </w:p>
@@ -17649,7 +18246,6 @@
                 <w:sz w:val="20"/>
                 <w:szCs w:val="20"/>
               </w:rPr>
-              <w:lastRenderedPageBreak/>
               <w:t>Secuencia alternativa de interacciones</w:t>
             </w:r>
           </w:p>
@@ -17781,27 +18377,7 @@
                 <w:szCs w:val="20"/>
               </w:rPr>
               <w:br/>
-              <w:t xml:space="preserve">“Consultar </w:t>
-            </w:r>
-            <w:r>
-              <w:rPr>
-                <w:rFonts w:ascii="Arial" w:hAnsi="Arial" w:cs="Arial"/>
-                <w:i/>
-                <w:iCs/>
-                <w:sz w:val="20"/>
-                <w:szCs w:val="20"/>
-              </w:rPr>
-              <w:t>Historial de Facturas Recibidas</w:t>
-            </w:r>
-            <w:r>
-              <w:rPr>
-                <w:rFonts w:ascii="Arial" w:hAnsi="Arial" w:cs="Arial"/>
-                <w:i/>
-                <w:iCs/>
-                <w:sz w:val="20"/>
-                <w:szCs w:val="20"/>
-              </w:rPr>
-              <w:t>”</w:t>
+              <w:t>“Consultar Historial de Facturas Recibidas”</w:t>
             </w:r>
           </w:p>
         </w:tc>
@@ -17850,17 +18426,7 @@
                 <w:sz w:val="20"/>
                 <w:szCs w:val="20"/>
               </w:rPr>
-              <w:t>Historial de Facturación</w:t>
-            </w:r>
-            <w:r>
-              <w:rPr>
-                <w:rFonts w:ascii="Arial" w:hAnsi="Arial" w:cs="Arial"/>
-                <w:i/>
-                <w:iCs/>
-                <w:sz w:val="20"/>
-                <w:szCs w:val="20"/>
-              </w:rPr>
-              <w:t>”</w:t>
+              <w:t>Historial de Facturación”</w:t>
             </w:r>
           </w:p>
         </w:tc>
@@ -17915,17 +18481,62 @@
                 <w:sz w:val="20"/>
                 <w:szCs w:val="20"/>
               </w:rPr>
-              <w:t>Si se realiza la modificación de manera óptima, no debe tardar más de 120 seg; en promedio será de 180 seg y se puede esperar un máximo de 240 seg.</w:t>
-            </w:r>
-          </w:p>
-          <w:p>
-            <w:pPr>
-              <w:rPr>
-                <w:rFonts w:ascii="Arial" w:hAnsi="Arial" w:cs="Arial"/>
-                <w:sz w:val="20"/>
-                <w:szCs w:val="20"/>
-              </w:rPr>
-            </w:pPr>
+              <w:t xml:space="preserve">Si se realiza la modificación de manera óptima, no debe tardar más de 120 </w:t>
+            </w:r>
+            <w:proofErr w:type="spellStart"/>
+            <w:r>
+              <w:rPr>
+                <w:rFonts w:ascii="Arial" w:hAnsi="Arial" w:cs="Arial"/>
+                <w:sz w:val="20"/>
+                <w:szCs w:val="20"/>
+              </w:rPr>
+              <w:t>seg</w:t>
+            </w:r>
+            <w:proofErr w:type="spellEnd"/>
+            <w:r>
+              <w:rPr>
+                <w:rFonts w:ascii="Arial" w:hAnsi="Arial" w:cs="Arial"/>
+                <w:sz w:val="20"/>
+                <w:szCs w:val="20"/>
+              </w:rPr>
+              <w:t xml:space="preserve">; en promedio será de 180 </w:t>
+            </w:r>
+            <w:proofErr w:type="spellStart"/>
+            <w:r>
+              <w:rPr>
+                <w:rFonts w:ascii="Arial" w:hAnsi="Arial" w:cs="Arial"/>
+                <w:sz w:val="20"/>
+                <w:szCs w:val="20"/>
+              </w:rPr>
+              <w:t>seg</w:t>
+            </w:r>
+            <w:proofErr w:type="spellEnd"/>
+            <w:r>
+              <w:rPr>
+                <w:rFonts w:ascii="Arial" w:hAnsi="Arial" w:cs="Arial"/>
+                <w:sz w:val="20"/>
+                <w:szCs w:val="20"/>
+              </w:rPr>
+              <w:t xml:space="preserve"> y se puede esperar un máximo de 240 </w:t>
+            </w:r>
+            <w:proofErr w:type="spellStart"/>
+            <w:r>
+              <w:rPr>
+                <w:rFonts w:ascii="Arial" w:hAnsi="Arial" w:cs="Arial"/>
+                <w:sz w:val="20"/>
+                <w:szCs w:val="20"/>
+              </w:rPr>
+              <w:t>seg</w:t>
+            </w:r>
+            <w:proofErr w:type="spellEnd"/>
+            <w:r>
+              <w:rPr>
+                <w:rFonts w:ascii="Arial" w:hAnsi="Arial" w:cs="Arial"/>
+                <w:sz w:val="20"/>
+                <w:szCs w:val="20"/>
+              </w:rPr>
+              <w:t>.</w:t>
+            </w:r>
           </w:p>
         </w:tc>
       </w:tr>
@@ -18126,6 +18737,48 @@
                 <w:szCs w:val="20"/>
               </w:rPr>
             </w:pPr>
+            <w:r>
+              <w:rPr>
+                <w:rFonts w:ascii="Arial" w:hAnsi="Arial" w:cs="Arial"/>
+                <w:sz w:val="20"/>
+                <w:szCs w:val="20"/>
+              </w:rPr>
+              <w:drawing>
+                <wp:inline distT="0" distB="0" distL="0" distR="0" wp14:anchorId="1D498434" wp14:editId="28617152">
+                  <wp:extent cx="4314825" cy="3575050"/>
+                  <wp:effectExtent l="0" t="0" r="9525" b="6350"/>
+                  <wp:docPr id="5" name="Imagen 5"/>
+                  <wp:cNvGraphicFramePr>
+                    <a:graphicFrameLocks xmlns:a="http://schemas.openxmlformats.org/drawingml/2006/main" noChangeAspect="1"/>
+                  </wp:cNvGraphicFramePr>
+                  <a:graphic xmlns:a="http://schemas.openxmlformats.org/drawingml/2006/main">
+                    <a:graphicData uri="http://schemas.openxmlformats.org/drawingml/2006/picture">
+                      <pic:pic xmlns:pic="http://schemas.openxmlformats.org/drawingml/2006/picture">
+                        <pic:nvPicPr>
+                          <pic:cNvPr id="1" name=""/>
+                          <pic:cNvPicPr/>
+                        </pic:nvPicPr>
+                        <pic:blipFill>
+                          <a:blip r:embed="rId11"/>
+                          <a:stretch>
+                            <a:fillRect/>
+                          </a:stretch>
+                        </pic:blipFill>
+                        <pic:spPr>
+                          <a:xfrm>
+                            <a:off x="0" y="0"/>
+                            <a:ext cx="4314825" cy="3575050"/>
+                          </a:xfrm>
+                          <a:prstGeom prst="rect">
+                            <a:avLst/>
+                          </a:prstGeom>
+                        </pic:spPr>
+                      </pic:pic>
+                    </a:graphicData>
+                  </a:graphic>
+                </wp:inline>
+              </w:drawing>
+            </w:r>
           </w:p>
         </w:tc>
       </w:tr>

</xml_diff>

<commit_message>
mirar informes por favor
</commit_message>
<xml_diff>
--- a/Semana 12-16 octubre/PLANTILLA CASOS DE USO.docx
+++ b/Semana 12-16 octubre/PLANTILLA CASOS DE USO.docx
@@ -11627,7 +11627,27 @@
                 <w:sz w:val="20"/>
                 <w:szCs w:val="20"/>
               </w:rPr>
-              <w:t xml:space="preserve"> si se desea  generar un informe, debe de existir una descripción detallada del trabajo realizado, </w:t>
+              <w:t xml:space="preserve"> si se desea  </w:t>
+            </w:r>
+            <w:r>
+              <w:rPr>
+                <w:rFonts w:ascii="Arial" w:hAnsi="Arial" w:cs="Arial"/>
+                <w:i/>
+                <w:iCs/>
+                <w:sz w:val="20"/>
+                <w:szCs w:val="20"/>
+              </w:rPr>
+              <w:t>registrar</w:t>
+            </w:r>
+            <w:r>
+              <w:rPr>
+                <w:rFonts w:ascii="Arial" w:hAnsi="Arial" w:cs="Arial"/>
+                <w:i/>
+                <w:iCs/>
+                <w:sz w:val="20"/>
+                <w:szCs w:val="20"/>
+              </w:rPr>
+              <w:t xml:space="preserve"> un informe, debe de existir una descripción detallada del trabajo realizado, </w:t>
             </w:r>
             <w:r>
               <w:rPr>
@@ -13082,7 +13102,27 @@
                 <w:sz w:val="20"/>
                 <w:szCs w:val="20"/>
               </w:rPr>
-              <w:t xml:space="preserve">Da clic en el botón de generar informe </w:t>
+              <w:t xml:space="preserve">Da clic en el botón de </w:t>
+            </w:r>
+            <w:r>
+              <w:rPr>
+                <w:rFonts w:ascii="Arial" w:hAnsi="Arial" w:cs="Arial"/>
+                <w:i/>
+                <w:iCs/>
+                <w:sz w:val="20"/>
+                <w:szCs w:val="20"/>
+              </w:rPr>
+              <w:t>registrar</w:t>
+            </w:r>
+            <w:r>
+              <w:rPr>
+                <w:rFonts w:ascii="Arial" w:hAnsi="Arial" w:cs="Arial"/>
+                <w:i/>
+                <w:iCs/>
+                <w:sz w:val="20"/>
+                <w:szCs w:val="20"/>
+              </w:rPr>
+              <w:t xml:space="preserve"> informe </w:t>
             </w:r>
           </w:p>
         </w:tc>
@@ -13110,7 +13150,27 @@
                 <w:sz w:val="20"/>
                 <w:szCs w:val="20"/>
               </w:rPr>
-              <w:t>Presenta la interfaz de “Generar informe” con su respectivo formulario.</w:t>
+              <w:t>Presenta la interfaz de “</w:t>
+            </w:r>
+            <w:r>
+              <w:rPr>
+                <w:rFonts w:ascii="Arial" w:hAnsi="Arial" w:cs="Arial"/>
+                <w:i/>
+                <w:iCs/>
+                <w:sz w:val="20"/>
+                <w:szCs w:val="20"/>
+              </w:rPr>
+              <w:t>Registrar</w:t>
+            </w:r>
+            <w:r>
+              <w:rPr>
+                <w:rFonts w:ascii="Arial" w:hAnsi="Arial" w:cs="Arial"/>
+                <w:i/>
+                <w:iCs/>
+                <w:sz w:val="20"/>
+                <w:szCs w:val="20"/>
+              </w:rPr>
+              <w:t xml:space="preserve"> informe” con su respectivo formulario.</w:t>
             </w:r>
           </w:p>
         </w:tc>
@@ -13833,23 +13893,7 @@
                 <w:sz w:val="20"/>
                 <w:szCs w:val="20"/>
               </w:rPr>
-              <w:t xml:space="preserve">Si se realiza un registro de </w:t>
-            </w:r>
-            <w:r>
-              <w:rPr>
-                <w:rFonts w:ascii="Arial" w:hAnsi="Arial" w:cs="Arial"/>
-                <w:sz w:val="20"/>
-                <w:szCs w:val="20"/>
-              </w:rPr>
-              <w:t>informe</w:t>
-            </w:r>
-            <w:r>
-              <w:rPr>
-                <w:rFonts w:ascii="Arial" w:hAnsi="Arial" w:cs="Arial"/>
-                <w:sz w:val="20"/>
-                <w:szCs w:val="20"/>
-              </w:rPr>
-              <w:t xml:space="preserve"> de manera óptima, no debe tardar más de 5 min; en promedio será de 7 min y se puede esperar un máximo de 12 min.</w:t>
+              <w:t>Si se realiza un registro de informe de manera óptima, no debe tardar más de 5 min; en promedio será de 7 min y se puede esperar un máximo de 12 min.</w:t>
             </w:r>
           </w:p>
           <w:p>

</xml_diff>